<commit_message>
Il reste des choses à faire
La partie sur la marche du robot est faite il reste néanmoins des choses à faire
</commit_message>
<xml_diff>
--- a/Ptut Cahier - version 2.docx
+++ b/Ptut Cahier - version 2.docx
@@ -67,8 +67,54 @@
                               <w:sz w:val="72"/>
                               <w:szCs w:val="72"/>
                             </w:rPr>
-                            <w:t>Robot Marcheur Quadripède – Roboticia Quattro</w:t>
+                            <w:t xml:space="preserve">Robot Marcheur </w:t>
                           </w:r>
+                          <w:proofErr w:type="spellStart"/>
+                          <w:r>
+                            <w:rPr>
+                              <w:color w:val="4472C4" w:themeColor="accent1"/>
+                              <w:sz w:val="72"/>
+                              <w:szCs w:val="72"/>
+                            </w:rPr>
+                            <w:t>Quadripède</w:t>
+                          </w:r>
+                          <w:proofErr w:type="spellEnd"/>
+                          <w:r>
+                            <w:rPr>
+                              <w:color w:val="4472C4" w:themeColor="accent1"/>
+                              <w:sz w:val="72"/>
+                              <w:szCs w:val="72"/>
+                            </w:rPr>
+                            <w:t xml:space="preserve"> – </w:t>
+                          </w:r>
+                          <w:proofErr w:type="spellStart"/>
+                          <w:r>
+                            <w:rPr>
+                              <w:color w:val="4472C4" w:themeColor="accent1"/>
+                              <w:sz w:val="72"/>
+                              <w:szCs w:val="72"/>
+                            </w:rPr>
+                            <w:t>Roboticia</w:t>
+                          </w:r>
+                          <w:proofErr w:type="spellEnd"/>
+                          <w:r>
+                            <w:rPr>
+                              <w:color w:val="4472C4" w:themeColor="accent1"/>
+                              <w:sz w:val="72"/>
+                              <w:szCs w:val="72"/>
+                            </w:rPr>
+                            <w:t xml:space="preserve"> </w:t>
+                          </w:r>
+                          <w:proofErr w:type="spellStart"/>
+                          <w:r>
+                            <w:rPr>
+                              <w:color w:val="4472C4" w:themeColor="accent1"/>
+                              <w:sz w:val="72"/>
+                              <w:szCs w:val="72"/>
+                            </w:rPr>
+                            <w:t>Quattro</w:t>
+                          </w:r>
+                          <w:proofErr w:type="spellEnd"/>
                         </w:sdtContent>
                       </w:sdt>
                     </w:p>
@@ -149,15 +195,43 @@
                               <w:sz w:val="24"/>
                               <w:szCs w:val="24"/>
                             </w:rPr>
-                            <w:t>Axel Danguin</w:t>
+                            <w:t xml:space="preserve">Axel </w:t>
                           </w:r>
+                          <w:proofErr w:type="spellStart"/>
                           <w:r>
                             <w:rPr>
                               <w:color w:val="5B9BD5" w:themeColor="accent5"/>
                               <w:sz w:val="24"/>
                               <w:szCs w:val="24"/>
                             </w:rPr>
-                            <w:t>, Noël Lucas, Hetsch Yohan, Brustolin Marc</w:t>
+                            <w:t>Danguin</w:t>
+                          </w:r>
+                          <w:proofErr w:type="spellEnd"/>
+                          <w:r>
+                            <w:rPr>
+                              <w:color w:val="5B9BD5" w:themeColor="accent5"/>
+                              <w:sz w:val="24"/>
+                              <w:szCs w:val="24"/>
+                            </w:rPr>
+                            <w:t xml:space="preserve">, Noël Lucas, Hetsch Yohan, </w:t>
+                          </w:r>
+                          <w:proofErr w:type="spellStart"/>
+                          <w:r>
+                            <w:rPr>
+                              <w:color w:val="5B9BD5" w:themeColor="accent5"/>
+                              <w:sz w:val="24"/>
+                              <w:szCs w:val="24"/>
+                            </w:rPr>
+                            <w:t>Brustolin</w:t>
+                          </w:r>
+                          <w:proofErr w:type="spellEnd"/>
+                          <w:r>
+                            <w:rPr>
+                              <w:color w:val="5B9BD5" w:themeColor="accent5"/>
+                              <w:sz w:val="24"/>
+                              <w:szCs w:val="24"/>
+                            </w:rPr>
+                            <w:t xml:space="preserve"> Marc</w:t>
                           </w:r>
                         </w:p>
                       </w:sdtContent>
@@ -173,7 +247,7 @@
               <w:noProof/>
             </w:rPr>
             <w:pict w14:anchorId="41777BDA">
-              <v:rect id="Rectangle 132" o:spid="_x0000_s1027" style="position:absolute;margin-left:-39.6pt;margin-top:0;width:46.8pt;height:77.75pt;z-index:251658752;visibility:visible;mso-wrap-style:square;mso-width-percent:76;mso-height-percent:98;mso-top-percent:23;mso-wrap-distance-left:9pt;mso-wrap-distance-top:0;mso-wrap-distance-right:9pt;mso-wrap-distance-bottom:0;mso-position-horizontal:right;mso-position-horizontal-relative:margin;mso-position-vertical-relative:page;mso-width-percent:76;mso-height-percent:98;mso-top-percent:23;mso-width-relative:page;mso-height-relative:page;v-text-anchor:bottom" o:gfxdata="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" fillcolor="#4472c4 [3204]" stroked="f" strokeweight="1pt">
+              <v:rect id="Rectangle 132" o:spid="_x0000_s1027" style="position:absolute;margin-left:-48.4pt;margin-top:0;width:46.8pt;height:77.75pt;z-index:251658752;visibility:visible;mso-wrap-style:square;mso-width-percent:76;mso-height-percent:98;mso-top-percent:23;mso-wrap-distance-left:9pt;mso-wrap-distance-top:0;mso-wrap-distance-right:9pt;mso-wrap-distance-bottom:0;mso-position-horizontal:right;mso-position-horizontal-relative:margin;mso-position-vertical-relative:page;mso-width-percent:76;mso-height-percent:98;mso-top-percent:23;mso-width-relative:page;mso-height-relative:page;v-text-anchor:bottom" o:gfxdata="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" fillcolor="#4472c4 [3204]" stroked="f" strokeweight="1pt">
                 <v:path arrowok="t"/>
                 <o:lock v:ext="edit" aspectratio="t"/>
                 <v:textbox inset="3.6pt,,3.6pt">
@@ -2211,12 +2285,40 @@
         <w:rPr>
           <w:i/>
         </w:rPr>
-        <w:t>Etude et expérimentation de la marche des robots quadrupèdes : Le Robot Quattro de Roboticia.</w:t>
-      </w:r>
+        <w:t xml:space="preserve">Etude et expérimentation de la marche des robots quadrupèdes : Le Robot </w:t>
+      </w:r>
+      <w:proofErr w:type="spellStart"/>
       <w:r>
         <w:rPr>
           <w:i/>
         </w:rPr>
+        <w:t>Quattro</w:t>
+      </w:r>
+      <w:proofErr w:type="spellEnd"/>
+      <w:r>
+        <w:rPr>
+          <w:i/>
+        </w:rPr>
+        <w:t xml:space="preserve"> de </w:t>
+      </w:r>
+      <w:proofErr w:type="spellStart"/>
+      <w:r>
+        <w:rPr>
+          <w:i/>
+        </w:rPr>
+        <w:t>Roboticia</w:t>
+      </w:r>
+      <w:proofErr w:type="spellEnd"/>
+      <w:r>
+        <w:rPr>
+          <w:i/>
+        </w:rPr>
+        <w:t>.</w:t>
+      </w:r>
+      <w:r>
+        <w:rPr>
+          <w:i/>
+        </w:rPr>
         <w:t> »</w:t>
       </w:r>
     </w:p>
@@ -2235,7 +2337,23 @@
         <w:ind w:firstLine="708"/>
       </w:pPr>
       <w:r>
-        <w:t xml:space="preserve">Dans le cadre de notre projet tuteuré, nous avons décidé de travailler sur les robots quadrupèdes, et plus précisément sur celui mis à notre disposition : le robot marcheur quadrupède « Quattro », de Roboticia. Notre objectif est de maîtriser le fonctionnement du robot, et de parvenir à lui faire effectuer des déplacements différents dans des conditions variables. </w:t>
+        <w:t>Dans le cadre de notre projet tuteuré, nous avons décidé de travailler sur les robots quadrupèdes, et plus précisément sur celui mis à notre disposition : le robot marcheur quadrupède « </w:t>
+      </w:r>
+      <w:proofErr w:type="spellStart"/>
+      <w:r>
+        <w:t>Quattro</w:t>
+      </w:r>
+      <w:proofErr w:type="spellEnd"/>
+      <w:r>
+        <w:t xml:space="preserve"> », de </w:t>
+      </w:r>
+      <w:proofErr w:type="spellStart"/>
+      <w:r>
+        <w:t>Roboticia</w:t>
+      </w:r>
+      <w:proofErr w:type="spellEnd"/>
+      <w:r>
+        <w:t xml:space="preserve">. Notre objectif est de maîtriser le fonctionnement du robot, et de parvenir à lui faire effectuer des déplacements différents dans des conditions variables. </w:t>
       </w:r>
     </w:p>
     <w:p/>
@@ -2552,7 +2670,15 @@
         <w:ind w:firstLine="708"/>
       </w:pPr>
       <w:r>
-        <w:t>Afin d’appréhender le problème de la marche des robots quadripèdes nous avons cherché une base de réflexion, c’est pourquoi nous nous sommes d’abord intéressés à la façon dont les animaux marchent.</w:t>
+        <w:t xml:space="preserve">Afin d’appréhender le problème de la marche des robots </w:t>
+      </w:r>
+      <w:proofErr w:type="spellStart"/>
+      <w:r>
+        <w:t>quadripèdes</w:t>
+      </w:r>
+      <w:proofErr w:type="spellEnd"/>
+      <w:r>
+        <w:t xml:space="preserve"> nous avons cherché une base de réflexion, c’est pourquoi nous nous sommes d’abord intéressés à la façon dont les animaux marchent.</w:t>
       </w:r>
     </w:p>
     <w:p>
@@ -2716,7 +2842,15 @@
         </w:rPr>
       </w:pPr>
       <w:r>
-        <w:t>Le robot Big Dog, a trois membres pour les pattes avant comme arrière. Capacité de marche/monter/descendre/bousculer // Marche rapide en temps normal (pluie ou soleil) marche ralenti dans la neige mais totalement possible. Le robot se rattrape lors de passage sur zone glissante ou descente ardue et /ou glissante.</w:t>
+        <w:t xml:space="preserve">Le robot </w:t>
+      </w:r>
+      <w:proofErr w:type="spellStart"/>
+      <w:r>
+        <w:t>Big</w:t>
+      </w:r>
+      <w:proofErr w:type="spellEnd"/>
+      <w:r>
+        <w:t xml:space="preserve"> Dog, a trois membres pour les pattes avant comme arrière. Capacité de marche/monter/descendre/bousculer // Marche rapide en temps normal (pluie ou soleil) marche ralenti dans la neige mais totalement possible. Le robot se rattrape lors de passage sur zone glissante ou descente ardue et /ou glissante.</w:t>
       </w:r>
     </w:p>
     <w:p>
@@ -2792,7 +2926,15 @@
         </w:rPr>
       </w:pPr>
       <w:r>
-        <w:t>Le robot WildCat, un robot spécialisé sur la course et le galop. Capacité à courir près des 30Km/h.</w:t>
+        <w:t xml:space="preserve">Le robot </w:t>
+      </w:r>
+      <w:proofErr w:type="spellStart"/>
+      <w:r>
+        <w:t>WildCat</w:t>
+      </w:r>
+      <w:proofErr w:type="spellEnd"/>
+      <w:r>
+        <w:t>, un robot spécialisé sur la course et le galop. Capacité à courir près des 30Km/h.</w:t>
       </w:r>
     </w:p>
     <w:p>
@@ -2868,8 +3010,21 @@
           <w:szCs w:val="23"/>
           <w:shd w:val="clear" w:color="auto" w:fill="FFFFFF"/>
         </w:rPr>
-        <w:t>Massachussetts Institute of Technology</w:t>
-      </w:r>
+        <w:t xml:space="preserve">Massachussetts Institute of </w:t>
+      </w:r>
+      <w:proofErr w:type="spellStart"/>
+      <w:r>
+        <w:rPr>
+          <w:rFonts w:cs="Arial"/>
+          <w:i/>
+          <w:color w:val="000000"/>
+          <w:sz w:val="23"/>
+          <w:szCs w:val="23"/>
+          <w:shd w:val="clear" w:color="auto" w:fill="FFFFFF"/>
+        </w:rPr>
+        <w:t>Technology</w:t>
+      </w:r>
+      <w:proofErr w:type="spellEnd"/>
       <w:r>
         <w:rPr>
           <w:rFonts w:cs="Arial"/>
@@ -2923,10 +3078,34 @@
         </w:rPr>
       </w:pPr>
       <w:r>
-        <w:t>Le SweetieBotProject vise à créer un robot quadrupède ressemblant à un poney. Il s’agit d’un projet amateur basé sur le crowdfunding, il est encore en développement, le troisième prototype est en phase de montage.</w:t>
-      </w:r>
-      <w:r>
-        <w:t xml:space="preserve"> Il semble utiliser des moteurs similaires à ceux du Quattro.</w:t>
+        <w:t xml:space="preserve">Le </w:t>
+      </w:r>
+      <w:proofErr w:type="spellStart"/>
+      <w:r>
+        <w:t>SweetieBotProject</w:t>
+      </w:r>
+      <w:proofErr w:type="spellEnd"/>
+      <w:r>
+        <w:t xml:space="preserve"> vise à créer un robot quadrupède ressemblant à un poney. Il s’agit d’un projet amateur basé sur le </w:t>
+      </w:r>
+      <w:proofErr w:type="spellStart"/>
+      <w:r>
+        <w:t>crowdfunding</w:t>
+      </w:r>
+      <w:proofErr w:type="spellEnd"/>
+      <w:r>
+        <w:t>, il est encore en développement, le troisième prototype est en phase de montage.</w:t>
+      </w:r>
+      <w:r>
+        <w:t xml:space="preserve"> Il semble utiliser des moteurs similaires à ceux du </w:t>
+      </w:r>
+      <w:proofErr w:type="spellStart"/>
+      <w:r>
+        <w:t>Quattro</w:t>
+      </w:r>
+      <w:proofErr w:type="spellEnd"/>
+      <w:r>
+        <w:t>.</w:t>
       </w:r>
     </w:p>
     <w:p>
@@ -2954,6 +3133,7 @@
     </w:p>
     <w:p>
       <w:pPr>
+        <w:ind w:firstLine="708"/>
         <w:rPr>
           <w:rFonts w:ascii="Calibri" w:hAnsi="Calibri"/>
         </w:rPr>
@@ -2961,9 +3141,24 @@
     </w:p>
     <w:p>
       <w:pPr>
+        <w:spacing w:after="0" w:line="240" w:lineRule="auto"/>
+        <w:rPr>
+          <w:rFonts w:asciiTheme="majorHAnsi" w:eastAsiaTheme="majorEastAsia" w:hAnsiTheme="majorHAnsi" w:cstheme="majorBidi"/>
+          <w:color w:val="2F5496" w:themeColor="accent1" w:themeShade="BF"/>
+          <w:sz w:val="26"/>
+          <w:szCs w:val="26"/>
+        </w:rPr>
+      </w:pPr>
+      <w:r>
+        <w:br w:type="page"/>
+      </w:r>
+    </w:p>
+    <w:p>
+      <w:pPr>
         <w:pStyle w:val="Titre2"/>
       </w:pPr>
       <w:r>
+        <w:lastRenderedPageBreak/>
         <w:t>2- Etude de la</w:t>
       </w:r>
       <w:r>
@@ -2984,7 +3179,7 @@
     <w:p>
       <w:pPr>
         <w:numPr>
-          <w:ins w:id="9" w:author="V. Deslandres" w:date="2017-06-05T17:25:00Z"/>
+          <w:ins w:id="9" w:author="Unknown"/>
         </w:numPr>
         <w:ind w:firstLine="708"/>
       </w:pPr>
@@ -2998,263 +3193,392 @@
       </w:hyperlink>
     </w:p>
     <w:p>
-      <w:r>
-        <w:lastRenderedPageBreak/>
+      <w:pPr>
+        <w:ind w:firstLine="708"/>
+        <w:jc w:val="both"/>
+      </w:pPr>
+      <w:r>
+        <w:t>De cette étude on constate que les robots marcheurs présents actuellement viennent sous différentes formes, la principale variation étant le nombre de pattes</w:t>
+      </w:r>
+      <w:r>
+        <w:t xml:space="preserve"> ainsi que le type de marche</w:t>
+      </w:r>
+      <w:r>
+        <w:t>.</w:t>
+      </w:r>
+    </w:p>
+    <w:p>
+      <w:pPr>
+        <w:pStyle w:val="Titre2"/>
+        <w:ind w:firstLine="708"/>
+      </w:pPr>
+      <w:r>
+        <w:t>2.1 – Marche Frontale ou marche Latérale</w:t>
+      </w:r>
+    </w:p>
+    <w:p/>
+    <w:p>
+      <w:pPr>
+        <w:ind w:firstLine="708"/>
+      </w:pPr>
+      <w:r>
+        <w:t xml:space="preserve">Notre robot suivra principalement une marche frontale afin de pouvoir avancer et reculer et utilisera une marche latérale pour décaler le robot de sa trajectoire initiale. </w:t>
+      </w:r>
+      <w:r>
+        <w:t>Pour faire tourner le robot pendant son déplacement et ainsi produire une trajectoire en forme de courbe, nous mélangerons alors les deux types de marches (frontale et latérale).</w:t>
+      </w:r>
+    </w:p>
+    <w:p>
+      <w:pPr>
+        <w:spacing w:after="0" w:line="240" w:lineRule="auto"/>
+        <w:rPr>
+          <w:rFonts w:ascii="Times New Roman" w:hAnsi="Times New Roman" w:cs="Times New Roman"/>
+          <w:sz w:val="20"/>
+          <w:szCs w:val="20"/>
+          <w:lang w:val="en-US"/>
+        </w:rPr>
+      </w:pPr>
+      <w:r>
+        <w:rPr>
+          <w:b/>
+          <w:lang w:val="en-US"/>
+        </w:rPr>
+        <w:t>https://www.youtube.com/watch?v=jWKsVjQuVpQ</w:t>
+      </w:r>
+    </w:p>
+    <w:p>
+      <w:pPr>
+        <w:rPr>
+          <w:lang w:val="en-US"/>
+        </w:rPr>
+      </w:pPr>
+      <w:r>
+        <w:rPr>
+          <w:lang w:val="en-US"/>
+        </w:rPr>
+        <w:t xml:space="preserve"> </w:t>
+      </w:r>
+    </w:p>
+    <w:p>
+      <w:pPr>
+        <w:pStyle w:val="Titre2"/>
+        <w:tabs>
+          <w:tab w:val="right" w:pos="9072"/>
+        </w:tabs>
+        <w:ind w:firstLine="708"/>
+      </w:pPr>
+      <w:r>
+        <w:t>2.2 – Marche Statique (ou quasi-statique) ou marche Dynamique</w:t>
+      </w:r>
+    </w:p>
+    <w:p/>
+    <w:p>
+      <w:r>
+        <w:rPr>
+          <w:lang w:val="en-US"/>
+        </w:rPr>
+        <w:tab/>
+      </w:r>
+      <w:r>
+        <w:t>Nous avons ensuite étudié</w:t>
+      </w:r>
+      <w:r>
+        <w:t xml:space="preserve"> le type de marche générale du robot</w:t>
+      </w:r>
+      <w:r>
+        <w:t> :</w:t>
+      </w:r>
+    </w:p>
+    <w:p>
+      <w:r>
+        <w:t>L</w:t>
+      </w:r>
+      <w:r>
+        <w:t>es robot</w:t>
+      </w:r>
+      <w:r>
+        <w:t>s</w:t>
+      </w:r>
+      <w:r>
+        <w:t xml:space="preserve"> sont divisé</w:t>
+      </w:r>
+      <w:r>
+        <w:t>s</w:t>
+      </w:r>
+      <w:r>
+        <w:t xml:space="preserve"> en</w:t>
+      </w:r>
+      <w:r>
+        <w:t>tre plusieurs types de</w:t>
+      </w:r>
+      <w:r>
+        <w:t xml:space="preserve"> marche :</w:t>
+      </w:r>
+    </w:p>
+    <w:p/>
+    <w:p>
+      <w:pPr>
+        <w:pStyle w:val="Titre2"/>
+        <w:ind w:left="708" w:firstLine="708"/>
+      </w:pPr>
+      <w:r>
+        <w:t xml:space="preserve">La marche statique : </w:t>
+      </w:r>
+    </w:p>
+    <w:p>
+      <w:pPr>
+        <w:ind w:firstLine="708"/>
+      </w:pPr>
+      <w:r>
+        <w:t>L</w:t>
+      </w:r>
+      <w:r>
+        <w:t xml:space="preserve">a marche statique qui concernera notre Robot </w:t>
+      </w:r>
+      <w:proofErr w:type="spellStart"/>
+      <w:r>
+        <w:t>Quattro</w:t>
+      </w:r>
+      <w:proofErr w:type="spellEnd"/>
+      <w:r>
+        <w:t xml:space="preserve">, qui consiste à une démarche en « pas à pas » si un pied du robot se lève alors il reste en équilibre statique sur les trois autres </w:t>
+      </w:r>
+      <w:r>
+        <w:t>pieds,</w:t>
+      </w:r>
+      <w:r>
+        <w:t xml:space="preserve"> ce qui lui évite toute chute potentiel</w:t>
+      </w:r>
+      <w:r>
+        <w:t>le</w:t>
+      </w:r>
+      <w:r>
+        <w:t xml:space="preserve"> et une avancée sure et sécurisée.</w:t>
+      </w:r>
+    </w:p>
+    <w:p>
+      <w:pPr>
+        <w:ind w:firstLine="708"/>
+      </w:pPr>
+      <w:r>
+        <w:t xml:space="preserve">La marche statique que nous avons décidé de suivre est la marche quasi-statique qui elle ne respecte pas le principe du </w:t>
+      </w:r>
+      <w:proofErr w:type="spellStart"/>
+      <w:r>
+        <w:t>Zero</w:t>
+      </w:r>
+      <w:proofErr w:type="spellEnd"/>
+      <w:r>
+        <w:t xml:space="preserve"> Moment Point donc le robot ne sera pas parfaitement statique et donc pourra potentiellement tombé si un élément extérieur venait perturber le robot pendant sa marche. Ce problème sera résolu </w:t>
+      </w:r>
+      <w:r>
+        <w:t>du fait que nous allons prévoir un redressement du robot s’il tombe sur le côté et sur le devant.</w:t>
+      </w:r>
+    </w:p>
+    <w:p>
+      <w:pPr>
+        <w:ind w:firstLine="708"/>
+      </w:pPr>
+    </w:p>
+    <w:p>
+      <w:pPr>
+        <w:pStyle w:val="Titre2"/>
+        <w:ind w:left="708" w:firstLine="708"/>
+      </w:pPr>
+      <w:r>
+        <w:t xml:space="preserve">La marche dynamique : </w:t>
+      </w:r>
+    </w:p>
+    <w:p>
+      <w:pPr>
+        <w:ind w:firstLine="708"/>
+      </w:pPr>
+      <w:r>
+        <w:t xml:space="preserve">Quant à l’autre type de marche, la marche dynamique, qui consiste à </w:t>
+      </w:r>
+      <w:r>
+        <w:t>un basculement</w:t>
+      </w:r>
+      <w:r>
+        <w:t xml:space="preserve"> du robot au moment de l’avancé de la jambe. A cette instant le robot est en équilibre linéaire diagonal au niveau de deux pieds lui assurant </w:t>
+      </w:r>
+      <w:r>
+        <w:t>une meilleure</w:t>
+      </w:r>
+      <w:r>
+        <w:t xml:space="preserve"> avancé et vitesse</w:t>
+      </w:r>
+      <w:r>
+        <w:t>,</w:t>
+      </w:r>
+      <w:r>
+        <w:t xml:space="preserve"> mais l’arrêt du robot se solde souvent par une chute ou une distance plu</w:t>
+      </w:r>
+      <w:r>
+        <w:t>s</w:t>
+      </w:r>
+      <w:r>
+        <w:t xml:space="preserve"> longue afin de ralentir.</w:t>
+      </w:r>
+    </w:p>
+    <w:p>
+      <w:pPr>
+        <w:ind w:firstLine="708"/>
+      </w:pPr>
+      <w:r>
+        <w:t>La marche dynamique est divisée en deux types : la marche dites balistique correspondant à un contrôle de la vitesse du déplacement du robot pour lui faire suivre un trajectoire prédéfinie à chacun de ces membres et articulations.</w:t>
+      </w:r>
+      <w:r>
         <w:br/>
       </w:r>
       <w:r>
-        <w:br/>
-        <w:t>De cette étude on constate que les robots marcheurs présents actuellement viennent sous différentes formes, la principale variation étant le nombre de pattes</w:t>
-      </w:r>
-      <w:r>
-        <w:t xml:space="preserve"> ainsi que le type de marche</w:t>
+        <w:tab/>
+        <w:t>La marche asservie, quant à elle va demander à un contrôleur de connaitre la position et de donner des ordre précis et rapide au membres du robot afin de suivre une séquence ou un schéma prédéfini.</w:t>
+      </w:r>
+    </w:p>
+    <w:p>
+      <w:pPr>
+        <w:ind w:firstLine="708"/>
+      </w:pPr>
+    </w:p>
+    <w:p>
+      <w:pPr>
+        <w:pStyle w:val="Titre2"/>
+        <w:ind w:firstLine="708"/>
+      </w:pPr>
+      <w:r>
+        <w:t>2.3 – L’équilibre du robot</w:t>
+      </w:r>
+    </w:p>
+    <w:p>
+      <w:pPr>
+        <w:ind w:firstLine="708"/>
+      </w:pPr>
+      <w:r>
+        <w:t>En ce qui concerne l’équilibre et le barycentre du robot</w:t>
+      </w:r>
+      <w:r>
+        <w:t>,</w:t>
+      </w:r>
+      <w:r>
+        <w:t xml:space="preserve"> celui-ci correspond au croisement des diagonales du rectangle formé par les quatre pattes.</w:t>
+      </w:r>
+      <w:r>
+        <w:t xml:space="preserve"> Lors de la marche statique, le barycentre bouge et dessine une forme de losange régulier entre les quatre pattes du robot. </w:t>
+      </w:r>
+    </w:p>
+    <w:p>
+      <w:pPr>
+        <w:spacing w:after="0" w:line="240" w:lineRule="auto"/>
+        <w:ind w:firstLine="708"/>
+      </w:pPr>
+      <w:r>
+        <w:t>Pour le trouver nous avons séparé chaque articulation par des rectangles et calcul</w:t>
+      </w:r>
+      <w:r>
+        <w:t>é</w:t>
+      </w:r>
+      <w:r>
+        <w:t xml:space="preserve"> chacun de </w:t>
+      </w:r>
+      <w:r>
+        <w:t>leur centre</w:t>
+      </w:r>
+      <w:r>
+        <w:t xml:space="preserve"> de gravité, ainsi</w:t>
+      </w:r>
+      <w:r>
+        <w:t>,</w:t>
+      </w:r>
+      <w:r>
+        <w:t xml:space="preserve"> en liant tous ces centres on obtient le barycentre formé par les pattes du robot. </w:t>
+      </w:r>
+      <w:r>
+        <w:t xml:space="preserve">L'équilibre est facilement maintenu grâce à la projection du centre de gravité toujours très bien placée par rapport au </w:t>
+      </w:r>
+      <w:r>
+        <w:rPr>
+          <w:b/>
+        </w:rPr>
+        <w:t>polygone de sustentation</w:t>
       </w:r>
       <w:r>
         <w:t>.</w:t>
       </w:r>
     </w:p>
     <w:p>
+      <w:pPr>
+        <w:spacing w:after="0" w:line="240" w:lineRule="auto"/>
+      </w:pPr>
+      <w:r>
+        <w:t xml:space="preserve">(Tiré de </w:t>
+      </w:r>
+      <w:r>
+        <w:t>https://www.lelectronique.com/ressource/dossier/un-robot-comment-ca-marche-d-1-p4.html</w:t>
+      </w:r>
+      <w:r>
+        <w:t>)</w:t>
+      </w:r>
+    </w:p>
+    <w:p/>
+    <w:p>
+      <w:pPr>
+        <w:ind w:firstLine="708"/>
+      </w:pPr>
+      <w:r>
+        <w:t>Pour différencier la marche dynamique, qui est une marche plus fluide et continue que la marche statique, nous avons regardé les différentes positions potentiel</w:t>
+      </w:r>
+      <w:r>
+        <w:t>le</w:t>
+      </w:r>
+      <w:r>
+        <w:t>s du barycentre et nous avons observé qu’il dessine un cercle due à l’avancée continue et au changement de forme contenant le barycentre lors du déplacement.</w:t>
+      </w:r>
+    </w:p>
+    <w:p>
+      <w:pPr>
+        <w:ind w:firstLine="708"/>
+      </w:pPr>
+    </w:p>
+    <w:p>
+      <w:pPr>
+        <w:pStyle w:val="Titre2"/>
+        <w:ind w:firstLine="708"/>
+      </w:pPr>
+      <w:r>
+        <w:t>2.4 – Autre types de robot</w:t>
+      </w:r>
+    </w:p>
+    <w:p>
+      <w:pPr>
+        <w:spacing w:after="0" w:line="240" w:lineRule="auto"/>
+        <w:ind w:firstLine="708"/>
+      </w:pPr>
+      <w:r>
+        <w:t xml:space="preserve">Contrairement à notre robot, le robot quadrupède à deux pattes ne suivra pas le même type de marche puisqu’il est exclusivement sur un type de marche dynamique. Notre Robot </w:t>
+      </w:r>
+      <w:proofErr w:type="spellStart"/>
+      <w:r>
+        <w:t>Quattro</w:t>
+      </w:r>
+      <w:proofErr w:type="spellEnd"/>
+      <w:r>
+        <w:t xml:space="preserve"> peut de son côté changer de type de marche (alternance antre marche dynamique et statique) puisqu’il possède un centre de gravité dessiné sur un polygone de sustentation proche du rectangle ou du quadrilatère. </w:t>
+      </w:r>
+    </w:p>
+    <w:p>
+      <w:pPr>
+        <w:spacing w:after="0" w:line="240" w:lineRule="auto"/>
+        <w:ind w:firstLine="708"/>
+      </w:pPr>
+      <w:r>
+        <w:t>A l’instar du robot quadrupède à deux pattes qui ne possède qu’un centre de gravité sur une ligne de sustentation.</w:t>
+      </w:r>
       <w:r>
         <w:t xml:space="preserve"> </w:t>
       </w:r>
       <w:r>
-        <w:t>L</w:t>
-      </w:r>
-      <w:r>
-        <w:t>es robot</w:t>
-      </w:r>
-      <w:r>
-        <w:t>s</w:t>
-      </w:r>
-      <w:r>
-        <w:t xml:space="preserve"> sont divisé</w:t>
-      </w:r>
-      <w:r>
-        <w:t>s</w:t>
-      </w:r>
-      <w:r>
-        <w:t xml:space="preserve"> en</w:t>
-      </w:r>
-      <w:r>
-        <w:t>tre plusieurs types de</w:t>
-      </w:r>
-      <w:r>
-        <w:t xml:space="preserve"> marche :</w:t>
-      </w:r>
-    </w:p>
-    <w:p>
-      <w:r>
-        <w:t>-</w:t>
-      </w:r>
-      <w:r>
-        <w:t xml:space="preserve"> la marche statique qui concernera notre Robot Quattro, qui consiste à une démarche en « pas à pas » si un pied du robot se lève alors il reste en équilibre statique sur les trois autres </w:t>
-      </w:r>
-      <w:r>
-        <w:t>pieds,</w:t>
-      </w:r>
-      <w:r>
-        <w:t xml:space="preserve"> ce qui lui évite toute chute potentiel</w:t>
-      </w:r>
-      <w:r>
-        <w:t>le</w:t>
-      </w:r>
-      <w:r>
-        <w:t xml:space="preserve"> et une avancée sure et sécurisée.</w:t>
-      </w:r>
-    </w:p>
-    <w:p>
-      <w:r>
-        <w:t xml:space="preserve"> Quant à l’autre type de marche, la marche dynamique, qui consiste à </w:t>
-      </w:r>
-      <w:r>
-        <w:t>un basculement</w:t>
-      </w:r>
-      <w:r>
-        <w:t xml:space="preserve"> du robot au moment de l’avancé de la jambe. A cette instant le robot est en équilibre linéaire diagonal au niveau de deux pieds lui assurant </w:t>
-      </w:r>
-      <w:r>
-        <w:t>une meilleure</w:t>
-      </w:r>
-      <w:r>
-        <w:t xml:space="preserve"> avancé et vitesse</w:t>
-      </w:r>
-      <w:r>
-        <w:t>,</w:t>
-      </w:r>
-      <w:r>
-        <w:t xml:space="preserve"> mais l’arrêt du robot se solde souvent par une chute ou une distance plu</w:t>
-      </w:r>
-      <w:r>
-        <w:t>s</w:t>
-      </w:r>
-      <w:r>
-        <w:t xml:space="preserve"> longue afin de ralentir.</w:t>
-      </w:r>
-    </w:p>
-    <w:p/>
-    <w:p/>
-    <w:p>
-      <w:r>
-        <w:t>En ce qui concerne l’équilibre et le barycentre du robot</w:t>
-      </w:r>
-      <w:r>
-        <w:t>,</w:t>
-      </w:r>
-      <w:r>
-        <w:t xml:space="preserve"> celui-ci correspond au croisement des diagonales du rectangle formé par les quatre pattes.</w:t>
-      </w:r>
-      <w:r>
-        <w:t xml:space="preserve"> Lors de la marche statique, le barycentre bouge et dessine une forme de losange régulier entre les quatre pattes du robot. </w:t>
-      </w:r>
-    </w:p>
-    <w:p>
-      <w:r>
-        <w:t>Pour le trouver nous avons séparé chaque articulation par des rectangles et calcul</w:t>
-      </w:r>
-      <w:r>
-        <w:t>é</w:t>
-      </w:r>
-      <w:r>
-        <w:t xml:space="preserve"> chacun de </w:t>
-      </w:r>
-      <w:r>
-        <w:t>leur centre</w:t>
-      </w:r>
-      <w:r>
-        <w:t xml:space="preserve"> de gravité, ainsi</w:t>
-      </w:r>
-      <w:r>
-        <w:t>,</w:t>
-      </w:r>
-      <w:r>
-        <w:t xml:space="preserve"> en liant tous ces centres on obtient le barycentre formé par les pattes du robot. </w:t>
-      </w:r>
-    </w:p>
-    <w:p>
-      <w:r>
-        <w:t>Pour différencier la marche dynamique, qui est une marche plus fluide et continue que la marche statique, nous avons regardé les différentes positions potentiel</w:t>
-      </w:r>
-      <w:r>
-        <w:t>le</w:t>
-      </w:r>
-      <w:r>
-        <w:t>s du barycentre et nous avons observé qu’il dessine un cercle due à l’avancée continue et au changement de forme contenant le barycentre lors du déplacement.</w:t>
-      </w:r>
-    </w:p>
-    <w:p/>
-    <w:p>
-      <w:pPr>
-        <w:rPr>
-          <w:rFonts w:eastAsia="Calibri" w:cs="Calibri"/>
-          <w:color w:val="00000A"/>
-        </w:rPr>
-      </w:pPr>
-      <w:r>
-        <w:tab/>
-      </w:r>
-      <w:r>
-        <w:t>La compagnie leader du marché est actuellement Boston Dynamics, ce sont eux qui proposent les solutions les plus nombreuses et avancées.</w:t>
-      </w:r>
-    </w:p>
-    <w:p>
-      <w:pPr>
-        <w:spacing w:after="0" w:line="240" w:lineRule="auto"/>
-      </w:pPr>
-    </w:p>
-    <w:p>
-      <w:pPr>
-        <w:spacing w:after="0" w:line="240" w:lineRule="auto"/>
-      </w:pPr>
-      <w:r>
         <w:t>Il est évident que plus le robot a de pattes, plus il est facile de le faire marcher.</w:t>
-      </w:r>
-    </w:p>
-    <w:p>
-      <w:pPr>
-        <w:spacing w:after="0" w:line="240" w:lineRule="auto"/>
-      </w:pPr>
-    </w:p>
-    <w:p>
-      <w:pPr>
-        <w:spacing w:after="0" w:line="240" w:lineRule="auto"/>
-      </w:pPr>
-      <w:r>
-        <w:t xml:space="preserve">Dans le cas d'un quadrupède, la solution la plus simple va être de déplacer les pattes une par une. L'équilibre est facilement maintenu grâce à la projection du centre de gravité toujours très bien placée par rapport au </w:t>
-      </w:r>
-      <w:r>
-        <w:rPr>
-          <w:b/>
-        </w:rPr>
-        <w:t>polygone de sustentation</w:t>
-      </w:r>
-      <w:r>
-        <w:t>.</w:t>
-      </w:r>
-    </w:p>
-    <w:p>
-      <w:pPr>
-        <w:spacing w:after="0" w:line="240" w:lineRule="auto"/>
-      </w:pPr>
-      <w:r>
-        <w:t>(</w:t>
-      </w:r>
-      <w:r>
-        <w:t>Tiré</w:t>
-      </w:r>
-      <w:r>
-        <w:t xml:space="preserve"> de </w:t>
-      </w:r>
-      <w:r>
-        <w:t>https://www.lelectronique.com/ressource/dossier/un-robot-comment-ca-marche-d-1-p4.html</w:t>
-      </w:r>
-      <w:r>
-        <w:t>)</w:t>
-      </w:r>
-    </w:p>
-    <w:p>
-      <w:pPr>
-        <w:spacing w:after="0" w:line="240" w:lineRule="auto"/>
-      </w:pPr>
-    </w:p>
-    <w:p>
-      <w:pPr>
-        <w:spacing w:after="0" w:line="240" w:lineRule="auto"/>
-      </w:pPr>
-      <w:r>
-        <w:t>Robot quadrupède à 2 pattes…</w:t>
-      </w:r>
-    </w:p>
-    <w:p>
-      <w:pPr>
-        <w:spacing w:after="0" w:line="240" w:lineRule="auto"/>
-        <w:rPr>
-          <w:rStyle w:val="speech"/>
-        </w:rPr>
-      </w:pPr>
-      <w:r>
-        <w:t xml:space="preserve">Le robot Semi-Quad du CNRS permet également de mettre en évidence l’incidence de la gravité sur la marche. Il s’agit en fait d’un prototype à deux pattes, séparées par une plateforme, conçu à l’IRCCyN (Institut de recherche en Communications et Cybernétique de Nantes). Deux pattes pour un robot quadrupède !? s’étonnera le lecteur attentif. </w:t>
-      </w:r>
-      <w:r>
-        <w:rPr>
-          <w:rStyle w:val="speech"/>
-        </w:rPr>
-        <w:t>"Semi-Quad correspond en fait à une simplification d’un robot quadrupède qui aurait un déplacement de ses pattes par paire,</w:t>
-      </w:r>
-      <w:r>
-        <w:t xml:space="preserve"> précise Christine Chevallereau. </w:t>
-      </w:r>
-      <w:r>
-        <w:rPr>
-          <w:rStyle w:val="speech"/>
-        </w:rPr>
-        <w:t xml:space="preserve">Une patte réelle correspond à la paire de pattes avant, l’autre à la paire de </w:t>
-      </w:r>
-      <w:r>
-        <w:rPr>
-          <w:rStyle w:val="speech"/>
-        </w:rPr>
-        <w:lastRenderedPageBreak/>
-        <w:t>pattes arrière. A l’instar de Rabbit, Semi-Quad ne dispose pas de chevilles articulées et est donc dynamiquement stable. D’une manière générale, les robots quadrupèdes ont un champ très large d’applications puisqu’ils peuvent adopter des positions stables tant statiquement que dynamiquement selon les phases de leur utilisation."</w:t>
       </w:r>
     </w:p>
     <w:p>
@@ -3298,569 +3622,92 @@
       </w:hyperlink>
     </w:p>
     <w:p>
+      <w:r>
+        <w:tab/>
+      </w:r>
+    </w:p>
+    <w:p>
+      <w:pPr>
+        <w:ind w:firstLine="708"/>
+      </w:pPr>
+      <w:r>
+        <w:t>La compagnie leader du marché est actuellement Boston Dynamics, ce sont eux qui proposent les solutions les plus nombreuses et avancées.</w:t>
+      </w:r>
+    </w:p>
+    <w:p>
+      <w:pPr>
+        <w:ind w:firstLine="708"/>
+        <w:rPr>
+          <w:rFonts w:eastAsia="Calibri" w:cs="Calibri"/>
+          <w:color w:val="00000A"/>
+        </w:rPr>
+      </w:pPr>
+    </w:p>
+    <w:p>
       <w:pPr>
         <w:spacing w:after="0" w:line="240" w:lineRule="auto"/>
         <w:rPr>
-          <w:rStyle w:val="speech"/>
-        </w:rPr>
-      </w:pPr>
-    </w:p>
-    <w:p>
-      <w:pPr>
-        <w:spacing w:after="0" w:line="240" w:lineRule="auto"/>
-      </w:pPr>
-    </w:p>
-    <w:p>
-      <w:pPr>
-        <w:spacing w:after="0" w:line="240" w:lineRule="auto"/>
-      </w:pPr>
-      <w:r>
-        <w:t xml:space="preserve">Il faudrait notamment définir une stratégie de déplacement du robot, car il en existe plusieurs : </w:t>
-      </w:r>
-      <w:r>
-        <w:br/>
-        <w:t>- La marche quasi-statique</w:t>
-      </w:r>
-      <w:r>
-        <w:br/>
-        <w:t>- La marche dynamique</w:t>
-      </w:r>
-    </w:p>
-    <w:p>
-      <w:pPr>
-        <w:spacing w:after="0" w:line="240" w:lineRule="auto"/>
-      </w:pPr>
-    </w:p>
-    <w:p>
-      <w:pPr>
-        <w:spacing w:after="0" w:line="240" w:lineRule="auto"/>
-      </w:pPr>
-      <w:r>
-        <w:t xml:space="preserve">Marche statique: C'est une démarche où le robot est tout le temps stable. Si tu fige ton bipède à n'importe quel moment pendant son déplacement, il reste stable, ne tombe pas. Beaucoup des robots bipèdes "jouets" que l'on voit sont comme ça (Nao, robosapiens, Robonova...). Ca fait des petits pas, des pattes larges. Comment se traduit la stabilité? </w:t>
-      </w:r>
-      <w:r>
-        <w:br/>
-      </w:r>
-      <w:r>
-        <w:br/>
-        <w:t xml:space="preserve">Marche dynamique: c'est le contraire: le robot tombe </w:t>
-      </w:r>
-      <w:r>
-        <w:t>à chaque enjambée, et se rattra</w:t>
-      </w:r>
-      <w:r>
-        <w:t>pe avec l'autre jambe. Il n'est jamais stable tant qu'il marche, il est obligé de maintenir son mouvement jusqu'à ce qu'il réussisse à aller vers un état stable. Si on fige le robot pendant qu'il marche, il tombe comme une loque. Cette 2° démarche nécessite beaucoup plus d'intelligence, et surtout un a</w:t>
-      </w:r>
-      <w:r>
-        <w:t>sservissement performant. P</w:t>
-      </w:r>
-      <w:r>
-        <w:t>eu de robot</w:t>
-      </w:r>
-      <w:r>
-        <w:t>s</w:t>
-      </w:r>
-      <w:r>
-        <w:t xml:space="preserve"> font de la marche dynamique 3D réellement asservie aujourd'hui. Mais en retour, on peut atteindre des performances bien supérieures aux robots qui se limitent à de la marche s</w:t>
-      </w:r>
-      <w:r>
-        <w:t>tatique</w:t>
-      </w:r>
-      <w:r>
-        <w:t>.</w:t>
-      </w:r>
-    </w:p>
-    <w:p>
-      <w:pPr>
-        <w:spacing w:after="0" w:line="240" w:lineRule="auto"/>
-      </w:pPr>
-    </w:p>
-    <w:p>
-      <w:pPr>
-        <w:spacing w:after="0" w:line="240" w:lineRule="auto"/>
-      </w:pPr>
-      <w:r>
-        <w:t xml:space="preserve">(à voir ??) </w:t>
-      </w:r>
-      <w:r>
-        <w:t>En fait il y a plusieurs types de marches dynamiques : les marches asservies et les marches "balistiques".</w:t>
-      </w:r>
-      <w:r>
-        <w:br/>
-        <w:t>Les marches dynamiques asservies demandent au contrôleur de connaitre tous les angles de chaque articulation, leur vitesse, etc. Puis on va suivre une trajectoire, un motif de marche par un asservissement. C'est très complexe à mettre en œuvre, et ça consomme de l'énergie (il faut voir par exemple ASIMO qui a constamment les genoux pliés.</w:t>
-      </w:r>
-    </w:p>
-    <w:p>
-      <w:pPr>
-        <w:spacing w:after="0" w:line="240" w:lineRule="auto"/>
-      </w:pPr>
-      <w:r>
-        <w:t>La « marche balistique » : ??</w:t>
-      </w:r>
-    </w:p>
-    <w:p>
-      <w:pPr>
-        <w:spacing w:after="0" w:line="240" w:lineRule="auto"/>
-      </w:pPr>
-    </w:p>
-    <w:p>
-      <w:pPr>
-        <w:widowControl w:val="0"/>
-        <w:autoSpaceDE w:val="0"/>
-        <w:autoSpaceDN w:val="0"/>
-        <w:adjustRightInd w:val="0"/>
-        <w:spacing w:after="0" w:line="240" w:lineRule="auto"/>
-        <w:rPr>
-          <w:rFonts w:ascii="Times New Roman" w:hAnsi="Times New Roman" w:cs="Times New Roman"/>
-          <w:sz w:val="20"/>
-          <w:szCs w:val="20"/>
-        </w:rPr>
-      </w:pPr>
-      <w:r>
-        <w:rPr>
-          <w:rFonts w:ascii="Times New Roman" w:hAnsi="Times New Roman" w:cs="Times New Roman"/>
-          <w:sz w:val="20"/>
-          <w:szCs w:val="20"/>
-        </w:rPr>
-        <w:t xml:space="preserve"> Pour la marche statique, la marche est suffisamment</w:t>
-      </w:r>
-    </w:p>
-    <w:p>
-      <w:pPr>
-        <w:widowControl w:val="0"/>
-        <w:autoSpaceDE w:val="0"/>
-        <w:autoSpaceDN w:val="0"/>
-        <w:adjustRightInd w:val="0"/>
-        <w:spacing w:after="0" w:line="240" w:lineRule="auto"/>
-        <w:rPr>
-          <w:rFonts w:ascii="Times New Roman" w:hAnsi="Times New Roman" w:cs="Times New Roman"/>
-          <w:sz w:val="20"/>
-          <w:szCs w:val="20"/>
-        </w:rPr>
-      </w:pPr>
-      <w:r>
-        <w:rPr>
-          <w:rFonts w:ascii="Times New Roman" w:hAnsi="Times New Roman" w:cs="Times New Roman"/>
-          <w:sz w:val="20"/>
-          <w:szCs w:val="20"/>
-        </w:rPr>
-        <w:t>lente pour qu'un critère de stabilité statique soit</w:t>
-      </w:r>
-    </w:p>
-    <w:p>
-      <w:pPr>
-        <w:widowControl w:val="0"/>
-        <w:autoSpaceDE w:val="0"/>
-        <w:autoSpaceDN w:val="0"/>
-        <w:adjustRightInd w:val="0"/>
-        <w:spacing w:after="0" w:line="240" w:lineRule="auto"/>
-        <w:rPr>
-          <w:rFonts w:ascii="Times New Roman" w:hAnsi="Times New Roman" w:cs="Times New Roman"/>
-          <w:sz w:val="20"/>
-          <w:szCs w:val="20"/>
-        </w:rPr>
-      </w:pPr>
-      <w:r>
-        <w:rPr>
-          <w:rFonts w:ascii="Times New Roman" w:hAnsi="Times New Roman" w:cs="Times New Roman"/>
-          <w:sz w:val="20"/>
-          <w:szCs w:val="20"/>
-        </w:rPr>
-        <w:t>valable. La marche dynamique consiste à vérifier le</w:t>
-      </w:r>
-    </w:p>
-    <w:p>
-      <w:pPr>
-        <w:widowControl w:val="0"/>
-        <w:autoSpaceDE w:val="0"/>
-        <w:autoSpaceDN w:val="0"/>
-        <w:adjustRightInd w:val="0"/>
-        <w:spacing w:after="0" w:line="240" w:lineRule="auto"/>
-        <w:rPr>
-          <w:rFonts w:ascii="Times New Roman" w:hAnsi="Times New Roman" w:cs="Times New Roman"/>
-          <w:sz w:val="20"/>
-          <w:szCs w:val="20"/>
-        </w:rPr>
-      </w:pPr>
-      <w:r>
-        <w:rPr>
-          <w:rFonts w:ascii="Times New Roman" w:hAnsi="Times New Roman" w:cs="Times New Roman"/>
-          <w:sz w:val="20"/>
-          <w:szCs w:val="20"/>
-        </w:rPr>
-        <w:t>principe du Zero Moment Point (ZMP) au</w:t>
-      </w:r>
-    </w:p>
-    <w:p>
-      <w:pPr>
-        <w:widowControl w:val="0"/>
-        <w:autoSpaceDE w:val="0"/>
-        <w:autoSpaceDN w:val="0"/>
-        <w:adjustRightInd w:val="0"/>
-        <w:spacing w:after="0" w:line="240" w:lineRule="auto"/>
-        <w:rPr>
-          <w:rFonts w:ascii="Times New Roman" w:hAnsi="Times New Roman" w:cs="Times New Roman"/>
-          <w:sz w:val="20"/>
-          <w:szCs w:val="20"/>
-        </w:rPr>
-      </w:pPr>
-      <w:r>
-        <w:rPr>
-          <w:rFonts w:ascii="Times New Roman" w:hAnsi="Times New Roman" w:cs="Times New Roman"/>
-          <w:sz w:val="20"/>
-          <w:szCs w:val="20"/>
-        </w:rPr>
-        <w:t>cours de la marche. Ce principe tient compte des</w:t>
-      </w:r>
-    </w:p>
-    <w:p>
-      <w:pPr>
-        <w:widowControl w:val="0"/>
-        <w:autoSpaceDE w:val="0"/>
-        <w:autoSpaceDN w:val="0"/>
-        <w:adjustRightInd w:val="0"/>
-        <w:spacing w:after="0" w:line="240" w:lineRule="auto"/>
-        <w:rPr>
-          <w:rFonts w:ascii="Times New Roman" w:hAnsi="Times New Roman" w:cs="Times New Roman"/>
-          <w:sz w:val="20"/>
-          <w:szCs w:val="20"/>
-        </w:rPr>
-      </w:pPr>
-      <w:r>
-        <w:rPr>
-          <w:rFonts w:ascii="Times New Roman" w:hAnsi="Times New Roman" w:cs="Times New Roman"/>
-          <w:sz w:val="20"/>
-          <w:szCs w:val="20"/>
-        </w:rPr>
-        <w:t>dynamiques du mouvement et permet des marches</w:t>
-      </w:r>
-    </w:p>
-    <w:p>
-      <w:pPr>
-        <w:widowControl w:val="0"/>
-        <w:autoSpaceDE w:val="0"/>
-        <w:autoSpaceDN w:val="0"/>
-        <w:adjustRightInd w:val="0"/>
-        <w:spacing w:after="0" w:line="240" w:lineRule="auto"/>
-        <w:rPr>
-          <w:rFonts w:ascii="Times New Roman" w:hAnsi="Times New Roman" w:cs="Times New Roman"/>
-          <w:sz w:val="20"/>
-          <w:szCs w:val="20"/>
-        </w:rPr>
-      </w:pPr>
-      <w:r>
-        <w:rPr>
-          <w:rFonts w:ascii="Times New Roman" w:hAnsi="Times New Roman" w:cs="Times New Roman"/>
-          <w:sz w:val="20"/>
-          <w:szCs w:val="20"/>
-        </w:rPr>
-        <w:t>plus rapides. Il correspond en fait à la condition de</w:t>
-      </w:r>
-    </w:p>
-    <w:p>
-      <w:pPr>
-        <w:widowControl w:val="0"/>
-        <w:autoSpaceDE w:val="0"/>
-        <w:autoSpaceDN w:val="0"/>
-        <w:adjustRightInd w:val="0"/>
-        <w:spacing w:after="0" w:line="240" w:lineRule="auto"/>
-        <w:rPr>
-          <w:rFonts w:ascii="Times New Roman" w:hAnsi="Times New Roman" w:cs="Times New Roman"/>
-          <w:sz w:val="20"/>
-          <w:szCs w:val="20"/>
-        </w:rPr>
-      </w:pPr>
-      <w:r>
-        <w:rPr>
-          <w:rFonts w:ascii="Times New Roman" w:hAnsi="Times New Roman" w:cs="Times New Roman"/>
-          <w:sz w:val="20"/>
-          <w:szCs w:val="20"/>
-        </w:rPr>
-        <w:t>non basculement autour des extrémités des pieds.</w:t>
-      </w:r>
-    </w:p>
-    <w:p>
-      <w:pPr>
-        <w:widowControl w:val="0"/>
-        <w:autoSpaceDE w:val="0"/>
-        <w:autoSpaceDN w:val="0"/>
-        <w:adjustRightInd w:val="0"/>
-        <w:spacing w:after="0" w:line="240" w:lineRule="auto"/>
-        <w:rPr>
-          <w:rFonts w:ascii="Times New Roman" w:hAnsi="Times New Roman" w:cs="Times New Roman"/>
-          <w:sz w:val="20"/>
-          <w:szCs w:val="20"/>
-        </w:rPr>
-      </w:pPr>
-      <w:r>
-        <w:rPr>
-          <w:rFonts w:ascii="Times New Roman" w:hAnsi="Times New Roman" w:cs="Times New Roman"/>
-          <w:sz w:val="20"/>
-          <w:szCs w:val="20"/>
-        </w:rPr>
-        <w:t>La marche purement dynamique est encore plus</w:t>
-      </w:r>
-    </w:p>
-    <w:p>
-      <w:pPr>
-        <w:widowControl w:val="0"/>
-        <w:autoSpaceDE w:val="0"/>
-        <w:autoSpaceDN w:val="0"/>
-        <w:adjustRightInd w:val="0"/>
-        <w:spacing w:after="0" w:line="240" w:lineRule="auto"/>
-        <w:rPr>
-          <w:rFonts w:ascii="Times New Roman" w:hAnsi="Times New Roman" w:cs="Times New Roman"/>
-          <w:sz w:val="20"/>
-          <w:szCs w:val="20"/>
-        </w:rPr>
-      </w:pPr>
-      <w:r>
-        <w:rPr>
-          <w:rFonts w:ascii="Times New Roman" w:hAnsi="Times New Roman" w:cs="Times New Roman"/>
-          <w:sz w:val="20"/>
-          <w:szCs w:val="20"/>
-        </w:rPr>
-        <w:t>générale. La stabilité de la marche s'obtient par le</w:t>
-      </w:r>
-    </w:p>
-    <w:p>
-      <w:pPr>
-        <w:widowControl w:val="0"/>
-        <w:autoSpaceDE w:val="0"/>
-        <w:autoSpaceDN w:val="0"/>
-        <w:adjustRightInd w:val="0"/>
-        <w:spacing w:after="0" w:line="240" w:lineRule="auto"/>
-        <w:rPr>
-          <w:rFonts w:ascii="Times New Roman" w:hAnsi="Times New Roman" w:cs="Times New Roman"/>
-          <w:sz w:val="20"/>
-          <w:szCs w:val="20"/>
-        </w:rPr>
-      </w:pPr>
-      <w:r>
-        <w:rPr>
-          <w:rFonts w:ascii="Times New Roman" w:hAnsi="Times New Roman" w:cs="Times New Roman"/>
-          <w:sz w:val="20"/>
-          <w:szCs w:val="20"/>
-        </w:rPr>
-        <w:t>mouvement même du robot au cours d'un pas. De</w:t>
-      </w:r>
-    </w:p>
-    <w:p>
-      <w:pPr>
-        <w:widowControl w:val="0"/>
-        <w:autoSpaceDE w:val="0"/>
-        <w:autoSpaceDN w:val="0"/>
-        <w:adjustRightInd w:val="0"/>
-        <w:spacing w:after="0" w:line="240" w:lineRule="auto"/>
-        <w:rPr>
-          <w:rFonts w:ascii="Times New Roman" w:hAnsi="Times New Roman" w:cs="Times New Roman"/>
-          <w:sz w:val="20"/>
-          <w:szCs w:val="20"/>
-        </w:rPr>
-      </w:pPr>
-      <w:r>
-        <w:rPr>
-          <w:rFonts w:ascii="Times New Roman" w:hAnsi="Times New Roman" w:cs="Times New Roman"/>
-          <w:sz w:val="20"/>
-          <w:szCs w:val="20"/>
-        </w:rPr>
-        <w:t>tels robots sont cinématiquement simples pour en</w:t>
-      </w:r>
-    </w:p>
-    <w:p>
-      <w:pPr>
-        <w:widowControl w:val="0"/>
-        <w:autoSpaceDE w:val="0"/>
-        <w:autoSpaceDN w:val="0"/>
-        <w:adjustRightInd w:val="0"/>
-        <w:spacing w:after="0" w:line="240" w:lineRule="auto"/>
-        <w:rPr>
-          <w:rFonts w:ascii="Times New Roman" w:hAnsi="Times New Roman" w:cs="Times New Roman"/>
-          <w:sz w:val="20"/>
-          <w:szCs w:val="20"/>
-        </w:rPr>
-      </w:pPr>
-      <w:r>
-        <w:rPr>
-          <w:rFonts w:ascii="Times New Roman" w:hAnsi="Times New Roman" w:cs="Times New Roman"/>
-          <w:sz w:val="20"/>
-          <w:szCs w:val="20"/>
-        </w:rPr>
-        <w:t>faciliter l'étude. Ils n'ont généralement pas de pieds</w:t>
-      </w:r>
-    </w:p>
-    <w:p>
-      <w:pPr>
-        <w:spacing w:after="0" w:line="240" w:lineRule="auto"/>
-        <w:rPr>
-          <w:rFonts w:ascii="Times New Roman" w:hAnsi="Times New Roman" w:cs="Times New Roman"/>
-          <w:sz w:val="20"/>
-          <w:szCs w:val="20"/>
-        </w:rPr>
-      </w:pPr>
-      <w:r>
-        <w:rPr>
-          <w:rFonts w:ascii="Times New Roman" w:hAnsi="Times New Roman" w:cs="Times New Roman"/>
-          <w:sz w:val="20"/>
-          <w:szCs w:val="20"/>
-        </w:rPr>
-        <w:t>et sont donc sous actionnés en simple support</w:t>
-      </w:r>
-      <w:r>
-        <w:rPr>
-          <w:rFonts w:ascii="Times New Roman" w:hAnsi="Times New Roman" w:cs="Times New Roman"/>
-          <w:sz w:val="20"/>
-          <w:szCs w:val="20"/>
-        </w:rPr>
-        <w:t xml:space="preserve"> (avec un seul pied en contact avec le sol pour un bipède)</w:t>
-      </w:r>
-      <w:r>
-        <w:rPr>
-          <w:rFonts w:ascii="Times New Roman" w:hAnsi="Times New Roman" w:cs="Times New Roman"/>
-          <w:sz w:val="20"/>
-          <w:szCs w:val="20"/>
-        </w:rPr>
-        <w:t>.</w:t>
-      </w:r>
-    </w:p>
-    <w:p>
-      <w:pPr>
-        <w:spacing w:after="0" w:line="240" w:lineRule="auto"/>
-        <w:rPr>
-          <w:b/>
-        </w:rPr>
-      </w:pPr>
-      <w:r>
-        <w:rPr>
-          <w:rFonts w:ascii="Times New Roman" w:hAnsi="Times New Roman" w:cs="Times New Roman"/>
-          <w:sz w:val="20"/>
-          <w:szCs w:val="20"/>
-        </w:rPr>
-        <w:t xml:space="preserve">(article de </w:t>
-      </w:r>
-      <w:r>
-        <w:t xml:space="preserve">SYLVAIN MIOSSEC, </w:t>
-      </w:r>
-      <w:r>
-        <w:rPr>
-          <w:b/>
-        </w:rPr>
-        <w:t>YANNICK AOUSTIN)</w:t>
-      </w:r>
-    </w:p>
-    <w:p>
-      <w:pPr>
-        <w:spacing w:after="0" w:line="240" w:lineRule="auto"/>
-        <w:rPr>
-          <w:b/>
-        </w:rPr>
-      </w:pPr>
-    </w:p>
-    <w:p>
-      <w:pPr>
-        <w:spacing w:after="0" w:line="240" w:lineRule="auto"/>
-      </w:pPr>
-      <w:r>
-        <w:rPr>
-          <w:b/>
-        </w:rPr>
-        <w:t>Marche frontale ou latérale ?</w:t>
-      </w:r>
-      <w:r>
-        <w:t xml:space="preserve"> vous y avez pensé ?</w:t>
-      </w:r>
-    </w:p>
-    <w:p>
-      <w:pPr>
-        <w:spacing w:after="0" w:line="240" w:lineRule="auto"/>
-        <w:rPr>
-          <w:rFonts w:ascii="Times New Roman" w:hAnsi="Times New Roman" w:cs="Times New Roman"/>
-          <w:sz w:val="20"/>
-          <w:szCs w:val="20"/>
-          <w:lang w:val="en-US"/>
-        </w:rPr>
-      </w:pPr>
-      <w:r>
-        <w:rPr>
-          <w:b/>
-          <w:lang w:val="en-US"/>
-        </w:rPr>
-        <w:t>Cf https://www.youtube.com/watch?v=jWKsVjQuVpQ</w:t>
-      </w:r>
-    </w:p>
-    <w:p>
-      <w:pPr>
-        <w:spacing w:after="0" w:line="240" w:lineRule="auto"/>
-        <w:rPr>
-          <w:lang w:val="en-US"/>
-        </w:rPr>
-      </w:pPr>
-    </w:p>
-    <w:p>
-      <w:pPr>
-        <w:spacing w:after="0" w:line="240" w:lineRule="auto"/>
+          <w:rFonts w:asciiTheme="majorHAnsi" w:eastAsiaTheme="majorEastAsia" w:hAnsiTheme="majorHAnsi" w:cstheme="majorBidi"/>
+          <w:color w:val="2F5496" w:themeColor="accent1" w:themeShade="BF"/>
+          <w:sz w:val="32"/>
+          <w:szCs w:val="32"/>
+        </w:rPr>
+      </w:pPr>
+      <w:bookmarkStart w:id="10" w:name="_Toc484970074"/>
+      <w:r>
+        <w:br w:type="page"/>
+      </w:r>
+    </w:p>
+    <w:p>
+      <w:pPr>
+        <w:pStyle w:val="Titre1"/>
       </w:pPr>
       <w:r>
         <w:lastRenderedPageBreak/>
-        <w:t xml:space="preserve">Il y a aussi celui-là : </w:t>
-      </w:r>
-      <w:hyperlink r:id="rId17" w:history="1">
-        <w:r>
-          <w:rPr>
-            <w:rStyle w:val="Lienhypertexte"/>
-          </w:rPr>
-          <w:t>http://papinthierry.free.fr/index.php?option=com_content&amp;view=article&amp;id=38:robot-quadrupede-arduino-bluetoothservomoteur&amp;catid=3:informatique-android&amp;Itemid=17</w:t>
-        </w:r>
-      </w:hyperlink>
+        <w:t>Comportements à implémenter</w:t>
+      </w:r>
+      <w:bookmarkEnd w:id="10"/>
+    </w:p>
+    <w:p/>
+    <w:p>
+      <w:pPr>
+        <w:pStyle w:val="Titre2"/>
+      </w:pPr>
+      <w:bookmarkStart w:id="11" w:name="_Toc484970075"/>
+      <w:r>
+        <w:t>1- Marcher droit, direction fixe :</w:t>
+      </w:r>
+      <w:bookmarkEnd w:id="11"/>
+    </w:p>
+    <w:p/>
+    <w:p>
+      <w:r>
+        <w:t xml:space="preserve">Théorie : </w:t>
+      </w:r>
+      <w:r>
+        <w:t xml:space="preserve">Il faudra travailler à conserver l’équilibre du </w:t>
+      </w:r>
+      <w:proofErr w:type="spellStart"/>
+      <w:r>
+        <w:t>root</w:t>
+      </w:r>
+      <w:proofErr w:type="spellEnd"/>
+      <w:r>
+        <w:t xml:space="preserve"> lorsqu’on lui retire un appui (lever une patte), en faisant avancer le corps du robot. Il s’agira d’émuler le cycle de marche vu chez les </w:t>
+      </w:r>
+      <w:proofErr w:type="spellStart"/>
+      <w:r>
+        <w:t>quadripède</w:t>
+      </w:r>
+      <w:proofErr w:type="spellEnd"/>
+      <w:r>
+        <w:t xml:space="preserve"> à la différence que l’on restera sur une marche statique et non dynamique.</w:t>
+      </w:r>
     </w:p>
     <w:p>
       <w:pPr>
         <w:numPr>
-          <w:ins w:id="10" w:author="V. Deslandres" w:date="2017-06-05T18:31:00Z"/>
-        </w:numPr>
-        <w:spacing w:after="0" w:line="240" w:lineRule="auto"/>
-        <w:rPr>
-          <w:rFonts w:ascii="Calibri" w:eastAsia="Calibri" w:hAnsi="Calibri" w:cs="Calibri"/>
-          <w:i/>
-          <w:szCs w:val="24"/>
-          <w:lang w:eastAsia="en-US" w:bidi="en-US"/>
-        </w:rPr>
-      </w:pPr>
-    </w:p>
-    <w:p>
-      <w:pPr>
-        <w:pStyle w:val="Titre1"/>
-      </w:pPr>
-      <w:bookmarkStart w:id="11" w:name="_Toc484970074"/>
-      <w:r>
-        <w:t>Comportements à implémenter</w:t>
-      </w:r>
-      <w:bookmarkEnd w:id="11"/>
-    </w:p>
-    <w:p/>
-    <w:p>
-      <w:pPr>
-        <w:pStyle w:val="Titre2"/>
-      </w:pPr>
-      <w:bookmarkStart w:id="12" w:name="_Toc484970075"/>
-      <w:r>
-        <w:t>1- Marcher droit, direction fixe :</w:t>
-      </w:r>
-      <w:bookmarkEnd w:id="12"/>
-    </w:p>
-    <w:p/>
-    <w:p>
-      <w:r>
-        <w:t xml:space="preserve">Théorie : </w:t>
-      </w:r>
-      <w:r>
-        <w:t>Il faudra travailler à conserver l’équilibre du root lorsqu’on lui retire un appui (lever une patte), en faisant avancer le corps du robot. Il s’agira d’émuler le cycle de marche vu chez les quadripède à la différence que l’on restera sur une marche statique et non dynamique.</w:t>
-      </w:r>
-    </w:p>
-    <w:p>
-      <w:pPr>
-        <w:numPr>
-          <w:ins w:id="13" w:author="V. Deslandres" w:date="2017-06-05T17:34:00Z"/>
+          <w:ins w:id="12" w:author="V. Deslandres" w:date="2017-06-05T17:34:00Z"/>
         </w:numPr>
       </w:pPr>
     </w:p>
@@ -3876,7 +3723,7 @@
           <w:lang w:val="fr-FR"/>
         </w:rPr>
       </w:pPr>
-      <w:bookmarkStart w:id="14" w:name="_Toc484970076"/>
+      <w:bookmarkStart w:id="13" w:name="_Toc484970076"/>
       <w:r>
         <w:rPr>
           <w:rStyle w:val="Titre2Car"/>
@@ -3898,7 +3745,7 @@
         </w:rPr>
         <w:t>e relever d'une position couchée</w:t>
       </w:r>
-      <w:bookmarkEnd w:id="14"/>
+      <w:bookmarkEnd w:id="13"/>
       <w:r>
         <w:rPr>
           <w:rStyle w:val="Titre2Car"/>
@@ -3955,7 +3802,7 @@
       <w:pPr>
         <w:pStyle w:val="Titre2"/>
       </w:pPr>
-      <w:bookmarkStart w:id="15" w:name="_Toc484970077"/>
+      <w:bookmarkStart w:id="14" w:name="_Toc484970077"/>
       <w:r>
         <w:t>3</w:t>
       </w:r>
@@ -3965,30 +3812,57 @@
       <w:r>
         <w:t> :</w:t>
       </w:r>
+      <w:bookmarkEnd w:id="14"/>
+    </w:p>
+    <w:p/>
+    <w:p>
+      <w:r>
+        <w:t xml:space="preserve">Théorie : pour changer de direction, à l’arrêt, il faudra s’appuyer sur les articulations au niveau des épaules, qui offrent un degré de liberté latérale, on pourra ainsi initier une rotation en décalant les pattes avant d’abord. Il est aussi </w:t>
+      </w:r>
+      <w:r>
+        <w:t>possible de</w:t>
+      </w:r>
+      <w:r>
+        <w:t xml:space="preserve"> lui faire faire un pas de coté en utilisant ces articulations. </w:t>
+      </w:r>
+    </w:p>
+    <w:p>
+      <w:r>
+        <w:t>On peut potentiellement utiliser un mélange de la marche frontale et latérale pour faire dévié le robot d’une trajectoire rectiligne.</w:t>
+      </w:r>
+    </w:p>
+    <w:p>
+      <w:pPr>
+        <w:pStyle w:val="Titre2"/>
+      </w:pPr>
+      <w:bookmarkStart w:id="15" w:name="_Toc484970078"/>
+      <w:r>
+        <w:t>4</w:t>
+      </w:r>
+      <w:r>
+        <w:t>- Sol qui se dérobe</w:t>
+      </w:r>
+      <w:r>
+        <w:t> :</w:t>
+      </w:r>
       <w:bookmarkEnd w:id="15"/>
     </w:p>
     <w:p/>
     <w:p>
       <w:r>
-        <w:t xml:space="preserve">Théorie : pour changer de direction, à l’arrêt, il faudra s’appuyer sur les articulations au niveau des épaules, qui offrent un degré de liberté latérale, on pourra ainsi initier une rotation en décalant les pattes avant d’abord. Il est aussi </w:t>
-      </w:r>
-      <w:r>
-        <w:t>possible de</w:t>
-      </w:r>
-      <w:r>
-        <w:t xml:space="preserve"> lui faire faire un pas de coté en utilisant ces articulations. </w:t>
+        <w:t>Théorie : Grace aux capteurs de force, disposés sur chaque épaule, et aux servomoteurs, il est possible de savoir si la jambe rencontre une résistance. Ainsi si la jambe n’en rencontre pas le sol en se positionnant, il sera de faire réagir le robot en conséquence. Et d’amorcer une marche arrière, par exemple (le robot est symétrique, on peut donc facilement en inverser la marche).</w:t>
       </w:r>
     </w:p>
     <w:p>
       <w:pPr>
         <w:pStyle w:val="Titre2"/>
       </w:pPr>
-      <w:bookmarkStart w:id="16" w:name="_Toc484970078"/>
-      <w:r>
-        <w:t>4</w:t>
-      </w:r>
-      <w:r>
-        <w:t>- Sol qui se dérobe</w:t>
+      <w:bookmarkStart w:id="16" w:name="_Toc484970079"/>
+      <w:r>
+        <w:t>5</w:t>
+      </w:r>
+      <w:r>
+        <w:t>- Gérer les déséquilibres</w:t>
       </w:r>
       <w:r>
         <w:t> :</w:t>
@@ -3997,42 +3871,20 @@
     </w:p>
     <w:p/>
     <w:p>
-      <w:r>
-        <w:t>Théorie : Grace aux capteurs de force, disposés sur chaque épaule, et aux servomoteurs, il est possible de savoir si la jambe rencontre une résistance. Ainsi si la jambe n’en rencontre pas le sol en se positionnant, il sera de faire réagir le robot en conséquence. Et d’amorcer une marche arrière, par exemple (le robot est symétrique, on peut donc facilement en inverser la marche).</w:t>
-      </w:r>
-    </w:p>
-    <w:p>
       <w:pPr>
         <w:pStyle w:val="Titre2"/>
       </w:pPr>
-      <w:bookmarkStart w:id="17" w:name="_Toc484970079"/>
-      <w:r>
-        <w:t>5</w:t>
-      </w:r>
-      <w:r>
-        <w:t>- Gérer les déséquilibres</w:t>
+      <w:bookmarkStart w:id="17" w:name="_Toc484970080"/>
+      <w:r>
+        <w:t>6</w:t>
+      </w:r>
+      <w:r>
+        <w:t>- Détection d’obstacles</w:t>
       </w:r>
       <w:r>
         <w:t> :</w:t>
       </w:r>
       <w:bookmarkEnd w:id="17"/>
-    </w:p>
-    <w:p/>
-    <w:p>
-      <w:pPr>
-        <w:pStyle w:val="Titre2"/>
-      </w:pPr>
-      <w:bookmarkStart w:id="18" w:name="_Toc484970080"/>
-      <w:r>
-        <w:t>6</w:t>
-      </w:r>
-      <w:r>
-        <w:t>- Détection d’obstacles</w:t>
-      </w:r>
-      <w:r>
-        <w:t> :</w:t>
-      </w:r>
-      <w:bookmarkEnd w:id="18"/>
     </w:p>
     <w:p>
       <w:r>
@@ -4063,7 +3915,7 @@
       <w:pPr>
         <w:pStyle w:val="Titre2"/>
       </w:pPr>
-      <w:bookmarkStart w:id="19" w:name="_Toc484970081"/>
+      <w:bookmarkStart w:id="18" w:name="_Toc484970081"/>
       <w:r>
         <w:lastRenderedPageBreak/>
         <w:t>7</w:t>
@@ -4074,7 +3926,7 @@
       <w:r>
         <w:t>Lui faire porter une charge :</w:t>
       </w:r>
-      <w:bookmarkEnd w:id="19"/>
+      <w:bookmarkEnd w:id="18"/>
     </w:p>
     <w:p/>
     <w:p>
@@ -4178,13 +4030,13 @@
       <w:pPr>
         <w:pStyle w:val="Titre2"/>
       </w:pPr>
-      <w:bookmarkStart w:id="20" w:name="_Toc484970082"/>
-      <w:commentRangeStart w:id="21"/>
+      <w:bookmarkStart w:id="19" w:name="_Toc484970082"/>
+      <w:commentRangeStart w:id="20"/>
       <w:r>
         <w:t>Le faire marcher sur une surface variable (non régulière) :</w:t>
       </w:r>
-      <w:bookmarkEnd w:id="20"/>
-      <w:commentRangeEnd w:id="21"/>
+      <w:bookmarkEnd w:id="19"/>
+      <w:commentRangeEnd w:id="20"/>
       <w:r>
         <w:rPr>
           <w:rStyle w:val="Marquedecommentaire"/>
@@ -4192,7 +4044,7 @@
           <w:vanish/>
           <w:color w:val="auto"/>
         </w:rPr>
-        <w:commentReference w:id="21"/>
+        <w:commentReference w:id="20"/>
       </w:r>
     </w:p>
     <w:p/>
@@ -4306,13 +4158,30 @@
     </w:p>
     <w:p>
       <w:pPr>
+        <w:spacing w:after="0" w:line="240" w:lineRule="auto"/>
+        <w:rPr>
+          <w:rFonts w:asciiTheme="majorHAnsi" w:eastAsiaTheme="majorEastAsia" w:hAnsiTheme="majorHAnsi" w:cstheme="majorBidi"/>
+          <w:color w:val="2F5496" w:themeColor="accent1" w:themeShade="BF"/>
+          <w:sz w:val="32"/>
+          <w:szCs w:val="32"/>
+        </w:rPr>
+      </w:pPr>
+      <w:bookmarkStart w:id="21" w:name="_Toc484970083"/>
+      <w:r>
+        <w:br w:type="page"/>
+      </w:r>
+    </w:p>
+    <w:p>
+      <w:pPr>
         <w:pStyle w:val="Titre1"/>
       </w:pPr>
-      <w:bookmarkStart w:id="22" w:name="_Toc484970083"/>
-      <w:r>
+      <w:bookmarkStart w:id="22" w:name="_GoBack"/>
+      <w:bookmarkEnd w:id="22"/>
+      <w:r>
+        <w:lastRenderedPageBreak/>
         <w:t>Extensions Possibles, Objectifs supplémentaires :</w:t>
       </w:r>
-      <w:bookmarkEnd w:id="22"/>
+      <w:bookmarkEnd w:id="21"/>
       <w:r>
         <w:t xml:space="preserve"> </w:t>
       </w:r>
@@ -4411,7 +4280,6 @@
           <w:sz w:val="22"/>
           <w:lang w:val="fr-FR"/>
         </w:rPr>
-        <w:lastRenderedPageBreak/>
         <w:t>Il s’agit plus d’une idée que d’un objectif concret.</w:t>
       </w:r>
     </w:p>
@@ -4616,7 +4484,7 @@
                     </pic:cNvPicPr>
                   </pic:nvPicPr>
                   <pic:blipFill>
-                    <a:blip r:embed="rId20"/>
+                    <a:blip r:embed="rId19"/>
                     <a:stretch>
                       <a:fillRect/>
                     </a:stretch>
@@ -4667,7 +4535,7 @@
                     </pic:cNvPicPr>
                   </pic:nvPicPr>
                   <pic:blipFill>
-                    <a:blip r:embed="rId21"/>
+                    <a:blip r:embed="rId20"/>
                     <a:stretch>
                       <a:fillRect/>
                     </a:stretch>
@@ -4764,7 +4632,7 @@
                     </pic:cNvPicPr>
                   </pic:nvPicPr>
                   <pic:blipFill>
-                    <a:blip r:embed="rId22"/>
+                    <a:blip r:embed="rId21"/>
                     <a:stretch>
                       <a:fillRect/>
                     </a:stretch>
@@ -4858,6 +4726,7 @@
         </w:rPr>
         <w:t xml:space="preserve"> sur notre </w:t>
       </w:r>
+      <w:proofErr w:type="spellStart"/>
       <w:r>
         <w:rPr>
           <w:rFonts w:eastAsia="Calibri" w:cs="Calibri"/>
@@ -4867,6 +4736,7 @@
         </w:rPr>
         <w:t>GitHub</w:t>
       </w:r>
+      <w:proofErr w:type="spellEnd"/>
       <w:r>
         <w:rPr>
           <w:rFonts w:eastAsia="Calibri" w:cs="Calibri"/>
@@ -4876,7 +4746,7 @@
         </w:rPr>
         <w:t xml:space="preserve"> (</w:t>
       </w:r>
-      <w:hyperlink r:id="rId23" w:tgtFrame="_blank" w:tooltip="https://github.com/Jikhai/Ptut-Quattro" w:history="1">
+      <w:hyperlink r:id="rId22" w:tgtFrame="_blank" w:tooltip="https://github.com/Jikhai/Ptut-Quattro" w:history="1">
         <w:r>
           <w:rPr>
             <w:rStyle w:val="Lienhypertexte"/>
@@ -5048,7 +4918,7 @@
                     </pic:cNvPicPr>
                   </pic:nvPicPr>
                   <pic:blipFill>
-                    <a:blip r:embed="rId24"/>
+                    <a:blip r:embed="rId23"/>
                     <a:stretch>
                       <a:fillRect/>
                     </a:stretch>
@@ -5101,7 +4971,23 @@
     </w:p>
     <w:p>
       <w:r>
-        <w:t>Nos remerciements à M. Julien Jehl et à Roboticia qui nous fournissent le robot, ainsi qu'</w:t>
+        <w:t xml:space="preserve">Nos remerciements à M. Julien </w:t>
+      </w:r>
+      <w:proofErr w:type="spellStart"/>
+      <w:r>
+        <w:t>Jehl</w:t>
+      </w:r>
+      <w:proofErr w:type="spellEnd"/>
+      <w:r>
+        <w:t xml:space="preserve"> et à </w:t>
+      </w:r>
+      <w:proofErr w:type="spellStart"/>
+      <w:r>
+        <w:t>Roboticia</w:t>
+      </w:r>
+      <w:proofErr w:type="spellEnd"/>
+      <w:r>
+        <w:t xml:space="preserve"> qui nous fournissent le robot, ainsi qu'</w:t>
       </w:r>
       <w:r>
         <w:t>à</w:t>
@@ -5148,7 +5034,7 @@
           <w:lang w:val="en-US"/>
         </w:rPr>
       </w:pPr>
-      <w:hyperlink r:id="rId25">
+      <w:hyperlink r:id="rId24">
         <w:r>
           <w:rPr>
             <w:rStyle w:val="LienInternetvisit"/>
@@ -5171,7 +5057,7 @@
           <w:lang w:val="en-US"/>
         </w:rPr>
       </w:pPr>
-      <w:hyperlink r:id="rId26">
+      <w:hyperlink r:id="rId25">
         <w:r>
           <w:rPr>
             <w:rStyle w:val="LienInternetvisit"/>
@@ -5207,7 +5093,7 @@
           <w:lang w:val="en-US"/>
         </w:rPr>
       </w:pPr>
-      <w:hyperlink r:id="rId27">
+      <w:hyperlink r:id="rId26">
         <w:r>
           <w:rPr>
             <w:rStyle w:val="LienInternetvisit"/>
@@ -5232,7 +5118,21 @@
         <w:rPr>
           <w:lang w:val="en-US"/>
         </w:rPr>
-        <w:t>(robot WildCat)</w:t>
+        <w:t xml:space="preserve">(robot </w:t>
+      </w:r>
+      <w:proofErr w:type="spellStart"/>
+      <w:r>
+        <w:rPr>
+          <w:lang w:val="en-US"/>
+        </w:rPr>
+        <w:t>WildCat</w:t>
+      </w:r>
+      <w:proofErr w:type="spellEnd"/>
+      <w:r>
+        <w:rPr>
+          <w:lang w:val="en-US"/>
+        </w:rPr>
+        <w:t>)</w:t>
       </w:r>
     </w:p>
     <w:p>
@@ -5244,6 +5144,71 @@
           <w:sz w:val="23"/>
           <w:szCs w:val="23"/>
           <w:shd w:val="clear" w:color="auto" w:fill="FFFFFF"/>
+          <w:lang w:val="en-US"/>
+        </w:rPr>
+      </w:pPr>
+      <w:hyperlink r:id="rId27">
+        <w:r>
+          <w:rPr>
+            <w:rStyle w:val="LienInternetvisit"/>
+            <w:lang w:val="en-US"/>
+          </w:rPr>
+          <w:t>https://www.patreon.com/sweetiebot</w:t>
+        </w:r>
+      </w:hyperlink>
+      <w:r>
+        <w:rPr>
+          <w:rFonts w:cs="Arial"/>
+          <w:color w:val="000000"/>
+          <w:sz w:val="23"/>
+          <w:szCs w:val="23"/>
+          <w:shd w:val="clear" w:color="auto" w:fill="FFFFFF"/>
+          <w:lang w:val="en-US"/>
+        </w:rPr>
+        <w:t xml:space="preserve"> (</w:t>
+      </w:r>
+      <w:proofErr w:type="spellStart"/>
+      <w:r>
+        <w:rPr>
+          <w:rFonts w:cs="Arial"/>
+          <w:i/>
+          <w:color w:val="000000"/>
+          <w:sz w:val="23"/>
+          <w:szCs w:val="23"/>
+          <w:shd w:val="clear" w:color="auto" w:fill="FFFFFF"/>
+          <w:lang w:val="en-US"/>
+        </w:rPr>
+        <w:t>Massachussetts</w:t>
+      </w:r>
+      <w:proofErr w:type="spellEnd"/>
+      <w:r>
+        <w:rPr>
+          <w:rFonts w:cs="Arial"/>
+          <w:i/>
+          <w:color w:val="000000"/>
+          <w:sz w:val="23"/>
+          <w:szCs w:val="23"/>
+          <w:shd w:val="clear" w:color="auto" w:fill="FFFFFF"/>
+          <w:lang w:val="en-US"/>
+        </w:rPr>
+        <w:t xml:space="preserve"> Institute of Technology</w:t>
+      </w:r>
+      <w:r>
+        <w:rPr>
+          <w:rFonts w:cs="Arial"/>
+          <w:i/>
+          <w:color w:val="000000"/>
+          <w:sz w:val="23"/>
+          <w:szCs w:val="23"/>
+          <w:shd w:val="clear" w:color="auto" w:fill="FFFFFF"/>
+          <w:lang w:val="en-US"/>
+        </w:rPr>
+        <w:t xml:space="preserve"> robot)</w:t>
+      </w:r>
+    </w:p>
+    <w:p>
+      <w:pPr>
+        <w:rPr>
           <w:lang w:val="en-US"/>
         </w:rPr>
       </w:pPr>
@@ -5258,64 +5223,27 @@
       </w:hyperlink>
       <w:r>
         <w:rPr>
-          <w:rFonts w:cs="Arial"/>
-          <w:color w:val="000000"/>
-          <w:sz w:val="23"/>
-          <w:szCs w:val="23"/>
-          <w:shd w:val="clear" w:color="auto" w:fill="FFFFFF"/>
           <w:lang w:val="en-US"/>
         </w:rPr>
         <w:t xml:space="preserve"> (</w:t>
       </w:r>
-      <w:r>
-        <w:rPr>
-          <w:rFonts w:cs="Arial"/>
-          <w:i/>
-          <w:color w:val="000000"/>
-          <w:sz w:val="23"/>
-          <w:szCs w:val="23"/>
-          <w:shd w:val="clear" w:color="auto" w:fill="FFFFFF"/>
+      <w:proofErr w:type="spellStart"/>
+      <w:r>
+        <w:rPr>
           <w:lang w:val="en-US"/>
         </w:rPr>
-        <w:t>Massachussetts Institute of Technology</w:t>
-      </w:r>
-      <w:r>
-        <w:rPr>
-          <w:rFonts w:cs="Arial"/>
-          <w:i/>
-          <w:color w:val="000000"/>
-          <w:sz w:val="23"/>
-          <w:szCs w:val="23"/>
-          <w:shd w:val="clear" w:color="auto" w:fill="FFFFFF"/>
+        <w:t>SweetieBotProject</w:t>
+      </w:r>
+      <w:proofErr w:type="spellEnd"/>
+      <w:r>
+        <w:rPr>
           <w:lang w:val="en-US"/>
         </w:rPr>
-        <w:t xml:space="preserve"> robot)</w:t>
-      </w:r>
-    </w:p>
-    <w:p>
-      <w:pPr>
-        <w:rPr>
-          <w:lang w:val="en-US"/>
-        </w:rPr>
-      </w:pPr>
+        <w:t>)</w:t>
+      </w:r>
+    </w:p>
+    <w:p>
       <w:hyperlink r:id="rId29">
-        <w:r>
-          <w:rPr>
-            <w:rStyle w:val="LienInternetvisit"/>
-            <w:lang w:val="en-US"/>
-          </w:rPr>
-          <w:t>https://www.patreon.com/sweetiebot</w:t>
-        </w:r>
-      </w:hyperlink>
-      <w:r>
-        <w:rPr>
-          <w:lang w:val="en-US"/>
-        </w:rPr>
-        <w:t xml:space="preserve"> (SweetieBotProject)</w:t>
-      </w:r>
-    </w:p>
-    <w:p>
-      <w:hyperlink r:id="rId30">
         <w:r>
           <w:rPr>
             <w:rStyle w:val="LienInternetvisit"/>
@@ -5370,8 +5298,6 @@
         <w:pStyle w:val="Titre2"/>
       </w:pPr>
       <w:bookmarkStart w:id="34" w:name="_Toc484970092"/>
-      <w:bookmarkStart w:id="35" w:name="_GoBack"/>
-      <w:bookmarkEnd w:id="35"/>
       <w:r>
         <w:t>2-Roboticia :</w:t>
       </w:r>
@@ -5383,7 +5309,7 @@
           <w:color w:val="ACB9CA" w:themeColor="text2" w:themeTint="66"/>
         </w:rPr>
       </w:pPr>
-      <w:hyperlink r:id="rId31" w:history="1">
+      <w:hyperlink r:id="rId30" w:history="1">
         <w:r>
           <w:rPr>
             <w:rStyle w:val="Lienhypertexte"/>
@@ -5398,7 +5324,7 @@
           <w:color w:val="000000" w:themeColor="text1"/>
         </w:rPr>
       </w:pPr>
-      <w:hyperlink r:id="rId32" w:history="1">
+      <w:hyperlink r:id="rId31" w:history="1">
         <w:r>
           <w:rPr>
             <w:rStyle w:val="Lienhypertexte"/>
@@ -5413,7 +5339,7 @@
           <w:color w:val="ACB9CA" w:themeColor="text2" w:themeTint="66"/>
         </w:rPr>
       </w:pPr>
-      <w:hyperlink r:id="rId33" w:history="1">
+      <w:hyperlink r:id="rId32" w:history="1">
         <w:r>
           <w:rPr>
             <w:rStyle w:val="Lienhypertexte"/>
@@ -5425,7 +5351,7 @@
     <w:p>
       <w:pPr>
         <w:numPr>
-          <w:ins w:id="36" w:author="V. Deslandres" w:date="2017-06-05T18:21:00Z"/>
+          <w:ins w:id="35" w:author="V. Deslandres" w:date="2017-06-05T18:21:00Z"/>
         </w:numPr>
         <w:rPr>
           <w:i/>
@@ -5434,7 +5360,7 @@
       </w:pPr>
     </w:p>
     <w:sectPr>
-      <w:footerReference w:type="default" r:id="rId34"/>
+      <w:footerReference w:type="default" r:id="rId33"/>
       <w:pgSz w:w="11906" w:h="16838"/>
       <w:pgMar w:top="1417" w:right="1417" w:bottom="1417" w:left="1417" w:header="0" w:footer="0" w:gutter="0"/>
       <w:cols w:space="720"/>
@@ -5447,7 +5373,7 @@
 
 <file path=word/comments.xml><?xml version="1.0" encoding="utf-8"?>
 <w:comments xmlns:wpc="http://schemas.microsoft.com/office/word/2010/wordprocessingCanvas" xmlns:mc="http://schemas.openxmlformats.org/markup-compatibility/2006" xmlns:o="urn:schemas-microsoft-com:office:office" xmlns:r="http://schemas.openxmlformats.org/officeDocument/2006/relationships" xmlns:m="http://schemas.openxmlformats.org/officeDocument/2006/math" xmlns:v="urn:schemas-microsoft-com:vml" xmlns:wp14="http://schemas.microsoft.com/office/word/2010/wordprocessingDrawing" xmlns:wp="http://schemas.openxmlformats.org/drawingml/2006/wordprocessingDrawing" xmlns:w10="urn:schemas-microsoft-com:office:word" xmlns:w="http://schemas.openxmlformats.org/wordprocessingml/2006/main" xmlns:w14="http://schemas.microsoft.com/office/word/2010/wordml" xmlns:w15="http://schemas.microsoft.com/office/word/2012/wordml" xmlns:wpg="http://schemas.microsoft.com/office/word/2010/wordprocessingGroup" xmlns:wpi="http://schemas.microsoft.com/office/word/2010/wordprocessingInk" xmlns:wne="http://schemas.microsoft.com/office/word/2006/wordml" xmlns:wps="http://schemas.microsoft.com/office/word/2010/wordprocessingShape" mc:Ignorable="w14 w15 wp14">
-  <w:comment w:id="21" w:author="V. Deslandres" w:date="2017-06-05T18:10:00Z" w:initials="VDe">
+  <w:comment w:id="20" w:author="V. Deslandres" w:date="2017-06-05T18:10:00Z" w:initials="VDe">
     <w:p>
       <w:pPr>
         <w:pStyle w:val="Commentaire"/>
@@ -5499,7 +5425,15 @@
         <w:pStyle w:val="Commentaire"/>
       </w:pPr>
       <w:r>
-        <w:t>Je ne vois pas la diff entre « marcher » et « coordonner les membres pour le déplacement ». Ne pas planifier la correction de bugs, mais planifier des expérimentations qui vont permettre des ajustements.</w:t>
+        <w:t xml:space="preserve">Je ne vois pas la </w:t>
+      </w:r>
+      <w:proofErr w:type="spellStart"/>
+      <w:r>
+        <w:t>diff</w:t>
+      </w:r>
+      <w:proofErr w:type="spellEnd"/>
+      <w:r>
+        <w:t xml:space="preserve"> entre « marcher » et « coordonner les membres pour le déplacement ». Ne pas planifier la correction de bugs, mais planifier des expérimentations qui vont permettre des ajustements.</w:t>
       </w:r>
     </w:p>
   </w:comment>
@@ -5612,7 +5546,7 @@
 
 <file path=word/numbering.xml><?xml version="1.0" encoding="utf-8"?>
 <w:numbering xmlns:wpc="http://schemas.microsoft.com/office/word/2010/wordprocessingCanvas" xmlns:mc="http://schemas.openxmlformats.org/markup-compatibility/2006" xmlns:o="urn:schemas-microsoft-com:office:office" xmlns:r="http://schemas.openxmlformats.org/officeDocument/2006/relationships" xmlns:m="http://schemas.openxmlformats.org/officeDocument/2006/math" xmlns:v="urn:schemas-microsoft-com:vml" xmlns:wp14="http://schemas.microsoft.com/office/word/2010/wordprocessingDrawing" xmlns:wp="http://schemas.openxmlformats.org/drawingml/2006/wordprocessingDrawing" xmlns:w10="urn:schemas-microsoft-com:office:word" xmlns:w="http://schemas.openxmlformats.org/wordprocessingml/2006/main" xmlns:w14="http://schemas.microsoft.com/office/word/2010/wordml" xmlns:w15="http://schemas.microsoft.com/office/word/2012/wordml" xmlns:wpg="http://schemas.microsoft.com/office/word/2010/wordprocessingGroup" xmlns:wpi="http://schemas.microsoft.com/office/word/2010/wordprocessingInk" xmlns:wne="http://schemas.microsoft.com/office/word/2006/wordml" xmlns:wps="http://schemas.microsoft.com/office/word/2010/wordprocessingShape" mc:Ignorable="w14 w15 wp14">
-  <w:abstractNum w:abstractNumId="0" w15:restartNumberingAfterBreak="0">
+  <w:abstractNum w:abstractNumId="0">
     <w:nsid w:val="05BA6194"/>
     <w:multiLevelType w:val="multilevel"/>
     <w:tmpl w:val="75D4B7E4"/>
@@ -5724,7 +5658,7 @@
       </w:rPr>
     </w:lvl>
   </w:abstractNum>
-  <w:abstractNum w:abstractNumId="1" w15:restartNumberingAfterBreak="0">
+  <w:abstractNum w:abstractNumId="1">
     <w:nsid w:val="205C263D"/>
     <w:multiLevelType w:val="multilevel"/>
     <w:tmpl w:val="7C78796E"/>
@@ -7127,7 +7061,7 @@
 </file>
 
 <file path=customXml/itemProps2.xml><?xml version="1.0" encoding="utf-8"?>
-<ds:datastoreItem xmlns:ds="http://schemas.openxmlformats.org/officeDocument/2006/customXml" ds:itemID="{1E90299A-6D73-4594-8260-73470E5B73F1}">
+<ds:datastoreItem xmlns:ds="http://schemas.openxmlformats.org/officeDocument/2006/customXml" ds:itemID="{994F7233-4173-4409-8D85-215FBAA6E6E8}">
   <ds:schemaRefs>
     <ds:schemaRef ds:uri="http://schemas.openxmlformats.org/officeDocument/2006/bibliography"/>
   </ds:schemaRefs>

</xml_diff>

<commit_message>
il ne reste que peu de choses à faire :D
snackbar !
</commit_message>
<xml_diff>
--- a/Ptut Cahier - version 2.docx
+++ b/Ptut Cahier - version 2.docx
@@ -1,6 +1,6 @@
 
 <file path=word/document.xml><?xml version="1.0" encoding="utf-8"?>
-<w:document xmlns:wpc="http://schemas.microsoft.com/office/word/2010/wordprocessingCanvas" xmlns:mc="http://schemas.openxmlformats.org/markup-compatibility/2006" xmlns:o="urn:schemas-microsoft-com:office:office" xmlns:r="http://schemas.openxmlformats.org/officeDocument/2006/relationships" xmlns:m="http://schemas.openxmlformats.org/officeDocument/2006/math" xmlns:v="urn:schemas-microsoft-com:vml" xmlns:wp14="http://schemas.microsoft.com/office/word/2010/wordprocessingDrawing" xmlns:wp="http://schemas.openxmlformats.org/drawingml/2006/wordprocessingDrawing" xmlns:w10="urn:schemas-microsoft-com:office:word" xmlns:w="http://schemas.openxmlformats.org/wordprocessingml/2006/main" xmlns:w14="http://schemas.microsoft.com/office/word/2010/wordml" xmlns:w15="http://schemas.microsoft.com/office/word/2012/wordml" xmlns:wpg="http://schemas.microsoft.com/office/word/2010/wordprocessingGroup" xmlns:wpi="http://schemas.microsoft.com/office/word/2010/wordprocessingInk" xmlns:wne="http://schemas.microsoft.com/office/word/2006/wordml" xmlns:wps="http://schemas.microsoft.com/office/word/2010/wordprocessingShape" mc:Ignorable="w14 w15 wp14">
+<w:document xmlns:wpc="http://schemas.microsoft.com/office/word/2010/wordprocessingCanvas" xmlns:cx="http://schemas.microsoft.com/office/drawing/2014/chartex" xmlns:cx1="http://schemas.microsoft.com/office/drawing/2015/9/8/chartex" xmlns:cx2="http://schemas.microsoft.com/office/drawing/2015/10/21/chartex" xmlns:cx3="http://schemas.microsoft.com/office/drawing/2016/5/9/chartex" xmlns:cx4="http://schemas.microsoft.com/office/drawing/2016/5/10/chartex" xmlns:cx5="http://schemas.microsoft.com/office/drawing/2016/5/11/chartex" xmlns:cx6="http://schemas.microsoft.com/office/drawing/2016/5/12/chartex" xmlns:cx7="http://schemas.microsoft.com/office/drawing/2016/5/13/chartex" xmlns:cx8="http://schemas.microsoft.com/office/drawing/2016/5/14/chartex" xmlns:mc="http://schemas.openxmlformats.org/markup-compatibility/2006" xmlns:aink="http://schemas.microsoft.com/office/drawing/2016/ink" xmlns:o="urn:schemas-microsoft-com:office:office" xmlns:r="http://schemas.openxmlformats.org/officeDocument/2006/relationships" xmlns:m="http://schemas.openxmlformats.org/officeDocument/2006/math" xmlns:v="urn:schemas-microsoft-com:vml" xmlns:wp14="http://schemas.microsoft.com/office/word/2010/wordprocessingDrawing" xmlns:wp="http://schemas.openxmlformats.org/drawingml/2006/wordprocessingDrawing" xmlns:w10="urn:schemas-microsoft-com:office:word" xmlns:w="http://schemas.openxmlformats.org/wordprocessingml/2006/main" xmlns:w14="http://schemas.microsoft.com/office/word/2010/wordml" xmlns:w15="http://schemas.microsoft.com/office/word/2012/wordml" xmlns:w16se="http://schemas.microsoft.com/office/word/2015/wordml/symex" xmlns:wpg="http://schemas.microsoft.com/office/word/2010/wordprocessingGroup" xmlns:wpi="http://schemas.microsoft.com/office/word/2010/wordprocessingInk" xmlns:wne="http://schemas.microsoft.com/office/word/2006/wordml" xmlns:wps="http://schemas.microsoft.com/office/word/2010/wordprocessingShape" mc:Ignorable="w14 w15 w16se wp14">
   <w:body>
     <w:sdt>
       <w:sdtPr>
@@ -33,7 +33,7 @@
                 <v:stroke joinstyle="miter"/>
                 <v:path gradientshapeok="t" o:connecttype="rect"/>
               </v:shapetype>
-              <v:shape id="Zone de texte 131" o:spid="_x0000_s1026" type="#_x0000_t202" style="position:absolute;margin-left:0;margin-top:351.8pt;width:369pt;height:529.2pt;z-index:251659776;visibility:visible;mso-wrap-style:square;mso-width-percent:790;mso-height-percent:350;mso-wrap-distance-left:14.4pt;mso-wrap-distance-top:0;mso-wrap-distance-right:14.4pt;mso-wrap-distance-bottom:0;mso-position-horizontal:center;mso-position-horizontal-relative:margin;mso-position-vertical:absolute;mso-position-vertical-relative:page;mso-width-percent:790;mso-height-percent:350;mso-width-relative:margin;mso-height-relative:page;v-text-anchor:top" o:gfxdata="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" filled="f" stroked="f" strokeweight=".5pt">
+              <v:shape id="Zone de texte 131" o:spid="_x0000_s1026" type="#_x0000_t202" style="position:absolute;margin-left:0;margin-top:351.8pt;width:369pt;height:529.2pt;z-index:251662336;visibility:visible;mso-wrap-style:square;mso-width-percent:790;mso-height-percent:350;mso-wrap-distance-left:14.4pt;mso-wrap-distance-top:0;mso-wrap-distance-right:14.4pt;mso-wrap-distance-bottom:0;mso-position-horizontal:center;mso-position-horizontal-relative:margin;mso-position-vertical:absolute;mso-position-vertical-relative:page;mso-width-percent:790;mso-height-percent:350;mso-width-relative:margin;mso-height-relative:page;v-text-anchor:top" o:gfxdata="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" filled="f" stroked="f" strokeweight=".5pt">
                 <v:textbox style="mso-fit-shape-to-text:t" inset="0,0,0,0">
                   <w:txbxContent>
                     <w:p>
@@ -67,54 +67,8 @@
                               <w:sz w:val="72"/>
                               <w:szCs w:val="72"/>
                             </w:rPr>
-                            <w:t xml:space="preserve">Robot Marcheur </w:t>
+                            <w:t>Robot Marcheur Quadripède – Roboticia Quattro</w:t>
                           </w:r>
-                          <w:proofErr w:type="spellStart"/>
-                          <w:r>
-                            <w:rPr>
-                              <w:color w:val="4472C4" w:themeColor="accent1"/>
-                              <w:sz w:val="72"/>
-                              <w:szCs w:val="72"/>
-                            </w:rPr>
-                            <w:t>Quadripède</w:t>
-                          </w:r>
-                          <w:proofErr w:type="spellEnd"/>
-                          <w:r>
-                            <w:rPr>
-                              <w:color w:val="4472C4" w:themeColor="accent1"/>
-                              <w:sz w:val="72"/>
-                              <w:szCs w:val="72"/>
-                            </w:rPr>
-                            <w:t xml:space="preserve"> – </w:t>
-                          </w:r>
-                          <w:proofErr w:type="spellStart"/>
-                          <w:r>
-                            <w:rPr>
-                              <w:color w:val="4472C4" w:themeColor="accent1"/>
-                              <w:sz w:val="72"/>
-                              <w:szCs w:val="72"/>
-                            </w:rPr>
-                            <w:t>Roboticia</w:t>
-                          </w:r>
-                          <w:proofErr w:type="spellEnd"/>
-                          <w:r>
-                            <w:rPr>
-                              <w:color w:val="4472C4" w:themeColor="accent1"/>
-                              <w:sz w:val="72"/>
-                              <w:szCs w:val="72"/>
-                            </w:rPr>
-                            <w:t xml:space="preserve"> </w:t>
-                          </w:r>
-                          <w:proofErr w:type="spellStart"/>
-                          <w:r>
-                            <w:rPr>
-                              <w:color w:val="4472C4" w:themeColor="accent1"/>
-                              <w:sz w:val="72"/>
-                              <w:szCs w:val="72"/>
-                            </w:rPr>
-                            <w:t>Quattro</w:t>
-                          </w:r>
-                          <w:proofErr w:type="spellEnd"/>
                         </w:sdtContent>
                       </w:sdt>
                     </w:p>
@@ -195,43 +149,15 @@
                               <w:sz w:val="24"/>
                               <w:szCs w:val="24"/>
                             </w:rPr>
-                            <w:t xml:space="preserve">Axel </w:t>
+                            <w:t>Axel Danguin</w:t>
                           </w:r>
-                          <w:proofErr w:type="spellStart"/>
                           <w:r>
                             <w:rPr>
                               <w:color w:val="5B9BD5" w:themeColor="accent5"/>
                               <w:sz w:val="24"/>
                               <w:szCs w:val="24"/>
                             </w:rPr>
-                            <w:t>Danguin</w:t>
-                          </w:r>
-                          <w:proofErr w:type="spellEnd"/>
-                          <w:r>
-                            <w:rPr>
-                              <w:color w:val="5B9BD5" w:themeColor="accent5"/>
-                              <w:sz w:val="24"/>
-                              <w:szCs w:val="24"/>
-                            </w:rPr>
-                            <w:t xml:space="preserve">, Noël Lucas, Hetsch Yohan, </w:t>
-                          </w:r>
-                          <w:proofErr w:type="spellStart"/>
-                          <w:r>
-                            <w:rPr>
-                              <w:color w:val="5B9BD5" w:themeColor="accent5"/>
-                              <w:sz w:val="24"/>
-                              <w:szCs w:val="24"/>
-                            </w:rPr>
-                            <w:t>Brustolin</w:t>
-                          </w:r>
-                          <w:proofErr w:type="spellEnd"/>
-                          <w:r>
-                            <w:rPr>
-                              <w:color w:val="5B9BD5" w:themeColor="accent5"/>
-                              <w:sz w:val="24"/>
-                              <w:szCs w:val="24"/>
-                            </w:rPr>
-                            <w:t xml:space="preserve"> Marc</w:t>
+                            <w:t>, Noël Lucas, Hetsch Yohan, Brustolin Marc</w:t>
                           </w:r>
                         </w:p>
                       </w:sdtContent>
@@ -247,7 +173,7 @@
               <w:noProof/>
             </w:rPr>
             <w:pict w14:anchorId="41777BDA">
-              <v:rect id="Rectangle 132" o:spid="_x0000_s1027" style="position:absolute;margin-left:-48.4pt;margin-top:0;width:46.8pt;height:77.75pt;z-index:251658752;visibility:visible;mso-wrap-style:square;mso-width-percent:76;mso-height-percent:98;mso-top-percent:23;mso-wrap-distance-left:9pt;mso-wrap-distance-top:0;mso-wrap-distance-right:9pt;mso-wrap-distance-bottom:0;mso-position-horizontal:right;mso-position-horizontal-relative:margin;mso-position-vertical-relative:page;mso-width-percent:76;mso-height-percent:98;mso-top-percent:23;mso-width-relative:page;mso-height-relative:page;v-text-anchor:bottom" o:gfxdata="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" fillcolor="#4472c4 [3204]" stroked="f" strokeweight="1pt">
+              <v:rect id="Rectangle 132" o:spid="_x0000_s1027" style="position:absolute;margin-left:-52.8pt;margin-top:0;width:46.8pt;height:77.75pt;z-index:251661312;visibility:visible;mso-wrap-style:square;mso-width-percent:76;mso-height-percent:98;mso-top-percent:23;mso-wrap-distance-left:9pt;mso-wrap-distance-top:0;mso-wrap-distance-right:9pt;mso-wrap-distance-bottom:0;mso-position-horizontal:right;mso-position-horizontal-relative:margin;mso-position-vertical-relative:page;mso-width-percent:76;mso-height-percent:98;mso-top-percent:23;mso-width-relative:page;mso-height-relative:page;v-text-anchor:bottom" o:gfxdata="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" fillcolor="#4472c4 [3204]" stroked="f" strokeweight="1pt">
                 <v:path arrowok="t"/>
                 <o:lock v:ext="edit" aspectratio="t"/>
                 <v:textbox inset="3.6pt,,3.6pt">
@@ -308,45 +234,6 @@
         </w:p>
       </w:sdtContent>
     </w:sdt>
-    <w:p>
-      <w:pPr>
-        <w:spacing w:after="0" w:line="240" w:lineRule="auto"/>
-        <w:rPr>
-          <w:color w:val="8EAADB" w:themeColor="accent1" w:themeTint="99"/>
-        </w:rPr>
-      </w:pPr>
-      <w:r>
-        <w:rPr>
-          <w:color w:val="8EAADB" w:themeColor="accent1" w:themeTint="99"/>
-        </w:rPr>
-        <w:lastRenderedPageBreak/>
-        <w:t>CDC ver 0.5</w:t>
-      </w:r>
-    </w:p>
-    <w:p>
-      <w:pPr>
-        <w:spacing w:after="0" w:line="240" w:lineRule="auto"/>
-        <w:rPr>
-          <w:color w:val="8EAADB" w:themeColor="accent1" w:themeTint="99"/>
-        </w:rPr>
-      </w:pPr>
-    </w:p>
-    <w:p>
-      <w:pPr>
-        <w:spacing w:after="0" w:line="240" w:lineRule="auto"/>
-        <w:rPr>
-          <w:color w:val="8EAADB" w:themeColor="accent1" w:themeTint="99"/>
-        </w:rPr>
-      </w:pPr>
-    </w:p>
-    <w:p>
-      <w:pPr>
-        <w:spacing w:after="0" w:line="240" w:lineRule="auto"/>
-        <w:rPr>
-          <w:color w:val="8EAADB" w:themeColor="accent1" w:themeTint="99"/>
-        </w:rPr>
-      </w:pPr>
-    </w:p>
     <w:sdt>
       <w:sdtPr>
         <w:rPr>
@@ -395,7 +282,7 @@
           <w:r>
             <w:fldChar w:fldCharType="separate"/>
           </w:r>
-          <w:hyperlink w:anchor="_Toc484970066" w:history="1">
+          <w:hyperlink w:anchor="_Toc485215714" w:history="1">
             <w:r>
               <w:rPr>
                 <w:rStyle w:val="Lienhypertexte"/>
@@ -422,7 +309,7 @@
                 <w:noProof/>
                 <w:webHidden/>
               </w:rPr>
-              <w:instrText xml:space="preserve"> PAGEREF _Toc484970066 \h </w:instrText>
+              <w:instrText xml:space="preserve"> PAGEREF _Toc485215714 \h </w:instrText>
             </w:r>
             <w:r>
               <w:rPr>
@@ -442,7 +329,7 @@
                 <w:noProof/>
                 <w:webHidden/>
               </w:rPr>
-              <w:t>3</w:t>
+              <w:t>4</w:t>
             </w:r>
             <w:r>
               <w:rPr>
@@ -463,7 +350,7 @@
               <w:noProof/>
             </w:rPr>
           </w:pPr>
-          <w:hyperlink w:anchor="_Toc484970067" w:history="1">
+          <w:hyperlink w:anchor="_Toc485215715" w:history="1">
             <w:r>
               <w:rPr>
                 <w:rStyle w:val="Lienhypertexte"/>
@@ -490,7 +377,7 @@
                 <w:noProof/>
                 <w:webHidden/>
               </w:rPr>
-              <w:instrText xml:space="preserve"> PAGEREF _Toc484970067 \h </w:instrText>
+              <w:instrText xml:space="preserve"> PAGEREF _Toc485215715 \h </w:instrText>
             </w:r>
             <w:r>
               <w:rPr>
@@ -510,7 +397,7 @@
                 <w:noProof/>
                 <w:webHidden/>
               </w:rPr>
-              <w:t>3</w:t>
+              <w:t>4</w:t>
             </w:r>
             <w:r>
               <w:rPr>
@@ -531,7 +418,7 @@
               <w:noProof/>
             </w:rPr>
           </w:pPr>
-          <w:hyperlink w:anchor="_Toc484970068" w:history="1">
+          <w:hyperlink w:anchor="_Toc485215716" w:history="1">
             <w:r>
               <w:rPr>
                 <w:rStyle w:val="Lienhypertexte"/>
@@ -558,7 +445,7 @@
                 <w:noProof/>
                 <w:webHidden/>
               </w:rPr>
-              <w:instrText xml:space="preserve"> PAGEREF _Toc484970068 \h </w:instrText>
+              <w:instrText xml:space="preserve"> PAGEREF _Toc485215716 \h </w:instrText>
             </w:r>
             <w:r>
               <w:rPr>
@@ -578,7 +465,7 @@
                 <w:noProof/>
                 <w:webHidden/>
               </w:rPr>
-              <w:t>3</w:t>
+              <w:t>4</w:t>
             </w:r>
             <w:r>
               <w:rPr>
@@ -599,7 +486,7 @@
               <w:noProof/>
             </w:rPr>
           </w:pPr>
-          <w:hyperlink w:anchor="_Toc484970069" w:history="1">
+          <w:hyperlink w:anchor="_Toc485215717" w:history="1">
             <w:r>
               <w:rPr>
                 <w:rStyle w:val="Lienhypertexte"/>
@@ -626,7 +513,7 @@
                 <w:noProof/>
                 <w:webHidden/>
               </w:rPr>
-              <w:instrText xml:space="preserve"> PAGEREF _Toc484970069 \h </w:instrText>
+              <w:instrText xml:space="preserve"> PAGEREF _Toc485215717 \h </w:instrText>
             </w:r>
             <w:r>
               <w:rPr>
@@ -646,7 +533,7 @@
                 <w:noProof/>
                 <w:webHidden/>
               </w:rPr>
-              <w:t>3</w:t>
+              <w:t>4</w:t>
             </w:r>
             <w:r>
               <w:rPr>
@@ -667,7 +554,7 @@
               <w:noProof/>
             </w:rPr>
           </w:pPr>
-          <w:hyperlink w:anchor="_Toc484970070" w:history="1">
+          <w:hyperlink w:anchor="_Toc485215718" w:history="1">
             <w:r>
               <w:rPr>
                 <w:rStyle w:val="Lienhypertexte"/>
@@ -694,7 +581,7 @@
                 <w:noProof/>
                 <w:webHidden/>
               </w:rPr>
-              <w:instrText xml:space="preserve"> PAGEREF _Toc484970070 \h </w:instrText>
+              <w:instrText xml:space="preserve"> PAGEREF _Toc485215718 \h </w:instrText>
             </w:r>
             <w:r>
               <w:rPr>
@@ -714,7 +601,7 @@
                 <w:noProof/>
                 <w:webHidden/>
               </w:rPr>
-              <w:t>3</w:t>
+              <w:t>4</w:t>
             </w:r>
             <w:r>
               <w:rPr>
@@ -735,7 +622,7 @@
               <w:noProof/>
             </w:rPr>
           </w:pPr>
-          <w:hyperlink w:anchor="_Toc484970071" w:history="1">
+          <w:hyperlink w:anchor="_Toc485215719" w:history="1">
             <w:r>
               <w:rPr>
                 <w:rStyle w:val="Lienhypertexte"/>
@@ -762,7 +649,7 @@
                 <w:noProof/>
                 <w:webHidden/>
               </w:rPr>
-              <w:instrText xml:space="preserve"> PAGEREF _Toc484970071 \h </w:instrText>
+              <w:instrText xml:space="preserve"> PAGEREF _Toc485215719 \h </w:instrText>
             </w:r>
             <w:r>
               <w:rPr>
@@ -782,7 +669,7 @@
                 <w:noProof/>
                 <w:webHidden/>
               </w:rPr>
-              <w:t>3</w:t>
+              <w:t>4</w:t>
             </w:r>
             <w:r>
               <w:rPr>
@@ -803,7 +690,7 @@
               <w:noProof/>
             </w:rPr>
           </w:pPr>
-          <w:hyperlink w:anchor="_Toc484970072" w:history="1">
+          <w:hyperlink w:anchor="_Toc485215720" w:history="1">
             <w:r>
               <w:rPr>
                 <w:rStyle w:val="Lienhypertexte"/>
@@ -830,7 +717,7 @@
                 <w:noProof/>
                 <w:webHidden/>
               </w:rPr>
-              <w:instrText xml:space="preserve"> PAGEREF _Toc484970072 \h </w:instrText>
+              <w:instrText xml:space="preserve"> PAGEREF _Toc485215720 \h </w:instrText>
             </w:r>
             <w:r>
               <w:rPr>
@@ -850,7 +737,7 @@
                 <w:noProof/>
                 <w:webHidden/>
               </w:rPr>
-              <w:t>4</w:t>
+              <w:t>5</w:t>
             </w:r>
             <w:r>
               <w:rPr>
@@ -871,7 +758,7 @@
               <w:noProof/>
             </w:rPr>
           </w:pPr>
-          <w:hyperlink w:anchor="_Toc484970073" w:history="1">
+          <w:hyperlink w:anchor="_Toc485215721" w:history="1">
             <w:r>
               <w:rPr>
                 <w:rStyle w:val="Lienhypertexte"/>
@@ -898,7 +785,7 @@
                 <w:noProof/>
                 <w:webHidden/>
               </w:rPr>
-              <w:instrText xml:space="preserve"> PAGEREF _Toc484970073 \h </w:instrText>
+              <w:instrText xml:space="preserve"> PAGEREF _Toc485215721 \h </w:instrText>
             </w:r>
             <w:r>
               <w:rPr>
@@ -918,7 +805,551 @@
                 <w:noProof/>
                 <w:webHidden/>
               </w:rPr>
-              <w:t>5</w:t>
+              <w:t>6</w:t>
+            </w:r>
+            <w:r>
+              <w:rPr>
+                <w:noProof/>
+                <w:webHidden/>
+              </w:rPr>
+              <w:fldChar w:fldCharType="end"/>
+            </w:r>
+          </w:hyperlink>
+        </w:p>
+        <w:p>
+          <w:pPr>
+            <w:pStyle w:val="TM2"/>
+            <w:tabs>
+              <w:tab w:val="right" w:leader="dot" w:pos="9062"/>
+            </w:tabs>
+            <w:rPr>
+              <w:noProof/>
+            </w:rPr>
+          </w:pPr>
+          <w:hyperlink w:anchor="_Toc485215722" w:history="1">
+            <w:r>
+              <w:rPr>
+                <w:rStyle w:val="Lienhypertexte"/>
+                <w:noProof/>
+              </w:rPr>
+              <w:t>1- Etude de quelques robots marcheurs</w:t>
+            </w:r>
+            <w:r>
+              <w:rPr>
+                <w:noProof/>
+                <w:webHidden/>
+              </w:rPr>
+              <w:tab/>
+            </w:r>
+            <w:r>
+              <w:rPr>
+                <w:noProof/>
+                <w:webHidden/>
+              </w:rPr>
+              <w:fldChar w:fldCharType="begin"/>
+            </w:r>
+            <w:r>
+              <w:rPr>
+                <w:noProof/>
+                <w:webHidden/>
+              </w:rPr>
+              <w:instrText xml:space="preserve"> PAGEREF _Toc485215722 \h </w:instrText>
+            </w:r>
+            <w:r>
+              <w:rPr>
+                <w:noProof/>
+                <w:webHidden/>
+              </w:rPr>
+            </w:r>
+            <w:r>
+              <w:rPr>
+                <w:noProof/>
+                <w:webHidden/>
+              </w:rPr>
+              <w:fldChar w:fldCharType="separate"/>
+            </w:r>
+            <w:r>
+              <w:rPr>
+                <w:noProof/>
+                <w:webHidden/>
+              </w:rPr>
+              <w:t>6</w:t>
+            </w:r>
+            <w:r>
+              <w:rPr>
+                <w:noProof/>
+                <w:webHidden/>
+              </w:rPr>
+              <w:fldChar w:fldCharType="end"/>
+            </w:r>
+          </w:hyperlink>
+        </w:p>
+        <w:p>
+          <w:pPr>
+            <w:pStyle w:val="TM2"/>
+            <w:tabs>
+              <w:tab w:val="right" w:leader="dot" w:pos="9062"/>
+            </w:tabs>
+            <w:rPr>
+              <w:noProof/>
+            </w:rPr>
+          </w:pPr>
+          <w:hyperlink w:anchor="_Toc485215723" w:history="1">
+            <w:r>
+              <w:rPr>
+                <w:rStyle w:val="Lienhypertexte"/>
+                <w:noProof/>
+              </w:rPr>
+              <w:t>2- Etude de la marche des robots</w:t>
+            </w:r>
+            <w:r>
+              <w:rPr>
+                <w:noProof/>
+                <w:webHidden/>
+              </w:rPr>
+              <w:tab/>
+            </w:r>
+            <w:r>
+              <w:rPr>
+                <w:noProof/>
+                <w:webHidden/>
+              </w:rPr>
+              <w:fldChar w:fldCharType="begin"/>
+            </w:r>
+            <w:r>
+              <w:rPr>
+                <w:noProof/>
+                <w:webHidden/>
+              </w:rPr>
+              <w:instrText xml:space="preserve"> PAGEREF _Toc485215723 \h </w:instrText>
+            </w:r>
+            <w:r>
+              <w:rPr>
+                <w:noProof/>
+                <w:webHidden/>
+              </w:rPr>
+            </w:r>
+            <w:r>
+              <w:rPr>
+                <w:noProof/>
+                <w:webHidden/>
+              </w:rPr>
+              <w:fldChar w:fldCharType="separate"/>
+            </w:r>
+            <w:r>
+              <w:rPr>
+                <w:noProof/>
+                <w:webHidden/>
+              </w:rPr>
+              <w:t>8</w:t>
+            </w:r>
+            <w:r>
+              <w:rPr>
+                <w:noProof/>
+                <w:webHidden/>
+              </w:rPr>
+              <w:fldChar w:fldCharType="end"/>
+            </w:r>
+          </w:hyperlink>
+        </w:p>
+        <w:p>
+          <w:pPr>
+            <w:pStyle w:val="TM2"/>
+            <w:tabs>
+              <w:tab w:val="right" w:leader="dot" w:pos="9062"/>
+            </w:tabs>
+            <w:rPr>
+              <w:noProof/>
+            </w:rPr>
+          </w:pPr>
+          <w:hyperlink w:anchor="_Toc485215724" w:history="1">
+            <w:r>
+              <w:rPr>
+                <w:rStyle w:val="Lienhypertexte"/>
+                <w:noProof/>
+              </w:rPr>
+              <w:t>2.1 – Marche Frontale ou marche Latérale</w:t>
+            </w:r>
+            <w:r>
+              <w:rPr>
+                <w:noProof/>
+                <w:webHidden/>
+              </w:rPr>
+              <w:tab/>
+            </w:r>
+            <w:r>
+              <w:rPr>
+                <w:noProof/>
+                <w:webHidden/>
+              </w:rPr>
+              <w:fldChar w:fldCharType="begin"/>
+            </w:r>
+            <w:r>
+              <w:rPr>
+                <w:noProof/>
+                <w:webHidden/>
+              </w:rPr>
+              <w:instrText xml:space="preserve"> PAGEREF _Toc485215724 \h </w:instrText>
+            </w:r>
+            <w:r>
+              <w:rPr>
+                <w:noProof/>
+                <w:webHidden/>
+              </w:rPr>
+            </w:r>
+            <w:r>
+              <w:rPr>
+                <w:noProof/>
+                <w:webHidden/>
+              </w:rPr>
+              <w:fldChar w:fldCharType="separate"/>
+            </w:r>
+            <w:r>
+              <w:rPr>
+                <w:noProof/>
+                <w:webHidden/>
+              </w:rPr>
+              <w:t>8</w:t>
+            </w:r>
+            <w:r>
+              <w:rPr>
+                <w:noProof/>
+                <w:webHidden/>
+              </w:rPr>
+              <w:fldChar w:fldCharType="end"/>
+            </w:r>
+          </w:hyperlink>
+        </w:p>
+        <w:p>
+          <w:pPr>
+            <w:pStyle w:val="TM2"/>
+            <w:tabs>
+              <w:tab w:val="right" w:leader="dot" w:pos="9062"/>
+            </w:tabs>
+            <w:rPr>
+              <w:noProof/>
+            </w:rPr>
+          </w:pPr>
+          <w:hyperlink w:anchor="_Toc485215725" w:history="1">
+            <w:r>
+              <w:rPr>
+                <w:rStyle w:val="Lienhypertexte"/>
+                <w:noProof/>
+              </w:rPr>
+              <w:t>2.2 – Marche Statique (ou quasi-statique) ou marche Dynamique</w:t>
+            </w:r>
+            <w:r>
+              <w:rPr>
+                <w:noProof/>
+                <w:webHidden/>
+              </w:rPr>
+              <w:tab/>
+            </w:r>
+            <w:r>
+              <w:rPr>
+                <w:noProof/>
+                <w:webHidden/>
+              </w:rPr>
+              <w:fldChar w:fldCharType="begin"/>
+            </w:r>
+            <w:r>
+              <w:rPr>
+                <w:noProof/>
+                <w:webHidden/>
+              </w:rPr>
+              <w:instrText xml:space="preserve"> PAGEREF _Toc485215725 \h </w:instrText>
+            </w:r>
+            <w:r>
+              <w:rPr>
+                <w:noProof/>
+                <w:webHidden/>
+              </w:rPr>
+            </w:r>
+            <w:r>
+              <w:rPr>
+                <w:noProof/>
+                <w:webHidden/>
+              </w:rPr>
+              <w:fldChar w:fldCharType="separate"/>
+            </w:r>
+            <w:r>
+              <w:rPr>
+                <w:noProof/>
+                <w:webHidden/>
+              </w:rPr>
+              <w:t>8</w:t>
+            </w:r>
+            <w:r>
+              <w:rPr>
+                <w:noProof/>
+                <w:webHidden/>
+              </w:rPr>
+              <w:fldChar w:fldCharType="end"/>
+            </w:r>
+          </w:hyperlink>
+        </w:p>
+        <w:p>
+          <w:pPr>
+            <w:pStyle w:val="TM2"/>
+            <w:tabs>
+              <w:tab w:val="right" w:leader="dot" w:pos="9062"/>
+            </w:tabs>
+            <w:rPr>
+              <w:noProof/>
+            </w:rPr>
+          </w:pPr>
+          <w:hyperlink w:anchor="_Toc485215726" w:history="1">
+            <w:r>
+              <w:rPr>
+                <w:rStyle w:val="Lienhypertexte"/>
+                <w:noProof/>
+              </w:rPr>
+              <w:t>La marche statique :</w:t>
+            </w:r>
+            <w:r>
+              <w:rPr>
+                <w:noProof/>
+                <w:webHidden/>
+              </w:rPr>
+              <w:tab/>
+            </w:r>
+            <w:r>
+              <w:rPr>
+                <w:noProof/>
+                <w:webHidden/>
+              </w:rPr>
+              <w:fldChar w:fldCharType="begin"/>
+            </w:r>
+            <w:r>
+              <w:rPr>
+                <w:noProof/>
+                <w:webHidden/>
+              </w:rPr>
+              <w:instrText xml:space="preserve"> PAGEREF _Toc485215726 \h </w:instrText>
+            </w:r>
+            <w:r>
+              <w:rPr>
+                <w:noProof/>
+                <w:webHidden/>
+              </w:rPr>
+            </w:r>
+            <w:r>
+              <w:rPr>
+                <w:noProof/>
+                <w:webHidden/>
+              </w:rPr>
+              <w:fldChar w:fldCharType="separate"/>
+            </w:r>
+            <w:r>
+              <w:rPr>
+                <w:noProof/>
+                <w:webHidden/>
+              </w:rPr>
+              <w:t>8</w:t>
+            </w:r>
+            <w:r>
+              <w:rPr>
+                <w:noProof/>
+                <w:webHidden/>
+              </w:rPr>
+              <w:fldChar w:fldCharType="end"/>
+            </w:r>
+          </w:hyperlink>
+        </w:p>
+        <w:p>
+          <w:pPr>
+            <w:pStyle w:val="TM2"/>
+            <w:tabs>
+              <w:tab w:val="right" w:leader="dot" w:pos="9062"/>
+            </w:tabs>
+            <w:rPr>
+              <w:noProof/>
+            </w:rPr>
+          </w:pPr>
+          <w:hyperlink w:anchor="_Toc485215727" w:history="1">
+            <w:r>
+              <w:rPr>
+                <w:rStyle w:val="Lienhypertexte"/>
+                <w:noProof/>
+              </w:rPr>
+              <w:t>La marche dynamique :</w:t>
+            </w:r>
+            <w:r>
+              <w:rPr>
+                <w:noProof/>
+                <w:webHidden/>
+              </w:rPr>
+              <w:tab/>
+            </w:r>
+            <w:r>
+              <w:rPr>
+                <w:noProof/>
+                <w:webHidden/>
+              </w:rPr>
+              <w:fldChar w:fldCharType="begin"/>
+            </w:r>
+            <w:r>
+              <w:rPr>
+                <w:noProof/>
+                <w:webHidden/>
+              </w:rPr>
+              <w:instrText xml:space="preserve"> PAGEREF _Toc485215727 \h </w:instrText>
+            </w:r>
+            <w:r>
+              <w:rPr>
+                <w:noProof/>
+                <w:webHidden/>
+              </w:rPr>
+            </w:r>
+            <w:r>
+              <w:rPr>
+                <w:noProof/>
+                <w:webHidden/>
+              </w:rPr>
+              <w:fldChar w:fldCharType="separate"/>
+            </w:r>
+            <w:r>
+              <w:rPr>
+                <w:noProof/>
+                <w:webHidden/>
+              </w:rPr>
+              <w:t>8</w:t>
+            </w:r>
+            <w:r>
+              <w:rPr>
+                <w:noProof/>
+                <w:webHidden/>
+              </w:rPr>
+              <w:fldChar w:fldCharType="end"/>
+            </w:r>
+          </w:hyperlink>
+        </w:p>
+        <w:p>
+          <w:pPr>
+            <w:pStyle w:val="TM2"/>
+            <w:tabs>
+              <w:tab w:val="right" w:leader="dot" w:pos="9062"/>
+            </w:tabs>
+            <w:rPr>
+              <w:noProof/>
+            </w:rPr>
+          </w:pPr>
+          <w:hyperlink w:anchor="_Toc485215728" w:history="1">
+            <w:r>
+              <w:rPr>
+                <w:rStyle w:val="Lienhypertexte"/>
+                <w:noProof/>
+              </w:rPr>
+              <w:t>2.3 – L’équilibre du robot</w:t>
+            </w:r>
+            <w:r>
+              <w:rPr>
+                <w:noProof/>
+                <w:webHidden/>
+              </w:rPr>
+              <w:tab/>
+            </w:r>
+            <w:r>
+              <w:rPr>
+                <w:noProof/>
+                <w:webHidden/>
+              </w:rPr>
+              <w:fldChar w:fldCharType="begin"/>
+            </w:r>
+            <w:r>
+              <w:rPr>
+                <w:noProof/>
+                <w:webHidden/>
+              </w:rPr>
+              <w:instrText xml:space="preserve"> PAGEREF _Toc485215728 \h </w:instrText>
+            </w:r>
+            <w:r>
+              <w:rPr>
+                <w:noProof/>
+                <w:webHidden/>
+              </w:rPr>
+            </w:r>
+            <w:r>
+              <w:rPr>
+                <w:noProof/>
+                <w:webHidden/>
+              </w:rPr>
+              <w:fldChar w:fldCharType="separate"/>
+            </w:r>
+            <w:r>
+              <w:rPr>
+                <w:noProof/>
+                <w:webHidden/>
+              </w:rPr>
+              <w:t>9</w:t>
+            </w:r>
+            <w:r>
+              <w:rPr>
+                <w:noProof/>
+                <w:webHidden/>
+              </w:rPr>
+              <w:fldChar w:fldCharType="end"/>
+            </w:r>
+          </w:hyperlink>
+        </w:p>
+        <w:p>
+          <w:pPr>
+            <w:pStyle w:val="TM2"/>
+            <w:tabs>
+              <w:tab w:val="right" w:leader="dot" w:pos="9062"/>
+            </w:tabs>
+            <w:rPr>
+              <w:noProof/>
+            </w:rPr>
+          </w:pPr>
+          <w:hyperlink w:anchor="_Toc485215729" w:history="1">
+            <w:r>
+              <w:rPr>
+                <w:rStyle w:val="Lienhypertexte"/>
+                <w:noProof/>
+              </w:rPr>
+              <w:t>2.4 – Autre types de robot</w:t>
+            </w:r>
+            <w:r>
+              <w:rPr>
+                <w:noProof/>
+                <w:webHidden/>
+              </w:rPr>
+              <w:tab/>
+            </w:r>
+            <w:r>
+              <w:rPr>
+                <w:noProof/>
+                <w:webHidden/>
+              </w:rPr>
+              <w:fldChar w:fldCharType="begin"/>
+            </w:r>
+            <w:r>
+              <w:rPr>
+                <w:noProof/>
+                <w:webHidden/>
+              </w:rPr>
+              <w:instrText xml:space="preserve"> PAGEREF _Toc485215729 \h </w:instrText>
+            </w:r>
+            <w:r>
+              <w:rPr>
+                <w:noProof/>
+                <w:webHidden/>
+              </w:rPr>
+            </w:r>
+            <w:r>
+              <w:rPr>
+                <w:noProof/>
+                <w:webHidden/>
+              </w:rPr>
+              <w:fldChar w:fldCharType="separate"/>
+            </w:r>
+            <w:r>
+              <w:rPr>
+                <w:noProof/>
+                <w:webHidden/>
+              </w:rPr>
+              <w:t>9</w:t>
             </w:r>
             <w:r>
               <w:rPr>
@@ -939,7 +1370,7 @@
               <w:noProof/>
             </w:rPr>
           </w:pPr>
-          <w:hyperlink w:anchor="_Toc484970074" w:history="1">
+          <w:hyperlink w:anchor="_Toc485215730" w:history="1">
             <w:r>
               <w:rPr>
                 <w:rStyle w:val="Lienhypertexte"/>
@@ -966,7 +1397,7 @@
                 <w:noProof/>
                 <w:webHidden/>
               </w:rPr>
-              <w:instrText xml:space="preserve"> PAGEREF _Toc484970074 \h </w:instrText>
+              <w:instrText xml:space="preserve"> PAGEREF _Toc485215730 \h </w:instrText>
             </w:r>
             <w:r>
               <w:rPr>
@@ -986,7 +1417,7 @@
                 <w:noProof/>
                 <w:webHidden/>
               </w:rPr>
-              <w:t>8</w:t>
+              <w:t>10</w:t>
             </w:r>
             <w:r>
               <w:rPr>
@@ -1007,7 +1438,7 @@
               <w:noProof/>
             </w:rPr>
           </w:pPr>
-          <w:hyperlink w:anchor="_Toc484970075" w:history="1">
+          <w:hyperlink w:anchor="_Toc485215731" w:history="1">
             <w:r>
               <w:rPr>
                 <w:rStyle w:val="Lienhypertexte"/>
@@ -1034,7 +1465,7 @@
                 <w:noProof/>
                 <w:webHidden/>
               </w:rPr>
-              <w:instrText xml:space="preserve"> PAGEREF _Toc484970075 \h </w:instrText>
+              <w:instrText xml:space="preserve"> PAGEREF _Toc485215731 \h </w:instrText>
             </w:r>
             <w:r>
               <w:rPr>
@@ -1054,7 +1485,7 @@
                 <w:noProof/>
                 <w:webHidden/>
               </w:rPr>
-              <w:t>8</w:t>
+              <w:t>10</w:t>
             </w:r>
             <w:r>
               <w:rPr>
@@ -1075,12 +1506,12 @@
               <w:noProof/>
             </w:rPr>
           </w:pPr>
-          <w:hyperlink w:anchor="_Toc484970076" w:history="1">
+          <w:hyperlink w:anchor="_Toc485215732" w:history="1">
             <w:r>
               <w:rPr>
                 <w:rStyle w:val="Lienhypertexte"/>
                 <w:noProof/>
-                <w:lang w:val="en-US" w:eastAsia="en-US" w:bidi="en-US"/>
+                <w:lang w:eastAsia="en-US" w:bidi="en-US"/>
               </w:rPr>
               <w:t>2 -Se relever d'une position couchée</w:t>
             </w:r>
@@ -1103,7 +1534,7 @@
                 <w:noProof/>
                 <w:webHidden/>
               </w:rPr>
-              <w:instrText xml:space="preserve"> PAGEREF _Toc484970076 \h </w:instrText>
+              <w:instrText xml:space="preserve"> PAGEREF _Toc485215732 \h </w:instrText>
             </w:r>
             <w:r>
               <w:rPr>
@@ -1123,7 +1554,7 @@
                 <w:noProof/>
                 <w:webHidden/>
               </w:rPr>
-              <w:t>8</w:t>
+              <w:t>10</w:t>
             </w:r>
             <w:r>
               <w:rPr>
@@ -1144,7 +1575,7 @@
               <w:noProof/>
             </w:rPr>
           </w:pPr>
-          <w:hyperlink w:anchor="_Toc484970077" w:history="1">
+          <w:hyperlink w:anchor="_Toc485215733" w:history="1">
             <w:r>
               <w:rPr>
                 <w:rStyle w:val="Lienhypertexte"/>
@@ -1171,7 +1602,7 @@
                 <w:noProof/>
                 <w:webHidden/>
               </w:rPr>
-              <w:instrText xml:space="preserve"> PAGEREF _Toc484970077 \h </w:instrText>
+              <w:instrText xml:space="preserve"> PAGEREF _Toc485215733 \h </w:instrText>
             </w:r>
             <w:r>
               <w:rPr>
@@ -1191,7 +1622,7 @@
                 <w:noProof/>
                 <w:webHidden/>
               </w:rPr>
-              <w:t>8</w:t>
+              <w:t>10</w:t>
             </w:r>
             <w:r>
               <w:rPr>
@@ -1212,7 +1643,7 @@
               <w:noProof/>
             </w:rPr>
           </w:pPr>
-          <w:hyperlink w:anchor="_Toc484970078" w:history="1">
+          <w:hyperlink w:anchor="_Toc485215734" w:history="1">
             <w:r>
               <w:rPr>
                 <w:rStyle w:val="Lienhypertexte"/>
@@ -1239,7 +1670,7 @@
                 <w:noProof/>
                 <w:webHidden/>
               </w:rPr>
-              <w:instrText xml:space="preserve"> PAGEREF _Toc484970078 \h </w:instrText>
+              <w:instrText xml:space="preserve"> PAGEREF _Toc485215734 \h </w:instrText>
             </w:r>
             <w:r>
               <w:rPr>
@@ -1259,7 +1690,7 @@
                 <w:noProof/>
                 <w:webHidden/>
               </w:rPr>
-              <w:t>8</w:t>
+              <w:t>10</w:t>
             </w:r>
             <w:r>
               <w:rPr>
@@ -1280,7 +1711,7 @@
               <w:noProof/>
             </w:rPr>
           </w:pPr>
-          <w:hyperlink w:anchor="_Toc484970079" w:history="1">
+          <w:hyperlink w:anchor="_Toc485215735" w:history="1">
             <w:r>
               <w:rPr>
                 <w:rStyle w:val="Lienhypertexte"/>
@@ -1307,7 +1738,7 @@
                 <w:noProof/>
                 <w:webHidden/>
               </w:rPr>
-              <w:instrText xml:space="preserve"> PAGEREF _Toc484970079 \h </w:instrText>
+              <w:instrText xml:space="preserve"> PAGEREF _Toc485215735 \h </w:instrText>
             </w:r>
             <w:r>
               <w:rPr>
@@ -1327,7 +1758,7 @@
                 <w:noProof/>
                 <w:webHidden/>
               </w:rPr>
-              <w:t>8</w:t>
+              <w:t>10</w:t>
             </w:r>
             <w:r>
               <w:rPr>
@@ -1348,7 +1779,7 @@
               <w:noProof/>
             </w:rPr>
           </w:pPr>
-          <w:hyperlink w:anchor="_Toc484970080" w:history="1">
+          <w:hyperlink w:anchor="_Toc485215736" w:history="1">
             <w:r>
               <w:rPr>
                 <w:rStyle w:val="Lienhypertexte"/>
@@ -1375,7 +1806,7 @@
                 <w:noProof/>
                 <w:webHidden/>
               </w:rPr>
-              <w:instrText xml:space="preserve"> PAGEREF _Toc484970080 \h </w:instrText>
+              <w:instrText xml:space="preserve"> PAGEREF _Toc485215736 \h </w:instrText>
             </w:r>
             <w:r>
               <w:rPr>
@@ -1395,7 +1826,7 @@
                 <w:noProof/>
                 <w:webHidden/>
               </w:rPr>
-              <w:t>8</w:t>
+              <w:t>10</w:t>
             </w:r>
             <w:r>
               <w:rPr>
@@ -1416,7 +1847,7 @@
               <w:noProof/>
             </w:rPr>
           </w:pPr>
-          <w:hyperlink w:anchor="_Toc484970081" w:history="1">
+          <w:hyperlink w:anchor="_Toc485215737" w:history="1">
             <w:r>
               <w:rPr>
                 <w:rStyle w:val="Lienhypertexte"/>
@@ -1443,7 +1874,7 @@
                 <w:noProof/>
                 <w:webHidden/>
               </w:rPr>
-              <w:instrText xml:space="preserve"> PAGEREF _Toc484970081 \h </w:instrText>
+              <w:instrText xml:space="preserve"> PAGEREF _Toc485215737 \h </w:instrText>
             </w:r>
             <w:r>
               <w:rPr>
@@ -1463,7 +1894,7 @@
                 <w:noProof/>
                 <w:webHidden/>
               </w:rPr>
-              <w:t>8</w:t>
+              <w:t>11</w:t>
             </w:r>
             <w:r>
               <w:rPr>
@@ -1484,7 +1915,7 @@
               <w:noProof/>
             </w:rPr>
           </w:pPr>
-          <w:hyperlink w:anchor="_Toc484970082" w:history="1">
+          <w:hyperlink w:anchor="_Toc485215738" w:history="1">
             <w:r>
               <w:rPr>
                 <w:rStyle w:val="Lienhypertexte"/>
@@ -1511,7 +1942,7 @@
                 <w:noProof/>
                 <w:webHidden/>
               </w:rPr>
-              <w:instrText xml:space="preserve"> PAGEREF _Toc484970082 \h </w:instrText>
+              <w:instrText xml:space="preserve"> PAGEREF _Toc485215738 \h </w:instrText>
             </w:r>
             <w:r>
               <w:rPr>
@@ -1531,7 +1962,7 @@
                 <w:noProof/>
                 <w:webHidden/>
               </w:rPr>
-              <w:t>10</w:t>
+              <w:t>11</w:t>
             </w:r>
             <w:r>
               <w:rPr>
@@ -1552,7 +1983,7 @@
               <w:noProof/>
             </w:rPr>
           </w:pPr>
-          <w:hyperlink w:anchor="_Toc484970083" w:history="1">
+          <w:hyperlink w:anchor="_Toc485215739" w:history="1">
             <w:r>
               <w:rPr>
                 <w:rStyle w:val="Lienhypertexte"/>
@@ -1579,7 +2010,7 @@
                 <w:noProof/>
                 <w:webHidden/>
               </w:rPr>
-              <w:instrText xml:space="preserve"> PAGEREF _Toc484970083 \h </w:instrText>
+              <w:instrText xml:space="preserve"> PAGEREF _Toc485215739 \h </w:instrText>
             </w:r>
             <w:r>
               <w:rPr>
@@ -1599,7 +2030,7 @@
                 <w:noProof/>
                 <w:webHidden/>
               </w:rPr>
-              <w:t>10</w:t>
+              <w:t>12</w:t>
             </w:r>
             <w:r>
               <w:rPr>
@@ -1620,7 +2051,7 @@
               <w:noProof/>
             </w:rPr>
           </w:pPr>
-          <w:hyperlink w:anchor="_Toc484970084" w:history="1">
+          <w:hyperlink w:anchor="_Toc485215740" w:history="1">
             <w:r>
               <w:rPr>
                 <w:rStyle w:val="Lienhypertexte"/>
@@ -1647,7 +2078,7 @@
                 <w:noProof/>
                 <w:webHidden/>
               </w:rPr>
-              <w:instrText xml:space="preserve"> PAGEREF _Toc484970084 \h </w:instrText>
+              <w:instrText xml:space="preserve"> PAGEREF _Toc485215740 \h </w:instrText>
             </w:r>
             <w:r>
               <w:rPr>
@@ -1667,7 +2098,7 @@
                 <w:noProof/>
                 <w:webHidden/>
               </w:rPr>
-              <w:t>10</w:t>
+              <w:t>12</w:t>
             </w:r>
             <w:r>
               <w:rPr>
@@ -1688,7 +2119,7 @@
               <w:noProof/>
             </w:rPr>
           </w:pPr>
-          <w:hyperlink w:anchor="_Toc484970085" w:history="1">
+          <w:hyperlink w:anchor="_Toc485215741" w:history="1">
             <w:r>
               <w:rPr>
                 <w:rStyle w:val="Lienhypertexte"/>
@@ -1715,7 +2146,7 @@
                 <w:noProof/>
                 <w:webHidden/>
               </w:rPr>
-              <w:instrText xml:space="preserve"> PAGEREF _Toc484970085 \h </w:instrText>
+              <w:instrText xml:space="preserve"> PAGEREF _Toc485215741 \h </w:instrText>
             </w:r>
             <w:r>
               <w:rPr>
@@ -1735,7 +2166,7 @@
                 <w:noProof/>
                 <w:webHidden/>
               </w:rPr>
-              <w:t>10</w:t>
+              <w:t>12</w:t>
             </w:r>
             <w:r>
               <w:rPr>
@@ -1756,21 +2187,13 @@
               <w:noProof/>
             </w:rPr>
           </w:pPr>
-          <w:hyperlink w:anchor="_Toc484970086" w:history="1">
+          <w:hyperlink w:anchor="_Toc485215742" w:history="1">
             <w:r>
               <w:rPr>
                 <w:rStyle w:val="Lienhypertexte"/>
                 <w:noProof/>
               </w:rPr>
-              <w:t xml:space="preserve">Plans </w:t>
-            </w:r>
-            <w:r>
-              <w:rPr>
-                <w:rStyle w:val="Lienhypertexte"/>
-                <w:rFonts w:eastAsia="Calibri" w:cs="Calibri"/>
-                <w:noProof/>
-              </w:rPr>
-              <w:t>Parlez aussi du simulateur</w:t>
+              <w:t>Plans</w:t>
             </w:r>
             <w:r>
               <w:rPr>
@@ -1791,7 +2214,7 @@
                 <w:noProof/>
                 <w:webHidden/>
               </w:rPr>
-              <w:instrText xml:space="preserve"> PAGEREF _Toc484970086 \h </w:instrText>
+              <w:instrText xml:space="preserve"> PAGEREF _Toc485215742 \h </w:instrText>
             </w:r>
             <w:r>
               <w:rPr>
@@ -1811,7 +2234,7 @@
                 <w:noProof/>
                 <w:webHidden/>
               </w:rPr>
-              <w:t>11</w:t>
+              <w:t>13</w:t>
             </w:r>
             <w:r>
               <w:rPr>
@@ -1832,7 +2255,7 @@
               <w:noProof/>
             </w:rPr>
           </w:pPr>
-          <w:hyperlink w:anchor="_Toc484970087" w:history="1">
+          <w:hyperlink w:anchor="_Toc485215743" w:history="1">
             <w:r>
               <w:rPr>
                 <w:rStyle w:val="Lienhypertexte"/>
@@ -1859,7 +2282,7 @@
                 <w:noProof/>
                 <w:webHidden/>
               </w:rPr>
-              <w:instrText xml:space="preserve"> PAGEREF _Toc484970087 \h </w:instrText>
+              <w:instrText xml:space="preserve"> PAGEREF _Toc485215743 \h </w:instrText>
             </w:r>
             <w:r>
               <w:rPr>
@@ -1879,7 +2302,7 @@
                 <w:noProof/>
                 <w:webHidden/>
               </w:rPr>
-              <w:t>12</w:t>
+              <w:t>15</w:t>
             </w:r>
             <w:r>
               <w:rPr>
@@ -1900,7 +2323,7 @@
               <w:noProof/>
             </w:rPr>
           </w:pPr>
-          <w:hyperlink w:anchor="_Toc484970088" w:history="1">
+          <w:hyperlink w:anchor="_Toc485215744" w:history="1">
             <w:r>
               <w:rPr>
                 <w:rStyle w:val="Lienhypertexte"/>
@@ -1927,7 +2350,7 @@
                 <w:noProof/>
                 <w:webHidden/>
               </w:rPr>
-              <w:instrText xml:space="preserve"> PAGEREF _Toc484970088 \h </w:instrText>
+              <w:instrText xml:space="preserve"> PAGEREF _Toc485215744 \h </w:instrText>
             </w:r>
             <w:r>
               <w:rPr>
@@ -1947,7 +2370,7 @@
                 <w:noProof/>
                 <w:webHidden/>
               </w:rPr>
-              <w:t>13</w:t>
+              <w:t>16</w:t>
             </w:r>
             <w:r>
               <w:rPr>
@@ -1968,7 +2391,7 @@
               <w:noProof/>
             </w:rPr>
           </w:pPr>
-          <w:hyperlink w:anchor="_Toc484970089" w:history="1">
+          <w:hyperlink w:anchor="_Toc485215745" w:history="1">
             <w:r>
               <w:rPr>
                 <w:rStyle w:val="Lienhypertexte"/>
@@ -1995,7 +2418,7 @@
                 <w:noProof/>
                 <w:webHidden/>
               </w:rPr>
-              <w:instrText xml:space="preserve"> PAGEREF _Toc484970089 \h </w:instrText>
+              <w:instrText xml:space="preserve"> PAGEREF _Toc485215745 \h </w:instrText>
             </w:r>
             <w:r>
               <w:rPr>
@@ -2015,7 +2438,7 @@
                 <w:noProof/>
                 <w:webHidden/>
               </w:rPr>
-              <w:t>14</w:t>
+              <w:t>17</w:t>
             </w:r>
             <w:r>
               <w:rPr>
@@ -2036,7 +2459,7 @@
               <w:noProof/>
             </w:rPr>
           </w:pPr>
-          <w:hyperlink w:anchor="_Toc484970090" w:history="1">
+          <w:hyperlink w:anchor="_Toc485215746" w:history="1">
             <w:r>
               <w:rPr>
                 <w:rStyle w:val="Lienhypertexte"/>
@@ -2063,7 +2486,7 @@
                 <w:noProof/>
                 <w:webHidden/>
               </w:rPr>
-              <w:instrText xml:space="preserve"> PAGEREF _Toc484970090 \h </w:instrText>
+              <w:instrText xml:space="preserve"> PAGEREF _Toc485215746 \h </w:instrText>
             </w:r>
             <w:r>
               <w:rPr>
@@ -2083,7 +2506,7 @@
                 <w:noProof/>
                 <w:webHidden/>
               </w:rPr>
-              <w:t>14</w:t>
+              <w:t>17</w:t>
             </w:r>
             <w:r>
               <w:rPr>
@@ -2104,7 +2527,7 @@
               <w:noProof/>
             </w:rPr>
           </w:pPr>
-          <w:hyperlink w:anchor="_Toc484970091" w:history="1">
+          <w:hyperlink w:anchor="_Toc485215747" w:history="1">
             <w:r>
               <w:rPr>
                 <w:rStyle w:val="Lienhypertexte"/>
@@ -2131,7 +2554,7 @@
                 <w:noProof/>
                 <w:webHidden/>
               </w:rPr>
-              <w:instrText xml:space="preserve"> PAGEREF _Toc484970091 \h </w:instrText>
+              <w:instrText xml:space="preserve"> PAGEREF _Toc485215747 \h </w:instrText>
             </w:r>
             <w:r>
               <w:rPr>
@@ -2151,7 +2574,7 @@
                 <w:noProof/>
                 <w:webHidden/>
               </w:rPr>
-              <w:t>14</w:t>
+              <w:t>17</w:t>
             </w:r>
             <w:r>
               <w:rPr>
@@ -2172,7 +2595,7 @@
               <w:noProof/>
             </w:rPr>
           </w:pPr>
-          <w:hyperlink w:anchor="_Toc484970092" w:history="1">
+          <w:hyperlink w:anchor="_Toc485215748" w:history="1">
             <w:r>
               <w:rPr>
                 <w:rStyle w:val="Lienhypertexte"/>
@@ -2199,7 +2622,7 @@
                 <w:noProof/>
                 <w:webHidden/>
               </w:rPr>
-              <w:instrText xml:space="preserve"> PAGEREF _Toc484970092 \h </w:instrText>
+              <w:instrText xml:space="preserve"> PAGEREF _Toc485215748 \h </w:instrText>
             </w:r>
             <w:r>
               <w:rPr>
@@ -2219,7 +2642,7 @@
                 <w:noProof/>
                 <w:webHidden/>
               </w:rPr>
-              <w:t>14</w:t>
+              <w:t>17</w:t>
             </w:r>
             <w:r>
               <w:rPr>
@@ -2231,11 +2654,18 @@
           </w:hyperlink>
         </w:p>
         <w:p>
+          <w:pPr>
+            <w:rPr>
+              <w:b/>
+              <w:bCs/>
+            </w:rPr>
+          </w:pPr>
           <w:r>
             <w:rPr>
               <w:b/>
               <w:bCs/>
             </w:rPr>
+            <w:lastRenderedPageBreak/>
             <w:fldChar w:fldCharType="end"/>
           </w:r>
         </w:p>
@@ -2243,90 +2673,40 @@
     </w:sdt>
     <w:p>
       <w:pPr>
-        <w:spacing w:after="0" w:line="240" w:lineRule="auto"/>
-        <w:rPr>
-          <w:color w:val="8EAADB" w:themeColor="accent1" w:themeTint="99"/>
-        </w:rPr>
-      </w:pPr>
+        <w:pStyle w:val="Titre1"/>
+      </w:pPr>
+      <w:bookmarkStart w:id="0" w:name="_Toc485215714"/>
+      <w:r>
+        <w:t>Sujet :</w:t>
+      </w:r>
+      <w:bookmarkEnd w:id="0"/>
     </w:p>
     <w:p/>
     <w:p>
-      <w:pPr>
-        <w:spacing w:after="0" w:line="240" w:lineRule="auto"/>
-      </w:pPr>
-      <w:r>
-        <w:br w:type="page"/>
-      </w:r>
-    </w:p>
-    <w:p>
-      <w:pPr>
-        <w:pStyle w:val="Paragraphedeliste"/>
-      </w:pPr>
+      <w:r>
+        <w:rPr>
+          <w:i/>
+        </w:rPr>
+        <w:t>« </w:t>
+      </w:r>
+      <w:r>
+        <w:rPr>
+          <w:i/>
+        </w:rPr>
+        <w:t>Etude et expérimentation de la marche des robots quadrupèdes : Le Robot Quattro de Roboticia.</w:t>
+      </w:r>
+      <w:r>
+        <w:rPr>
+          <w:i/>
+        </w:rPr>
+        <w:t> »</w:t>
+      </w:r>
     </w:p>
     <w:p>
       <w:pPr>
         <w:pStyle w:val="Titre1"/>
       </w:pPr>
-      <w:bookmarkStart w:id="0" w:name="_Toc484970066"/>
-      <w:r>
-        <w:t>Sujet :</w:t>
-      </w:r>
-      <w:bookmarkEnd w:id="0"/>
-    </w:p>
-    <w:p/>
-    <w:p>
-      <w:r>
-        <w:rPr>
-          <w:i/>
-        </w:rPr>
-        <w:t>« </w:t>
-      </w:r>
-      <w:r>
-        <w:rPr>
-          <w:i/>
-        </w:rPr>
-        <w:t xml:space="preserve">Etude et expérimentation de la marche des robots quadrupèdes : Le Robot </w:t>
-      </w:r>
-      <w:proofErr w:type="spellStart"/>
-      <w:r>
-        <w:rPr>
-          <w:i/>
-        </w:rPr>
-        <w:t>Quattro</w:t>
-      </w:r>
-      <w:proofErr w:type="spellEnd"/>
-      <w:r>
-        <w:rPr>
-          <w:i/>
-        </w:rPr>
-        <w:t xml:space="preserve"> de </w:t>
-      </w:r>
-      <w:proofErr w:type="spellStart"/>
-      <w:r>
-        <w:rPr>
-          <w:i/>
-        </w:rPr>
-        <w:t>Roboticia</w:t>
-      </w:r>
-      <w:proofErr w:type="spellEnd"/>
-      <w:r>
-        <w:rPr>
-          <w:i/>
-        </w:rPr>
-        <w:t>.</w:t>
-      </w:r>
-      <w:r>
-        <w:rPr>
-          <w:i/>
-        </w:rPr>
-        <w:t> »</w:t>
-      </w:r>
-    </w:p>
-    <w:p>
-      <w:pPr>
-        <w:pStyle w:val="Titre1"/>
-      </w:pPr>
-      <w:bookmarkStart w:id="1" w:name="_Toc484970067"/>
+      <w:bookmarkStart w:id="1" w:name="_Toc485215715"/>
       <w:r>
         <w:t>Introduction :</w:t>
       </w:r>
@@ -2337,23 +2717,7 @@
         <w:ind w:firstLine="708"/>
       </w:pPr>
       <w:r>
-        <w:t>Dans le cadre de notre projet tuteuré, nous avons décidé de travailler sur les robots quadrupèdes, et plus précisément sur celui mis à notre disposition : le robot marcheur quadrupède « </w:t>
-      </w:r>
-      <w:proofErr w:type="spellStart"/>
-      <w:r>
-        <w:t>Quattro</w:t>
-      </w:r>
-      <w:proofErr w:type="spellEnd"/>
-      <w:r>
-        <w:t xml:space="preserve"> », de </w:t>
-      </w:r>
-      <w:proofErr w:type="spellStart"/>
-      <w:r>
-        <w:t>Roboticia</w:t>
-      </w:r>
-      <w:proofErr w:type="spellEnd"/>
-      <w:r>
-        <w:t xml:space="preserve">. Notre objectif est de maîtriser le fonctionnement du robot, et de parvenir à lui faire effectuer des déplacements différents dans des conditions variables. </w:t>
+        <w:t xml:space="preserve">Dans le cadre de notre projet tuteuré, nous avons décidé de travailler sur les robots quadrupèdes, et plus précisément sur celui mis à notre disposition : le robot marcheur quadrupède « Quattro », de Roboticia. Notre objectif est de maîtriser le fonctionnement du robot, et de parvenir à lui faire effectuer des déplacements différents dans des conditions variables. </w:t>
       </w:r>
     </w:p>
     <w:p/>
@@ -2392,7 +2756,7 @@
           <w:szCs w:val="22"/>
         </w:rPr>
       </w:pPr>
-      <w:bookmarkStart w:id="2" w:name="_Toc484970068"/>
+      <w:bookmarkStart w:id="2" w:name="_Toc485215716"/>
       <w:r>
         <w:rPr>
           <w:rStyle w:val="Numrodepage"/>
@@ -2443,7 +2807,7 @@
           <w:szCs w:val="22"/>
         </w:rPr>
       </w:pPr>
-      <w:bookmarkStart w:id="3" w:name="_Toc484970069"/>
+      <w:bookmarkStart w:id="3" w:name="_Toc485215717"/>
       <w:r>
         <w:rPr>
           <w:rStyle w:val="Numrodepage"/>
@@ -2514,7 +2878,7 @@
       <w:pPr>
         <w:pStyle w:val="Titre2"/>
       </w:pPr>
-      <w:bookmarkStart w:id="4" w:name="_Toc484970070"/>
+      <w:bookmarkStart w:id="4" w:name="_Toc485215718"/>
       <w:r>
         <w:t xml:space="preserve">Partie </w:t>
       </w:r>
@@ -2582,7 +2946,7 @@
       <w:pPr>
         <w:pStyle w:val="Titre2"/>
       </w:pPr>
-      <w:bookmarkStart w:id="5" w:name="_Toc484970071"/>
+      <w:bookmarkStart w:id="5" w:name="_Toc485215719"/>
       <w:r>
         <w:t>Possibilités pour étendre le projet :</w:t>
       </w:r>
@@ -2655,7 +3019,7 @@
       <w:pPr>
         <w:pStyle w:val="Titre1"/>
       </w:pPr>
-      <w:bookmarkStart w:id="6" w:name="_Toc484970072"/>
+      <w:bookmarkStart w:id="6" w:name="_Toc485215720"/>
       <w:r>
         <w:t xml:space="preserve">Étude préliminaire des </w:t>
       </w:r>
@@ -2670,15 +3034,7 @@
         <w:ind w:firstLine="708"/>
       </w:pPr>
       <w:r>
-        <w:t xml:space="preserve">Afin d’appréhender le problème de la marche des robots </w:t>
-      </w:r>
-      <w:proofErr w:type="spellStart"/>
-      <w:r>
-        <w:t>quadripèdes</w:t>
-      </w:r>
-      <w:proofErr w:type="spellEnd"/>
-      <w:r>
-        <w:t xml:space="preserve"> nous avons cherché une base de réflexion, c’est pourquoi nous nous sommes d’abord intéressés à la façon dont les animaux marchent.</w:t>
+        <w:t>Afin d’appréhender le problème de la marche des robots quadripèdes nous avons cherché une base de réflexion, c’est pourquoi nous nous sommes d’abord intéressés à la façon dont les animaux marchent.</w:t>
       </w:r>
     </w:p>
     <w:p>
@@ -2745,7 +3101,7 @@
       <w:pPr>
         <w:pStyle w:val="Titre1"/>
       </w:pPr>
-      <w:bookmarkStart w:id="7" w:name="_Toc484970073"/>
+      <w:bookmarkStart w:id="7" w:name="_Toc485215721"/>
       <w:r>
         <w:t>État de l'art</w:t>
       </w:r>
@@ -2761,15 +3117,14 @@
       <w:pPr>
         <w:pStyle w:val="Titre2"/>
       </w:pPr>
+      <w:bookmarkStart w:id="8" w:name="_Toc485215722"/>
       <w:r>
         <w:t>1- Etude de quelques robots marcheurs</w:t>
       </w:r>
-    </w:p>
-    <w:p>
-      <w:pPr>
-        <w:numPr>
-          <w:ins w:id="8" w:author="V. Deslandres" w:date="2017-06-05T17:25:00Z"/>
-        </w:numPr>
+      <w:bookmarkEnd w:id="8"/>
+    </w:p>
+    <w:p>
+      <w:pPr>
         <w:rPr>
           <w:rFonts w:ascii="Calibri" w:hAnsi="Calibri"/>
         </w:rPr>
@@ -2783,7 +3138,7 @@
         <w:pStyle w:val="Paragraphedeliste"/>
         <w:numPr>
           <w:ilvl w:val="0"/>
-          <w:numId w:val="1"/>
+          <w:numId w:val="3"/>
         </w:numPr>
         <w:rPr>
           <w:rFonts w:ascii="Calibri" w:hAnsi="Calibri"/>
@@ -2798,59 +3153,138 @@
         <w:pStyle w:val="Paragraphedeliste"/>
         <w:numPr>
           <w:ilvl w:val="1"/>
-          <w:numId w:val="1"/>
+          <w:numId w:val="3"/>
         </w:numPr>
       </w:pPr>
       <w:r>
-        <w:t>Créateur : Boston Dynamics (</w:t>
-      </w:r>
-      <w:hyperlink r:id="rId9">
-        <w:r>
-          <w:rPr>
-            <w:rStyle w:val="LienInternetvisit"/>
-          </w:rPr>
-          <w:t>https://www.youtube.com/watch?v=M8YjvHYbZ9w</w:t>
-        </w:r>
-      </w:hyperlink>
-      <w:r>
-        <w:t>)</w:t>
-      </w:r>
-    </w:p>
-    <w:p>
-      <w:pPr>
-        <w:ind w:left="1425"/>
+        <w:t xml:space="preserve">Créateur : Boston Dynamics </w:t>
+      </w:r>
+    </w:p>
+    <w:p>
+      <w:pPr>
         <w:rPr>
           <w:rFonts w:ascii="Calibri" w:hAnsi="Calibri"/>
         </w:rPr>
       </w:pPr>
       <w:r>
         <w:rPr>
+          <w:noProof/>
+        </w:rPr>
+        <w:drawing>
+          <wp:anchor distT="0" distB="0" distL="0" distR="0" simplePos="0" relativeHeight="251645952" behindDoc="0" locked="0" layoutInCell="1" allowOverlap="1" wp14:anchorId="130ECA0C" wp14:editId="2A68A4D1">
+            <wp:simplePos x="0" y="0"/>
+            <wp:positionH relativeFrom="column">
+              <wp:posOffset>1498600</wp:posOffset>
+            </wp:positionH>
+            <wp:positionV relativeFrom="paragraph">
+              <wp:posOffset>144145</wp:posOffset>
+            </wp:positionV>
+            <wp:extent cx="2981325" cy="1987550"/>
+            <wp:effectExtent l="0" t="0" r="0" b="0"/>
+            <wp:wrapSquare wrapText="largest"/>
+            <wp:docPr id="8" name="Image3"/>
+            <wp:cNvGraphicFramePr>
+              <a:graphicFrameLocks xmlns:a="http://schemas.openxmlformats.org/drawingml/2006/main" noChangeAspect="1"/>
+            </wp:cNvGraphicFramePr>
+            <a:graphic xmlns:a="http://schemas.openxmlformats.org/drawingml/2006/main">
+              <a:graphicData uri="http://schemas.openxmlformats.org/drawingml/2006/picture">
+                <pic:pic xmlns:pic="http://schemas.openxmlformats.org/drawingml/2006/picture">
+                  <pic:nvPicPr>
+                    <pic:cNvPr id="3" name="Image3"/>
+                    <pic:cNvPicPr>
+                      <a:picLocks noChangeAspect="1" noChangeArrowheads="1"/>
+                    </pic:cNvPicPr>
+                  </pic:nvPicPr>
+                  <pic:blipFill>
+                    <a:blip r:embed="rId9"/>
+                    <a:stretch>
+                      <a:fillRect/>
+                    </a:stretch>
+                  </pic:blipFill>
+                  <pic:spPr bwMode="auto">
+                    <a:xfrm>
+                      <a:off x="0" y="0"/>
+                      <a:ext cx="2981325" cy="1987550"/>
+                    </a:xfrm>
+                    <a:prstGeom prst="rect">
+                      <a:avLst/>
+                    </a:prstGeom>
+                  </pic:spPr>
+                </pic:pic>
+              </a:graphicData>
+            </a:graphic>
+            <wp14:sizeRelH relativeFrom="margin">
+              <wp14:pctWidth>0</wp14:pctWidth>
+            </wp14:sizeRelH>
+            <wp14:sizeRelV relativeFrom="margin">
+              <wp14:pctHeight>0</wp14:pctHeight>
+            </wp14:sizeRelV>
+          </wp:anchor>
+        </w:drawing>
+      </w:r>
+    </w:p>
+    <w:p>
+      <w:pPr>
+        <w:rPr>
           <w:rFonts w:ascii="Calibri" w:hAnsi="Calibri"/>
         </w:rPr>
-        <w:t>Si possible, donnez des images qu’on voie à quoi ressemble le robot (pour tous)</w:t>
-      </w:r>
+      </w:pPr>
+    </w:p>
+    <w:p>
+      <w:pPr>
+        <w:rPr>
+          <w:rFonts w:ascii="Calibri" w:hAnsi="Calibri"/>
+        </w:rPr>
+      </w:pPr>
+    </w:p>
+    <w:p>
+      <w:pPr>
+        <w:rPr>
+          <w:rFonts w:ascii="Calibri" w:hAnsi="Calibri"/>
+        </w:rPr>
+      </w:pPr>
+    </w:p>
+    <w:p>
+      <w:pPr>
+        <w:rPr>
+          <w:rFonts w:ascii="Calibri" w:hAnsi="Calibri"/>
+        </w:rPr>
+      </w:pPr>
+    </w:p>
+    <w:p>
+      <w:pPr>
+        <w:rPr>
+          <w:rFonts w:ascii="Calibri" w:hAnsi="Calibri"/>
+        </w:rPr>
+      </w:pPr>
+    </w:p>
+    <w:p>
+      <w:pPr>
+        <w:rPr>
+          <w:rFonts w:ascii="Calibri" w:hAnsi="Calibri"/>
+        </w:rPr>
+      </w:pPr>
+    </w:p>
+    <w:p>
+      <w:pPr>
+        <w:rPr>
+          <w:rFonts w:ascii="Calibri" w:hAnsi="Calibri"/>
+        </w:rPr>
+      </w:pPr>
     </w:p>
     <w:p>
       <w:pPr>
         <w:pStyle w:val="Paragraphedeliste"/>
         <w:numPr>
           <w:ilvl w:val="0"/>
-          <w:numId w:val="1"/>
+          <w:numId w:val="3"/>
         </w:numPr>
         <w:rPr>
           <w:rFonts w:ascii="Calibri" w:hAnsi="Calibri"/>
         </w:rPr>
       </w:pPr>
       <w:r>
-        <w:t xml:space="preserve">Le robot </w:t>
-      </w:r>
-      <w:proofErr w:type="spellStart"/>
-      <w:r>
-        <w:t>Big</w:t>
-      </w:r>
-      <w:proofErr w:type="spellEnd"/>
-      <w:r>
-        <w:t xml:space="preserve"> Dog, a trois membres pour les pattes avant comme arrière. Capacité de marche/monter/descendre/bousculer // Marche rapide en temps normal (pluie ou soleil) marche ralenti dans la neige mais totalement possible. Le robot se rattrape lors de passage sur zone glissante ou descente ardue et /ou glissante.</w:t>
+        <w:t>Le robot Big Dog, a trois membres pour les pattes avant comme arrière. Capacité de marche/monter/descendre/bousculer // Marche rapide en temps normal (pluie ou soleil) marche ralenti dans la neige mais totalement possible. Le robot se rattrape lors de passage sur zone glissante ou descente ardue et /ou glissante.</w:t>
       </w:r>
     </w:p>
     <w:p>
@@ -2858,7 +3292,7 @@
         <w:pStyle w:val="Paragraphedeliste"/>
         <w:numPr>
           <w:ilvl w:val="1"/>
-          <w:numId w:val="1"/>
+          <w:numId w:val="3"/>
         </w:numPr>
         <w:rPr>
           <w:rFonts w:ascii="Calibri" w:hAnsi="Calibri"/>
@@ -2873,7 +3307,7 @@
         <w:pStyle w:val="Paragraphedeliste"/>
         <w:numPr>
           <w:ilvl w:val="1"/>
-          <w:numId w:val="1"/>
+          <w:numId w:val="3"/>
         </w:numPr>
         <w:rPr>
           <w:rFonts w:ascii="Calibri" w:hAnsi="Calibri"/>
@@ -2881,6 +3315,102 @@
       </w:pPr>
       <w:r>
         <w:t>Phases de tests : capacité de saut et de galoper en cours de test. La démarche et la vitesse de marche est encore en cours d’amélioration.</w:t>
+      </w:r>
+    </w:p>
+    <w:p>
+      <w:pPr>
+        <w:pStyle w:val="Paragraphedeliste"/>
+        <w:ind w:left="0"/>
+      </w:pPr>
+    </w:p>
+    <w:p>
+      <w:pPr>
+        <w:ind w:left="1425"/>
+        <w:rPr>
+          <w:rFonts w:ascii="Calibri" w:hAnsi="Calibri"/>
+        </w:rPr>
+      </w:pPr>
+      <w:r>
+        <w:rPr>
+          <w:noProof/>
+        </w:rPr>
+        <w:drawing>
+          <wp:anchor distT="0" distB="0" distL="0" distR="0" simplePos="0" relativeHeight="251650048" behindDoc="0" locked="0" layoutInCell="1" allowOverlap="1" wp14:anchorId="2DA7E4D0" wp14:editId="0B87BC66">
+            <wp:simplePos x="0" y="0"/>
+            <wp:positionH relativeFrom="column">
+              <wp:posOffset>2096993</wp:posOffset>
+            </wp:positionH>
+            <wp:positionV relativeFrom="paragraph">
+              <wp:posOffset>15669</wp:posOffset>
+            </wp:positionV>
+            <wp:extent cx="1799248" cy="2389406"/>
+            <wp:effectExtent l="0" t="0" r="0" b="0"/>
+            <wp:wrapSquare wrapText="largest"/>
+            <wp:docPr id="9" name="Image6"/>
+            <wp:cNvGraphicFramePr>
+              <a:graphicFrameLocks xmlns:a="http://schemas.openxmlformats.org/drawingml/2006/main" noChangeAspect="1"/>
+            </wp:cNvGraphicFramePr>
+            <a:graphic xmlns:a="http://schemas.openxmlformats.org/drawingml/2006/main">
+              <a:graphicData uri="http://schemas.openxmlformats.org/drawingml/2006/picture">
+                <pic:pic xmlns:pic="http://schemas.openxmlformats.org/drawingml/2006/picture">
+                  <pic:nvPicPr>
+                    <pic:cNvPr id="4" name="Image6"/>
+                    <pic:cNvPicPr>
+                      <a:picLocks noChangeAspect="1" noChangeArrowheads="1"/>
+                    </pic:cNvPicPr>
+                  </pic:nvPicPr>
+                  <pic:blipFill>
+                    <a:blip r:embed="rId10"/>
+                    <a:stretch>
+                      <a:fillRect/>
+                    </a:stretch>
+                  </pic:blipFill>
+                  <pic:spPr bwMode="auto">
+                    <a:xfrm>
+                      <a:off x="0" y="0"/>
+                      <a:ext cx="1799248" cy="2389406"/>
+                    </a:xfrm>
+                    <a:prstGeom prst="rect">
+                      <a:avLst/>
+                    </a:prstGeom>
+                  </pic:spPr>
+                </pic:pic>
+              </a:graphicData>
+            </a:graphic>
+            <wp14:sizeRelH relativeFrom="margin">
+              <wp14:pctWidth>0</wp14:pctWidth>
+            </wp14:sizeRelH>
+            <wp14:sizeRelV relativeFrom="margin">
+              <wp14:pctHeight>0</wp14:pctHeight>
+            </wp14:sizeRelV>
+          </wp:anchor>
+        </w:drawing>
+      </w:r>
+      <w:r>
+        <w:br w:type="page"/>
+      </w:r>
+    </w:p>
+    <w:p>
+      <w:pPr>
+        <w:ind w:left="1425"/>
+        <w:rPr>
+          <w:rFonts w:ascii="Calibri" w:hAnsi="Calibri"/>
+        </w:rPr>
+      </w:pPr>
+    </w:p>
+    <w:p>
+      <w:pPr>
+        <w:pStyle w:val="Paragraphedeliste"/>
+        <w:numPr>
+          <w:ilvl w:val="0"/>
+          <w:numId w:val="3"/>
+        </w:numPr>
+        <w:rPr>
+          <w:rFonts w:ascii="Calibri" w:hAnsi="Calibri"/>
+        </w:rPr>
+      </w:pPr>
+      <w:r>
+        <w:t>Le robot WildCat, un robot spécialisé sur la course et le galop. Capacité à courir près des 30Km/h.</w:t>
       </w:r>
     </w:p>
     <w:p>
@@ -2888,23 +3418,122 @@
         <w:pStyle w:val="Paragraphedeliste"/>
         <w:numPr>
           <w:ilvl w:val="1"/>
-          <w:numId w:val="1"/>
+          <w:numId w:val="3"/>
         </w:numPr>
       </w:pPr>
       <w:r>
-        <w:t>(</w:t>
-      </w:r>
-      <w:hyperlink r:id="rId10">
-        <w:r>
-          <w:rPr>
-            <w:rStyle w:val="LienInternetvisit"/>
-          </w:rPr>
-          <w:t>http://www.bostondynamics.com/robot_bigdog.html</w:t>
-        </w:r>
-      </w:hyperlink>
-      <w:r>
-        <w:t>)</w:t>
-      </w:r>
+        <w:t>Créateur : Boston Dynamics.</w:t>
+      </w:r>
+    </w:p>
+    <w:p>
+      <w:pPr>
+        <w:pStyle w:val="Paragraphedeliste"/>
+        <w:ind w:left="0"/>
+      </w:pPr>
+      <w:r>
+        <w:rPr>
+          <w:noProof/>
+        </w:rPr>
+        <w:drawing>
+          <wp:anchor distT="0" distB="0" distL="0" distR="0" simplePos="0" relativeHeight="251667456" behindDoc="0" locked="0" layoutInCell="1" allowOverlap="1" wp14:anchorId="68ED2DE2" wp14:editId="715339B1">
+            <wp:simplePos x="0" y="0"/>
+            <wp:positionH relativeFrom="column">
+              <wp:posOffset>1094864</wp:posOffset>
+            </wp:positionH>
+            <wp:positionV relativeFrom="paragraph">
+              <wp:posOffset>13855</wp:posOffset>
+            </wp:positionV>
+            <wp:extent cx="3590290" cy="1996440"/>
+            <wp:effectExtent l="0" t="0" r="0" b="0"/>
+            <wp:wrapSquare wrapText="largest"/>
+            <wp:docPr id="5" name="Image7"/>
+            <wp:cNvGraphicFramePr>
+              <a:graphicFrameLocks xmlns:a="http://schemas.openxmlformats.org/drawingml/2006/main" noChangeAspect="1"/>
+            </wp:cNvGraphicFramePr>
+            <a:graphic xmlns:a="http://schemas.openxmlformats.org/drawingml/2006/main">
+              <a:graphicData uri="http://schemas.openxmlformats.org/drawingml/2006/picture">
+                <pic:pic xmlns:pic="http://schemas.openxmlformats.org/drawingml/2006/picture">
+                  <pic:nvPicPr>
+                    <pic:cNvPr id="5" name="Image7"/>
+                    <pic:cNvPicPr>
+                      <a:picLocks noChangeAspect="1" noChangeArrowheads="1"/>
+                    </pic:cNvPicPr>
+                  </pic:nvPicPr>
+                  <pic:blipFill>
+                    <a:blip r:embed="rId11"/>
+                    <a:stretch>
+                      <a:fillRect/>
+                    </a:stretch>
+                  </pic:blipFill>
+                  <pic:spPr bwMode="auto">
+                    <a:xfrm>
+                      <a:off x="0" y="0"/>
+                      <a:ext cx="3590290" cy="1996440"/>
+                    </a:xfrm>
+                    <a:prstGeom prst="rect">
+                      <a:avLst/>
+                    </a:prstGeom>
+                  </pic:spPr>
+                </pic:pic>
+              </a:graphicData>
+            </a:graphic>
+            <wp14:sizeRelH relativeFrom="margin">
+              <wp14:pctWidth>0</wp14:pctWidth>
+            </wp14:sizeRelH>
+            <wp14:sizeRelV relativeFrom="margin">
+              <wp14:pctHeight>0</wp14:pctHeight>
+            </wp14:sizeRelV>
+          </wp:anchor>
+        </w:drawing>
+      </w:r>
+    </w:p>
+    <w:p>
+      <w:pPr>
+        <w:ind w:left="1425"/>
+        <w:rPr>
+          <w:rFonts w:ascii="Calibri" w:hAnsi="Calibri"/>
+        </w:rPr>
+      </w:pPr>
+    </w:p>
+    <w:p>
+      <w:pPr>
+        <w:ind w:left="1425"/>
+        <w:rPr>
+          <w:rFonts w:ascii="Calibri" w:hAnsi="Calibri"/>
+        </w:rPr>
+      </w:pPr>
+    </w:p>
+    <w:p>
+      <w:pPr>
+        <w:ind w:left="1425"/>
+        <w:rPr>
+          <w:rFonts w:ascii="Calibri" w:hAnsi="Calibri"/>
+        </w:rPr>
+      </w:pPr>
+    </w:p>
+    <w:p>
+      <w:pPr>
+        <w:ind w:left="1425"/>
+        <w:rPr>
+          <w:rFonts w:ascii="Calibri" w:hAnsi="Calibri"/>
+        </w:rPr>
+      </w:pPr>
+    </w:p>
+    <w:p>
+      <w:pPr>
+        <w:ind w:left="1425"/>
+        <w:rPr>
+          <w:rFonts w:ascii="Calibri" w:hAnsi="Calibri"/>
+        </w:rPr>
+      </w:pPr>
+    </w:p>
+    <w:p>
+      <w:pPr>
+        <w:ind w:left="1425"/>
+        <w:rPr>
+          <w:rFonts w:ascii="Calibri" w:hAnsi="Calibri"/>
+        </w:rPr>
+      </w:pPr>
     </w:p>
     <w:p>
       <w:pPr>
@@ -2919,77 +3548,8 @@
         <w:pStyle w:val="Paragraphedeliste"/>
         <w:numPr>
           <w:ilvl w:val="0"/>
-          <w:numId w:val="1"/>
+          <w:numId w:val="3"/>
         </w:numPr>
-        <w:rPr>
-          <w:rFonts w:ascii="Calibri" w:hAnsi="Calibri"/>
-        </w:rPr>
-      </w:pPr>
-      <w:r>
-        <w:t xml:space="preserve">Le robot </w:t>
-      </w:r>
-      <w:proofErr w:type="spellStart"/>
-      <w:r>
-        <w:t>WildCat</w:t>
-      </w:r>
-      <w:proofErr w:type="spellEnd"/>
-      <w:r>
-        <w:t>, un robot spécialisé sur la course et le galop. Capacité à courir près des 30Km/h.</w:t>
-      </w:r>
-    </w:p>
-    <w:p>
-      <w:pPr>
-        <w:pStyle w:val="Paragraphedeliste"/>
-        <w:numPr>
-          <w:ilvl w:val="1"/>
-          <w:numId w:val="1"/>
-        </w:numPr>
-      </w:pPr>
-      <w:r>
-        <w:t>Créateur : Boston Dynamics.</w:t>
-      </w:r>
-    </w:p>
-    <w:p>
-      <w:pPr>
-        <w:pStyle w:val="Paragraphedeliste"/>
-        <w:numPr>
-          <w:ilvl w:val="1"/>
-          <w:numId w:val="1"/>
-        </w:numPr>
-      </w:pPr>
-      <w:r>
-        <w:t>(</w:t>
-      </w:r>
-      <w:hyperlink r:id="rId11">
-        <w:r>
-          <w:rPr>
-            <w:rStyle w:val="LienInternetvisit"/>
-          </w:rPr>
-          <w:t>https://www.youtube.com/watch?v=wE3fmFTtP9g</w:t>
-        </w:r>
-      </w:hyperlink>
-      <w:r>
-        <w:t>)</w:t>
-      </w:r>
-    </w:p>
-    <w:p>
-      <w:pPr>
-        <w:ind w:left="1425"/>
-        <w:rPr>
-          <w:rFonts w:ascii="Calibri" w:hAnsi="Calibri"/>
-        </w:rPr>
-      </w:pPr>
-    </w:p>
-    <w:p>
-      <w:pPr>
-        <w:pStyle w:val="Paragraphedeliste"/>
-        <w:numPr>
-          <w:ilvl w:val="0"/>
-          <w:numId w:val="1"/>
-        </w:numPr>
-        <w:rPr>
-          <w:rFonts w:ascii="Calibri" w:hAnsi="Calibri"/>
-        </w:rPr>
       </w:pPr>
       <w:r>
         <w:rPr>
@@ -3010,21 +3570,8 @@
           <w:szCs w:val="23"/>
           <w:shd w:val="clear" w:color="auto" w:fill="FFFFFF"/>
         </w:rPr>
-        <w:t xml:space="preserve">Massachussetts Institute of </w:t>
-      </w:r>
-      <w:proofErr w:type="spellStart"/>
-      <w:r>
-        <w:rPr>
-          <w:rFonts w:cs="Arial"/>
-          <w:i/>
-          <w:color w:val="000000"/>
-          <w:sz w:val="23"/>
-          <w:szCs w:val="23"/>
-          <w:shd w:val="clear" w:color="auto" w:fill="FFFFFF"/>
-        </w:rPr>
-        <w:t>Technology</w:t>
-      </w:r>
-      <w:proofErr w:type="spellEnd"/>
+        <w:t>Massachussetts Institute of Technology</w:t>
+      </w:r>
       <w:r>
         <w:rPr>
           <w:rFonts w:cs="Arial"/>
@@ -3035,34 +3582,198 @@
         </w:rPr>
         <w:t xml:space="preserve"> a créé un robot coureur quadrupède pouvant galoper vers les 8 Km/h et sauter par-dessus des obstacles jusqu’à 40 centimètres.</w:t>
       </w:r>
-      <w:r>
+    </w:p>
+    <w:p>
+      <w:pPr>
+        <w:pStyle w:val="Paragraphedeliste"/>
         <w:rPr>
           <w:rFonts w:cs="Arial"/>
           <w:color w:val="000000"/>
           <w:sz w:val="23"/>
           <w:szCs w:val="23"/>
-          <w:shd w:val="clear" w:color="auto" w:fill="FFFFFF"/>
-        </w:rPr>
-        <w:t xml:space="preserve"> </w:t>
-      </w:r>
-      <w:hyperlink r:id="rId12">
-        <w:r>
-          <w:rPr>
-            <w:rStyle w:val="LienInternetvisit"/>
-          </w:rPr>
-          <w:t>https://www.patreon.com/sweetiebot</w:t>
-        </w:r>
-      </w:hyperlink>
-      <w:r>
-        <w:t xml:space="preserve"> </w:t>
-      </w:r>
+          <w:highlight w:val="white"/>
+        </w:rPr>
+      </w:pPr>
     </w:p>
     <w:p>
       <w:pPr>
         <w:pStyle w:val="Paragraphedeliste"/>
-        <w:ind w:left="1065"/>
-        <w:rPr>
-          <w:rFonts w:ascii="Calibri" w:hAnsi="Calibri"/>
+        <w:rPr>
+          <w:rFonts w:cs="Arial"/>
+          <w:color w:val="000000"/>
+          <w:sz w:val="23"/>
+          <w:szCs w:val="23"/>
+          <w:highlight w:val="white"/>
+        </w:rPr>
+      </w:pPr>
+    </w:p>
+    <w:p>
+      <w:pPr>
+        <w:pStyle w:val="Paragraphedeliste"/>
+        <w:rPr>
+          <w:rFonts w:cs="Arial"/>
+          <w:color w:val="000000"/>
+          <w:sz w:val="23"/>
+          <w:szCs w:val="23"/>
+          <w:highlight w:val="white"/>
+        </w:rPr>
+      </w:pPr>
+      <w:r>
+        <w:rPr>
+          <w:noProof/>
+        </w:rPr>
+        <w:drawing>
+          <wp:anchor distT="0" distB="0" distL="0" distR="0" simplePos="0" relativeHeight="251671552" behindDoc="0" locked="0" layoutInCell="1" allowOverlap="1" wp14:anchorId="7E1A4D4D" wp14:editId="20D934B0">
+            <wp:simplePos x="0" y="0"/>
+            <wp:positionH relativeFrom="column">
+              <wp:posOffset>1802773</wp:posOffset>
+            </wp:positionH>
+            <wp:positionV relativeFrom="paragraph">
+              <wp:posOffset>10383</wp:posOffset>
+            </wp:positionV>
+            <wp:extent cx="2430145" cy="1826895"/>
+            <wp:effectExtent l="0" t="0" r="0" b="0"/>
+            <wp:wrapSquare wrapText="largest"/>
+            <wp:docPr id="6" name="Image8"/>
+            <wp:cNvGraphicFramePr>
+              <a:graphicFrameLocks xmlns:a="http://schemas.openxmlformats.org/drawingml/2006/main" noChangeAspect="1"/>
+            </wp:cNvGraphicFramePr>
+            <a:graphic xmlns:a="http://schemas.openxmlformats.org/drawingml/2006/main">
+              <a:graphicData uri="http://schemas.openxmlformats.org/drawingml/2006/picture">
+                <pic:pic xmlns:pic="http://schemas.openxmlformats.org/drawingml/2006/picture">
+                  <pic:nvPicPr>
+                    <pic:cNvPr id="6" name="Image8"/>
+                    <pic:cNvPicPr>
+                      <a:picLocks noChangeAspect="1" noChangeArrowheads="1"/>
+                    </pic:cNvPicPr>
+                  </pic:nvPicPr>
+                  <pic:blipFill>
+                    <a:blip r:embed="rId12"/>
+                    <a:stretch>
+                      <a:fillRect/>
+                    </a:stretch>
+                  </pic:blipFill>
+                  <pic:spPr bwMode="auto">
+                    <a:xfrm>
+                      <a:off x="0" y="0"/>
+                      <a:ext cx="2430145" cy="1826895"/>
+                    </a:xfrm>
+                    <a:prstGeom prst="rect">
+                      <a:avLst/>
+                    </a:prstGeom>
+                  </pic:spPr>
+                </pic:pic>
+              </a:graphicData>
+            </a:graphic>
+          </wp:anchor>
+        </w:drawing>
+      </w:r>
+    </w:p>
+    <w:p>
+      <w:pPr>
+        <w:pStyle w:val="Paragraphedeliste"/>
+        <w:rPr>
+          <w:rFonts w:cs="Arial"/>
+          <w:color w:val="000000"/>
+          <w:sz w:val="23"/>
+          <w:szCs w:val="23"/>
+          <w:highlight w:val="white"/>
+        </w:rPr>
+      </w:pPr>
+    </w:p>
+    <w:p>
+      <w:pPr>
+        <w:pStyle w:val="Paragraphedeliste"/>
+        <w:rPr>
+          <w:rFonts w:cs="Arial"/>
+          <w:color w:val="000000"/>
+          <w:sz w:val="23"/>
+          <w:szCs w:val="23"/>
+          <w:highlight w:val="white"/>
+        </w:rPr>
+      </w:pPr>
+    </w:p>
+    <w:p>
+      <w:pPr>
+        <w:pStyle w:val="Paragraphedeliste"/>
+        <w:rPr>
+          <w:rFonts w:cs="Arial"/>
+          <w:color w:val="000000"/>
+          <w:sz w:val="23"/>
+          <w:szCs w:val="23"/>
+          <w:highlight w:val="white"/>
+        </w:rPr>
+      </w:pPr>
+    </w:p>
+    <w:p>
+      <w:pPr>
+        <w:pStyle w:val="Paragraphedeliste"/>
+        <w:rPr>
+          <w:rFonts w:cs="Arial"/>
+          <w:color w:val="000000"/>
+          <w:sz w:val="23"/>
+          <w:szCs w:val="23"/>
+          <w:highlight w:val="white"/>
+        </w:rPr>
+      </w:pPr>
+    </w:p>
+    <w:p>
+      <w:pPr>
+        <w:pStyle w:val="Paragraphedeliste"/>
+        <w:rPr>
+          <w:rFonts w:cs="Arial"/>
+          <w:color w:val="000000"/>
+          <w:sz w:val="23"/>
+          <w:szCs w:val="23"/>
+          <w:highlight w:val="white"/>
+        </w:rPr>
+      </w:pPr>
+    </w:p>
+    <w:p>
+      <w:pPr>
+        <w:pStyle w:val="Paragraphedeliste"/>
+        <w:rPr>
+          <w:rFonts w:cs="Arial"/>
+          <w:color w:val="000000"/>
+          <w:sz w:val="23"/>
+          <w:szCs w:val="23"/>
+          <w:highlight w:val="white"/>
+        </w:rPr>
+      </w:pPr>
+    </w:p>
+    <w:p>
+      <w:pPr>
+        <w:pStyle w:val="Paragraphedeliste"/>
+        <w:rPr>
+          <w:rFonts w:cs="Arial"/>
+          <w:color w:val="000000"/>
+          <w:sz w:val="23"/>
+          <w:szCs w:val="23"/>
+          <w:highlight w:val="white"/>
+        </w:rPr>
+      </w:pPr>
+    </w:p>
+    <w:p>
+      <w:pPr>
+        <w:pStyle w:val="Paragraphedeliste"/>
+        <w:rPr>
+          <w:rFonts w:cs="Arial"/>
+          <w:color w:val="000000"/>
+          <w:sz w:val="23"/>
+          <w:szCs w:val="23"/>
+          <w:highlight w:val="white"/>
+        </w:rPr>
+      </w:pPr>
+    </w:p>
+    <w:p>
+      <w:pPr>
+        <w:pStyle w:val="Paragraphedeliste"/>
+        <w:rPr>
+          <w:rFonts w:cs="Arial"/>
+          <w:color w:val="000000"/>
+          <w:sz w:val="23"/>
+          <w:szCs w:val="23"/>
+          <w:highlight w:val="white"/>
         </w:rPr>
       </w:pPr>
     </w:p>
@@ -3071,85 +3782,82 @@
         <w:pStyle w:val="Paragraphedeliste"/>
         <w:numPr>
           <w:ilvl w:val="0"/>
-          <w:numId w:val="1"/>
+          <w:numId w:val="3"/>
         </w:numPr>
+      </w:pPr>
+      <w:r>
+        <w:t>Le SweetieBotProject vise à créer un robot quadrupède ressemblant à un poney. Il s’agit d’un projet amateur basé sur le crowdfunding, il est encore en développement, le troisième prototype est en phase de montage. Il semble utiliser des moteurs similaires à ceux du Quattro.</w:t>
+      </w:r>
+    </w:p>
+    <w:p>
+      <w:pPr>
+        <w:pStyle w:val="Paragraphedeliste"/>
+        <w:ind w:left="0"/>
+      </w:pPr>
+      <w:r>
+        <w:rPr>
+          <w:noProof/>
+        </w:rPr>
+        <w:drawing>
+          <wp:anchor distT="0" distB="0" distL="0" distR="0" simplePos="0" relativeHeight="251674624" behindDoc="0" locked="0" layoutInCell="1" allowOverlap="1" wp14:anchorId="753BC6A6" wp14:editId="47C7014E">
+            <wp:simplePos x="0" y="0"/>
+            <wp:positionH relativeFrom="column">
+              <wp:posOffset>1961886</wp:posOffset>
+            </wp:positionH>
+            <wp:positionV relativeFrom="paragraph">
+              <wp:posOffset>4239</wp:posOffset>
+            </wp:positionV>
+            <wp:extent cx="1840230" cy="1394460"/>
+            <wp:effectExtent l="0" t="0" r="0" b="0"/>
+            <wp:wrapSquare wrapText="largest"/>
+            <wp:docPr id="7" name="Image9"/>
+            <wp:cNvGraphicFramePr>
+              <a:graphicFrameLocks xmlns:a="http://schemas.openxmlformats.org/drawingml/2006/main" noChangeAspect="1"/>
+            </wp:cNvGraphicFramePr>
+            <a:graphic xmlns:a="http://schemas.openxmlformats.org/drawingml/2006/main">
+              <a:graphicData uri="http://schemas.openxmlformats.org/drawingml/2006/picture">
+                <pic:pic xmlns:pic="http://schemas.openxmlformats.org/drawingml/2006/picture">
+                  <pic:nvPicPr>
+                    <pic:cNvPr id="7" name="Image9"/>
+                    <pic:cNvPicPr>
+                      <a:picLocks noChangeAspect="1" noChangeArrowheads="1"/>
+                    </pic:cNvPicPr>
+                  </pic:nvPicPr>
+                  <pic:blipFill>
+                    <a:blip r:embed="rId13"/>
+                    <a:stretch>
+                      <a:fillRect/>
+                    </a:stretch>
+                  </pic:blipFill>
+                  <pic:spPr bwMode="auto">
+                    <a:xfrm>
+                      <a:off x="0" y="0"/>
+                      <a:ext cx="1840230" cy="1394460"/>
+                    </a:xfrm>
+                    <a:prstGeom prst="rect">
+                      <a:avLst/>
+                    </a:prstGeom>
+                  </pic:spPr>
+                </pic:pic>
+              </a:graphicData>
+            </a:graphic>
+            <wp14:sizeRelH relativeFrom="margin">
+              <wp14:pctWidth>0</wp14:pctWidth>
+            </wp14:sizeRelH>
+            <wp14:sizeRelV relativeFrom="margin">
+              <wp14:pctHeight>0</wp14:pctHeight>
+            </wp14:sizeRelV>
+          </wp:anchor>
+        </w:drawing>
+      </w:r>
+    </w:p>
+    <w:p>
+      <w:pPr>
         <w:rPr>
           <w:rFonts w:ascii="Calibri" w:hAnsi="Calibri"/>
         </w:rPr>
       </w:pPr>
       <w:r>
-        <w:t xml:space="preserve">Le </w:t>
-      </w:r>
-      <w:proofErr w:type="spellStart"/>
-      <w:r>
-        <w:t>SweetieBotProject</w:t>
-      </w:r>
-      <w:proofErr w:type="spellEnd"/>
-      <w:r>
-        <w:t xml:space="preserve"> vise à créer un robot quadrupède ressemblant à un poney. Il s’agit d’un projet amateur basé sur le </w:t>
-      </w:r>
-      <w:proofErr w:type="spellStart"/>
-      <w:r>
-        <w:t>crowdfunding</w:t>
-      </w:r>
-      <w:proofErr w:type="spellEnd"/>
-      <w:r>
-        <w:t>, il est encore en développement, le troisième prototype est en phase de montage.</w:t>
-      </w:r>
-      <w:r>
-        <w:t xml:space="preserve"> Il semble utiliser des moteurs similaires à ceux du </w:t>
-      </w:r>
-      <w:proofErr w:type="spellStart"/>
-      <w:r>
-        <w:t>Quattro</w:t>
-      </w:r>
-      <w:proofErr w:type="spellEnd"/>
-      <w:r>
-        <w:t>.</w:t>
-      </w:r>
-    </w:p>
-    <w:p>
-      <w:pPr>
-        <w:pStyle w:val="Paragraphedeliste"/>
-        <w:numPr>
-          <w:ilvl w:val="1"/>
-          <w:numId w:val="1"/>
-        </w:numPr>
-      </w:pPr>
-      <w:r>
-        <w:t xml:space="preserve">( </w:t>
-      </w:r>
-      <w:hyperlink r:id="rId13">
-        <w:r>
-          <w:rPr>
-            <w:rStyle w:val="LienInternetvisit"/>
-          </w:rPr>
-          <w:t>https://www.patreon.com/sweetiebot</w:t>
-        </w:r>
-      </w:hyperlink>
-      <w:r>
-        <w:t xml:space="preserve"> )</w:t>
-      </w:r>
-    </w:p>
-    <w:p>
-      <w:pPr>
-        <w:ind w:firstLine="708"/>
-        <w:rPr>
-          <w:rFonts w:ascii="Calibri" w:hAnsi="Calibri"/>
-        </w:rPr>
-      </w:pPr>
-    </w:p>
-    <w:p>
-      <w:pPr>
-        <w:spacing w:after="0" w:line="240" w:lineRule="auto"/>
-        <w:rPr>
-          <w:rFonts w:asciiTheme="majorHAnsi" w:eastAsiaTheme="majorEastAsia" w:hAnsiTheme="majorHAnsi" w:cstheme="majorBidi"/>
-          <w:color w:val="2F5496" w:themeColor="accent1" w:themeShade="BF"/>
-          <w:sz w:val="26"/>
-          <w:szCs w:val="26"/>
-        </w:rPr>
-      </w:pPr>
-      <w:r>
         <w:br w:type="page"/>
       </w:r>
     </w:p>
@@ -3157,6 +3865,7 @@
       <w:pPr>
         <w:pStyle w:val="Titre2"/>
       </w:pPr>
+      <w:bookmarkStart w:id="9" w:name="_Toc485215723"/>
       <w:r>
         <w:lastRenderedPageBreak/>
         <w:t>2- Etude de la</w:t>
@@ -3164,6 +3873,7 @@
       <w:r>
         <w:t xml:space="preserve"> marche des robots</w:t>
       </w:r>
+      <w:bookmarkEnd w:id="9"/>
     </w:p>
     <w:p>
       <w:pPr>
@@ -3179,7 +3889,7 @@
     <w:p>
       <w:pPr>
         <w:numPr>
-          <w:ins w:id="9" w:author="Unknown"/>
+          <w:ins w:id="10" w:author="Unknown"/>
         </w:numPr>
         <w:ind w:firstLine="708"/>
       </w:pPr>
@@ -3212,9 +3922,11 @@
         <w:pStyle w:val="Titre2"/>
         <w:ind w:firstLine="708"/>
       </w:pPr>
+      <w:bookmarkStart w:id="11" w:name="_Toc485215724"/>
       <w:r>
         <w:t>2.1 – Marche Frontale ou marche Latérale</w:t>
       </w:r>
+      <w:bookmarkEnd w:id="11"/>
     </w:p>
     <w:p/>
     <w:p>
@@ -3230,34 +3942,10 @@
     </w:p>
     <w:p>
       <w:pPr>
-        <w:spacing w:after="0" w:line="240" w:lineRule="auto"/>
-        <w:rPr>
-          <w:rFonts w:ascii="Times New Roman" w:hAnsi="Times New Roman" w:cs="Times New Roman"/>
-          <w:sz w:val="20"/>
-          <w:szCs w:val="20"/>
+        <w:rPr>
           <w:lang w:val="en-US"/>
         </w:rPr>
       </w:pPr>
-      <w:r>
-        <w:rPr>
-          <w:b/>
-          <w:lang w:val="en-US"/>
-        </w:rPr>
-        <w:t>https://www.youtube.com/watch?v=jWKsVjQuVpQ</w:t>
-      </w:r>
-    </w:p>
-    <w:p>
-      <w:pPr>
-        <w:rPr>
-          <w:lang w:val="en-US"/>
-        </w:rPr>
-      </w:pPr>
-      <w:r>
-        <w:rPr>
-          <w:lang w:val="en-US"/>
-        </w:rPr>
-        <w:t xml:space="preserve"> </w:t>
-      </w:r>
     </w:p>
     <w:p>
       <w:pPr>
@@ -3267,9 +3955,11 @@
         </w:tabs>
         <w:ind w:firstLine="708"/>
       </w:pPr>
+      <w:bookmarkStart w:id="12" w:name="_Toc485215725"/>
       <w:r>
         <w:t>2.2 – Marche Statique (ou quasi-statique) ou marche Dynamique</w:t>
       </w:r>
+      <w:bookmarkEnd w:id="12"/>
     </w:p>
     <w:p/>
     <w:p>
@@ -3321,8 +4011,13 @@
         <w:pStyle w:val="Titre2"/>
         <w:ind w:left="708" w:firstLine="708"/>
       </w:pPr>
-      <w:r>
-        <w:t xml:space="preserve">La marche statique : </w:t>
+      <w:bookmarkStart w:id="13" w:name="_Toc485215726"/>
+      <w:r>
+        <w:t>La marche statique :</w:t>
+      </w:r>
+      <w:bookmarkEnd w:id="13"/>
+      <w:r>
+        <w:t xml:space="preserve"> </w:t>
       </w:r>
     </w:p>
     <w:p>
@@ -3333,15 +4028,13 @@
         <w:t>L</w:t>
       </w:r>
       <w:r>
-        <w:t xml:space="preserve">a marche statique qui concernera notre Robot </w:t>
-      </w:r>
-      <w:proofErr w:type="spellStart"/>
-      <w:r>
-        <w:t>Quattro</w:t>
-      </w:r>
-      <w:proofErr w:type="spellEnd"/>
-      <w:r>
-        <w:t xml:space="preserve">, qui consiste à une démarche en « pas à pas » si un pied du robot se lève alors il reste en équilibre statique sur les trois autres </w:t>
+        <w:t>a marche statique qui con</w:t>
+      </w:r>
+      <w:r>
+        <w:t>cernera notre Robot Quattro,</w:t>
+      </w:r>
+      <w:r>
+        <w:t xml:space="preserve"> consiste à une démarche en « pas à pas » si un pied du robot se lève alors il reste en équilibre statique sur les trois autres </w:t>
       </w:r>
       <w:r>
         <w:t>pieds,</w:t>
@@ -3361,18 +4054,46 @@
         <w:ind w:firstLine="708"/>
       </w:pPr>
       <w:r>
-        <w:t xml:space="preserve">La marche statique que nous avons décidé de suivre est la marche quasi-statique qui elle ne respecte pas le principe du </w:t>
-      </w:r>
-      <w:proofErr w:type="spellStart"/>
-      <w:r>
-        <w:t>Zero</w:t>
-      </w:r>
-      <w:proofErr w:type="spellEnd"/>
-      <w:r>
-        <w:t xml:space="preserve"> Moment Point donc le robot ne sera pas parfaitement statique et donc pourra potentiellement tombé si un élément extérieur venait perturber le robot pendant sa marche. Ce problème sera résolu </w:t>
-      </w:r>
-      <w:r>
-        <w:t>du fait que nous allons prévoir un redressement du robot s’il tombe sur le côté et sur le devant.</w:t>
+        <w:t>La marche</w:t>
+      </w:r>
+      <w:r>
+        <w:t xml:space="preserve"> que nous avons décidé de suivre est la marche quasi-statique qui</w:t>
+      </w:r>
+      <w:r>
+        <w:t>,</w:t>
+      </w:r>
+      <w:r>
+        <w:t xml:space="preserve"> elle</w:t>
+      </w:r>
+      <w:r>
+        <w:t>,</w:t>
+      </w:r>
+      <w:r>
+        <w:t xml:space="preserve"> ne respecte pas le principe du </w:t>
+      </w:r>
+      <w:r>
+        <w:rPr>
+          <w:i/>
+        </w:rPr>
+        <w:t>Zero Moment Point</w:t>
+      </w:r>
+      <w:r>
+        <w:t xml:space="preserve"> donc le robot ne sera pas parfaitement statique et donc pourra potentiellement </w:t>
+      </w:r>
+      <w:r>
+        <w:t>tomber</w:t>
+      </w:r>
+      <w:r>
+        <w:t xml:space="preserve"> si un élément extérieu</w:t>
+      </w:r>
+      <w:r>
+        <w:t xml:space="preserve">r vient le perturber </w:t>
+      </w:r>
+      <w:r>
+        <w:t xml:space="preserve">pendant sa marche. Ce problème sera résolu </w:t>
+      </w:r>
+      <w:r>
+        <w:t>par le comportement visant à relever le robot.</w:t>
       </w:r>
     </w:p>
     <w:p>
@@ -3385,8 +4106,13 @@
         <w:pStyle w:val="Titre2"/>
         <w:ind w:left="708" w:firstLine="708"/>
       </w:pPr>
-      <w:r>
-        <w:t xml:space="preserve">La marche dynamique : </w:t>
+      <w:bookmarkStart w:id="14" w:name="_Toc485215727"/>
+      <w:r>
+        <w:t>La marche dynamique :</w:t>
+      </w:r>
+      <w:bookmarkEnd w:id="14"/>
+      <w:r>
+        <w:t xml:space="preserve"> </w:t>
       </w:r>
     </w:p>
     <w:p>
@@ -3426,14 +4152,26 @@
         <w:ind w:firstLine="708"/>
       </w:pPr>
       <w:r>
-        <w:t>La marche dynamique est divisée en deux types : la marche dites balistique correspondant à un contrôle de la vitesse du déplacement du robot pour lui faire suivre un trajectoire prédéfinie à chacun de ces membres et articulations.</w:t>
+        <w:t xml:space="preserve">La marche dynamique est divisée en deux types : la marche dites balistique correspondant à un contrôle de la vitesse du déplacement du robot pour lui faire suivre </w:t>
+      </w:r>
+      <w:r>
+        <w:t>une trajectoire prédéfinie</w:t>
+      </w:r>
+      <w:r>
+        <w:t xml:space="preserve"> à chacun de ces membres et articulations.</w:t>
       </w:r>
       <w:r>
         <w:br/>
       </w:r>
       <w:r>
         <w:tab/>
-        <w:t>La marche asservie, quant à elle va demander à un contrôleur de connaitre la position et de donner des ordre précis et rapide au membres du robot afin de suivre une séquence ou un schéma prédéfini.</w:t>
+        <w:t>La marche asservie, quant à elle va demander à un contrôleur de connaitre la position et de donner des ordre précis et rapide au</w:t>
+      </w:r>
+      <w:r>
+        <w:t>x</w:t>
+      </w:r>
+      <w:r>
+        <w:t xml:space="preserve"> membres du robot afin de suivre une séquence ou un schéma prédéfini.</w:t>
       </w:r>
     </w:p>
     <w:p>
@@ -3446,9 +4184,12 @@
         <w:pStyle w:val="Titre2"/>
         <w:ind w:firstLine="708"/>
       </w:pPr>
-      <w:r>
+      <w:bookmarkStart w:id="15" w:name="_Toc485215728"/>
+      <w:r>
+        <w:lastRenderedPageBreak/>
         <w:t>2.3 – L’équilibre du robot</w:t>
       </w:r>
+      <w:bookmarkEnd w:id="15"/>
     </w:p>
     <w:p>
       <w:pPr>
@@ -3497,13 +4238,7 @@
         <w:t xml:space="preserve">L'équilibre est facilement maintenu grâce à la projection du centre de gravité toujours très bien placée par rapport au </w:t>
       </w:r>
       <w:r>
-        <w:rPr>
-          <w:b/>
-        </w:rPr>
-        <w:t>polygone de sustentation</w:t>
-      </w:r>
-      <w:r>
-        <w:t>.</w:t>
+        <w:t>polygone de sustentation.</w:t>
       </w:r>
     </w:p>
     <w:p>
@@ -3545,9 +4280,11 @@
         <w:pStyle w:val="Titre2"/>
         <w:ind w:firstLine="708"/>
       </w:pPr>
+      <w:bookmarkStart w:id="16" w:name="_Toc485215729"/>
       <w:r>
         <w:t>2.4 – Autre types de robot</w:t>
       </w:r>
+      <w:bookmarkEnd w:id="16"/>
     </w:p>
     <w:p>
       <w:pPr>
@@ -3555,15 +4292,7 @@
         <w:ind w:firstLine="708"/>
       </w:pPr>
       <w:r>
-        <w:t xml:space="preserve">Contrairement à notre robot, le robot quadrupède à deux pattes ne suivra pas le même type de marche puisqu’il est exclusivement sur un type de marche dynamique. Notre Robot </w:t>
-      </w:r>
-      <w:proofErr w:type="spellStart"/>
-      <w:r>
-        <w:t>Quattro</w:t>
-      </w:r>
-      <w:proofErr w:type="spellEnd"/>
-      <w:r>
-        <w:t xml:space="preserve"> peut de son côté changer de type de marche (alternance antre marche dynamique et statique) puisqu’il possède un centre de gravité dessiné sur un polygone de sustentation proche du rectangle ou du quadrilatère. </w:t>
+        <w:t xml:space="preserve">Contrairement à notre robot, le robot quadrupède à deux pattes ne suivra pas le même type de marche puisqu’il est exclusivement sur un type de marche dynamique. Notre Robot Quattro peut de son côté changer de type de marche (alternance antre marche dynamique et statique) puisqu’il possède un centre de gravité dessiné sur un polygone de sustentation proche du rectangle ou du quadrilatère. </w:t>
       </w:r>
     </w:p>
     <w:p>
@@ -3572,11 +4301,23 @@
         <w:ind w:firstLine="708"/>
       </w:pPr>
       <w:r>
-        <w:t>A l’instar du robot quadrupède à deux pattes qui ne possède qu’un centre de gravité sur une ligne de sustentation.</w:t>
+        <w:t xml:space="preserve">Contrairement </w:t>
+      </w:r>
+      <w:r>
+        <w:t>au robot</w:t>
+      </w:r>
+      <w:r>
+        <w:t xml:space="preserve"> quadrupède à deux pattes qui ne possède qu’un centre de gravité sur une ligne de sustentation.</w:t>
       </w:r>
       <w:r>
         <w:t xml:space="preserve"> </w:t>
       </w:r>
+    </w:p>
+    <w:p>
+      <w:pPr>
+        <w:spacing w:after="0" w:line="240" w:lineRule="auto"/>
+        <w:ind w:firstLine="708"/>
+      </w:pPr>
       <w:r>
         <w:t>Il est évident que plus le robot a de pattes, plus il est facile de le faire marcher.</w:t>
       </w:r>
@@ -3588,43 +4329,6 @@
           <w:rStyle w:val="speech"/>
         </w:rPr>
       </w:pPr>
-    </w:p>
-    <w:p>
-      <w:pPr>
-        <w:spacing w:after="0" w:line="240" w:lineRule="auto"/>
-        <w:rPr>
-          <w:rStyle w:val="speech"/>
-        </w:rPr>
-      </w:pPr>
-      <w:hyperlink r:id="rId15" w:history="1">
-        <w:r>
-          <w:rPr>
-            <w:rStyle w:val="Lienhypertexte"/>
-          </w:rPr>
-          <w:t>http://www.cnrs.fr/cw/dossiers/dosrob/accueil/decouvrir/imiter/marche.html</w:t>
-        </w:r>
-      </w:hyperlink>
-    </w:p>
-    <w:p>
-      <w:pPr>
-        <w:spacing w:after="0" w:line="240" w:lineRule="auto"/>
-        <w:rPr>
-          <w:rStyle w:val="speech"/>
-        </w:rPr>
-      </w:pPr>
-      <w:hyperlink r:id="rId16" w:history="1">
-        <w:r>
-          <w:rPr>
-            <w:rStyle w:val="Lienhypertexte"/>
-          </w:rPr>
-          <w:t>https://www.researchgate.net/publication/226092615_Numerical_and_Experimental_Study_of_a_Virtual_Quadrupedal_Walking_Robot_-_SemiQuad</w:t>
-        </w:r>
-      </w:hyperlink>
-    </w:p>
-    <w:p>
-      <w:r>
-        <w:tab/>
-      </w:r>
     </w:p>
     <w:p>
       <w:pPr>
@@ -3653,7 +4357,6 @@
           <w:szCs w:val="32"/>
         </w:rPr>
       </w:pPr>
-      <w:bookmarkStart w:id="10" w:name="_Toc484970074"/>
       <w:r>
         <w:br w:type="page"/>
       </w:r>
@@ -3662,22 +4365,23 @@
       <w:pPr>
         <w:pStyle w:val="Titre1"/>
       </w:pPr>
+      <w:bookmarkStart w:id="17" w:name="_Toc485215730"/>
       <w:r>
         <w:lastRenderedPageBreak/>
         <w:t>Comportements à implémenter</w:t>
       </w:r>
-      <w:bookmarkEnd w:id="10"/>
+      <w:bookmarkEnd w:id="17"/>
     </w:p>
     <w:p/>
     <w:p>
       <w:pPr>
         <w:pStyle w:val="Titre2"/>
       </w:pPr>
-      <w:bookmarkStart w:id="11" w:name="_Toc484970075"/>
+      <w:bookmarkStart w:id="18" w:name="_Toc485215731"/>
       <w:r>
         <w:t>1- Marcher droit, direction fixe :</w:t>
       </w:r>
-      <w:bookmarkEnd w:id="11"/>
+      <w:bookmarkEnd w:id="18"/>
     </w:p>
     <w:p/>
     <w:p>
@@ -3685,29 +4389,13 @@
         <w:t xml:space="preserve">Théorie : </w:t>
       </w:r>
       <w:r>
-        <w:t xml:space="preserve">Il faudra travailler à conserver l’équilibre du </w:t>
-      </w:r>
-      <w:proofErr w:type="spellStart"/>
-      <w:r>
-        <w:t>root</w:t>
-      </w:r>
-      <w:proofErr w:type="spellEnd"/>
-      <w:r>
-        <w:t xml:space="preserve"> lorsqu’on lui retire un appui (lever une patte), en faisant avancer le corps du robot. Il s’agira d’émuler le cycle de marche vu chez les </w:t>
-      </w:r>
-      <w:proofErr w:type="spellStart"/>
-      <w:r>
-        <w:t>quadripède</w:t>
-      </w:r>
-      <w:proofErr w:type="spellEnd"/>
-      <w:r>
-        <w:t xml:space="preserve"> à la différence que l’on restera sur une marche statique et non dynamique.</w:t>
+        <w:t>Il faudra travailler à conserver l’équilibre du root lorsqu’on lui retire un appui (lever une patte), en faisant avancer le corps du robot. Il s’agira d’émuler le cycle de marche vu chez les quadripède à la différence que l’on restera sur une marche statique et non dynamique.</w:t>
       </w:r>
     </w:p>
     <w:p>
       <w:pPr>
         <w:numPr>
-          <w:ins w:id="12" w:author="V. Deslandres" w:date="2017-06-05T17:34:00Z"/>
+          <w:ins w:id="19" w:author="V. Deslandres" w:date="2017-06-05T17:34:00Z"/>
         </w:numPr>
       </w:pPr>
     </w:p>
@@ -3723,7 +4411,7 @@
           <w:lang w:val="fr-FR"/>
         </w:rPr>
       </w:pPr>
-      <w:bookmarkStart w:id="13" w:name="_Toc484970076"/>
+      <w:bookmarkStart w:id="20" w:name="_Toc485215732"/>
       <w:r>
         <w:rPr>
           <w:rStyle w:val="Titre2Car"/>
@@ -3745,7 +4433,7 @@
         </w:rPr>
         <w:t>e relever d'une position couchée</w:t>
       </w:r>
-      <w:bookmarkEnd w:id="13"/>
+      <w:bookmarkEnd w:id="20"/>
       <w:r>
         <w:rPr>
           <w:rStyle w:val="Titre2Car"/>
@@ -3802,7 +4490,7 @@
       <w:pPr>
         <w:pStyle w:val="Titre2"/>
       </w:pPr>
-      <w:bookmarkStart w:id="14" w:name="_Toc484970077"/>
+      <w:bookmarkStart w:id="21" w:name="_Toc485215733"/>
       <w:r>
         <w:t>3</w:t>
       </w:r>
@@ -3812,7 +4500,7 @@
       <w:r>
         <w:t> :</w:t>
       </w:r>
-      <w:bookmarkEnd w:id="14"/>
+      <w:bookmarkEnd w:id="21"/>
     </w:p>
     <w:p/>
     <w:p>
@@ -3835,7 +4523,7 @@
       <w:pPr>
         <w:pStyle w:val="Titre2"/>
       </w:pPr>
-      <w:bookmarkStart w:id="15" w:name="_Toc484970078"/>
+      <w:bookmarkStart w:id="22" w:name="_Toc485215734"/>
       <w:r>
         <w:t>4</w:t>
       </w:r>
@@ -3845,7 +4533,7 @@
       <w:r>
         <w:t> :</w:t>
       </w:r>
-      <w:bookmarkEnd w:id="15"/>
+      <w:bookmarkEnd w:id="22"/>
     </w:p>
     <w:p/>
     <w:p>
@@ -3857,7 +4545,7 @@
       <w:pPr>
         <w:pStyle w:val="Titre2"/>
       </w:pPr>
-      <w:bookmarkStart w:id="16" w:name="_Toc484970079"/>
+      <w:bookmarkStart w:id="23" w:name="_Toc485215735"/>
       <w:r>
         <w:t>5</w:t>
       </w:r>
@@ -3867,14 +4555,14 @@
       <w:r>
         <w:t> :</w:t>
       </w:r>
-      <w:bookmarkEnd w:id="16"/>
+      <w:bookmarkEnd w:id="23"/>
     </w:p>
     <w:p/>
     <w:p>
       <w:pPr>
         <w:pStyle w:val="Titre2"/>
       </w:pPr>
-      <w:bookmarkStart w:id="17" w:name="_Toc484970080"/>
+      <w:bookmarkStart w:id="24" w:name="_Toc485215736"/>
       <w:r>
         <w:t>6</w:t>
       </w:r>
@@ -3884,7 +4572,7 @@
       <w:r>
         <w:t> :</w:t>
       </w:r>
-      <w:bookmarkEnd w:id="17"/>
+      <w:bookmarkEnd w:id="24"/>
     </w:p>
     <w:p>
       <w:r>
@@ -3915,7 +4603,7 @@
       <w:pPr>
         <w:pStyle w:val="Titre2"/>
       </w:pPr>
-      <w:bookmarkStart w:id="18" w:name="_Toc484970081"/>
+      <w:bookmarkStart w:id="25" w:name="_Toc485215737"/>
       <w:r>
         <w:lastRenderedPageBreak/>
         <w:t>7</w:t>
@@ -3926,7 +4614,7 @@
       <w:r>
         <w:t>Lui faire porter une charge :</w:t>
       </w:r>
-      <w:bookmarkEnd w:id="18"/>
+      <w:bookmarkEnd w:id="25"/>
     </w:p>
     <w:p/>
     <w:p>
@@ -4030,13 +4718,13 @@
       <w:pPr>
         <w:pStyle w:val="Titre2"/>
       </w:pPr>
-      <w:bookmarkStart w:id="19" w:name="_Toc484970082"/>
-      <w:commentRangeStart w:id="20"/>
+      <w:bookmarkStart w:id="26" w:name="_Toc485215738"/>
+      <w:commentRangeStart w:id="27"/>
       <w:r>
         <w:t>Le faire marcher sur une surface variable (non régulière) :</w:t>
       </w:r>
-      <w:bookmarkEnd w:id="19"/>
-      <w:commentRangeEnd w:id="20"/>
+      <w:bookmarkEnd w:id="26"/>
+      <w:commentRangeEnd w:id="27"/>
       <w:r>
         <w:rPr>
           <w:rStyle w:val="Marquedecommentaire"/>
@@ -4044,7 +4732,7 @@
           <w:vanish/>
           <w:color w:val="auto"/>
         </w:rPr>
-        <w:commentReference w:id="20"/>
+        <w:commentReference w:id="27"/>
       </w:r>
     </w:p>
     <w:p/>
@@ -4166,7 +4854,6 @@
           <w:szCs w:val="32"/>
         </w:rPr>
       </w:pPr>
-      <w:bookmarkStart w:id="21" w:name="_Toc484970083"/>
       <w:r>
         <w:br w:type="page"/>
       </w:r>
@@ -4175,13 +4862,12 @@
       <w:pPr>
         <w:pStyle w:val="Titre1"/>
       </w:pPr>
-      <w:bookmarkStart w:id="22" w:name="_GoBack"/>
-      <w:bookmarkEnd w:id="22"/>
+      <w:bookmarkStart w:id="28" w:name="_Toc485215739"/>
       <w:r>
         <w:lastRenderedPageBreak/>
         <w:t>Extensions Possibles, Objectifs supplémentaires :</w:t>
       </w:r>
-      <w:bookmarkEnd w:id="21"/>
+      <w:bookmarkEnd w:id="28"/>
       <w:r>
         <w:t xml:space="preserve"> </w:t>
       </w:r>
@@ -4190,11 +4876,11 @@
       <w:pPr>
         <w:pStyle w:val="Titre2"/>
       </w:pPr>
-      <w:bookmarkStart w:id="23" w:name="_Toc484970084"/>
+      <w:bookmarkStart w:id="29" w:name="_Toc485215740"/>
       <w:r>
         <w:t>Tenter d'autres modes de mouvement que la marche :</w:t>
       </w:r>
-      <w:bookmarkEnd w:id="23"/>
+      <w:bookmarkEnd w:id="29"/>
     </w:p>
     <w:p/>
     <w:p>
@@ -4255,11 +4941,11 @@
       <w:pPr>
         <w:pStyle w:val="Titre2"/>
       </w:pPr>
-      <w:bookmarkStart w:id="24" w:name="_Toc484970085"/>
+      <w:bookmarkStart w:id="30" w:name="_Toc485215741"/>
       <w:r>
         <w:t>Aborder le déplacement autonome ?</w:t>
       </w:r>
-      <w:bookmarkEnd w:id="24"/>
+      <w:bookmarkEnd w:id="30"/>
     </w:p>
     <w:p/>
     <w:p>
@@ -4380,7 +5066,7 @@
       <w:pPr>
         <w:pStyle w:val="Standard"/>
         <w:numPr>
-          <w:ins w:id="25" w:author="V. Deslandres" w:date="2017-06-05T18:23:00Z"/>
+          <w:ins w:id="31" w:author="V. Deslandres" w:date="2017-06-05T18:23:00Z"/>
         </w:numPr>
         <w:spacing w:after="200" w:line="276" w:lineRule="auto"/>
         <w:rPr>
@@ -4395,23 +5081,16 @@
       <w:pPr>
         <w:pStyle w:val="Titre1"/>
       </w:pPr>
-      <w:bookmarkStart w:id="26" w:name="_Toc484970086"/>
-      <w:commentRangeStart w:id="27"/>
-      <w:r>
-        <w:t xml:space="preserve">Plans </w:t>
-      </w:r>
-      <w:r>
-        <w:rPr>
-          <w:rFonts w:eastAsia="Calibri" w:cs="Calibri"/>
-          <w:i/>
-          <w:color w:val="00000A"/>
-          <w:sz w:val="22"/>
-        </w:rPr>
-        <w:t>Parlez aussi du simulateur</w:t>
-      </w:r>
-      <w:bookmarkEnd w:id="26"/>
-    </w:p>
-    <w:commentRangeEnd w:id="27"/>
+      <w:bookmarkStart w:id="32" w:name="_Toc485215742"/>
+      <w:r>
+        <w:t>Plans</w:t>
+      </w:r>
+      <w:bookmarkEnd w:id="32"/>
+      <w:r>
+        <w:t xml:space="preserve"> </w:t>
+      </w:r>
+    </w:p>
+    <w:p/>
     <w:p>
       <w:r>
         <w:rPr>
@@ -4419,13 +5098,106 @@
           <w:lang w:eastAsia="fr-FR"/>
         </w:rPr>
         <w:drawing>
-          <wp:anchor distT="0" distB="0" distL="0" distR="0" simplePos="0" relativeHeight="251657216" behindDoc="1" locked="0" layoutInCell="1" allowOverlap="1" wp14:anchorId="27B6EC6E" wp14:editId="3D0EA40D">
+          <wp:anchor distT="0" distB="0" distL="0" distR="0" simplePos="0" relativeHeight="251662336" behindDoc="0" locked="0" layoutInCell="1" allowOverlap="1" wp14:anchorId="1FD71E75" wp14:editId="3889DE1C">
+            <wp:simplePos x="0" y="0"/>
+            <wp:positionH relativeFrom="column">
+              <wp:posOffset>357051</wp:posOffset>
+            </wp:positionH>
+            <wp:positionV relativeFrom="paragraph">
+              <wp:posOffset>19124</wp:posOffset>
+            </wp:positionV>
+            <wp:extent cx="5044440" cy="5425440"/>
+            <wp:effectExtent l="0" t="0" r="0" b="0"/>
+            <wp:wrapSquare wrapText="largest"/>
+            <wp:docPr id="1" name="Image5"/>
+            <wp:cNvGraphicFramePr>
+              <a:graphicFrameLocks xmlns:a="http://schemas.openxmlformats.org/drawingml/2006/main" noChangeAspect="1"/>
+            </wp:cNvGraphicFramePr>
+            <a:graphic xmlns:a="http://schemas.openxmlformats.org/drawingml/2006/main">
+              <a:graphicData uri="http://schemas.openxmlformats.org/drawingml/2006/picture">
+                <pic:pic xmlns:pic="http://schemas.openxmlformats.org/drawingml/2006/picture">
+                  <pic:nvPicPr>
+                    <pic:cNvPr id="1" name="Image5"/>
+                    <pic:cNvPicPr>
+                      <a:picLocks noChangeAspect="1" noChangeArrowheads="1"/>
+                    </pic:cNvPicPr>
+                  </pic:nvPicPr>
+                  <pic:blipFill>
+                    <a:blip r:embed="rId17"/>
+                    <a:stretch>
+                      <a:fillRect/>
+                    </a:stretch>
+                  </pic:blipFill>
+                  <pic:spPr bwMode="auto">
+                    <a:xfrm>
+                      <a:off x="0" y="0"/>
+                      <a:ext cx="5044440" cy="5425440"/>
+                    </a:xfrm>
+                    <a:prstGeom prst="rect">
+                      <a:avLst/>
+                    </a:prstGeom>
+                  </pic:spPr>
+                </pic:pic>
+              </a:graphicData>
+            </a:graphic>
+          </wp:anchor>
+        </w:drawing>
+      </w:r>
+    </w:p>
+    <w:p/>
+    <w:p/>
+    <w:p/>
+    <w:p/>
+    <w:p/>
+    <w:p/>
+    <w:p/>
+    <w:p/>
+    <w:p/>
+    <w:p/>
+    <w:p/>
+    <w:p/>
+    <w:p/>
+    <w:p/>
+    <w:p/>
+    <w:p/>
+    <w:p/>
+    <w:p/>
+    <w:p/>
+    <w:p/>
+    <w:p>
+      <w:pPr>
+        <w:ind w:firstLine="708"/>
+      </w:pPr>
+      <w:r>
+        <w:t>Le robot dispose d'une structure assez simple : Le « corps » est une plaque plastique sur laquelle sont montés les divers composants électroniques nécessaires à son fonctionnement. Les capteurs de force constituent le lien entre les pattes et le corps, selon la valeur qu'ils transmettent, le programme peut déterminer la position du robot, lui permettant de rester en équilibre si les forces qui lui sont appliquées varient.</w:t>
+      </w:r>
+    </w:p>
+    <w:p>
+      <w:pPr>
+        <w:ind w:firstLine="708"/>
+      </w:pPr>
+      <w:r>
+        <w:t>La forme globale du robot, la disposition des pattes permet à l 'ensemble d'être stable et de s'adapter à des variations de forces, permettant le transport de charges, même réparties de façon inégale.</w:t>
+      </w:r>
+    </w:p>
+    <w:p>
+      <w:r>
+        <w:br w:type="page"/>
+      </w:r>
+      <w:r>
+        <w:rPr>
+          <w:noProof/>
+          <w:lang w:eastAsia="fr-FR"/>
+        </w:rPr>
+        <w:lastRenderedPageBreak/>
+        <w:drawing>
+          <wp:anchor distT="0" distB="0" distL="0" distR="0" simplePos="0" relativeHeight="251655168" behindDoc="1" locked="0" layoutInCell="1" allowOverlap="1" wp14:anchorId="27B6EC6E" wp14:editId="1C1AAAAC">
             <wp:simplePos x="0" y="0"/>
             <wp:positionH relativeFrom="page">
-              <wp:posOffset>0</wp:posOffset>
+              <wp:posOffset>2030309</wp:posOffset>
             </wp:positionH>
             <wp:positionV relativeFrom="paragraph">
-              <wp:posOffset>3962400</wp:posOffset>
+              <wp:posOffset>-899795</wp:posOffset>
             </wp:positionV>
             <wp:extent cx="3498850" cy="4761230"/>
             <wp:effectExtent l="0" t="0" r="0" b="0"/>
@@ -4484,7 +5256,7 @@
                     </pic:cNvPicPr>
                   </pic:nvPicPr>
                   <pic:blipFill>
-                    <a:blip r:embed="rId19"/>
+                    <a:blip r:embed="rId18"/>
                     <a:stretch>
                       <a:fillRect/>
                     </a:stretch>
@@ -4505,84 +5277,60 @@
         </w:drawing>
       </w:r>
       <w:r>
+        <w:br/>
+      </w:r>
+    </w:p>
+    <w:p/>
+    <w:p/>
+    <w:p/>
+    <w:p/>
+    <w:p/>
+    <w:p/>
+    <w:p/>
+    <w:p/>
+    <w:p/>
+    <w:p/>
+    <w:p/>
+    <w:p/>
+    <w:p>
+      <w:pPr>
+        <w:ind w:firstLine="708"/>
+      </w:pPr>
+      <w:r>
+        <w:t>Les servomoteurs placés directement en dessous des capteurs permettent à l'ensemble de ne pas être trop rigide. De plus, même si le déplacement se fait majoritairement grâce aux paires de servomoteurs situés plus bas sur les jambes, le degré de liberté fourni par ceux situés à proximité des épaules est utile lors de certaines situations de déséquilibre. Les paires de servomoteurs citées précédemment permettent de simuler une jambe, celui placé plus haut faisant office de hanche tandis que le second correspond à un genou. Les points d'appui confèrent une adaptabilité à de nombreux types de terrains, limitant cependant les possibilités sur les terrains pentus manquant d'adhérence.</w:t>
+      </w:r>
+    </w:p>
+    <w:p/>
+    <w:p/>
+    <w:p>
+      <w:pPr>
+        <w:ind w:firstLine="708"/>
+      </w:pPr>
+      <w:r>
+        <w:t xml:space="preserve">Les plans ci-dessus sont issus d’OnShape, et sont identiques au modèle du simulateur Vrep, qui nous servira à expérimenter nos programmes sur un robot modélisé, pour des raisons pratiques et de sécurité vis à vis de la casse potentielle en cas d'erreur. </w:t>
+      </w:r>
+    </w:p>
+    <w:p/>
+    <w:p>
+      <w:pPr>
+        <w:spacing w:after="0" w:line="240" w:lineRule="auto"/>
+      </w:pPr>
+    </w:p>
+    <w:p/>
+    <w:p>
+      <w:pPr>
+        <w:pStyle w:val="Titre1"/>
+      </w:pPr>
+      <w:bookmarkStart w:id="33" w:name="_Toc485215743"/>
+      <w:commentRangeStart w:id="34"/>
+      <w:r>
         <w:rPr>
           <w:noProof/>
           <w:lang w:eastAsia="fr-FR"/>
         </w:rPr>
+        <w:lastRenderedPageBreak/>
         <w:drawing>
-          <wp:anchor distT="0" distB="0" distL="0" distR="0" simplePos="0" relativeHeight="251659264" behindDoc="0" locked="0" layoutInCell="1" allowOverlap="1" wp14:anchorId="1FD71E75" wp14:editId="75B86714">
-            <wp:simplePos x="0" y="0"/>
-            <wp:positionH relativeFrom="column">
-              <wp:posOffset>1616075</wp:posOffset>
-            </wp:positionH>
-            <wp:positionV relativeFrom="paragraph">
-              <wp:posOffset>18242</wp:posOffset>
-            </wp:positionV>
-            <wp:extent cx="5044440" cy="5425440"/>
-            <wp:effectExtent l="0" t="0" r="0" b="0"/>
-            <wp:wrapSquare wrapText="largest"/>
-            <wp:docPr id="1" name="Image5"/>
-            <wp:cNvGraphicFramePr>
-              <a:graphicFrameLocks xmlns:a="http://schemas.openxmlformats.org/drawingml/2006/main" noChangeAspect="1"/>
-            </wp:cNvGraphicFramePr>
-            <a:graphic xmlns:a="http://schemas.openxmlformats.org/drawingml/2006/main">
-              <a:graphicData uri="http://schemas.openxmlformats.org/drawingml/2006/picture">
-                <pic:pic xmlns:pic="http://schemas.openxmlformats.org/drawingml/2006/picture">
-                  <pic:nvPicPr>
-                    <pic:cNvPr id="1" name="Image5"/>
-                    <pic:cNvPicPr>
-                      <a:picLocks noChangeAspect="1" noChangeArrowheads="1"/>
-                    </pic:cNvPicPr>
-                  </pic:nvPicPr>
-                  <pic:blipFill>
-                    <a:blip r:embed="rId20"/>
-                    <a:stretch>
-                      <a:fillRect/>
-                    </a:stretch>
-                  </pic:blipFill>
-                  <pic:spPr bwMode="auto">
-                    <a:xfrm>
-                      <a:off x="0" y="0"/>
-                      <a:ext cx="5044440" cy="5425440"/>
-                    </a:xfrm>
-                    <a:prstGeom prst="rect">
-                      <a:avLst/>
-                    </a:prstGeom>
-                  </pic:spPr>
-                </pic:pic>
-              </a:graphicData>
-            </a:graphic>
-          </wp:anchor>
-        </w:drawing>
-      </w:r>
-      <w:r>
-        <w:rPr>
-          <w:rStyle w:val="Marquedecommentaire"/>
-          <w:vanish/>
-        </w:rPr>
-        <w:commentReference w:id="27"/>
-      </w:r>
-      <w:r>
-        <w:br w:type="page"/>
-      </w:r>
-      <w:r>
-        <w:lastRenderedPageBreak/>
-        <w:br/>
-      </w:r>
-    </w:p>
-    <w:p>
-      <w:pPr>
-        <w:pStyle w:val="Titre1"/>
-      </w:pPr>
-      <w:bookmarkStart w:id="28" w:name="_Toc484970087"/>
-      <w:commentRangeStart w:id="29"/>
-      <w:r>
-        <w:rPr>
-          <w:noProof/>
-          <w:lang w:eastAsia="fr-FR"/>
-        </w:rPr>
-        <w:drawing>
-          <wp:anchor distT="0" distB="0" distL="114300" distR="114300" simplePos="0" relativeHeight="251655680" behindDoc="1" locked="0" layoutInCell="1" allowOverlap="1" wp14:anchorId="1DA31EC7" wp14:editId="6548197E">
+          <wp:anchor distT="0" distB="0" distL="114300" distR="114300" simplePos="0" relativeHeight="251652096" behindDoc="1" locked="0" layoutInCell="1" allowOverlap="1" wp14:anchorId="1DA31EC7" wp14:editId="46123B70">
             <wp:simplePos x="0" y="0"/>
             <wp:positionH relativeFrom="column">
               <wp:posOffset>-163261</wp:posOffset>
@@ -4632,7 +5380,7 @@
                     </pic:cNvPicPr>
                   </pic:nvPicPr>
                   <pic:blipFill>
-                    <a:blip r:embed="rId21"/>
+                    <a:blip r:embed="rId19"/>
                     <a:stretch>
                       <a:fillRect/>
                     </a:stretch>
@@ -4652,7 +5400,7 @@
           </wp:anchor>
         </w:drawing>
       </w:r>
-      <w:commentRangeEnd w:id="29"/>
+      <w:commentRangeEnd w:id="34"/>
       <w:r>
         <w:rPr>
           <w:rStyle w:val="Marquedecommentaire"/>
@@ -4660,12 +5408,12 @@
           <w:vanish/>
           <w:color w:val="auto"/>
         </w:rPr>
-        <w:commentReference w:id="29"/>
+        <w:commentReference w:id="34"/>
       </w:r>
       <w:r>
         <w:t>Planning</w:t>
       </w:r>
-      <w:bookmarkEnd w:id="28"/>
+      <w:bookmarkEnd w:id="33"/>
       <w:r>
         <w:t xml:space="preserve"> </w:t>
       </w:r>
@@ -4706,51 +5454,14 @@
           <w:sz w:val="22"/>
           <w:lang w:val="fr-FR"/>
         </w:rPr>
-        <w:t>Nous comptons centraliser nos fichier</w:t>
-      </w:r>
-      <w:r>
-        <w:rPr>
-          <w:rFonts w:eastAsia="Calibri" w:cs="Calibri"/>
-          <w:color w:val="00000A"/>
-          <w:sz w:val="22"/>
-          <w:lang w:val="fr-FR"/>
-        </w:rPr>
-        <w:t>s</w:t>
-      </w:r>
-      <w:r>
-        <w:rPr>
-          <w:rFonts w:eastAsia="Calibri" w:cs="Calibri"/>
-          <w:color w:val="00000A"/>
-          <w:sz w:val="22"/>
-          <w:lang w:val="fr-FR"/>
-        </w:rPr>
-        <w:t xml:space="preserve"> sur notre </w:t>
-      </w:r>
-      <w:proofErr w:type="spellStart"/>
-      <w:r>
-        <w:rPr>
-          <w:rFonts w:eastAsia="Calibri" w:cs="Calibri"/>
-          <w:color w:val="00000A"/>
-          <w:sz w:val="22"/>
-          <w:lang w:val="fr-FR"/>
-        </w:rPr>
-        <w:t>GitHub</w:t>
-      </w:r>
-      <w:proofErr w:type="spellEnd"/>
-      <w:r>
-        <w:rPr>
-          <w:rFonts w:eastAsia="Calibri" w:cs="Calibri"/>
-          <w:color w:val="00000A"/>
-          <w:sz w:val="22"/>
-          <w:lang w:val="fr-FR"/>
-        </w:rPr>
-        <w:t xml:space="preserve"> (</w:t>
-      </w:r>
-      <w:hyperlink r:id="rId22" w:tgtFrame="_blank" w:tooltip="https://github.com/Jikhai/Ptut-Quattro" w:history="1">
+        <w:t>Nous comptons centraliser nos fichiers sur notre GitHub (</w:t>
+      </w:r>
+      <w:hyperlink r:id="rId20">
         <w:r>
           <w:rPr>
-            <w:rStyle w:val="Lienhypertexte"/>
+            <w:rStyle w:val="LienInternet"/>
             <w:rFonts w:eastAsia="Calibri" w:cs="Calibri"/>
+            <w:webHidden/>
             <w:sz w:val="22"/>
             <w:lang w:val="fr-FR"/>
           </w:rPr>
@@ -4764,7 +5475,7 @@
           <w:sz w:val="22"/>
           <w:lang w:val="fr-FR"/>
         </w:rPr>
-        <w:t xml:space="preserve"> </w:t>
+        <w:t xml:space="preserve"> ).</w:t>
       </w:r>
       <w:r>
         <w:rPr>
@@ -4773,7 +5484,8 @@
           <w:sz w:val="22"/>
           <w:lang w:val="fr-FR"/>
         </w:rPr>
-        <w:t>).</w:t>
+        <w:br/>
+        <w:t xml:space="preserve">Il est </w:t>
       </w:r>
       <w:r>
         <w:rPr>
@@ -4782,8 +5494,7 @@
           <w:sz w:val="22"/>
           <w:lang w:val="fr-FR"/>
         </w:rPr>
-        <w:br/>
-        <w:t xml:space="preserve">Il est </w:t>
+        <w:t xml:space="preserve">prévu </w:t>
       </w:r>
       <w:r>
         <w:rPr>
@@ -4792,7 +5503,7 @@
           <w:sz w:val="22"/>
           <w:lang w:val="fr-FR"/>
         </w:rPr>
-        <w:t>d</w:t>
+        <w:t>d’avoir des réunions hebdomadaires, quant au partage des taches, le groupe était jusque-là divisé en deux équipes durant les phases de recherches, il est cependant probable, et même souhaitable qu’il subisse une restructuration pour la suite du projet.</w:t>
       </w:r>
       <w:r>
         <w:rPr>
@@ -4801,84 +5512,12 @@
           <w:sz w:val="22"/>
           <w:lang w:val="fr-FR"/>
         </w:rPr>
-        <w:t xml:space="preserve">’avoir </w:t>
-      </w:r>
-      <w:r>
-        <w:rPr>
-          <w:rFonts w:eastAsia="Calibri" w:cs="Calibri"/>
-          <w:color w:val="00000A"/>
-          <w:sz w:val="22"/>
+        <w:br/>
+      </w:r>
+      <w:r>
+        <w:rPr>
           <w:lang w:val="fr-FR"/>
         </w:rPr>
-        <w:t>des</w:t>
-      </w:r>
-      <w:r>
-        <w:rPr>
-          <w:rFonts w:eastAsia="Calibri" w:cs="Calibri"/>
-          <w:color w:val="00000A"/>
-          <w:sz w:val="22"/>
-          <w:lang w:val="fr-FR"/>
-        </w:rPr>
-        <w:t xml:space="preserve"> réunions hebdomadaires, </w:t>
-      </w:r>
-      <w:r>
-        <w:rPr>
-          <w:rFonts w:eastAsia="Calibri" w:cs="Calibri"/>
-          <w:color w:val="00000A"/>
-          <w:sz w:val="22"/>
-          <w:lang w:val="fr-FR"/>
-        </w:rPr>
-        <w:t>quant</w:t>
-      </w:r>
-      <w:r>
-        <w:rPr>
-          <w:rFonts w:eastAsia="Calibri" w:cs="Calibri"/>
-          <w:color w:val="00000A"/>
-          <w:sz w:val="22"/>
-          <w:lang w:val="fr-FR"/>
-        </w:rPr>
-        <w:t xml:space="preserve"> au partage des taches, le groupe était </w:t>
-      </w:r>
-      <w:r>
-        <w:rPr>
-          <w:rFonts w:eastAsia="Calibri" w:cs="Calibri"/>
-          <w:color w:val="00000A"/>
-          <w:sz w:val="22"/>
-          <w:lang w:val="fr-FR"/>
-        </w:rPr>
-        <w:t>jusque-là</w:t>
-      </w:r>
-      <w:r>
-        <w:rPr>
-          <w:rFonts w:eastAsia="Calibri" w:cs="Calibri"/>
-          <w:color w:val="00000A"/>
-          <w:sz w:val="22"/>
-          <w:lang w:val="fr-FR"/>
-        </w:rPr>
-        <w:t xml:space="preserve"> divisé en deux équipes durant les phases de recherches, il est cependant probable, et même souhaitable qu’il subisse une restructuration pour la suite du projet</w:t>
-      </w:r>
-      <w:r>
-        <w:rPr>
-          <w:rFonts w:eastAsia="Calibri" w:cs="Calibri"/>
-          <w:color w:val="00000A"/>
-          <w:sz w:val="22"/>
-          <w:lang w:val="fr-FR"/>
-        </w:rPr>
-        <w:t>.</w:t>
-      </w:r>
-      <w:r>
-        <w:rPr>
-          <w:rFonts w:eastAsia="Calibri" w:cs="Calibri"/>
-          <w:color w:val="00000A"/>
-          <w:sz w:val="22"/>
-          <w:lang w:val="fr-FR"/>
-        </w:rPr>
-        <w:br/>
-      </w:r>
-      <w:r>
-        <w:rPr>
-          <w:lang w:val="fr-FR"/>
-        </w:rPr>
         <w:br w:type="page"/>
       </w:r>
     </w:p>
@@ -4886,12 +5525,12 @@
       <w:pPr>
         <w:pStyle w:val="Titre1"/>
       </w:pPr>
-      <w:bookmarkStart w:id="30" w:name="_Toc484970088"/>
+      <w:bookmarkStart w:id="35" w:name="_Toc485215744"/>
       <w:r>
         <w:lastRenderedPageBreak/>
         <w:t>Fiche descriptive du projet</w:t>
       </w:r>
-      <w:bookmarkEnd w:id="30"/>
+      <w:bookmarkEnd w:id="35"/>
     </w:p>
     <w:p/>
     <w:p>
@@ -4918,7 +5557,7 @@
                     </pic:cNvPicPr>
                   </pic:nvPicPr>
                   <pic:blipFill>
-                    <a:blip r:embed="rId23"/>
+                    <a:blip r:embed="rId21"/>
                     <a:stretch>
                       <a:fillRect/>
                     </a:stretch>
@@ -4963,31 +5602,15 @@
       <w:pPr>
         <w:pStyle w:val="Titre1"/>
       </w:pPr>
-      <w:bookmarkStart w:id="31" w:name="_Toc484970089"/>
+      <w:bookmarkStart w:id="36" w:name="_Toc485215745"/>
       <w:r>
         <w:t>Remerciements</w:t>
       </w:r>
-      <w:bookmarkEnd w:id="31"/>
-    </w:p>
-    <w:p>
-      <w:r>
-        <w:t xml:space="preserve">Nos remerciements à M. Julien </w:t>
-      </w:r>
-      <w:proofErr w:type="spellStart"/>
-      <w:r>
-        <w:t>Jehl</w:t>
-      </w:r>
-      <w:proofErr w:type="spellEnd"/>
-      <w:r>
-        <w:t xml:space="preserve"> et à </w:t>
-      </w:r>
-      <w:proofErr w:type="spellStart"/>
-      <w:r>
-        <w:t>Roboticia</w:t>
-      </w:r>
-      <w:proofErr w:type="spellEnd"/>
-      <w:r>
-        <w:t xml:space="preserve"> qui nous fournissent le robot, ainsi qu'</w:t>
+      <w:bookmarkEnd w:id="36"/>
+    </w:p>
+    <w:p>
+      <w:r>
+        <w:t>Nos remerciements à M. Julien Jehl et à Roboticia qui nous fournissent le robot, ainsi qu'</w:t>
       </w:r>
       <w:r>
         <w:t>à</w:t>
@@ -5001,11 +5624,11 @@
       <w:pPr>
         <w:pStyle w:val="Titre1"/>
       </w:pPr>
-      <w:bookmarkStart w:id="32" w:name="_Toc484970090"/>
+      <w:bookmarkStart w:id="37" w:name="_Toc485215746"/>
       <w:r>
         <w:t>Sources :</w:t>
       </w:r>
-      <w:bookmarkEnd w:id="32"/>
+      <w:bookmarkEnd w:id="37"/>
       <w:r>
         <w:t xml:space="preserve"> </w:t>
       </w:r>
@@ -5015,26 +5638,27 @@
       <w:pPr>
         <w:pStyle w:val="Titre2"/>
       </w:pPr>
-      <w:bookmarkStart w:id="33" w:name="_Toc484970091"/>
+      <w:bookmarkStart w:id="38" w:name="_Toc485215747"/>
       <w:r>
         <w:t>1-</w:t>
       </w:r>
       <w:r>
         <w:t>Liens lés à l’état de l’art :</w:t>
       </w:r>
-      <w:bookmarkEnd w:id="33"/>
+      <w:bookmarkEnd w:id="38"/>
       <w:r>
         <w:t xml:space="preserve"> </w:t>
       </w:r>
     </w:p>
     <w:p>
       <w:pPr>
+        <w:ind w:firstLine="708"/>
         <w:rPr>
           <w:rStyle w:val="LienInternetvisit"/>
           <w:lang w:val="en-US"/>
         </w:rPr>
       </w:pPr>
-      <w:hyperlink r:id="rId24">
+      <w:hyperlink r:id="rId22">
         <w:r>
           <w:rPr>
             <w:rStyle w:val="LienInternetvisit"/>
@@ -5052,12 +5676,13 @@
     </w:p>
     <w:p>
       <w:pPr>
+        <w:ind w:firstLine="708"/>
         <w:rPr>
           <w:rStyle w:val="LienInternetvisit"/>
           <w:lang w:val="en-US"/>
         </w:rPr>
       </w:pPr>
-      <w:hyperlink r:id="rId25">
+      <w:hyperlink r:id="rId23">
         <w:r>
           <w:rPr>
             <w:rStyle w:val="LienInternetvisit"/>
@@ -5089,11 +5714,12 @@
     </w:p>
     <w:p>
       <w:pPr>
+        <w:ind w:firstLine="708"/>
         <w:rPr>
           <w:lang w:val="en-US"/>
         </w:rPr>
       </w:pPr>
-      <w:hyperlink r:id="rId26">
+      <w:hyperlink r:id="rId24">
         <w:r>
           <w:rPr>
             <w:rStyle w:val="LienInternetvisit"/>
@@ -5118,132 +5744,60 @@
         <w:rPr>
           <w:lang w:val="en-US"/>
         </w:rPr>
-        <w:t xml:space="preserve">(robot </w:t>
-      </w:r>
-      <w:proofErr w:type="spellStart"/>
-      <w:r>
+        <w:t>(robot WildCat)</w:t>
+      </w:r>
+    </w:p>
+    <w:bookmarkStart w:id="39" w:name="_GoBack"/>
+    <w:bookmarkEnd w:id="39"/>
+    <w:p>
+      <w:pPr>
+        <w:ind w:firstLine="708"/>
         <w:rPr>
           <w:lang w:val="en-US"/>
         </w:rPr>
-        <w:t>WildCat</w:t>
-      </w:r>
-      <w:proofErr w:type="spellEnd"/>
-      <w:r>
-        <w:rPr>
+      </w:pPr>
+      <w:r>
+        <w:fldChar w:fldCharType="begin"/>
+      </w:r>
+      <w:r>
+        <w:instrText xml:space="preserve"> HYPERLINK "https://www.patreon.com/sweetiebot" \h </w:instrText>
+      </w:r>
+      <w:r>
+        <w:fldChar w:fldCharType="separate"/>
+      </w:r>
+      <w:r>
+        <w:rPr>
+          <w:rStyle w:val="LienInternetvisit"/>
           <w:lang w:val="en-US"/>
         </w:rPr>
-        <w:t>)</w:t>
-      </w:r>
-    </w:p>
-    <w:p>
-      <w:pPr>
-        <w:rPr>
-          <w:rFonts w:cs="Arial"/>
-          <w:i/>
-          <w:color w:val="000000"/>
-          <w:sz w:val="23"/>
-          <w:szCs w:val="23"/>
-          <w:shd w:val="clear" w:color="auto" w:fill="FFFFFF"/>
+        <w:t>https://www.patreon.com/sweetiebot</w:t>
+      </w:r>
+      <w:r>
+        <w:rPr>
+          <w:rStyle w:val="LienInternetvisit"/>
           <w:lang w:val="en-US"/>
         </w:rPr>
-      </w:pPr>
-      <w:hyperlink r:id="rId27">
-        <w:r>
-          <w:rPr>
-            <w:rStyle w:val="LienInternetvisit"/>
-            <w:lang w:val="en-US"/>
-          </w:rPr>
-          <w:t>https://www.patreon.com/sweetiebot</w:t>
-        </w:r>
-      </w:hyperlink>
-      <w:r>
+        <w:fldChar w:fldCharType="end"/>
+      </w:r>
+      <w:r>
+        <w:rPr>
+          <w:lang w:val="en-US"/>
+        </w:rPr>
+        <w:t xml:space="preserve"> (SweetieBotProject)</w:t>
+      </w:r>
+    </w:p>
+    <w:p>
+      <w:pPr>
+        <w:ind w:firstLine="708"/>
         <w:rPr>
           <w:rFonts w:cs="Arial"/>
           <w:color w:val="000000"/>
-          <w:sz w:val="23"/>
-          <w:szCs w:val="23"/>
+          <w:sz w:val="20"/>
+          <w:szCs w:val="20"/>
           <w:shd w:val="clear" w:color="auto" w:fill="FFFFFF"/>
-          <w:lang w:val="en-US"/>
-        </w:rPr>
-        <w:t xml:space="preserve"> (</w:t>
-      </w:r>
-      <w:proofErr w:type="spellStart"/>
-      <w:r>
-        <w:rPr>
-          <w:rFonts w:cs="Arial"/>
-          <w:i/>
-          <w:color w:val="000000"/>
-          <w:sz w:val="23"/>
-          <w:szCs w:val="23"/>
-          <w:shd w:val="clear" w:color="auto" w:fill="FFFFFF"/>
-          <w:lang w:val="en-US"/>
-        </w:rPr>
-        <w:t>Massachussetts</w:t>
-      </w:r>
-      <w:proofErr w:type="spellEnd"/>
-      <w:r>
-        <w:rPr>
-          <w:rFonts w:cs="Arial"/>
-          <w:i/>
-          <w:color w:val="000000"/>
-          <w:sz w:val="23"/>
-          <w:szCs w:val="23"/>
-          <w:shd w:val="clear" w:color="auto" w:fill="FFFFFF"/>
-          <w:lang w:val="en-US"/>
-        </w:rPr>
-        <w:t xml:space="preserve"> Institute of Technology</w:t>
-      </w:r>
-      <w:r>
-        <w:rPr>
-          <w:rFonts w:cs="Arial"/>
-          <w:i/>
-          <w:color w:val="000000"/>
-          <w:sz w:val="23"/>
-          <w:szCs w:val="23"/>
-          <w:shd w:val="clear" w:color="auto" w:fill="FFFFFF"/>
-          <w:lang w:val="en-US"/>
-        </w:rPr>
-        <w:t xml:space="preserve"> robot)</w:t>
-      </w:r>
-    </w:p>
-    <w:p>
-      <w:pPr>
-        <w:rPr>
-          <w:lang w:val="en-US"/>
-        </w:rPr>
-      </w:pPr>
-      <w:hyperlink r:id="rId28">
-        <w:r>
-          <w:rPr>
-            <w:rStyle w:val="LienInternetvisit"/>
-            <w:lang w:val="en-US"/>
-          </w:rPr>
-          <w:t>https://www.patreon.com/sweetiebot</w:t>
-        </w:r>
-      </w:hyperlink>
-      <w:r>
-        <w:rPr>
-          <w:lang w:val="en-US"/>
-        </w:rPr>
-        <w:t xml:space="preserve"> (</w:t>
-      </w:r>
-      <w:proofErr w:type="spellStart"/>
-      <w:r>
-        <w:rPr>
-          <w:lang w:val="en-US"/>
-        </w:rPr>
-        <w:t>SweetieBotProject</w:t>
-      </w:r>
-      <w:proofErr w:type="spellEnd"/>
-      <w:r>
-        <w:rPr>
-          <w:lang w:val="en-US"/>
-        </w:rPr>
-        <w:t>)</w:t>
-      </w:r>
-    </w:p>
-    <w:p>
-      <w:hyperlink r:id="rId29">
+        </w:rPr>
+      </w:pPr>
+      <w:hyperlink r:id="rId25">
         <w:r>
           <w:rPr>
             <w:rStyle w:val="LienInternetvisit"/>
@@ -5254,62 +5808,108 @@
       <w:r>
         <w:rPr>
           <w:rFonts w:cs="Arial"/>
-          <w:i/>
           <w:color w:val="000000"/>
-          <w:sz w:val="23"/>
-          <w:szCs w:val="23"/>
+          <w:sz w:val="20"/>
+          <w:szCs w:val="20"/>
           <w:shd w:val="clear" w:color="auto" w:fill="FFFFFF"/>
         </w:rPr>
-        <w:t xml:space="preserve"> </w:t>
+        <w:t xml:space="preserve">(étude marche </w:t>
       </w:r>
       <w:r>
         <w:rPr>
           <w:rFonts w:cs="Arial"/>
           <w:color w:val="000000"/>
-          <w:sz w:val="23"/>
-          <w:szCs w:val="23"/>
+          <w:sz w:val="20"/>
+          <w:szCs w:val="20"/>
           <w:shd w:val="clear" w:color="auto" w:fill="FFFFFF"/>
         </w:rPr>
-        <w:t xml:space="preserve">(étude marche </w:t>
+        <w:t>des robots</w:t>
       </w:r>
       <w:r>
         <w:rPr>
           <w:rFonts w:cs="Arial"/>
           <w:color w:val="000000"/>
-          <w:sz w:val="23"/>
-          <w:szCs w:val="23"/>
+          <w:sz w:val="20"/>
+          <w:szCs w:val="20"/>
           <w:shd w:val="clear" w:color="auto" w:fill="FFFFFF"/>
         </w:rPr>
-        <w:t>des robots</w:t>
-      </w:r>
-      <w:r>
-        <w:rPr>
-          <w:rFonts w:cs="Arial"/>
-          <w:color w:val="000000"/>
-          <w:sz w:val="23"/>
-          <w:szCs w:val="23"/>
-          <w:shd w:val="clear" w:color="auto" w:fill="FFFFFF"/>
-        </w:rPr>
         <w:t>)</w:t>
       </w:r>
     </w:p>
     <w:p>
       <w:pPr>
+        <w:spacing w:after="0" w:line="240" w:lineRule="auto"/>
+        <w:ind w:firstLine="708"/>
+        <w:rPr>
+          <w:rStyle w:val="speech"/>
+        </w:rPr>
+      </w:pPr>
+      <w:hyperlink r:id="rId26" w:history="1">
+        <w:r>
+          <w:rPr>
+            <w:rStyle w:val="Lienhypertexte"/>
+          </w:rPr>
+          <w:t>http://www.cnrs.fr/cw/dossiers/dosrob/accueil/decouvrir/imiter/marche.html</w:t>
+        </w:r>
+      </w:hyperlink>
+    </w:p>
+    <w:p>
+      <w:pPr>
+        <w:spacing w:after="0" w:line="240" w:lineRule="auto"/>
+        <w:ind w:left="708"/>
+        <w:rPr>
+          <w:rStyle w:val="speech"/>
+        </w:rPr>
+      </w:pPr>
+      <w:hyperlink r:id="rId27" w:history="1">
+        <w:r>
+          <w:rPr>
+            <w:rStyle w:val="Lienhypertexte"/>
+          </w:rPr>
+          <w:t>https://www.researchgate.net/publication/226092615_Numerical_and_Experimental_Study_of_a_Virtual_Quadrupedal_Walking_Robot_-_SemiQuad</w:t>
+        </w:r>
+      </w:hyperlink>
+    </w:p>
+    <w:p>
+      <w:r>
+        <w:tab/>
+      </w:r>
+    </w:p>
+    <w:p>
+      <w:pPr>
+        <w:ind w:firstLine="708"/>
+      </w:pPr>
+      <w:hyperlink r:id="rId28" w:history="1">
+        <w:r>
+          <w:rPr>
+            <w:rStyle w:val="Lienhypertexte"/>
+          </w:rPr>
+          <w:t>https://www.youtube.com/watch?v=jWKsVjQuVpQ</w:t>
+        </w:r>
+      </w:hyperlink>
+      <w:r>
+        <w:t xml:space="preserve"> (marche frontale/latérale)</w:t>
+      </w:r>
+    </w:p>
+    <w:p/>
+    <w:p>
+      <w:pPr>
         <w:pStyle w:val="Titre2"/>
       </w:pPr>
-      <w:bookmarkStart w:id="34" w:name="_Toc484970092"/>
+      <w:bookmarkStart w:id="40" w:name="_Toc485215748"/>
       <w:r>
         <w:t>2-Roboticia :</w:t>
       </w:r>
-      <w:bookmarkEnd w:id="34"/>
-    </w:p>
-    <w:p>
-      <w:pPr>
+      <w:bookmarkEnd w:id="40"/>
+    </w:p>
+    <w:p>
+      <w:pPr>
+        <w:ind w:firstLine="708"/>
         <w:rPr>
           <w:color w:val="ACB9CA" w:themeColor="text2" w:themeTint="66"/>
         </w:rPr>
       </w:pPr>
-      <w:hyperlink r:id="rId30" w:history="1">
+      <w:hyperlink r:id="rId29" w:history="1">
         <w:r>
           <w:rPr>
             <w:rStyle w:val="Lienhypertexte"/>
@@ -5320,11 +5920,12 @@
     </w:p>
     <w:p>
       <w:pPr>
+        <w:ind w:firstLine="708"/>
         <w:rPr>
           <w:color w:val="000000" w:themeColor="text1"/>
         </w:rPr>
       </w:pPr>
-      <w:hyperlink r:id="rId31" w:history="1">
+      <w:hyperlink r:id="rId30" w:history="1">
         <w:r>
           <w:rPr>
             <w:rStyle w:val="Lienhypertexte"/>
@@ -5335,11 +5936,12 @@
     </w:p>
     <w:p>
       <w:pPr>
+        <w:ind w:firstLine="708"/>
         <w:rPr>
           <w:color w:val="ACB9CA" w:themeColor="text2" w:themeTint="66"/>
         </w:rPr>
       </w:pPr>
-      <w:hyperlink r:id="rId32" w:history="1">
+      <w:hyperlink r:id="rId31" w:history="1">
         <w:r>
           <w:rPr>
             <w:rStyle w:val="Lienhypertexte"/>
@@ -5351,7 +5953,7 @@
     <w:p>
       <w:pPr>
         <w:numPr>
-          <w:ins w:id="35" w:author="V. Deslandres" w:date="2017-06-05T18:21:00Z"/>
+          <w:ins w:id="41" w:author="V. Deslandres" w:date="2017-06-05T18:21:00Z"/>
         </w:numPr>
         <w:rPr>
           <w:i/>
@@ -5360,7 +5962,7 @@
       </w:pPr>
     </w:p>
     <w:sectPr>
-      <w:footerReference w:type="default" r:id="rId33"/>
+      <w:footerReference w:type="default" r:id="rId32"/>
       <w:pgSz w:w="11906" w:h="16838"/>
       <w:pgMar w:top="1417" w:right="1417" w:bottom="1417" w:left="1417" w:header="0" w:footer="0" w:gutter="0"/>
       <w:cols w:space="720"/>
@@ -5372,8 +5974,8 @@
 </file>
 
 <file path=word/comments.xml><?xml version="1.0" encoding="utf-8"?>
-<w:comments xmlns:wpc="http://schemas.microsoft.com/office/word/2010/wordprocessingCanvas" xmlns:mc="http://schemas.openxmlformats.org/markup-compatibility/2006" xmlns:o="urn:schemas-microsoft-com:office:office" xmlns:r="http://schemas.openxmlformats.org/officeDocument/2006/relationships" xmlns:m="http://schemas.openxmlformats.org/officeDocument/2006/math" xmlns:v="urn:schemas-microsoft-com:vml" xmlns:wp14="http://schemas.microsoft.com/office/word/2010/wordprocessingDrawing" xmlns:wp="http://schemas.openxmlformats.org/drawingml/2006/wordprocessingDrawing" xmlns:w10="urn:schemas-microsoft-com:office:word" xmlns:w="http://schemas.openxmlformats.org/wordprocessingml/2006/main" xmlns:w14="http://schemas.microsoft.com/office/word/2010/wordml" xmlns:w15="http://schemas.microsoft.com/office/word/2012/wordml" xmlns:wpg="http://schemas.microsoft.com/office/word/2010/wordprocessingGroup" xmlns:wpi="http://schemas.microsoft.com/office/word/2010/wordprocessingInk" xmlns:wne="http://schemas.microsoft.com/office/word/2006/wordml" xmlns:wps="http://schemas.microsoft.com/office/word/2010/wordprocessingShape" mc:Ignorable="w14 w15 wp14">
-  <w:comment w:id="20" w:author="V. Deslandres" w:date="2017-06-05T18:10:00Z" w:initials="VDe">
+<w:comments xmlns:wpc="http://schemas.microsoft.com/office/word/2010/wordprocessingCanvas" xmlns:cx="http://schemas.microsoft.com/office/drawing/2014/chartex" xmlns:cx1="http://schemas.microsoft.com/office/drawing/2015/9/8/chartex" xmlns:cx2="http://schemas.microsoft.com/office/drawing/2015/10/21/chartex" xmlns:cx3="http://schemas.microsoft.com/office/drawing/2016/5/9/chartex" xmlns:cx4="http://schemas.microsoft.com/office/drawing/2016/5/10/chartex" xmlns:cx5="http://schemas.microsoft.com/office/drawing/2016/5/11/chartex" xmlns:cx6="http://schemas.microsoft.com/office/drawing/2016/5/12/chartex" xmlns:cx7="http://schemas.microsoft.com/office/drawing/2016/5/13/chartex" xmlns:cx8="http://schemas.microsoft.com/office/drawing/2016/5/14/chartex" xmlns:mc="http://schemas.openxmlformats.org/markup-compatibility/2006" xmlns:aink="http://schemas.microsoft.com/office/drawing/2016/ink" xmlns:o="urn:schemas-microsoft-com:office:office" xmlns:r="http://schemas.openxmlformats.org/officeDocument/2006/relationships" xmlns:m="http://schemas.openxmlformats.org/officeDocument/2006/math" xmlns:v="urn:schemas-microsoft-com:vml" xmlns:wp14="http://schemas.microsoft.com/office/word/2010/wordprocessingDrawing" xmlns:wp="http://schemas.openxmlformats.org/drawingml/2006/wordprocessingDrawing" xmlns:w10="urn:schemas-microsoft-com:office:word" xmlns:w="http://schemas.openxmlformats.org/wordprocessingml/2006/main" xmlns:w14="http://schemas.microsoft.com/office/word/2010/wordml" xmlns:w15="http://schemas.microsoft.com/office/word/2012/wordml" xmlns:w16se="http://schemas.microsoft.com/office/word/2015/wordml/symex" xmlns:wpg="http://schemas.microsoft.com/office/word/2010/wordprocessingGroup" xmlns:wpi="http://schemas.microsoft.com/office/word/2010/wordprocessingInk" xmlns:wne="http://schemas.microsoft.com/office/word/2006/wordml" xmlns:wps="http://schemas.microsoft.com/office/word/2010/wordprocessingShape" mc:Ignorable="w14 w15 w16se wp14">
+  <w:comment w:id="27" w:author="V. Deslandres" w:date="2017-06-05T18:10:00Z" w:initials="VDe">
     <w:p>
       <w:pPr>
         <w:pStyle w:val="Commentaire"/>
@@ -5389,7 +5991,7 @@
       </w:r>
     </w:p>
   </w:comment>
-  <w:comment w:id="27" w:author="V. Deslandres" w:date="2017-06-05T18:26:00Z" w:initials="VDe">
+  <w:comment w:id="34" w:author="V. Deslandres" w:date="2017-06-05T18:28:00Z" w:initials="VDe">
     <w:p>
       <w:pPr>
         <w:pStyle w:val="Commentaire"/>
@@ -5401,39 +6003,15 @@
         <w:annotationRef/>
       </w:r>
       <w:r>
-        <w:t>Plutôt que les plans donnés sans explication, expliquez l’architecture du robot, à quoi servent les capteurs de force, etc.</w:t>
-      </w:r>
-    </w:p>
-  </w:comment>
-  <w:comment w:id="29" w:author="V. Deslandres" w:date="2017-06-05T18:28:00Z" w:initials="VDe">
+        <w:t>Je pense que votre planning de s3 n’est pas assez ambitieux : 3 comportements basiques c’est tout ? Julien vous a fourni le code pour la marche : il faudra juste l’améliorer.</w:t>
+      </w:r>
+    </w:p>
     <w:p>
       <w:pPr>
         <w:pStyle w:val="Commentaire"/>
       </w:pPr>
       <w:r>
-        <w:rPr>
-          <w:rStyle w:val="Marquedecommentaire"/>
-        </w:rPr>
-        <w:annotationRef/>
-      </w:r>
-      <w:r>
-        <w:t>Je pense que votre planning de s3 n’est pas assez ambitieux : 3 comportements basiques c’est tout ? Julien vous a fourni le code pour la marche : il faudra juste l’améliorer.</w:t>
-      </w:r>
-    </w:p>
-    <w:p>
-      <w:pPr>
-        <w:pStyle w:val="Commentaire"/>
-      </w:pPr>
-      <w:r>
-        <w:t xml:space="preserve">Je ne vois pas la </w:t>
-      </w:r>
-      <w:proofErr w:type="spellStart"/>
-      <w:r>
-        <w:t>diff</w:t>
-      </w:r>
-      <w:proofErr w:type="spellEnd"/>
-      <w:r>
-        <w:t xml:space="preserve"> entre « marcher » et « coordonner les membres pour le déplacement ». Ne pas planifier la correction de bugs, mais planifier des expérimentations qui vont permettre des ajustements.</w:t>
+        <w:t>Je ne vois pas la diff entre « marcher » et « coordonner les membres pour le déplacement ». Ne pas planifier la correction de bugs, mais planifier des expérimentations qui vont permettre des ajustements.</w:t>
       </w:r>
     </w:p>
   </w:comment>
@@ -5441,15 +6019,14 @@
 </file>
 
 <file path=word/commentsExtended.xml><?xml version="1.0" encoding="utf-8"?>
-<w15:commentsEx xmlns:wpc="http://schemas.microsoft.com/office/word/2010/wordprocessingCanvas" xmlns:mc="http://schemas.openxmlformats.org/markup-compatibility/2006" xmlns:o="urn:schemas-microsoft-com:office:office" xmlns:r="http://schemas.openxmlformats.org/officeDocument/2006/relationships" xmlns:m="http://schemas.openxmlformats.org/officeDocument/2006/math" xmlns:v="urn:schemas-microsoft-com:vml" xmlns:wp14="http://schemas.microsoft.com/office/word/2010/wordprocessingDrawing" xmlns:wp="http://schemas.openxmlformats.org/drawingml/2006/wordprocessingDrawing" xmlns:w10="urn:schemas-microsoft-com:office:word" xmlns:w="http://schemas.openxmlformats.org/wordprocessingml/2006/main" xmlns:w14="http://schemas.microsoft.com/office/word/2010/wordml" xmlns:w15="http://schemas.microsoft.com/office/word/2012/wordml" xmlns:wpg="http://schemas.microsoft.com/office/word/2010/wordprocessingGroup" xmlns:wpi="http://schemas.microsoft.com/office/word/2010/wordprocessingInk" xmlns:wne="http://schemas.microsoft.com/office/word/2006/wordml" xmlns:wps="http://schemas.microsoft.com/office/word/2010/wordprocessingShape" mc:Ignorable="w14 w15 wp14">
+<w15:commentsEx xmlns:wpc="http://schemas.microsoft.com/office/word/2010/wordprocessingCanvas" xmlns:cx="http://schemas.microsoft.com/office/drawing/2014/chartex" xmlns:cx1="http://schemas.microsoft.com/office/drawing/2015/9/8/chartex" xmlns:cx2="http://schemas.microsoft.com/office/drawing/2015/10/21/chartex" xmlns:cx3="http://schemas.microsoft.com/office/drawing/2016/5/9/chartex" xmlns:cx4="http://schemas.microsoft.com/office/drawing/2016/5/10/chartex" xmlns:cx5="http://schemas.microsoft.com/office/drawing/2016/5/11/chartex" xmlns:cx6="http://schemas.microsoft.com/office/drawing/2016/5/12/chartex" xmlns:cx7="http://schemas.microsoft.com/office/drawing/2016/5/13/chartex" xmlns:cx8="http://schemas.microsoft.com/office/drawing/2016/5/14/chartex" xmlns:mc="http://schemas.openxmlformats.org/markup-compatibility/2006" xmlns:aink="http://schemas.microsoft.com/office/drawing/2016/ink" xmlns:o="urn:schemas-microsoft-com:office:office" xmlns:r="http://schemas.openxmlformats.org/officeDocument/2006/relationships" xmlns:m="http://schemas.openxmlformats.org/officeDocument/2006/math" xmlns:v="urn:schemas-microsoft-com:vml" xmlns:wp14="http://schemas.microsoft.com/office/word/2010/wordprocessingDrawing" xmlns:wp="http://schemas.openxmlformats.org/drawingml/2006/wordprocessingDrawing" xmlns:w10="urn:schemas-microsoft-com:office:word" xmlns:w="http://schemas.openxmlformats.org/wordprocessingml/2006/main" xmlns:w14="http://schemas.microsoft.com/office/word/2010/wordml" xmlns:w15="http://schemas.microsoft.com/office/word/2012/wordml" xmlns:w16se="http://schemas.microsoft.com/office/word/2015/wordml/symex" xmlns:wpg="http://schemas.microsoft.com/office/word/2010/wordprocessingGroup" xmlns:wpi="http://schemas.microsoft.com/office/word/2010/wordprocessingInk" xmlns:wne="http://schemas.microsoft.com/office/word/2006/wordml" xmlns:wps="http://schemas.microsoft.com/office/word/2010/wordprocessingShape" mc:Ignorable="w14 w15 w16se wp14">
   <w15:commentEx w15:paraId="153933E6" w15:done="0"/>
-  <w15:commentEx w15:paraId="6ED4BB0C" w15:done="0"/>
   <w15:commentEx w15:paraId="388A4460" w15:done="0"/>
 </w15:commentsEx>
 </file>
 
 <file path=word/endnotes.xml><?xml version="1.0" encoding="utf-8"?>
-<w:endnotes xmlns:wpc="http://schemas.microsoft.com/office/word/2010/wordprocessingCanvas" xmlns:mc="http://schemas.openxmlformats.org/markup-compatibility/2006" xmlns:o="urn:schemas-microsoft-com:office:office" xmlns:r="http://schemas.openxmlformats.org/officeDocument/2006/relationships" xmlns:m="http://schemas.openxmlformats.org/officeDocument/2006/math" xmlns:v="urn:schemas-microsoft-com:vml" xmlns:wp14="http://schemas.microsoft.com/office/word/2010/wordprocessingDrawing" xmlns:wp="http://schemas.openxmlformats.org/drawingml/2006/wordprocessingDrawing" xmlns:w10="urn:schemas-microsoft-com:office:word" xmlns:w="http://schemas.openxmlformats.org/wordprocessingml/2006/main" xmlns:w14="http://schemas.microsoft.com/office/word/2010/wordml" xmlns:w15="http://schemas.microsoft.com/office/word/2012/wordml" xmlns:wpg="http://schemas.microsoft.com/office/word/2010/wordprocessingGroup" xmlns:wpi="http://schemas.microsoft.com/office/word/2010/wordprocessingInk" xmlns:wne="http://schemas.microsoft.com/office/word/2006/wordml" xmlns:wps="http://schemas.microsoft.com/office/word/2010/wordprocessingShape" mc:Ignorable="w14 w15 wp14">
+<w:endnotes xmlns:wpc="http://schemas.microsoft.com/office/word/2010/wordprocessingCanvas" xmlns:cx="http://schemas.microsoft.com/office/drawing/2014/chartex" xmlns:cx1="http://schemas.microsoft.com/office/drawing/2015/9/8/chartex" xmlns:cx2="http://schemas.microsoft.com/office/drawing/2015/10/21/chartex" xmlns:cx3="http://schemas.microsoft.com/office/drawing/2016/5/9/chartex" xmlns:cx4="http://schemas.microsoft.com/office/drawing/2016/5/10/chartex" xmlns:cx5="http://schemas.microsoft.com/office/drawing/2016/5/11/chartex" xmlns:cx6="http://schemas.microsoft.com/office/drawing/2016/5/12/chartex" xmlns:cx7="http://schemas.microsoft.com/office/drawing/2016/5/13/chartex" xmlns:cx8="http://schemas.microsoft.com/office/drawing/2016/5/14/chartex" xmlns:mc="http://schemas.openxmlformats.org/markup-compatibility/2006" xmlns:aink="http://schemas.microsoft.com/office/drawing/2016/ink" xmlns:o="urn:schemas-microsoft-com:office:office" xmlns:r="http://schemas.openxmlformats.org/officeDocument/2006/relationships" xmlns:m="http://schemas.openxmlformats.org/officeDocument/2006/math" xmlns:v="urn:schemas-microsoft-com:vml" xmlns:wp14="http://schemas.microsoft.com/office/word/2010/wordprocessingDrawing" xmlns:wp="http://schemas.openxmlformats.org/drawingml/2006/wordprocessingDrawing" xmlns:w10="urn:schemas-microsoft-com:office:word" xmlns:w="http://schemas.openxmlformats.org/wordprocessingml/2006/main" xmlns:w14="http://schemas.microsoft.com/office/word/2010/wordml" xmlns:w15="http://schemas.microsoft.com/office/word/2012/wordml" xmlns:w16se="http://schemas.microsoft.com/office/word/2015/wordml/symex" xmlns:wpg="http://schemas.microsoft.com/office/word/2010/wordprocessingGroup" xmlns:wpi="http://schemas.microsoft.com/office/word/2010/wordprocessingInk" xmlns:wne="http://schemas.microsoft.com/office/word/2006/wordml" xmlns:wps="http://schemas.microsoft.com/office/word/2010/wordprocessingShape" mc:Ignorable="w14 w15 w16se wp14">
   <w:endnote w:type="separator" w:id="-1">
     <w:p>
       <w:pPr>
@@ -5474,7 +6051,7 @@
 </file>
 
 <file path=word/footer1.xml><?xml version="1.0" encoding="utf-8"?>
-<w:ftr xmlns:wpc="http://schemas.microsoft.com/office/word/2010/wordprocessingCanvas" xmlns:mc="http://schemas.openxmlformats.org/markup-compatibility/2006" xmlns:o="urn:schemas-microsoft-com:office:office" xmlns:r="http://schemas.openxmlformats.org/officeDocument/2006/relationships" xmlns:m="http://schemas.openxmlformats.org/officeDocument/2006/math" xmlns:v="urn:schemas-microsoft-com:vml" xmlns:wp14="http://schemas.microsoft.com/office/word/2010/wordprocessingDrawing" xmlns:wp="http://schemas.openxmlformats.org/drawingml/2006/wordprocessingDrawing" xmlns:w10="urn:schemas-microsoft-com:office:word" xmlns:w="http://schemas.openxmlformats.org/wordprocessingml/2006/main" xmlns:w14="http://schemas.microsoft.com/office/word/2010/wordml" xmlns:w15="http://schemas.microsoft.com/office/word/2012/wordml" xmlns:wpg="http://schemas.microsoft.com/office/word/2010/wordprocessingGroup" xmlns:wpi="http://schemas.microsoft.com/office/word/2010/wordprocessingInk" xmlns:wne="http://schemas.microsoft.com/office/word/2006/wordml" xmlns:wps="http://schemas.microsoft.com/office/word/2010/wordprocessingShape" mc:Ignorable="w14 w15 wp14">
+<w:ftr xmlns:wpc="http://schemas.microsoft.com/office/word/2010/wordprocessingCanvas" xmlns:cx="http://schemas.microsoft.com/office/drawing/2014/chartex" xmlns:cx1="http://schemas.microsoft.com/office/drawing/2015/9/8/chartex" xmlns:cx2="http://schemas.microsoft.com/office/drawing/2015/10/21/chartex" xmlns:cx3="http://schemas.microsoft.com/office/drawing/2016/5/9/chartex" xmlns:cx4="http://schemas.microsoft.com/office/drawing/2016/5/10/chartex" xmlns:cx5="http://schemas.microsoft.com/office/drawing/2016/5/11/chartex" xmlns:cx6="http://schemas.microsoft.com/office/drawing/2016/5/12/chartex" xmlns:cx7="http://schemas.microsoft.com/office/drawing/2016/5/13/chartex" xmlns:cx8="http://schemas.microsoft.com/office/drawing/2016/5/14/chartex" xmlns:mc="http://schemas.openxmlformats.org/markup-compatibility/2006" xmlns:aink="http://schemas.microsoft.com/office/drawing/2016/ink" xmlns:o="urn:schemas-microsoft-com:office:office" xmlns:r="http://schemas.openxmlformats.org/officeDocument/2006/relationships" xmlns:m="http://schemas.openxmlformats.org/officeDocument/2006/math" xmlns:v="urn:schemas-microsoft-com:vml" xmlns:wp14="http://schemas.microsoft.com/office/word/2010/wordprocessingDrawing" xmlns:wp="http://schemas.openxmlformats.org/drawingml/2006/wordprocessingDrawing" xmlns:w10="urn:schemas-microsoft-com:office:word" xmlns:w="http://schemas.openxmlformats.org/wordprocessingml/2006/main" xmlns:w14="http://schemas.microsoft.com/office/word/2010/wordml" xmlns:w15="http://schemas.microsoft.com/office/word/2012/wordml" xmlns:w16se="http://schemas.microsoft.com/office/word/2015/wordml/symex" xmlns:wpg="http://schemas.microsoft.com/office/word/2010/wordprocessingGroup" xmlns:wpi="http://schemas.microsoft.com/office/word/2010/wordprocessingInk" xmlns:wne="http://schemas.microsoft.com/office/word/2006/wordml" xmlns:wps="http://schemas.microsoft.com/office/word/2010/wordprocessingShape" mc:Ignorable="w14 w15 w16se wp14">
   <w:sdt>
     <w:sdtPr>
       <w:id w:val="1439874074"/>
@@ -5503,7 +6080,7 @@
           <w:rPr>
             <w:noProof/>
           </w:rPr>
-          <w:t>14</w:t>
+          <w:t>16</w:t>
         </w:r>
         <w:r>
           <w:fldChar w:fldCharType="end"/>
@@ -5520,7 +6097,7 @@
 </file>
 
 <file path=word/footnotes.xml><?xml version="1.0" encoding="utf-8"?>
-<w:footnotes xmlns:wpc="http://schemas.microsoft.com/office/word/2010/wordprocessingCanvas" xmlns:mc="http://schemas.openxmlformats.org/markup-compatibility/2006" xmlns:o="urn:schemas-microsoft-com:office:office" xmlns:r="http://schemas.openxmlformats.org/officeDocument/2006/relationships" xmlns:m="http://schemas.openxmlformats.org/officeDocument/2006/math" xmlns:v="urn:schemas-microsoft-com:vml" xmlns:wp14="http://schemas.microsoft.com/office/word/2010/wordprocessingDrawing" xmlns:wp="http://schemas.openxmlformats.org/drawingml/2006/wordprocessingDrawing" xmlns:w10="urn:schemas-microsoft-com:office:word" xmlns:w="http://schemas.openxmlformats.org/wordprocessingml/2006/main" xmlns:w14="http://schemas.microsoft.com/office/word/2010/wordml" xmlns:w15="http://schemas.microsoft.com/office/word/2012/wordml" xmlns:wpg="http://schemas.microsoft.com/office/word/2010/wordprocessingGroup" xmlns:wpi="http://schemas.microsoft.com/office/word/2010/wordprocessingInk" xmlns:wne="http://schemas.microsoft.com/office/word/2006/wordml" xmlns:wps="http://schemas.microsoft.com/office/word/2010/wordprocessingShape" mc:Ignorable="w14 w15 wp14">
+<w:footnotes xmlns:wpc="http://schemas.microsoft.com/office/word/2010/wordprocessingCanvas" xmlns:cx="http://schemas.microsoft.com/office/drawing/2014/chartex" xmlns:cx1="http://schemas.microsoft.com/office/drawing/2015/9/8/chartex" xmlns:cx2="http://schemas.microsoft.com/office/drawing/2015/10/21/chartex" xmlns:cx3="http://schemas.microsoft.com/office/drawing/2016/5/9/chartex" xmlns:cx4="http://schemas.microsoft.com/office/drawing/2016/5/10/chartex" xmlns:cx5="http://schemas.microsoft.com/office/drawing/2016/5/11/chartex" xmlns:cx6="http://schemas.microsoft.com/office/drawing/2016/5/12/chartex" xmlns:cx7="http://schemas.microsoft.com/office/drawing/2016/5/13/chartex" xmlns:cx8="http://schemas.microsoft.com/office/drawing/2016/5/14/chartex" xmlns:mc="http://schemas.openxmlformats.org/markup-compatibility/2006" xmlns:aink="http://schemas.microsoft.com/office/drawing/2016/ink" xmlns:o="urn:schemas-microsoft-com:office:office" xmlns:r="http://schemas.openxmlformats.org/officeDocument/2006/relationships" xmlns:m="http://schemas.openxmlformats.org/officeDocument/2006/math" xmlns:v="urn:schemas-microsoft-com:vml" xmlns:wp14="http://schemas.microsoft.com/office/word/2010/wordprocessingDrawing" xmlns:wp="http://schemas.openxmlformats.org/drawingml/2006/wordprocessingDrawing" xmlns:w10="urn:schemas-microsoft-com:office:word" xmlns:w="http://schemas.openxmlformats.org/wordprocessingml/2006/main" xmlns:w14="http://schemas.microsoft.com/office/word/2010/wordml" xmlns:w15="http://schemas.microsoft.com/office/word/2012/wordml" xmlns:w16se="http://schemas.microsoft.com/office/word/2015/wordml/symex" xmlns:wpg="http://schemas.microsoft.com/office/word/2010/wordprocessingGroup" xmlns:wpi="http://schemas.microsoft.com/office/word/2010/wordprocessingInk" xmlns:wne="http://schemas.microsoft.com/office/word/2006/wordml" xmlns:wps="http://schemas.microsoft.com/office/word/2010/wordprocessingShape" mc:Ignorable="w14 w15 w16se wp14">
   <w:footnote w:type="separator" w:id="-1">
     <w:p>
       <w:pPr>
@@ -5545,8 +6122,8 @@
 </file>
 
 <file path=word/numbering.xml><?xml version="1.0" encoding="utf-8"?>
-<w:numbering xmlns:wpc="http://schemas.microsoft.com/office/word/2010/wordprocessingCanvas" xmlns:mc="http://schemas.openxmlformats.org/markup-compatibility/2006" xmlns:o="urn:schemas-microsoft-com:office:office" xmlns:r="http://schemas.openxmlformats.org/officeDocument/2006/relationships" xmlns:m="http://schemas.openxmlformats.org/officeDocument/2006/math" xmlns:v="urn:schemas-microsoft-com:vml" xmlns:wp14="http://schemas.microsoft.com/office/word/2010/wordprocessingDrawing" xmlns:wp="http://schemas.openxmlformats.org/drawingml/2006/wordprocessingDrawing" xmlns:w10="urn:schemas-microsoft-com:office:word" xmlns:w="http://schemas.openxmlformats.org/wordprocessingml/2006/main" xmlns:w14="http://schemas.microsoft.com/office/word/2010/wordml" xmlns:w15="http://schemas.microsoft.com/office/word/2012/wordml" xmlns:wpg="http://schemas.microsoft.com/office/word/2010/wordprocessingGroup" xmlns:wpi="http://schemas.microsoft.com/office/word/2010/wordprocessingInk" xmlns:wne="http://schemas.microsoft.com/office/word/2006/wordml" xmlns:wps="http://schemas.microsoft.com/office/word/2010/wordprocessingShape" mc:Ignorable="w14 w15 wp14">
-  <w:abstractNum w:abstractNumId="0">
+<w:numbering xmlns:wpc="http://schemas.microsoft.com/office/word/2010/wordprocessingCanvas" xmlns:cx="http://schemas.microsoft.com/office/drawing/2014/chartex" xmlns:cx1="http://schemas.microsoft.com/office/drawing/2015/9/8/chartex" xmlns:cx2="http://schemas.microsoft.com/office/drawing/2015/10/21/chartex" xmlns:cx3="http://schemas.microsoft.com/office/drawing/2016/5/9/chartex" xmlns:cx4="http://schemas.microsoft.com/office/drawing/2016/5/10/chartex" xmlns:cx5="http://schemas.microsoft.com/office/drawing/2016/5/11/chartex" xmlns:cx6="http://schemas.microsoft.com/office/drawing/2016/5/12/chartex" xmlns:cx7="http://schemas.microsoft.com/office/drawing/2016/5/13/chartex" xmlns:cx8="http://schemas.microsoft.com/office/drawing/2016/5/14/chartex" xmlns:mc="http://schemas.openxmlformats.org/markup-compatibility/2006" xmlns:aink="http://schemas.microsoft.com/office/drawing/2016/ink" xmlns:o="urn:schemas-microsoft-com:office:office" xmlns:r="http://schemas.openxmlformats.org/officeDocument/2006/relationships" xmlns:m="http://schemas.openxmlformats.org/officeDocument/2006/math" xmlns:v="urn:schemas-microsoft-com:vml" xmlns:wp14="http://schemas.microsoft.com/office/word/2010/wordprocessingDrawing" xmlns:wp="http://schemas.openxmlformats.org/drawingml/2006/wordprocessingDrawing" xmlns:w10="urn:schemas-microsoft-com:office:word" xmlns:w="http://schemas.openxmlformats.org/wordprocessingml/2006/main" xmlns:w14="http://schemas.microsoft.com/office/word/2010/wordml" xmlns:w15="http://schemas.microsoft.com/office/word/2012/wordml" xmlns:w16se="http://schemas.microsoft.com/office/word/2015/wordml/symex" xmlns:wpg="http://schemas.microsoft.com/office/word/2010/wordprocessingGroup" xmlns:wpi="http://schemas.microsoft.com/office/word/2010/wordprocessingInk" xmlns:wne="http://schemas.microsoft.com/office/word/2006/wordml" xmlns:wps="http://schemas.microsoft.com/office/word/2010/wordprocessingShape" mc:Ignorable="w14 w15 w16se wp14">
+  <w:abstractNum w:abstractNumId="0" w15:restartNumberingAfterBreak="0">
     <w:nsid w:val="05BA6194"/>
     <w:multiLevelType w:val="multilevel"/>
     <w:tmpl w:val="75D4B7E4"/>
@@ -5658,7 +6235,7 @@
       </w:rPr>
     </w:lvl>
   </w:abstractNum>
-  <w:abstractNum w:abstractNumId="1">
+  <w:abstractNum w:abstractNumId="1" w15:restartNumberingAfterBreak="0">
     <w:nsid w:val="205C263D"/>
     <w:multiLevelType w:val="multilevel"/>
     <w:tmpl w:val="7C78796E"/>
@@ -5780,17 +6357,133 @@
       </w:pPr>
     </w:lvl>
   </w:abstractNum>
+  <w:abstractNum w:abstractNumId="2" w15:restartNumberingAfterBreak="0">
+    <w:nsid w:val="31E0289C"/>
+    <w:multiLevelType w:val="multilevel"/>
+    <w:tmpl w:val="2A626D16"/>
+    <w:lvl w:ilvl="0">
+      <w:numFmt w:val="bullet"/>
+      <w:lvlText w:val="-"/>
+      <w:lvlJc w:val="left"/>
+      <w:pPr>
+        <w:ind w:left="720" w:hanging="360"/>
+      </w:pPr>
+      <w:rPr>
+        <w:rFonts w:ascii="Calibri" w:hAnsi="Calibri" w:cs="Calibri" w:hint="default"/>
+        <w:sz w:val="26"/>
+      </w:rPr>
+    </w:lvl>
+    <w:lvl w:ilvl="1">
+      <w:start w:val="1"/>
+      <w:numFmt w:val="bullet"/>
+      <w:lvlText w:val="o"/>
+      <w:lvlJc w:val="left"/>
+      <w:pPr>
+        <w:ind w:left="1440" w:hanging="360"/>
+      </w:pPr>
+      <w:rPr>
+        <w:rFonts w:ascii="Courier New" w:hAnsi="Courier New" w:cs="Courier New" w:hint="default"/>
+      </w:rPr>
+    </w:lvl>
+    <w:lvl w:ilvl="2">
+      <w:start w:val="1"/>
+      <w:numFmt w:val="bullet"/>
+      <w:lvlText w:val=""/>
+      <w:lvlJc w:val="left"/>
+      <w:pPr>
+        <w:ind w:left="2160" w:hanging="360"/>
+      </w:pPr>
+      <w:rPr>
+        <w:rFonts w:ascii="Wingdings" w:hAnsi="Wingdings" w:cs="Wingdings" w:hint="default"/>
+      </w:rPr>
+    </w:lvl>
+    <w:lvl w:ilvl="3">
+      <w:start w:val="1"/>
+      <w:numFmt w:val="bullet"/>
+      <w:lvlText w:val=""/>
+      <w:lvlJc w:val="left"/>
+      <w:pPr>
+        <w:ind w:left="2880" w:hanging="360"/>
+      </w:pPr>
+      <w:rPr>
+        <w:rFonts w:ascii="Symbol" w:hAnsi="Symbol" w:cs="Symbol" w:hint="default"/>
+      </w:rPr>
+    </w:lvl>
+    <w:lvl w:ilvl="4">
+      <w:start w:val="1"/>
+      <w:numFmt w:val="bullet"/>
+      <w:lvlText w:val="o"/>
+      <w:lvlJc w:val="left"/>
+      <w:pPr>
+        <w:ind w:left="3600" w:hanging="360"/>
+      </w:pPr>
+      <w:rPr>
+        <w:rFonts w:ascii="Courier New" w:hAnsi="Courier New" w:cs="Courier New" w:hint="default"/>
+      </w:rPr>
+    </w:lvl>
+    <w:lvl w:ilvl="5">
+      <w:start w:val="1"/>
+      <w:numFmt w:val="bullet"/>
+      <w:lvlText w:val=""/>
+      <w:lvlJc w:val="left"/>
+      <w:pPr>
+        <w:ind w:left="4320" w:hanging="360"/>
+      </w:pPr>
+      <w:rPr>
+        <w:rFonts w:ascii="Wingdings" w:hAnsi="Wingdings" w:cs="Wingdings" w:hint="default"/>
+      </w:rPr>
+    </w:lvl>
+    <w:lvl w:ilvl="6">
+      <w:start w:val="1"/>
+      <w:numFmt w:val="bullet"/>
+      <w:lvlText w:val=""/>
+      <w:lvlJc w:val="left"/>
+      <w:pPr>
+        <w:ind w:left="5040" w:hanging="360"/>
+      </w:pPr>
+      <w:rPr>
+        <w:rFonts w:ascii="Symbol" w:hAnsi="Symbol" w:cs="Symbol" w:hint="default"/>
+      </w:rPr>
+    </w:lvl>
+    <w:lvl w:ilvl="7">
+      <w:start w:val="1"/>
+      <w:numFmt w:val="bullet"/>
+      <w:lvlText w:val="o"/>
+      <w:lvlJc w:val="left"/>
+      <w:pPr>
+        <w:ind w:left="5760" w:hanging="360"/>
+      </w:pPr>
+      <w:rPr>
+        <w:rFonts w:ascii="Courier New" w:hAnsi="Courier New" w:cs="Courier New" w:hint="default"/>
+      </w:rPr>
+    </w:lvl>
+    <w:lvl w:ilvl="8">
+      <w:start w:val="1"/>
+      <w:numFmt w:val="bullet"/>
+      <w:lvlText w:val=""/>
+      <w:lvlJc w:val="left"/>
+      <w:pPr>
+        <w:ind w:left="6480" w:hanging="360"/>
+      </w:pPr>
+      <w:rPr>
+        <w:rFonts w:ascii="Wingdings" w:hAnsi="Wingdings" w:cs="Wingdings" w:hint="default"/>
+      </w:rPr>
+    </w:lvl>
+  </w:abstractNum>
   <w:num w:numId="1">
     <w:abstractNumId w:val="0"/>
   </w:num>
   <w:num w:numId="2">
     <w:abstractNumId w:val="1"/>
   </w:num>
+  <w:num w:numId="3">
+    <w:abstractNumId w:val="2"/>
+  </w:num>
 </w:numbering>
 </file>
 
 <file path=word/styles.xml><?xml version="1.0" encoding="utf-8"?>
-<w:styles xmlns:mc="http://schemas.openxmlformats.org/markup-compatibility/2006" xmlns:r="http://schemas.openxmlformats.org/officeDocument/2006/relationships" xmlns:w="http://schemas.openxmlformats.org/wordprocessingml/2006/main" xmlns:w14="http://schemas.microsoft.com/office/word/2010/wordml" xmlns:w15="http://schemas.microsoft.com/office/word/2012/wordml" mc:Ignorable="w14 w15">
+<w:styles xmlns:mc="http://schemas.openxmlformats.org/markup-compatibility/2006" xmlns:r="http://schemas.openxmlformats.org/officeDocument/2006/relationships" xmlns:w="http://schemas.openxmlformats.org/wordprocessingml/2006/main" xmlns:w14="http://schemas.microsoft.com/office/word/2010/wordml" xmlns:w15="http://schemas.microsoft.com/office/word/2012/wordml" xmlns:w16se="http://schemas.microsoft.com/office/word/2015/wordml/symex" mc:Ignorable="w14 w15 w16se">
   <w:docDefaults>
     <w:rPrDefault>
       <w:rPr>
@@ -5802,7 +6495,7 @@
     </w:rPrDefault>
     <w:pPrDefault/>
   </w:docDefaults>
-  <w:latentStyles w:defLockedState="0" w:defUIPriority="99" w:defSemiHidden="0" w:defUnhideWhenUsed="0" w:defQFormat="0" w:count="371">
+  <w:latentStyles w:defLockedState="0" w:defUIPriority="99" w:defSemiHidden="0" w:defUnhideWhenUsed="0" w:defQFormat="0" w:count="374">
     <w:lsdException w:name="Normal" w:uiPriority="0" w:qFormat="1"/>
     <w:lsdException w:name="heading 1" w:uiPriority="9" w:qFormat="1"/>
     <w:lsdException w:name="heading 2" w:semiHidden="1" w:uiPriority="9" w:unhideWhenUsed="1" w:qFormat="1"/>
@@ -5908,7 +6601,6 @@
     <w:lsdException w:name="HTML Sample" w:semiHidden="1" w:unhideWhenUsed="1"/>
     <w:lsdException w:name="HTML Typewriter" w:semiHidden="1" w:unhideWhenUsed="1"/>
     <w:lsdException w:name="HTML Variable" w:semiHidden="1" w:unhideWhenUsed="1"/>
-    <w:lsdException w:name="Normal Table" w:semiHidden="1" w:unhideWhenUsed="1"/>
     <w:lsdException w:name="annotation subject" w:semiHidden="1" w:unhideWhenUsed="1"/>
     <w:lsdException w:name="No List" w:semiHidden="1" w:unhideWhenUsed="1"/>
     <w:lsdException w:name="Outline List 1" w:semiHidden="1" w:unhideWhenUsed="1"/>
@@ -5953,7 +6645,6 @@
     <w:lsdException w:name="Table Professional" w:semiHidden="1" w:unhideWhenUsed="1"/>
     <w:lsdException w:name="Table Subtle 1" w:semiHidden="1" w:unhideWhenUsed="1"/>
     <w:lsdException w:name="Table Subtle 2" w:semiHidden="1" w:unhideWhenUsed="1"/>
-    <w:lsdException w:name="Table Web 1" w:semiHidden="1" w:unhideWhenUsed="1"/>
     <w:lsdException w:name="Table Web 2" w:semiHidden="1" w:unhideWhenUsed="1"/>
     <w:lsdException w:name="Table Web 3" w:semiHidden="1" w:unhideWhenUsed="1"/>
     <w:lsdException w:name="Balloon Text" w:semiHidden="1" w:unhideWhenUsed="1"/>
@@ -6165,6 +6856,9 @@
     <w:lsdException w:name="List Table 5 Dark Accent 6" w:uiPriority="50"/>
     <w:lsdException w:name="List Table 6 Colorful Accent 6" w:uiPriority="51"/>
     <w:lsdException w:name="List Table 7 Colorful Accent 6" w:uiPriority="52"/>
+    <w:lsdException w:name="Mention" w:semiHidden="1" w:unhideWhenUsed="1"/>
+    <w:lsdException w:name="Smart Hyperlink" w:semiHidden="1" w:unhideWhenUsed="1"/>
+    <w:lsdException w:name="Hashtag" w:semiHidden="1" w:unhideWhenUsed="1"/>
   </w:latentStyles>
   <w:style w:type="paragraph" w:default="1" w:styleId="Normal">
     <w:name w:val="Normal"/>
@@ -6505,6 +7199,7 @@
     <w:basedOn w:val="Policepardfaut"/>
     <w:link w:val="Titre1"/>
     <w:uiPriority w:val="9"/>
+    <w:qFormat/>
     <w:rsid w:val="00846CC7"/>
     <w:rPr>
       <w:rFonts w:asciiTheme="majorHAnsi" w:eastAsiaTheme="majorEastAsia" w:hAnsiTheme="majorHAnsi" w:cstheme="majorBidi"/>
@@ -6518,6 +7213,7 @@
     <w:basedOn w:val="Policepardfaut"/>
     <w:link w:val="Titre2"/>
     <w:uiPriority w:val="9"/>
+    <w:qFormat/>
     <w:rsid w:val="00846CC7"/>
     <w:rPr>
       <w:rFonts w:asciiTheme="majorHAnsi" w:eastAsiaTheme="majorEastAsia" w:hAnsiTheme="majorHAnsi" w:cstheme="majorBidi"/>
@@ -6705,8 +7401,8 @@
       <w:u w:val="single"/>
     </w:rPr>
   </w:style>
-  <w:style w:type="character" w:customStyle="1" w:styleId="Mention">
-    <w:name w:val="Mention"/>
+  <w:style w:type="character" w:customStyle="1" w:styleId="Mention1">
+    <w:name w:val="Mention1"/>
     <w:basedOn w:val="Policepardfaut"/>
     <w:uiPriority w:val="99"/>
     <w:semiHidden/>
@@ -6738,6 +7434,18 @@
     <w:link w:val="En-tte"/>
     <w:uiPriority w:val="99"/>
     <w:rsid w:val="00CD79A3"/>
+  </w:style>
+  <w:style w:type="character" w:styleId="Mention">
+    <w:name w:val="Mention"/>
+    <w:basedOn w:val="Policepardfaut"/>
+    <w:uiPriority w:val="99"/>
+    <w:semiHidden/>
+    <w:unhideWhenUsed/>
+    <w:rsid w:val="000B7D8F"/>
+    <w:rPr>
+      <w:color w:val="2B579A"/>
+      <w:shd w:val="clear" w:color="auto" w:fill="E6E6E6"/>
+    </w:rPr>
   </w:style>
 </w:styles>
 </file>
@@ -7061,7 +7769,7 @@
 </file>
 
 <file path=customXml/itemProps2.xml><?xml version="1.0" encoding="utf-8"?>
-<ds:datastoreItem xmlns:ds="http://schemas.openxmlformats.org/officeDocument/2006/customXml" ds:itemID="{994F7233-4173-4409-8D85-215FBAA6E6E8}">
+<ds:datastoreItem xmlns:ds="http://schemas.openxmlformats.org/officeDocument/2006/customXml" ds:itemID="{43FB1AA2-0EE9-475D-A886-2E7A8FC25973}">
   <ds:schemaRefs>
     <ds:schemaRef ds:uri="http://schemas.openxmlformats.org/officeDocument/2006/bibliography"/>
   </ds:schemaRefs>

</xml_diff>

<commit_message>
Il reste une chose à faire
</commit_message>
<xml_diff>
--- a/Ptut Cahier - version 2.docx
+++ b/Ptut Cahier - version 2.docx
@@ -1,6 +1,6 @@
 
 <file path=word/document.xml><?xml version="1.0" encoding="utf-8"?>
-<w:document xmlns:wpc="http://schemas.microsoft.com/office/word/2010/wordprocessingCanvas" xmlns:cx="http://schemas.microsoft.com/office/drawing/2014/chartex" xmlns:cx1="http://schemas.microsoft.com/office/drawing/2015/9/8/chartex" xmlns:cx2="http://schemas.microsoft.com/office/drawing/2015/10/21/chartex" xmlns:cx3="http://schemas.microsoft.com/office/drawing/2016/5/9/chartex" xmlns:cx4="http://schemas.microsoft.com/office/drawing/2016/5/10/chartex" xmlns:cx5="http://schemas.microsoft.com/office/drawing/2016/5/11/chartex" xmlns:cx6="http://schemas.microsoft.com/office/drawing/2016/5/12/chartex" xmlns:cx7="http://schemas.microsoft.com/office/drawing/2016/5/13/chartex" xmlns:cx8="http://schemas.microsoft.com/office/drawing/2016/5/14/chartex" xmlns:mc="http://schemas.openxmlformats.org/markup-compatibility/2006" xmlns:aink="http://schemas.microsoft.com/office/drawing/2016/ink" xmlns:o="urn:schemas-microsoft-com:office:office" xmlns:r="http://schemas.openxmlformats.org/officeDocument/2006/relationships" xmlns:m="http://schemas.openxmlformats.org/officeDocument/2006/math" xmlns:v="urn:schemas-microsoft-com:vml" xmlns:wp14="http://schemas.microsoft.com/office/word/2010/wordprocessingDrawing" xmlns:wp="http://schemas.openxmlformats.org/drawingml/2006/wordprocessingDrawing" xmlns:w10="urn:schemas-microsoft-com:office:word" xmlns:w="http://schemas.openxmlformats.org/wordprocessingml/2006/main" xmlns:w14="http://schemas.microsoft.com/office/word/2010/wordml" xmlns:w15="http://schemas.microsoft.com/office/word/2012/wordml" xmlns:w16se="http://schemas.microsoft.com/office/word/2015/wordml/symex" xmlns:wpg="http://schemas.microsoft.com/office/word/2010/wordprocessingGroup" xmlns:wpi="http://schemas.microsoft.com/office/word/2010/wordprocessingInk" xmlns:wne="http://schemas.microsoft.com/office/word/2006/wordml" xmlns:wps="http://schemas.microsoft.com/office/word/2010/wordprocessingShape" mc:Ignorable="w14 w15 w16se wp14">
+<w:document xmlns:wpc="http://schemas.microsoft.com/office/word/2010/wordprocessingCanvas" xmlns:mc="http://schemas.openxmlformats.org/markup-compatibility/2006" xmlns:o="urn:schemas-microsoft-com:office:office" xmlns:r="http://schemas.openxmlformats.org/officeDocument/2006/relationships" xmlns:m="http://schemas.openxmlformats.org/officeDocument/2006/math" xmlns:v="urn:schemas-microsoft-com:vml" xmlns:wp14="http://schemas.microsoft.com/office/word/2010/wordprocessingDrawing" xmlns:wp="http://schemas.openxmlformats.org/drawingml/2006/wordprocessingDrawing" xmlns:w10="urn:schemas-microsoft-com:office:word" xmlns:w="http://schemas.openxmlformats.org/wordprocessingml/2006/main" xmlns:w14="http://schemas.microsoft.com/office/word/2010/wordml" xmlns:w15="http://schemas.microsoft.com/office/word/2012/wordml" xmlns:wpg="http://schemas.microsoft.com/office/word/2010/wordprocessingGroup" xmlns:wpi="http://schemas.microsoft.com/office/word/2010/wordprocessingInk" xmlns:wne="http://schemas.microsoft.com/office/word/2006/wordml" xmlns:wps="http://schemas.microsoft.com/office/word/2010/wordprocessingShape" mc:Ignorable="w14 w15 wp14">
   <w:body>
     <w:sdt>
       <w:sdtPr>
@@ -173,7 +173,7 @@
               <w:noProof/>
             </w:rPr>
             <w:pict w14:anchorId="41777BDA">
-              <v:rect id="Rectangle 132" o:spid="_x0000_s1027" style="position:absolute;margin-left:-52.8pt;margin-top:0;width:46.8pt;height:77.75pt;z-index:251661312;visibility:visible;mso-wrap-style:square;mso-width-percent:76;mso-height-percent:98;mso-top-percent:23;mso-wrap-distance-left:9pt;mso-wrap-distance-top:0;mso-wrap-distance-right:9pt;mso-wrap-distance-bottom:0;mso-position-horizontal:right;mso-position-horizontal-relative:margin;mso-position-vertical-relative:page;mso-width-percent:76;mso-height-percent:98;mso-top-percent:23;mso-width-relative:page;mso-height-relative:page;v-text-anchor:bottom" o:gfxdata="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" fillcolor="#4472c4 [3204]" stroked="f" strokeweight="1pt">
+              <v:rect id="Rectangle 132" o:spid="_x0000_s1027" style="position:absolute;margin-left:-57.2pt;margin-top:0;width:46.8pt;height:77.75pt;z-index:251661312;visibility:visible;mso-wrap-style:square;mso-width-percent:76;mso-height-percent:98;mso-top-percent:23;mso-wrap-distance-left:9pt;mso-wrap-distance-top:0;mso-wrap-distance-right:9pt;mso-wrap-distance-bottom:0;mso-position-horizontal:right;mso-position-horizontal-relative:margin;mso-position-vertical-relative:page;mso-width-percent:76;mso-height-percent:98;mso-top-percent:23;mso-width-relative:page;mso-height-relative:page;v-text-anchor:bottom" o:gfxdata="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" fillcolor="#4472c4 [3204]" stroked="f" strokeweight="1pt">
                 <v:path arrowok="t"/>
                 <o:lock v:ext="edit" aspectratio="t"/>
                 <v:textbox inset="3.6pt,,3.6pt">
@@ -3169,9 +3169,10 @@
       <w:r>
         <w:rPr>
           <w:noProof/>
+          <w:lang w:eastAsia="fr-FR"/>
         </w:rPr>
         <w:drawing>
-          <wp:anchor distT="0" distB="0" distL="0" distR="0" simplePos="0" relativeHeight="251645952" behindDoc="0" locked="0" layoutInCell="1" allowOverlap="1" wp14:anchorId="130ECA0C" wp14:editId="2A68A4D1">
+          <wp:anchor distT="0" distB="0" distL="0" distR="0" simplePos="0" relativeHeight="251653120" behindDoc="0" locked="0" layoutInCell="1" allowOverlap="1" wp14:anchorId="130ECA0C" wp14:editId="2A68A4D1">
             <wp:simplePos x="0" y="0"/>
             <wp:positionH relativeFrom="column">
               <wp:posOffset>1498600</wp:posOffset>
@@ -3333,9 +3334,10 @@
       <w:r>
         <w:rPr>
           <w:noProof/>
+          <w:lang w:eastAsia="fr-FR"/>
         </w:rPr>
         <w:drawing>
-          <wp:anchor distT="0" distB="0" distL="0" distR="0" simplePos="0" relativeHeight="251650048" behindDoc="0" locked="0" layoutInCell="1" allowOverlap="1" wp14:anchorId="2DA7E4D0" wp14:editId="0B87BC66">
+          <wp:anchor distT="0" distB="0" distL="0" distR="0" simplePos="0" relativeHeight="251654144" behindDoc="0" locked="0" layoutInCell="1" allowOverlap="1" wp14:anchorId="2DA7E4D0" wp14:editId="0B87BC66">
             <wp:simplePos x="0" y="0"/>
             <wp:positionH relativeFrom="column">
               <wp:posOffset>2096993</wp:posOffset>
@@ -3433,9 +3435,10 @@
       <w:r>
         <w:rPr>
           <w:noProof/>
+          <w:lang w:eastAsia="fr-FR"/>
         </w:rPr>
         <w:drawing>
-          <wp:anchor distT="0" distB="0" distL="0" distR="0" simplePos="0" relativeHeight="251667456" behindDoc="0" locked="0" layoutInCell="1" allowOverlap="1" wp14:anchorId="68ED2DE2" wp14:editId="715339B1">
+          <wp:anchor distT="0" distB="0" distL="0" distR="0" simplePos="0" relativeHeight="251658240" behindDoc="0" locked="0" layoutInCell="1" allowOverlap="1" wp14:anchorId="68ED2DE2" wp14:editId="715339B1">
             <wp:simplePos x="0" y="0"/>
             <wp:positionH relativeFrom="column">
               <wp:posOffset>1094864</wp:posOffset>
@@ -3621,9 +3624,10 @@
       <w:r>
         <w:rPr>
           <w:noProof/>
+          <w:lang w:eastAsia="fr-FR"/>
         </w:rPr>
         <w:drawing>
-          <wp:anchor distT="0" distB="0" distL="0" distR="0" simplePos="0" relativeHeight="251671552" behindDoc="0" locked="0" layoutInCell="1" allowOverlap="1" wp14:anchorId="7E1A4D4D" wp14:editId="20D934B0">
+          <wp:anchor distT="0" distB="0" distL="0" distR="0" simplePos="0" relativeHeight="251659264" behindDoc="0" locked="0" layoutInCell="1" allowOverlap="1" wp14:anchorId="7E1A4D4D" wp14:editId="20D934B0">
             <wp:simplePos x="0" y="0"/>
             <wp:positionH relativeFrom="column">
               <wp:posOffset>1802773</wp:posOffset>
@@ -3797,9 +3801,10 @@
       <w:r>
         <w:rPr>
           <w:noProof/>
+          <w:lang w:eastAsia="fr-FR"/>
         </w:rPr>
         <w:drawing>
-          <wp:anchor distT="0" distB="0" distL="0" distR="0" simplePos="0" relativeHeight="251674624" behindDoc="0" locked="0" layoutInCell="1" allowOverlap="1" wp14:anchorId="753BC6A6" wp14:editId="47C7014E">
+          <wp:anchor distT="0" distB="0" distL="0" distR="0" simplePos="0" relativeHeight="251660288" behindDoc="0" locked="0" layoutInCell="1" allowOverlap="1" wp14:anchorId="753BC6A6" wp14:editId="47C7014E">
             <wp:simplePos x="0" y="0"/>
             <wp:positionH relativeFrom="column">
               <wp:posOffset>1961886</wp:posOffset>
@@ -5098,7 +5103,7 @@
           <w:lang w:eastAsia="fr-FR"/>
         </w:rPr>
         <w:drawing>
-          <wp:anchor distT="0" distB="0" distL="0" distR="0" simplePos="0" relativeHeight="251662336" behindDoc="0" locked="0" layoutInCell="1" allowOverlap="1" wp14:anchorId="1FD71E75" wp14:editId="3889DE1C">
+          <wp:anchor distT="0" distB="0" distL="0" distR="0" simplePos="0" relativeHeight="251657216" behindDoc="0" locked="0" layoutInCell="1" allowOverlap="1" wp14:anchorId="1FD71E75" wp14:editId="3889DE1C">
             <wp:simplePos x="0" y="0"/>
             <wp:positionH relativeFrom="column">
               <wp:posOffset>357051</wp:posOffset>
@@ -5191,7 +5196,7 @@
         </w:rPr>
         <w:lastRenderedPageBreak/>
         <w:drawing>
-          <wp:anchor distT="0" distB="0" distL="0" distR="0" simplePos="0" relativeHeight="251655168" behindDoc="1" locked="0" layoutInCell="1" allowOverlap="1" wp14:anchorId="27B6EC6E" wp14:editId="1C1AAAAC">
+          <wp:anchor distT="0" distB="0" distL="0" distR="0" simplePos="0" relativeHeight="251656192" behindDoc="1" locked="0" layoutInCell="1" allowOverlap="1" wp14:anchorId="27B6EC6E" wp14:editId="1C1AAAAC">
             <wp:simplePos x="0" y="0"/>
             <wp:positionH relativeFrom="page">
               <wp:posOffset>2030309</wp:posOffset>
@@ -5322,51 +5327,34 @@
         <w:pStyle w:val="Titre1"/>
       </w:pPr>
       <w:bookmarkStart w:id="33" w:name="_Toc485215743"/>
-      <w:commentRangeStart w:id="34"/>
-      <w:r>
-        <w:rPr>
-          <w:noProof/>
-          <w:lang w:eastAsia="fr-FR"/>
+      <w:r>
+        <w:rPr>
+          <w:rStyle w:val="Marquedecommentaire"/>
+          <w:rFonts w:asciiTheme="minorHAnsi" w:eastAsiaTheme="minorEastAsia" w:hAnsiTheme="minorHAnsi" w:cstheme="minorBidi"/>
+          <w:vanish/>
+          <w:color w:val="auto"/>
         </w:rPr>
         <w:lastRenderedPageBreak/>
+        <w:commentReference w:id="34"/>
+      </w:r>
+      <w:r>
+        <w:t>Planning</w:t>
+      </w:r>
+      <w:bookmarkEnd w:id="33"/>
+      <w:r>
+        <w:t xml:space="preserve"> </w:t>
+      </w:r>
+    </w:p>
+    <w:p>
+      <w:pPr>
+        <w:pStyle w:val="Titre1"/>
+      </w:pPr>
+      <w:r>
         <w:drawing>
-          <wp:anchor distT="0" distB="0" distL="114300" distR="114300" simplePos="0" relativeHeight="251652096" behindDoc="1" locked="0" layoutInCell="1" allowOverlap="1" wp14:anchorId="1DA31EC7" wp14:editId="46123B70">
-            <wp:simplePos x="0" y="0"/>
-            <wp:positionH relativeFrom="column">
-              <wp:posOffset>-163261</wp:posOffset>
-            </wp:positionH>
-            <wp:positionV relativeFrom="paragraph">
-              <wp:posOffset>743643</wp:posOffset>
-            </wp:positionV>
-            <wp:extent cx="5760720" cy="3398520"/>
+          <wp:inline distT="0" distB="0" distL="0" distR="0" wp14:anchorId="0C96CCC0" wp14:editId="7A2D53E5">
+            <wp:extent cx="5760720" cy="3398912"/>
             <wp:effectExtent l="0" t="0" r="0" b="0"/>
-            <wp:wrapTight wrapText="bothSides">
-              <wp:wrapPolygon edited="0">
-                <wp:start x="0" y="0"/>
-                <wp:lineTo x="0" y="5812"/>
-                <wp:lineTo x="3429" y="5812"/>
-                <wp:lineTo x="929" y="6296"/>
-                <wp:lineTo x="929" y="7022"/>
-                <wp:lineTo x="3429" y="7749"/>
-                <wp:lineTo x="0" y="7749"/>
-                <wp:lineTo x="0" y="19251"/>
-                <wp:lineTo x="1286" y="19372"/>
-                <wp:lineTo x="0" y="20099"/>
-                <wp:lineTo x="0" y="21430"/>
-                <wp:lineTo x="21500" y="21430"/>
-                <wp:lineTo x="21500" y="15740"/>
-                <wp:lineTo x="21357" y="15619"/>
-                <wp:lineTo x="19929" y="15498"/>
-                <wp:lineTo x="21500" y="14650"/>
-                <wp:lineTo x="21500" y="2300"/>
-                <wp:lineTo x="21357" y="2179"/>
-                <wp:lineTo x="20143" y="1937"/>
-                <wp:lineTo x="21500" y="1211"/>
-                <wp:lineTo x="21500" y="0"/>
-                <wp:lineTo x="0" y="0"/>
-              </wp:wrapPolygon>
-            </wp:wrapTight>
-            <wp:docPr id="3" name="Image 1"/>
+            <wp:docPr id="11" name="Image 11"/>
             <wp:cNvGraphicFramePr>
               <a:graphicFrameLocks xmlns:a="http://schemas.openxmlformats.org/drawingml/2006/main" noChangeAspect="1"/>
             </wp:cNvGraphicFramePr>
@@ -5374,13 +5362,20 @@
               <a:graphicData uri="http://schemas.openxmlformats.org/drawingml/2006/picture">
                 <pic:pic xmlns:pic="http://schemas.openxmlformats.org/drawingml/2006/picture">
                   <pic:nvPicPr>
-                    <pic:cNvPr id="3" name="Image 1"/>
+                    <pic:cNvPr id="0" name="Picture 2"/>
                     <pic:cNvPicPr>
                       <a:picLocks noChangeAspect="1" noChangeArrowheads="1"/>
                     </pic:cNvPicPr>
                   </pic:nvPicPr>
                   <pic:blipFill>
-                    <a:blip r:embed="rId19"/>
+                    <a:blip r:embed="rId19">
+                      <a:extLst>
+                        <a:ext uri="{28A0092B-C50C-407E-A947-70E740481C1C}">
+                          <a14:useLocalDpi xmlns:a14="http://schemas.microsoft.com/office/drawing/2010/main" val="0"/>
+                        </a:ext>
+                      </a:extLst>
+                    </a:blip>
+                    <a:srcRect/>
                     <a:stretch>
                       <a:fillRect/>
                     </a:stretch>
@@ -5388,45 +5383,24 @@
                   <pic:spPr bwMode="auto">
                     <a:xfrm>
                       <a:off x="0" y="0"/>
-                      <a:ext cx="5760720" cy="3398520"/>
+                      <a:ext cx="5760720" cy="3398912"/>
                     </a:xfrm>
                     <a:prstGeom prst="rect">
                       <a:avLst/>
                     </a:prstGeom>
+                    <a:noFill/>
+                    <a:ln>
+                      <a:noFill/>
+                    </a:ln>
                   </pic:spPr>
                 </pic:pic>
               </a:graphicData>
             </a:graphic>
-          </wp:anchor>
+          </wp:inline>
         </w:drawing>
       </w:r>
-      <w:commentRangeEnd w:id="34"/>
-      <w:r>
-        <w:rPr>
-          <w:rStyle w:val="Marquedecommentaire"/>
-          <w:rFonts w:asciiTheme="minorHAnsi" w:eastAsiaTheme="minorEastAsia" w:hAnsiTheme="minorHAnsi" w:cstheme="minorBidi"/>
-          <w:vanish/>
-          <w:color w:val="auto"/>
-        </w:rPr>
-        <w:commentReference w:id="34"/>
-      </w:r>
-      <w:r>
-        <w:t>Planning</w:t>
-      </w:r>
-      <w:bookmarkEnd w:id="33"/>
-      <w:r>
-        <w:t xml:space="preserve"> </w:t>
-      </w:r>
-    </w:p>
-    <w:p>
-      <w:pPr>
-        <w:pStyle w:val="Titre1"/>
-      </w:pPr>
-    </w:p>
-    <w:p>
-      <w:pPr>
-        <w:pStyle w:val="Titre1"/>
-      </w:pPr>
+      <w:bookmarkStart w:id="35" w:name="_GoBack"/>
+      <w:bookmarkEnd w:id="35"/>
     </w:p>
     <w:p>
       <w:pPr>
@@ -5485,7 +5459,7 @@
           <w:lang w:val="fr-FR"/>
         </w:rPr>
         <w:br/>
-        <w:t xml:space="preserve">Il est </w:t>
+        <w:t>Il est prévu d’avoir des réunions hebdomadaires, quant au partage des taches, le groupe était jusque-là divisé en deux équipes durant les phases de recherches, il est cependant probable, et même souhaitable qu’il subisse une restructuration pour la suite du projet.</w:t>
       </w:r>
       <w:r>
         <w:rPr>
@@ -5494,30 +5468,12 @@
           <w:sz w:val="22"/>
           <w:lang w:val="fr-FR"/>
         </w:rPr>
-        <w:t xml:space="preserve">prévu </w:t>
-      </w:r>
-      <w:r>
-        <w:rPr>
-          <w:rFonts w:eastAsia="Calibri" w:cs="Calibri"/>
-          <w:color w:val="00000A"/>
-          <w:sz w:val="22"/>
+        <w:br/>
+      </w:r>
+      <w:r>
+        <w:rPr>
           <w:lang w:val="fr-FR"/>
         </w:rPr>
-        <w:t>d’avoir des réunions hebdomadaires, quant au partage des taches, le groupe était jusque-là divisé en deux équipes durant les phases de recherches, il est cependant probable, et même souhaitable qu’il subisse une restructuration pour la suite du projet.</w:t>
-      </w:r>
-      <w:r>
-        <w:rPr>
-          <w:rFonts w:eastAsia="Calibri" w:cs="Calibri"/>
-          <w:color w:val="00000A"/>
-          <w:sz w:val="22"/>
-          <w:lang w:val="fr-FR"/>
-        </w:rPr>
-        <w:br/>
-      </w:r>
-      <w:r>
-        <w:rPr>
-          <w:lang w:val="fr-FR"/>
-        </w:rPr>
         <w:br w:type="page"/>
       </w:r>
     </w:p>
@@ -5525,12 +5481,12 @@
       <w:pPr>
         <w:pStyle w:val="Titre1"/>
       </w:pPr>
-      <w:bookmarkStart w:id="35" w:name="_Toc485215744"/>
+      <w:bookmarkStart w:id="36" w:name="_Toc485215744"/>
       <w:r>
         <w:lastRenderedPageBreak/>
         <w:t>Fiche descriptive du projet</w:t>
       </w:r>
-      <w:bookmarkEnd w:id="35"/>
+      <w:bookmarkEnd w:id="36"/>
     </w:p>
     <w:p/>
     <w:p>
@@ -5602,11 +5558,11 @@
       <w:pPr>
         <w:pStyle w:val="Titre1"/>
       </w:pPr>
-      <w:bookmarkStart w:id="36" w:name="_Toc485215745"/>
+      <w:bookmarkStart w:id="37" w:name="_Toc485215745"/>
       <w:r>
         <w:t>Remerciements</w:t>
       </w:r>
-      <w:bookmarkEnd w:id="36"/>
+      <w:bookmarkEnd w:id="37"/>
     </w:p>
     <w:p>
       <w:r>
@@ -5624,11 +5580,11 @@
       <w:pPr>
         <w:pStyle w:val="Titre1"/>
       </w:pPr>
-      <w:bookmarkStart w:id="37" w:name="_Toc485215746"/>
+      <w:bookmarkStart w:id="38" w:name="_Toc485215746"/>
       <w:r>
         <w:t>Sources :</w:t>
       </w:r>
-      <w:bookmarkEnd w:id="37"/>
+      <w:bookmarkEnd w:id="38"/>
       <w:r>
         <w:t xml:space="preserve"> </w:t>
       </w:r>
@@ -5638,14 +5594,14 @@
       <w:pPr>
         <w:pStyle w:val="Titre2"/>
       </w:pPr>
-      <w:bookmarkStart w:id="38" w:name="_Toc485215747"/>
+      <w:bookmarkStart w:id="39" w:name="_Toc485215747"/>
       <w:r>
         <w:t>1-</w:t>
       </w:r>
       <w:r>
         <w:t>Liens lés à l’état de l’art :</w:t>
       </w:r>
-      <w:bookmarkEnd w:id="38"/>
+      <w:bookmarkEnd w:id="39"/>
       <w:r>
         <w:t xml:space="preserve"> </w:t>
       </w:r>
@@ -5747,8 +5703,6 @@
         <w:t>(robot WildCat)</w:t>
       </w:r>
     </w:p>
-    <w:bookmarkStart w:id="39" w:name="_GoBack"/>
-    <w:bookmarkEnd w:id="39"/>
     <w:p>
       <w:pPr>
         <w:ind w:firstLine="708"/>
@@ -5756,29 +5710,15 @@
           <w:lang w:val="en-US"/>
         </w:rPr>
       </w:pPr>
-      <w:r>
-        <w:fldChar w:fldCharType="begin"/>
-      </w:r>
-      <w:r>
-        <w:instrText xml:space="preserve"> HYPERLINK "https://www.patreon.com/sweetiebot" \h </w:instrText>
-      </w:r>
-      <w:r>
-        <w:fldChar w:fldCharType="separate"/>
-      </w:r>
-      <w:r>
-        <w:rPr>
-          <w:rStyle w:val="LienInternetvisit"/>
-          <w:lang w:val="en-US"/>
-        </w:rPr>
-        <w:t>https://www.patreon.com/sweetiebot</w:t>
-      </w:r>
-      <w:r>
-        <w:rPr>
-          <w:rStyle w:val="LienInternetvisit"/>
-          <w:lang w:val="en-US"/>
-        </w:rPr>
-        <w:fldChar w:fldCharType="end"/>
-      </w:r>
+      <w:hyperlink r:id="rId25">
+        <w:r>
+          <w:rPr>
+            <w:rStyle w:val="LienInternetvisit"/>
+            <w:lang w:val="en-US"/>
+          </w:rPr>
+          <w:t>https://www.patreon.com/sweetiebot</w:t>
+        </w:r>
+      </w:hyperlink>
       <w:r>
         <w:rPr>
           <w:lang w:val="en-US"/>
@@ -5797,7 +5737,7 @@
           <w:shd w:val="clear" w:color="auto" w:fill="FFFFFF"/>
         </w:rPr>
       </w:pPr>
-      <w:hyperlink r:id="rId25">
+      <w:hyperlink r:id="rId26">
         <w:r>
           <w:rPr>
             <w:rStyle w:val="LienInternetvisit"/>
@@ -5844,7 +5784,7 @@
           <w:rStyle w:val="speech"/>
         </w:rPr>
       </w:pPr>
-      <w:hyperlink r:id="rId26" w:history="1">
+      <w:hyperlink r:id="rId27" w:history="1">
         <w:r>
           <w:rPr>
             <w:rStyle w:val="Lienhypertexte"/>
@@ -5861,7 +5801,7 @@
           <w:rStyle w:val="speech"/>
         </w:rPr>
       </w:pPr>
-      <w:hyperlink r:id="rId27" w:history="1">
+      <w:hyperlink r:id="rId28" w:history="1">
         <w:r>
           <w:rPr>
             <w:rStyle w:val="Lienhypertexte"/>
@@ -5879,7 +5819,7 @@
       <w:pPr>
         <w:ind w:firstLine="708"/>
       </w:pPr>
-      <w:hyperlink r:id="rId28" w:history="1">
+      <w:hyperlink r:id="rId29" w:history="1">
         <w:r>
           <w:rPr>
             <w:rStyle w:val="Lienhypertexte"/>
@@ -5909,7 +5849,7 @@
           <w:color w:val="ACB9CA" w:themeColor="text2" w:themeTint="66"/>
         </w:rPr>
       </w:pPr>
-      <w:hyperlink r:id="rId29" w:history="1">
+      <w:hyperlink r:id="rId30" w:history="1">
         <w:r>
           <w:rPr>
             <w:rStyle w:val="Lienhypertexte"/>
@@ -5925,7 +5865,7 @@
           <w:color w:val="000000" w:themeColor="text1"/>
         </w:rPr>
       </w:pPr>
-      <w:hyperlink r:id="rId30" w:history="1">
+      <w:hyperlink r:id="rId31" w:history="1">
         <w:r>
           <w:rPr>
             <w:rStyle w:val="Lienhypertexte"/>
@@ -5941,7 +5881,7 @@
           <w:color w:val="ACB9CA" w:themeColor="text2" w:themeTint="66"/>
         </w:rPr>
       </w:pPr>
-      <w:hyperlink r:id="rId31" w:history="1">
+      <w:hyperlink r:id="rId32" w:history="1">
         <w:r>
           <w:rPr>
             <w:rStyle w:val="Lienhypertexte"/>
@@ -5962,7 +5902,7 @@
       </w:pPr>
     </w:p>
     <w:sectPr>
-      <w:footerReference w:type="default" r:id="rId32"/>
+      <w:footerReference w:type="default" r:id="rId33"/>
       <w:pgSz w:w="11906" w:h="16838"/>
       <w:pgMar w:top="1417" w:right="1417" w:bottom="1417" w:left="1417" w:header="0" w:footer="0" w:gutter="0"/>
       <w:cols w:space="720"/>
@@ -5974,7 +5914,7 @@
 </file>
 
 <file path=word/comments.xml><?xml version="1.0" encoding="utf-8"?>
-<w:comments xmlns:wpc="http://schemas.microsoft.com/office/word/2010/wordprocessingCanvas" xmlns:cx="http://schemas.microsoft.com/office/drawing/2014/chartex" xmlns:cx1="http://schemas.microsoft.com/office/drawing/2015/9/8/chartex" xmlns:cx2="http://schemas.microsoft.com/office/drawing/2015/10/21/chartex" xmlns:cx3="http://schemas.microsoft.com/office/drawing/2016/5/9/chartex" xmlns:cx4="http://schemas.microsoft.com/office/drawing/2016/5/10/chartex" xmlns:cx5="http://schemas.microsoft.com/office/drawing/2016/5/11/chartex" xmlns:cx6="http://schemas.microsoft.com/office/drawing/2016/5/12/chartex" xmlns:cx7="http://schemas.microsoft.com/office/drawing/2016/5/13/chartex" xmlns:cx8="http://schemas.microsoft.com/office/drawing/2016/5/14/chartex" xmlns:mc="http://schemas.openxmlformats.org/markup-compatibility/2006" xmlns:aink="http://schemas.microsoft.com/office/drawing/2016/ink" xmlns:o="urn:schemas-microsoft-com:office:office" xmlns:r="http://schemas.openxmlformats.org/officeDocument/2006/relationships" xmlns:m="http://schemas.openxmlformats.org/officeDocument/2006/math" xmlns:v="urn:schemas-microsoft-com:vml" xmlns:wp14="http://schemas.microsoft.com/office/word/2010/wordprocessingDrawing" xmlns:wp="http://schemas.openxmlformats.org/drawingml/2006/wordprocessingDrawing" xmlns:w10="urn:schemas-microsoft-com:office:word" xmlns:w="http://schemas.openxmlformats.org/wordprocessingml/2006/main" xmlns:w14="http://schemas.microsoft.com/office/word/2010/wordml" xmlns:w15="http://schemas.microsoft.com/office/word/2012/wordml" xmlns:w16se="http://schemas.microsoft.com/office/word/2015/wordml/symex" xmlns:wpg="http://schemas.microsoft.com/office/word/2010/wordprocessingGroup" xmlns:wpi="http://schemas.microsoft.com/office/word/2010/wordprocessingInk" xmlns:wne="http://schemas.microsoft.com/office/word/2006/wordml" xmlns:wps="http://schemas.microsoft.com/office/word/2010/wordprocessingShape" mc:Ignorable="w14 w15 w16se wp14">
+<w:comments xmlns:wpc="http://schemas.microsoft.com/office/word/2010/wordprocessingCanvas" xmlns:mc="http://schemas.openxmlformats.org/markup-compatibility/2006" xmlns:o="urn:schemas-microsoft-com:office:office" xmlns:r="http://schemas.openxmlformats.org/officeDocument/2006/relationships" xmlns:m="http://schemas.openxmlformats.org/officeDocument/2006/math" xmlns:v="urn:schemas-microsoft-com:vml" xmlns:wp14="http://schemas.microsoft.com/office/word/2010/wordprocessingDrawing" xmlns:wp="http://schemas.openxmlformats.org/drawingml/2006/wordprocessingDrawing" xmlns:w10="urn:schemas-microsoft-com:office:word" xmlns:w="http://schemas.openxmlformats.org/wordprocessingml/2006/main" xmlns:w14="http://schemas.microsoft.com/office/word/2010/wordml" xmlns:w15="http://schemas.microsoft.com/office/word/2012/wordml" xmlns:wpg="http://schemas.microsoft.com/office/word/2010/wordprocessingGroup" xmlns:wpi="http://schemas.microsoft.com/office/word/2010/wordprocessingInk" xmlns:wne="http://schemas.microsoft.com/office/word/2006/wordml" xmlns:wps="http://schemas.microsoft.com/office/word/2010/wordprocessingShape" mc:Ignorable="w14 w15 wp14">
   <w:comment w:id="27" w:author="V. Deslandres" w:date="2017-06-05T18:10:00Z" w:initials="VDe">
     <w:p>
       <w:pPr>
@@ -6019,14 +5959,14 @@
 </file>
 
 <file path=word/commentsExtended.xml><?xml version="1.0" encoding="utf-8"?>
-<w15:commentsEx xmlns:wpc="http://schemas.microsoft.com/office/word/2010/wordprocessingCanvas" xmlns:cx="http://schemas.microsoft.com/office/drawing/2014/chartex" xmlns:cx1="http://schemas.microsoft.com/office/drawing/2015/9/8/chartex" xmlns:cx2="http://schemas.microsoft.com/office/drawing/2015/10/21/chartex" xmlns:cx3="http://schemas.microsoft.com/office/drawing/2016/5/9/chartex" xmlns:cx4="http://schemas.microsoft.com/office/drawing/2016/5/10/chartex" xmlns:cx5="http://schemas.microsoft.com/office/drawing/2016/5/11/chartex" xmlns:cx6="http://schemas.microsoft.com/office/drawing/2016/5/12/chartex" xmlns:cx7="http://schemas.microsoft.com/office/drawing/2016/5/13/chartex" xmlns:cx8="http://schemas.microsoft.com/office/drawing/2016/5/14/chartex" xmlns:mc="http://schemas.openxmlformats.org/markup-compatibility/2006" xmlns:aink="http://schemas.microsoft.com/office/drawing/2016/ink" xmlns:o="urn:schemas-microsoft-com:office:office" xmlns:r="http://schemas.openxmlformats.org/officeDocument/2006/relationships" xmlns:m="http://schemas.openxmlformats.org/officeDocument/2006/math" xmlns:v="urn:schemas-microsoft-com:vml" xmlns:wp14="http://schemas.microsoft.com/office/word/2010/wordprocessingDrawing" xmlns:wp="http://schemas.openxmlformats.org/drawingml/2006/wordprocessingDrawing" xmlns:w10="urn:schemas-microsoft-com:office:word" xmlns:w="http://schemas.openxmlformats.org/wordprocessingml/2006/main" xmlns:w14="http://schemas.microsoft.com/office/word/2010/wordml" xmlns:w15="http://schemas.microsoft.com/office/word/2012/wordml" xmlns:w16se="http://schemas.microsoft.com/office/word/2015/wordml/symex" xmlns:wpg="http://schemas.microsoft.com/office/word/2010/wordprocessingGroup" xmlns:wpi="http://schemas.microsoft.com/office/word/2010/wordprocessingInk" xmlns:wne="http://schemas.microsoft.com/office/word/2006/wordml" xmlns:wps="http://schemas.microsoft.com/office/word/2010/wordprocessingShape" mc:Ignorable="w14 w15 w16se wp14">
+<w15:commentsEx xmlns:wpc="http://schemas.microsoft.com/office/word/2010/wordprocessingCanvas" xmlns:mc="http://schemas.openxmlformats.org/markup-compatibility/2006" xmlns:o="urn:schemas-microsoft-com:office:office" xmlns:r="http://schemas.openxmlformats.org/officeDocument/2006/relationships" xmlns:m="http://schemas.openxmlformats.org/officeDocument/2006/math" xmlns:v="urn:schemas-microsoft-com:vml" xmlns:wp14="http://schemas.microsoft.com/office/word/2010/wordprocessingDrawing" xmlns:wp="http://schemas.openxmlformats.org/drawingml/2006/wordprocessingDrawing" xmlns:w10="urn:schemas-microsoft-com:office:word" xmlns:w="http://schemas.openxmlformats.org/wordprocessingml/2006/main" xmlns:w14="http://schemas.microsoft.com/office/word/2010/wordml" xmlns:w15="http://schemas.microsoft.com/office/word/2012/wordml" xmlns:wpg="http://schemas.microsoft.com/office/word/2010/wordprocessingGroup" xmlns:wpi="http://schemas.microsoft.com/office/word/2010/wordprocessingInk" xmlns:wne="http://schemas.microsoft.com/office/word/2006/wordml" xmlns:wps="http://schemas.microsoft.com/office/word/2010/wordprocessingShape" mc:Ignorable="w14 w15 wp14">
   <w15:commentEx w15:paraId="153933E6" w15:done="0"/>
   <w15:commentEx w15:paraId="388A4460" w15:done="0"/>
 </w15:commentsEx>
 </file>
 
 <file path=word/endnotes.xml><?xml version="1.0" encoding="utf-8"?>
-<w:endnotes xmlns:wpc="http://schemas.microsoft.com/office/word/2010/wordprocessingCanvas" xmlns:cx="http://schemas.microsoft.com/office/drawing/2014/chartex" xmlns:cx1="http://schemas.microsoft.com/office/drawing/2015/9/8/chartex" xmlns:cx2="http://schemas.microsoft.com/office/drawing/2015/10/21/chartex" xmlns:cx3="http://schemas.microsoft.com/office/drawing/2016/5/9/chartex" xmlns:cx4="http://schemas.microsoft.com/office/drawing/2016/5/10/chartex" xmlns:cx5="http://schemas.microsoft.com/office/drawing/2016/5/11/chartex" xmlns:cx6="http://schemas.microsoft.com/office/drawing/2016/5/12/chartex" xmlns:cx7="http://schemas.microsoft.com/office/drawing/2016/5/13/chartex" xmlns:cx8="http://schemas.microsoft.com/office/drawing/2016/5/14/chartex" xmlns:mc="http://schemas.openxmlformats.org/markup-compatibility/2006" xmlns:aink="http://schemas.microsoft.com/office/drawing/2016/ink" xmlns:o="urn:schemas-microsoft-com:office:office" xmlns:r="http://schemas.openxmlformats.org/officeDocument/2006/relationships" xmlns:m="http://schemas.openxmlformats.org/officeDocument/2006/math" xmlns:v="urn:schemas-microsoft-com:vml" xmlns:wp14="http://schemas.microsoft.com/office/word/2010/wordprocessingDrawing" xmlns:wp="http://schemas.openxmlformats.org/drawingml/2006/wordprocessingDrawing" xmlns:w10="urn:schemas-microsoft-com:office:word" xmlns:w="http://schemas.openxmlformats.org/wordprocessingml/2006/main" xmlns:w14="http://schemas.microsoft.com/office/word/2010/wordml" xmlns:w15="http://schemas.microsoft.com/office/word/2012/wordml" xmlns:w16se="http://schemas.microsoft.com/office/word/2015/wordml/symex" xmlns:wpg="http://schemas.microsoft.com/office/word/2010/wordprocessingGroup" xmlns:wpi="http://schemas.microsoft.com/office/word/2010/wordprocessingInk" xmlns:wne="http://schemas.microsoft.com/office/word/2006/wordml" xmlns:wps="http://schemas.microsoft.com/office/word/2010/wordprocessingShape" mc:Ignorable="w14 w15 w16se wp14">
+<w:endnotes xmlns:wpc="http://schemas.microsoft.com/office/word/2010/wordprocessingCanvas" xmlns:mc="http://schemas.openxmlformats.org/markup-compatibility/2006" xmlns:o="urn:schemas-microsoft-com:office:office" xmlns:r="http://schemas.openxmlformats.org/officeDocument/2006/relationships" xmlns:m="http://schemas.openxmlformats.org/officeDocument/2006/math" xmlns:v="urn:schemas-microsoft-com:vml" xmlns:wp14="http://schemas.microsoft.com/office/word/2010/wordprocessingDrawing" xmlns:wp="http://schemas.openxmlformats.org/drawingml/2006/wordprocessingDrawing" xmlns:w10="urn:schemas-microsoft-com:office:word" xmlns:w="http://schemas.openxmlformats.org/wordprocessingml/2006/main" xmlns:w14="http://schemas.microsoft.com/office/word/2010/wordml" xmlns:w15="http://schemas.microsoft.com/office/word/2012/wordml" xmlns:wpg="http://schemas.microsoft.com/office/word/2010/wordprocessingGroup" xmlns:wpi="http://schemas.microsoft.com/office/word/2010/wordprocessingInk" xmlns:wne="http://schemas.microsoft.com/office/word/2006/wordml" xmlns:wps="http://schemas.microsoft.com/office/word/2010/wordprocessingShape" mc:Ignorable="w14 w15 wp14">
   <w:endnote w:type="separator" w:id="-1">
     <w:p>
       <w:pPr>
@@ -6051,7 +5991,7 @@
 </file>
 
 <file path=word/footer1.xml><?xml version="1.0" encoding="utf-8"?>
-<w:ftr xmlns:wpc="http://schemas.microsoft.com/office/word/2010/wordprocessingCanvas" xmlns:cx="http://schemas.microsoft.com/office/drawing/2014/chartex" xmlns:cx1="http://schemas.microsoft.com/office/drawing/2015/9/8/chartex" xmlns:cx2="http://schemas.microsoft.com/office/drawing/2015/10/21/chartex" xmlns:cx3="http://schemas.microsoft.com/office/drawing/2016/5/9/chartex" xmlns:cx4="http://schemas.microsoft.com/office/drawing/2016/5/10/chartex" xmlns:cx5="http://schemas.microsoft.com/office/drawing/2016/5/11/chartex" xmlns:cx6="http://schemas.microsoft.com/office/drawing/2016/5/12/chartex" xmlns:cx7="http://schemas.microsoft.com/office/drawing/2016/5/13/chartex" xmlns:cx8="http://schemas.microsoft.com/office/drawing/2016/5/14/chartex" xmlns:mc="http://schemas.openxmlformats.org/markup-compatibility/2006" xmlns:aink="http://schemas.microsoft.com/office/drawing/2016/ink" xmlns:o="urn:schemas-microsoft-com:office:office" xmlns:r="http://schemas.openxmlformats.org/officeDocument/2006/relationships" xmlns:m="http://schemas.openxmlformats.org/officeDocument/2006/math" xmlns:v="urn:schemas-microsoft-com:vml" xmlns:wp14="http://schemas.microsoft.com/office/word/2010/wordprocessingDrawing" xmlns:wp="http://schemas.openxmlformats.org/drawingml/2006/wordprocessingDrawing" xmlns:w10="urn:schemas-microsoft-com:office:word" xmlns:w="http://schemas.openxmlformats.org/wordprocessingml/2006/main" xmlns:w14="http://schemas.microsoft.com/office/word/2010/wordml" xmlns:w15="http://schemas.microsoft.com/office/word/2012/wordml" xmlns:w16se="http://schemas.microsoft.com/office/word/2015/wordml/symex" xmlns:wpg="http://schemas.microsoft.com/office/word/2010/wordprocessingGroup" xmlns:wpi="http://schemas.microsoft.com/office/word/2010/wordprocessingInk" xmlns:wne="http://schemas.microsoft.com/office/word/2006/wordml" xmlns:wps="http://schemas.microsoft.com/office/word/2010/wordprocessingShape" mc:Ignorable="w14 w15 w16se wp14">
+<w:ftr xmlns:wpc="http://schemas.microsoft.com/office/word/2010/wordprocessingCanvas" xmlns:mc="http://schemas.openxmlformats.org/markup-compatibility/2006" xmlns:o="urn:schemas-microsoft-com:office:office" xmlns:r="http://schemas.openxmlformats.org/officeDocument/2006/relationships" xmlns:m="http://schemas.openxmlformats.org/officeDocument/2006/math" xmlns:v="urn:schemas-microsoft-com:vml" xmlns:wp14="http://schemas.microsoft.com/office/word/2010/wordprocessingDrawing" xmlns:wp="http://schemas.openxmlformats.org/drawingml/2006/wordprocessingDrawing" xmlns:w10="urn:schemas-microsoft-com:office:word" xmlns:w="http://schemas.openxmlformats.org/wordprocessingml/2006/main" xmlns:w14="http://schemas.microsoft.com/office/word/2010/wordml" xmlns:w15="http://schemas.microsoft.com/office/word/2012/wordml" xmlns:wpg="http://schemas.microsoft.com/office/word/2010/wordprocessingGroup" xmlns:wpi="http://schemas.microsoft.com/office/word/2010/wordprocessingInk" xmlns:wne="http://schemas.microsoft.com/office/word/2006/wordml" xmlns:wps="http://schemas.microsoft.com/office/word/2010/wordprocessingShape" mc:Ignorable="w14 w15 wp14">
   <w:sdt>
     <w:sdtPr>
       <w:id w:val="1439874074"/>
@@ -6080,7 +6020,7 @@
           <w:rPr>
             <w:noProof/>
           </w:rPr>
-          <w:t>16</w:t>
+          <w:t>13</w:t>
         </w:r>
         <w:r>
           <w:fldChar w:fldCharType="end"/>
@@ -6097,7 +6037,7 @@
 </file>
 
 <file path=word/footnotes.xml><?xml version="1.0" encoding="utf-8"?>
-<w:footnotes xmlns:wpc="http://schemas.microsoft.com/office/word/2010/wordprocessingCanvas" xmlns:cx="http://schemas.microsoft.com/office/drawing/2014/chartex" xmlns:cx1="http://schemas.microsoft.com/office/drawing/2015/9/8/chartex" xmlns:cx2="http://schemas.microsoft.com/office/drawing/2015/10/21/chartex" xmlns:cx3="http://schemas.microsoft.com/office/drawing/2016/5/9/chartex" xmlns:cx4="http://schemas.microsoft.com/office/drawing/2016/5/10/chartex" xmlns:cx5="http://schemas.microsoft.com/office/drawing/2016/5/11/chartex" xmlns:cx6="http://schemas.microsoft.com/office/drawing/2016/5/12/chartex" xmlns:cx7="http://schemas.microsoft.com/office/drawing/2016/5/13/chartex" xmlns:cx8="http://schemas.microsoft.com/office/drawing/2016/5/14/chartex" xmlns:mc="http://schemas.openxmlformats.org/markup-compatibility/2006" xmlns:aink="http://schemas.microsoft.com/office/drawing/2016/ink" xmlns:o="urn:schemas-microsoft-com:office:office" xmlns:r="http://schemas.openxmlformats.org/officeDocument/2006/relationships" xmlns:m="http://schemas.openxmlformats.org/officeDocument/2006/math" xmlns:v="urn:schemas-microsoft-com:vml" xmlns:wp14="http://schemas.microsoft.com/office/word/2010/wordprocessingDrawing" xmlns:wp="http://schemas.openxmlformats.org/drawingml/2006/wordprocessingDrawing" xmlns:w10="urn:schemas-microsoft-com:office:word" xmlns:w="http://schemas.openxmlformats.org/wordprocessingml/2006/main" xmlns:w14="http://schemas.microsoft.com/office/word/2010/wordml" xmlns:w15="http://schemas.microsoft.com/office/word/2012/wordml" xmlns:w16se="http://schemas.microsoft.com/office/word/2015/wordml/symex" xmlns:wpg="http://schemas.microsoft.com/office/word/2010/wordprocessingGroup" xmlns:wpi="http://schemas.microsoft.com/office/word/2010/wordprocessingInk" xmlns:wne="http://schemas.microsoft.com/office/word/2006/wordml" xmlns:wps="http://schemas.microsoft.com/office/word/2010/wordprocessingShape" mc:Ignorable="w14 w15 w16se wp14">
+<w:footnotes xmlns:wpc="http://schemas.microsoft.com/office/word/2010/wordprocessingCanvas" xmlns:mc="http://schemas.openxmlformats.org/markup-compatibility/2006" xmlns:o="urn:schemas-microsoft-com:office:office" xmlns:r="http://schemas.openxmlformats.org/officeDocument/2006/relationships" xmlns:m="http://schemas.openxmlformats.org/officeDocument/2006/math" xmlns:v="urn:schemas-microsoft-com:vml" xmlns:wp14="http://schemas.microsoft.com/office/word/2010/wordprocessingDrawing" xmlns:wp="http://schemas.openxmlformats.org/drawingml/2006/wordprocessingDrawing" xmlns:w10="urn:schemas-microsoft-com:office:word" xmlns:w="http://schemas.openxmlformats.org/wordprocessingml/2006/main" xmlns:w14="http://schemas.microsoft.com/office/word/2010/wordml" xmlns:w15="http://schemas.microsoft.com/office/word/2012/wordml" xmlns:wpg="http://schemas.microsoft.com/office/word/2010/wordprocessingGroup" xmlns:wpi="http://schemas.microsoft.com/office/word/2010/wordprocessingInk" xmlns:wne="http://schemas.microsoft.com/office/word/2006/wordml" xmlns:wps="http://schemas.microsoft.com/office/word/2010/wordprocessingShape" mc:Ignorable="w14 w15 wp14">
   <w:footnote w:type="separator" w:id="-1">
     <w:p>
       <w:pPr>
@@ -6122,8 +6062,8 @@
 </file>
 
 <file path=word/numbering.xml><?xml version="1.0" encoding="utf-8"?>
-<w:numbering xmlns:wpc="http://schemas.microsoft.com/office/word/2010/wordprocessingCanvas" xmlns:cx="http://schemas.microsoft.com/office/drawing/2014/chartex" xmlns:cx1="http://schemas.microsoft.com/office/drawing/2015/9/8/chartex" xmlns:cx2="http://schemas.microsoft.com/office/drawing/2015/10/21/chartex" xmlns:cx3="http://schemas.microsoft.com/office/drawing/2016/5/9/chartex" xmlns:cx4="http://schemas.microsoft.com/office/drawing/2016/5/10/chartex" xmlns:cx5="http://schemas.microsoft.com/office/drawing/2016/5/11/chartex" xmlns:cx6="http://schemas.microsoft.com/office/drawing/2016/5/12/chartex" xmlns:cx7="http://schemas.microsoft.com/office/drawing/2016/5/13/chartex" xmlns:cx8="http://schemas.microsoft.com/office/drawing/2016/5/14/chartex" xmlns:mc="http://schemas.openxmlformats.org/markup-compatibility/2006" xmlns:aink="http://schemas.microsoft.com/office/drawing/2016/ink" xmlns:o="urn:schemas-microsoft-com:office:office" xmlns:r="http://schemas.openxmlformats.org/officeDocument/2006/relationships" xmlns:m="http://schemas.openxmlformats.org/officeDocument/2006/math" xmlns:v="urn:schemas-microsoft-com:vml" xmlns:wp14="http://schemas.microsoft.com/office/word/2010/wordprocessingDrawing" xmlns:wp="http://schemas.openxmlformats.org/drawingml/2006/wordprocessingDrawing" xmlns:w10="urn:schemas-microsoft-com:office:word" xmlns:w="http://schemas.openxmlformats.org/wordprocessingml/2006/main" xmlns:w14="http://schemas.microsoft.com/office/word/2010/wordml" xmlns:w15="http://schemas.microsoft.com/office/word/2012/wordml" xmlns:w16se="http://schemas.microsoft.com/office/word/2015/wordml/symex" xmlns:wpg="http://schemas.microsoft.com/office/word/2010/wordprocessingGroup" xmlns:wpi="http://schemas.microsoft.com/office/word/2010/wordprocessingInk" xmlns:wne="http://schemas.microsoft.com/office/word/2006/wordml" xmlns:wps="http://schemas.microsoft.com/office/word/2010/wordprocessingShape" mc:Ignorable="w14 w15 w16se wp14">
-  <w:abstractNum w:abstractNumId="0" w15:restartNumberingAfterBreak="0">
+<w:numbering xmlns:wpc="http://schemas.microsoft.com/office/word/2010/wordprocessingCanvas" xmlns:mc="http://schemas.openxmlformats.org/markup-compatibility/2006" xmlns:o="urn:schemas-microsoft-com:office:office" xmlns:r="http://schemas.openxmlformats.org/officeDocument/2006/relationships" xmlns:m="http://schemas.openxmlformats.org/officeDocument/2006/math" xmlns:v="urn:schemas-microsoft-com:vml" xmlns:wp14="http://schemas.microsoft.com/office/word/2010/wordprocessingDrawing" xmlns:wp="http://schemas.openxmlformats.org/drawingml/2006/wordprocessingDrawing" xmlns:w10="urn:schemas-microsoft-com:office:word" xmlns:w="http://schemas.openxmlformats.org/wordprocessingml/2006/main" xmlns:w14="http://schemas.microsoft.com/office/word/2010/wordml" xmlns:w15="http://schemas.microsoft.com/office/word/2012/wordml" xmlns:wpg="http://schemas.microsoft.com/office/word/2010/wordprocessingGroup" xmlns:wpi="http://schemas.microsoft.com/office/word/2010/wordprocessingInk" xmlns:wne="http://schemas.microsoft.com/office/word/2006/wordml" xmlns:wps="http://schemas.microsoft.com/office/word/2010/wordprocessingShape" mc:Ignorable="w14 w15 wp14">
+  <w:abstractNum w:abstractNumId="0">
     <w:nsid w:val="05BA6194"/>
     <w:multiLevelType w:val="multilevel"/>
     <w:tmpl w:val="75D4B7E4"/>
@@ -6235,7 +6175,7 @@
       </w:rPr>
     </w:lvl>
   </w:abstractNum>
-  <w:abstractNum w:abstractNumId="1" w15:restartNumberingAfterBreak="0">
+  <w:abstractNum w:abstractNumId="1">
     <w:nsid w:val="205C263D"/>
     <w:multiLevelType w:val="multilevel"/>
     <w:tmpl w:val="7C78796E"/>
@@ -6357,7 +6297,7 @@
       </w:pPr>
     </w:lvl>
   </w:abstractNum>
-  <w:abstractNum w:abstractNumId="2" w15:restartNumberingAfterBreak="0">
+  <w:abstractNum w:abstractNumId="2">
     <w:nsid w:val="31E0289C"/>
     <w:multiLevelType w:val="multilevel"/>
     <w:tmpl w:val="2A626D16"/>
@@ -6483,7 +6423,7 @@
 </file>
 
 <file path=word/styles.xml><?xml version="1.0" encoding="utf-8"?>
-<w:styles xmlns:mc="http://schemas.openxmlformats.org/markup-compatibility/2006" xmlns:r="http://schemas.openxmlformats.org/officeDocument/2006/relationships" xmlns:w="http://schemas.openxmlformats.org/wordprocessingml/2006/main" xmlns:w14="http://schemas.microsoft.com/office/word/2010/wordml" xmlns:w15="http://schemas.microsoft.com/office/word/2012/wordml" xmlns:w16se="http://schemas.microsoft.com/office/word/2015/wordml/symex" mc:Ignorable="w14 w15 w16se">
+<w:styles xmlns:mc="http://schemas.openxmlformats.org/markup-compatibility/2006" xmlns:r="http://schemas.openxmlformats.org/officeDocument/2006/relationships" xmlns:w="http://schemas.openxmlformats.org/wordprocessingml/2006/main" xmlns:w14="http://schemas.microsoft.com/office/word/2010/wordml" xmlns:w15="http://schemas.microsoft.com/office/word/2012/wordml" mc:Ignorable="w14 w15">
   <w:docDefaults>
     <w:rPrDefault>
       <w:rPr>
@@ -6495,7 +6435,7 @@
     </w:rPrDefault>
     <w:pPrDefault/>
   </w:docDefaults>
-  <w:latentStyles w:defLockedState="0" w:defUIPriority="99" w:defSemiHidden="0" w:defUnhideWhenUsed="0" w:defQFormat="0" w:count="374">
+  <w:latentStyles w:defLockedState="0" w:defUIPriority="99" w:defSemiHidden="0" w:defUnhideWhenUsed="0" w:defQFormat="0" w:count="371">
     <w:lsdException w:name="Normal" w:uiPriority="0" w:qFormat="1"/>
     <w:lsdException w:name="heading 1" w:uiPriority="9" w:qFormat="1"/>
     <w:lsdException w:name="heading 2" w:semiHidden="1" w:uiPriority="9" w:unhideWhenUsed="1" w:qFormat="1"/>
@@ -6601,6 +6541,7 @@
     <w:lsdException w:name="HTML Sample" w:semiHidden="1" w:unhideWhenUsed="1"/>
     <w:lsdException w:name="HTML Typewriter" w:semiHidden="1" w:unhideWhenUsed="1"/>
     <w:lsdException w:name="HTML Variable" w:semiHidden="1" w:unhideWhenUsed="1"/>
+    <w:lsdException w:name="Normal Table" w:semiHidden="1" w:unhideWhenUsed="1"/>
     <w:lsdException w:name="annotation subject" w:semiHidden="1" w:unhideWhenUsed="1"/>
     <w:lsdException w:name="No List" w:semiHidden="1" w:unhideWhenUsed="1"/>
     <w:lsdException w:name="Outline List 1" w:semiHidden="1" w:unhideWhenUsed="1"/>
@@ -6645,6 +6586,7 @@
     <w:lsdException w:name="Table Professional" w:semiHidden="1" w:unhideWhenUsed="1"/>
     <w:lsdException w:name="Table Subtle 1" w:semiHidden="1" w:unhideWhenUsed="1"/>
     <w:lsdException w:name="Table Subtle 2" w:semiHidden="1" w:unhideWhenUsed="1"/>
+    <w:lsdException w:name="Table Web 1" w:semiHidden="1" w:unhideWhenUsed="1"/>
     <w:lsdException w:name="Table Web 2" w:semiHidden="1" w:unhideWhenUsed="1"/>
     <w:lsdException w:name="Table Web 3" w:semiHidden="1" w:unhideWhenUsed="1"/>
     <w:lsdException w:name="Balloon Text" w:semiHidden="1" w:unhideWhenUsed="1"/>
@@ -6856,9 +6798,6 @@
     <w:lsdException w:name="List Table 5 Dark Accent 6" w:uiPriority="50"/>
     <w:lsdException w:name="List Table 6 Colorful Accent 6" w:uiPriority="51"/>
     <w:lsdException w:name="List Table 7 Colorful Accent 6" w:uiPriority="52"/>
-    <w:lsdException w:name="Mention" w:semiHidden="1" w:unhideWhenUsed="1"/>
-    <w:lsdException w:name="Smart Hyperlink" w:semiHidden="1" w:unhideWhenUsed="1"/>
-    <w:lsdException w:name="Hashtag" w:semiHidden="1" w:unhideWhenUsed="1"/>
   </w:latentStyles>
   <w:style w:type="paragraph" w:default="1" w:styleId="Normal">
     <w:name w:val="Normal"/>
@@ -7435,7 +7374,7 @@
     <w:uiPriority w:val="99"/>
     <w:rsid w:val="00CD79A3"/>
   </w:style>
-  <w:style w:type="character" w:styleId="Mention">
+  <w:style w:type="character" w:customStyle="1" w:styleId="Mention">
     <w:name w:val="Mention"/>
     <w:basedOn w:val="Policepardfaut"/>
     <w:uiPriority w:val="99"/>
@@ -7769,7 +7708,7 @@
 </file>
 
 <file path=customXml/itemProps2.xml><?xml version="1.0" encoding="utf-8"?>
-<ds:datastoreItem xmlns:ds="http://schemas.openxmlformats.org/officeDocument/2006/customXml" ds:itemID="{43FB1AA2-0EE9-475D-A886-2E7A8FC25973}">
+<ds:datastoreItem xmlns:ds="http://schemas.openxmlformats.org/officeDocument/2006/customXml" ds:itemID="{D87F94D3-D6FA-4DC8-827C-20EB8DFAF68B}">
   <ds:schemaRefs>
     <ds:schemaRef ds:uri="http://schemas.openxmlformats.org/officeDocument/2006/bibliography"/>
   </ds:schemaRefs>

</xml_diff>

<commit_message>
Dernières modifs avant check orthographique
*Faudo is bae*
</commit_message>
<xml_diff>
--- a/Ptut Cahier - version 2.docx
+++ b/Ptut Cahier - version 2.docx
@@ -1,6 +1,6 @@
 
 <file path=word/document.xml><?xml version="1.0" encoding="utf-8"?>
-<w:document xmlns:wpc="http://schemas.microsoft.com/office/word/2010/wordprocessingCanvas" xmlns:mc="http://schemas.openxmlformats.org/markup-compatibility/2006" xmlns:o="urn:schemas-microsoft-com:office:office" xmlns:r="http://schemas.openxmlformats.org/officeDocument/2006/relationships" xmlns:m="http://schemas.openxmlformats.org/officeDocument/2006/math" xmlns:v="urn:schemas-microsoft-com:vml" xmlns:wp14="http://schemas.microsoft.com/office/word/2010/wordprocessingDrawing" xmlns:wp="http://schemas.openxmlformats.org/drawingml/2006/wordprocessingDrawing" xmlns:w10="urn:schemas-microsoft-com:office:word" xmlns:w="http://schemas.openxmlformats.org/wordprocessingml/2006/main" xmlns:w14="http://schemas.microsoft.com/office/word/2010/wordml" xmlns:w15="http://schemas.microsoft.com/office/word/2012/wordml" xmlns:wpg="http://schemas.microsoft.com/office/word/2010/wordprocessingGroup" xmlns:wpi="http://schemas.microsoft.com/office/word/2010/wordprocessingInk" xmlns:wne="http://schemas.microsoft.com/office/word/2006/wordml" xmlns:wps="http://schemas.microsoft.com/office/word/2010/wordprocessingShape" mc:Ignorable="w14 w15 wp14">
+<w:document xmlns:wpc="http://schemas.microsoft.com/office/word/2010/wordprocessingCanvas" xmlns:cx="http://schemas.microsoft.com/office/drawing/2014/chartex" xmlns:cx1="http://schemas.microsoft.com/office/drawing/2015/9/8/chartex" xmlns:cx2="http://schemas.microsoft.com/office/drawing/2015/10/21/chartex" xmlns:cx3="http://schemas.microsoft.com/office/drawing/2016/5/9/chartex" xmlns:cx4="http://schemas.microsoft.com/office/drawing/2016/5/10/chartex" xmlns:cx5="http://schemas.microsoft.com/office/drawing/2016/5/11/chartex" xmlns:cx6="http://schemas.microsoft.com/office/drawing/2016/5/12/chartex" xmlns:cx7="http://schemas.microsoft.com/office/drawing/2016/5/13/chartex" xmlns:cx8="http://schemas.microsoft.com/office/drawing/2016/5/14/chartex" xmlns:mc="http://schemas.openxmlformats.org/markup-compatibility/2006" xmlns:aink="http://schemas.microsoft.com/office/drawing/2016/ink" xmlns:o="urn:schemas-microsoft-com:office:office" xmlns:r="http://schemas.openxmlformats.org/officeDocument/2006/relationships" xmlns:m="http://schemas.openxmlformats.org/officeDocument/2006/math" xmlns:v="urn:schemas-microsoft-com:vml" xmlns:wp14="http://schemas.microsoft.com/office/word/2010/wordprocessingDrawing" xmlns:wp="http://schemas.openxmlformats.org/drawingml/2006/wordprocessingDrawing" xmlns:w10="urn:schemas-microsoft-com:office:word" xmlns:w="http://schemas.openxmlformats.org/wordprocessingml/2006/main" xmlns:w14="http://schemas.microsoft.com/office/word/2010/wordml" xmlns:w15="http://schemas.microsoft.com/office/word/2012/wordml" xmlns:w16se="http://schemas.microsoft.com/office/word/2015/wordml/symex" xmlns:wpg="http://schemas.microsoft.com/office/word/2010/wordprocessingGroup" xmlns:wpi="http://schemas.microsoft.com/office/word/2010/wordprocessingInk" xmlns:wne="http://schemas.microsoft.com/office/word/2006/wordml" xmlns:wps="http://schemas.microsoft.com/office/word/2010/wordprocessingShape" mc:Ignorable="w14 w15 w16se wp14">
   <w:body>
     <w:sdt>
       <w:sdtPr>
@@ -28,202 +28,531 @@
             <w:rPr>
               <w:noProof/>
             </w:rPr>
-            <w:pict w14:anchorId="760F3BD6">
-              <v:shapetype id="_x0000_t202" coordsize="21600,21600" o:spt="202" path="m,l,21600r21600,l21600,xe">
-                <v:stroke joinstyle="miter"/>
-                <v:path gradientshapeok="t" o:connecttype="rect"/>
-              </v:shapetype>
-              <v:shape id="Zone de texte 131" o:spid="_x0000_s1026" type="#_x0000_t202" style="position:absolute;margin-left:0;margin-top:351.8pt;width:369pt;height:529.2pt;z-index:251662336;visibility:visible;mso-wrap-style:square;mso-width-percent:790;mso-height-percent:350;mso-wrap-distance-left:14.4pt;mso-wrap-distance-top:0;mso-wrap-distance-right:14.4pt;mso-wrap-distance-bottom:0;mso-position-horizontal:center;mso-position-horizontal-relative:margin;mso-position-vertical:absolute;mso-position-vertical-relative:page;mso-width-percent:790;mso-height-percent:350;mso-width-relative:margin;mso-height-relative:page;v-text-anchor:top" o:gfxdata="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" filled="f" stroked="f" strokeweight=".5pt">
-                <v:textbox style="mso-fit-shape-to-text:t" inset="0,0,0,0">
-                  <w:txbxContent>
-                    <w:p>
-                      <w:pPr>
-                        <w:pStyle w:val="Sansinterligne"/>
-                        <w:spacing w:before="40" w:after="560" w:line="216" w:lineRule="auto"/>
-                        <w:rPr>
-                          <w:color w:val="4472C4" w:themeColor="accent1"/>
-                          <w:sz w:val="72"/>
-                          <w:szCs w:val="72"/>
-                        </w:rPr>
-                      </w:pPr>
-                      <w:sdt>
-                        <w:sdtPr>
-                          <w:rPr>
-                            <w:color w:val="4472C4" w:themeColor="accent1"/>
-                            <w:sz w:val="72"/>
-                            <w:szCs w:val="72"/>
-                          </w:rPr>
-                          <w:alias w:val="Titre"/>
-                          <w:tag w:val=""/>
-                          <w:id w:val="1322853462"/>
-                          <w:dataBinding w:prefixMappings="xmlns:ns0='http://purl.org/dc/elements/1.1/' xmlns:ns1='http://schemas.openxmlformats.org/package/2006/metadata/core-properties' " w:xpath="/ns1:coreProperties[1]/ns0:title[1]" w:storeItemID="{6C3C8BC8-F283-45AE-878A-BAB7291924A1}"/>
-                          <w:text/>
-                        </w:sdtPr>
-                        <w:sdtEndPr/>
-                        <w:sdtContent>
-                          <w:r>
+            <mc:AlternateContent>
+              <mc:Choice Requires="wps">
+                <w:drawing>
+                  <wp:anchor distT="0" distB="0" distL="182880" distR="182880" simplePos="0" relativeHeight="251662336" behindDoc="0" locked="0" layoutInCell="1" allowOverlap="1" wp14:anchorId="760F3BD6" wp14:editId="227F5410">
+                    <wp:simplePos x="0" y="0"/>
+                    <wp:positionH relativeFrom="margin">
+                      <wp:align>center</wp:align>
+                    </wp:positionH>
+                    <wp:positionV relativeFrom="page">
+                      <wp:posOffset>4467860</wp:posOffset>
+                    </wp:positionV>
+                    <wp:extent cx="4551045" cy="2367280"/>
+                    <wp:effectExtent l="0" t="0" r="0" b="0"/>
+                    <wp:wrapSquare wrapText="bothSides"/>
+                    <wp:docPr id="131" name="Zone de texte 131"/>
+                    <wp:cNvGraphicFramePr>
+                      <a:graphicFrameLocks xmlns:a="http://schemas.openxmlformats.org/drawingml/2006/main"/>
+                    </wp:cNvGraphicFramePr>
+                    <a:graphic xmlns:a="http://schemas.openxmlformats.org/drawingml/2006/main">
+                      <a:graphicData uri="http://schemas.microsoft.com/office/word/2010/wordprocessingShape">
+                        <wps:wsp>
+                          <wps:cNvSpPr txBox="1">
+                            <a:spLocks/>
+                          </wps:cNvSpPr>
+                          <wps:spPr>
+                            <a:xfrm>
+                              <a:off x="0" y="0"/>
+                              <a:ext cx="4551045" cy="2367280"/>
+                            </a:xfrm>
+                            <a:prstGeom prst="rect">
+                              <a:avLst/>
+                            </a:prstGeom>
+                            <a:noFill/>
+                            <a:ln w="6350">
+                              <a:noFill/>
+                            </a:ln>
+                            <a:effectLst/>
+                          </wps:spPr>
+                          <wps:style>
+                            <a:lnRef idx="0">
+                              <a:schemeClr val="accent1"/>
+                            </a:lnRef>
+                            <a:fillRef idx="0">
+                              <a:schemeClr val="accent1"/>
+                            </a:fillRef>
+                            <a:effectRef idx="0">
+                              <a:schemeClr val="accent1"/>
+                            </a:effectRef>
+                            <a:fontRef idx="minor">
+                              <a:schemeClr val="dk1"/>
+                            </a:fontRef>
+                          </wps:style>
+                          <wps:txbx>
+                            <w:txbxContent>
+                              <w:p>
+                                <w:pPr>
+                                  <w:pStyle w:val="Sansinterligne"/>
+                                  <w:spacing w:before="40" w:after="560" w:line="216" w:lineRule="auto"/>
+                                  <w:rPr>
+                                    <w:color w:val="4472C4" w:themeColor="accent1"/>
+                                    <w:sz w:val="72"/>
+                                    <w:szCs w:val="72"/>
+                                  </w:rPr>
+                                </w:pPr>
+                                <w:sdt>
+                                  <w:sdtPr>
+                                    <w:rPr>
+                                      <w:color w:val="4472C4" w:themeColor="accent1"/>
+                                      <w:sz w:val="72"/>
+                                      <w:szCs w:val="72"/>
+                                    </w:rPr>
+                                    <w:alias w:val="Titre"/>
+                                    <w:tag w:val=""/>
+                                    <w:id w:val="1322853462"/>
+                                    <w:dataBinding w:prefixMappings="xmlns:ns0='http://purl.org/dc/elements/1.1/' xmlns:ns1='http://schemas.openxmlformats.org/package/2006/metadata/core-properties' " w:xpath="/ns1:coreProperties[1]/ns0:title[1]" w:storeItemID="{6C3C8BC8-F283-45AE-878A-BAB7291924A1}"/>
+                                    <w:text/>
+                                  </w:sdtPr>
+                                  <w:sdtEndPr/>
+                                  <w:sdtContent>
+                                    <w:r>
+                                      <w:rPr>
+                                        <w:color w:val="4472C4" w:themeColor="accent1"/>
+                                        <w:sz w:val="72"/>
+                                        <w:szCs w:val="72"/>
+                                      </w:rPr>
+                                      <w:t>Robot Marcheur Quadripède – Roboticia Quattro</w:t>
+                                    </w:r>
+                                  </w:sdtContent>
+                                </w:sdt>
+                              </w:p>
+                              <w:sdt>
+                                <w:sdtPr>
+                                  <w:rPr>
+                                    <w:color w:val="1F4E79" w:themeColor="accent5" w:themeShade="80"/>
+                                    <w:sz w:val="28"/>
+                                    <w:szCs w:val="28"/>
+                                  </w:rPr>
+                                  <w:alias w:val="Sous-titre"/>
+                                  <w:tag w:val=""/>
+                                  <w:id w:val="1291861349"/>
+                                  <w:dataBinding w:prefixMappings="xmlns:ns0='http://purl.org/dc/elements/1.1/' xmlns:ns1='http://schemas.openxmlformats.org/package/2006/metadata/core-properties' " w:xpath="/ns1:coreProperties[1]/ns0:subject[1]" w:storeItemID="{6C3C8BC8-F283-45AE-878A-BAB7291924A1}"/>
+                                  <w:text/>
+                                </w:sdtPr>
+                                <w:sdtEndPr/>
+                                <w:sdtContent>
+                                  <w:p>
+                                    <w:pPr>
+                                      <w:pStyle w:val="Sansinterligne"/>
+                                      <w:spacing w:before="40" w:after="40"/>
+                                      <w:rPr>
+                                        <w:caps/>
+                                        <w:color w:val="1F4E79" w:themeColor="accent5" w:themeShade="80"/>
+                                        <w:sz w:val="28"/>
+                                        <w:szCs w:val="28"/>
+                                      </w:rPr>
+                                    </w:pPr>
+                                    <w:r>
+                                      <w:rPr>
+                                        <w:color w:val="1F4E79" w:themeColor="accent5" w:themeShade="80"/>
+                                        <w:sz w:val="28"/>
+                                        <w:szCs w:val="28"/>
+                                      </w:rPr>
+                                      <w:t>Projet tuteuré</w:t>
+                                    </w:r>
+                                    <w:r>
+                                      <w:rPr>
+                                        <w:color w:val="1F4E79" w:themeColor="accent5" w:themeShade="80"/>
+                                        <w:sz w:val="28"/>
+                                        <w:szCs w:val="28"/>
+                                      </w:rPr>
+                                      <w:t xml:space="preserve"> – DUT Informatique</w:t>
+                                    </w:r>
+                                  </w:p>
+                                </w:sdtContent>
+                              </w:sdt>
+                              <w:sdt>
+                                <w:sdtPr>
+                                  <w:rPr>
+                                    <w:color w:val="5B9BD5" w:themeColor="accent5"/>
+                                    <w:sz w:val="24"/>
+                                    <w:szCs w:val="24"/>
+                                  </w:rPr>
+                                  <w:alias w:val="Auteur"/>
+                                  <w:tag w:val=""/>
+                                  <w:id w:val="-1801059317"/>
+                                  <w:dataBinding w:prefixMappings="xmlns:ns0='http://purl.org/dc/elements/1.1/' xmlns:ns1='http://schemas.openxmlformats.org/package/2006/metadata/core-properties' " w:xpath="/ns1:coreProperties[1]/ns0:creator[1]" w:storeItemID="{6C3C8BC8-F283-45AE-878A-BAB7291924A1}"/>
+                                  <w:text/>
+                                </w:sdtPr>
+                                <w:sdtEndPr/>
+                                <w:sdtContent>
+                                  <w:p>
+                                    <w:pPr>
+                                      <w:pStyle w:val="Sansinterligne"/>
+                                      <w:spacing w:before="80" w:after="40"/>
+                                      <w:rPr>
+                                        <w:caps/>
+                                        <w:color w:val="5B9BD5" w:themeColor="accent5"/>
+                                        <w:sz w:val="24"/>
+                                        <w:szCs w:val="24"/>
+                                      </w:rPr>
+                                    </w:pPr>
+                                    <w:r>
+                                      <w:rPr>
+                                        <w:color w:val="5B9BD5" w:themeColor="accent5"/>
+                                        <w:sz w:val="24"/>
+                                        <w:szCs w:val="24"/>
+                                      </w:rPr>
+                                      <w:t>Axel Danguin</w:t>
+                                    </w:r>
+                                    <w:r>
+                                      <w:rPr>
+                                        <w:color w:val="5B9BD5" w:themeColor="accent5"/>
+                                        <w:sz w:val="24"/>
+                                        <w:szCs w:val="24"/>
+                                      </w:rPr>
+                                      <w:t>, Noël Lucas, Hetsch Yohan, Brustolin Marc</w:t>
+                                    </w:r>
+                                  </w:p>
+                                </w:sdtContent>
+                              </w:sdt>
+                            </w:txbxContent>
+                          </wps:txbx>
+                          <wps:bodyPr rot="0" spcFirstLastPara="0" vertOverflow="overflow" horzOverflow="overflow" vert="horz" wrap="square" lIns="0" tIns="0" rIns="0" bIns="0" numCol="1" spcCol="0" rtlCol="0" fromWordArt="0" anchor="t" anchorCtr="0" forceAA="0" compatLnSpc="1">
+                            <a:prstTxWarp prst="textNoShape">
+                              <a:avLst/>
+                            </a:prstTxWarp>
+                            <a:spAutoFit/>
+                          </wps:bodyPr>
+                        </wps:wsp>
+                      </a:graphicData>
+                    </a:graphic>
+                    <wp14:sizeRelH relativeFrom="margin">
+                      <wp14:pctWidth>79000</wp14:pctWidth>
+                    </wp14:sizeRelH>
+                    <wp14:sizeRelV relativeFrom="page">
+                      <wp14:pctHeight>35000</wp14:pctHeight>
+                    </wp14:sizeRelV>
+                  </wp:anchor>
+                </w:drawing>
+              </mc:Choice>
+              <mc:Fallback>
+                <w:pict>
+                  <v:shapetype w14:anchorId="760F3BD6" id="_x0000_t202" coordsize="21600,21600" o:spt="202" path="m,l,21600r21600,l21600,xe">
+                    <v:stroke joinstyle="miter"/>
+                    <v:path gradientshapeok="t" o:connecttype="rect"/>
+                  </v:shapetype>
+                  <v:shape id="Zone de texte 131" o:spid="_x0000_s1026" type="#_x0000_t202" style="position:absolute;margin-left:0;margin-top:351.8pt;width:358.35pt;height:186.4pt;z-index:251662336;visibility:visible;mso-wrap-style:square;mso-width-percent:790;mso-height-percent:350;mso-wrap-distance-left:14.4pt;mso-wrap-distance-top:0;mso-wrap-distance-right:14.4pt;mso-wrap-distance-bottom:0;mso-position-horizontal:center;mso-position-horizontal-relative:margin;mso-position-vertical:absolute;mso-position-vertical-relative:page;mso-width-percent:790;mso-height-percent:350;mso-width-relative:margin;mso-height-relative:page;v-text-anchor:top" o:gfxdata="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" filled="f" stroked="f" strokeweight=".5pt">
+                    <v:textbox style="mso-fit-shape-to-text:t" inset="0,0,0,0">
+                      <w:txbxContent>
+                        <w:p>
+                          <w:pPr>
+                            <w:pStyle w:val="Sansinterligne"/>
+                            <w:spacing w:before="40" w:after="560" w:line="216" w:lineRule="auto"/>
                             <w:rPr>
                               <w:color w:val="4472C4" w:themeColor="accent1"/>
                               <w:sz w:val="72"/>
                               <w:szCs w:val="72"/>
                             </w:rPr>
-                            <w:t>Robot Marcheur Quadripède – Roboticia Quattro</w:t>
-                          </w:r>
-                        </w:sdtContent>
-                      </w:sdt>
-                    </w:p>
-                    <w:sdt>
-                      <w:sdtPr>
-                        <w:rPr>
-                          <w:color w:val="1F4E79" w:themeColor="accent5" w:themeShade="80"/>
-                          <w:sz w:val="28"/>
-                          <w:szCs w:val="28"/>
-                        </w:rPr>
-                        <w:alias w:val="Sous-titre"/>
-                        <w:tag w:val=""/>
-                        <w:id w:val="1291861349"/>
-                        <w:dataBinding w:prefixMappings="xmlns:ns0='http://purl.org/dc/elements/1.1/' xmlns:ns1='http://schemas.openxmlformats.org/package/2006/metadata/core-properties' " w:xpath="/ns1:coreProperties[1]/ns0:subject[1]" w:storeItemID="{6C3C8BC8-F283-45AE-878A-BAB7291924A1}"/>
-                        <w:text/>
-                      </w:sdtPr>
-                      <w:sdtEndPr/>
-                      <w:sdtContent>
-                        <w:p>
-                          <w:pPr>
-                            <w:pStyle w:val="Sansinterligne"/>
-                            <w:spacing w:before="40" w:after="40"/>
-                            <w:rPr>
-                              <w:caps/>
-                              <w:color w:val="1F4E79" w:themeColor="accent5" w:themeShade="80"/>
-                              <w:sz w:val="28"/>
-                              <w:szCs w:val="28"/>
-                            </w:rPr>
                           </w:pPr>
-                          <w:r>
+                          <w:sdt>
+                            <w:sdtPr>
+                              <w:rPr>
+                                <w:color w:val="4472C4" w:themeColor="accent1"/>
+                                <w:sz w:val="72"/>
+                                <w:szCs w:val="72"/>
+                              </w:rPr>
+                              <w:alias w:val="Titre"/>
+                              <w:tag w:val=""/>
+                              <w:id w:val="1322853462"/>
+                              <w:dataBinding w:prefixMappings="xmlns:ns0='http://purl.org/dc/elements/1.1/' xmlns:ns1='http://schemas.openxmlformats.org/package/2006/metadata/core-properties' " w:xpath="/ns1:coreProperties[1]/ns0:title[1]" w:storeItemID="{6C3C8BC8-F283-45AE-878A-BAB7291924A1}"/>
+                              <w:text/>
+                            </w:sdtPr>
+                            <w:sdtEndPr/>
+                            <w:sdtContent>
+                              <w:r>
+                                <w:rPr>
+                                  <w:color w:val="4472C4" w:themeColor="accent1"/>
+                                  <w:sz w:val="72"/>
+                                  <w:szCs w:val="72"/>
+                                </w:rPr>
+                                <w:t>Robot Marcheur Quadripède – Roboticia Quattro</w:t>
+                              </w:r>
+                            </w:sdtContent>
+                          </w:sdt>
+                        </w:p>
+                        <w:sdt>
+                          <w:sdtPr>
                             <w:rPr>
                               <w:color w:val="1F4E79" w:themeColor="accent5" w:themeShade="80"/>
                               <w:sz w:val="28"/>
                               <w:szCs w:val="28"/>
                             </w:rPr>
-                            <w:t>Projet tuteuré</w:t>
-                          </w:r>
-                          <w:r>
-                            <w:rPr>
-                              <w:color w:val="1F4E79" w:themeColor="accent5" w:themeShade="80"/>
-                              <w:sz w:val="28"/>
-                              <w:szCs w:val="28"/>
-                            </w:rPr>
-                            <w:t xml:space="preserve"> – DUT Informatique</w:t>
-                          </w:r>
-                        </w:p>
-                      </w:sdtContent>
-                    </w:sdt>
-                    <w:sdt>
-                      <w:sdtPr>
-                        <w:rPr>
-                          <w:color w:val="5B9BD5" w:themeColor="accent5"/>
-                          <w:sz w:val="24"/>
-                          <w:szCs w:val="24"/>
-                        </w:rPr>
-                        <w:alias w:val="Auteur"/>
-                        <w:tag w:val=""/>
-                        <w:id w:val="-1801059317"/>
-                        <w:dataBinding w:prefixMappings="xmlns:ns0='http://purl.org/dc/elements/1.1/' xmlns:ns1='http://schemas.openxmlformats.org/package/2006/metadata/core-properties' " w:xpath="/ns1:coreProperties[1]/ns0:creator[1]" w:storeItemID="{6C3C8BC8-F283-45AE-878A-BAB7291924A1}"/>
-                        <w:text/>
-                      </w:sdtPr>
-                      <w:sdtEndPr/>
-                      <w:sdtContent>
-                        <w:p>
-                          <w:pPr>
-                            <w:pStyle w:val="Sansinterligne"/>
-                            <w:spacing w:before="80" w:after="40"/>
-                            <w:rPr>
-                              <w:caps/>
-                              <w:color w:val="5B9BD5" w:themeColor="accent5"/>
-                              <w:sz w:val="24"/>
-                              <w:szCs w:val="24"/>
-                            </w:rPr>
-                          </w:pPr>
-                          <w:r>
+                            <w:alias w:val="Sous-titre"/>
+                            <w:tag w:val=""/>
+                            <w:id w:val="1291861349"/>
+                            <w:dataBinding w:prefixMappings="xmlns:ns0='http://purl.org/dc/elements/1.1/' xmlns:ns1='http://schemas.openxmlformats.org/package/2006/metadata/core-properties' " w:xpath="/ns1:coreProperties[1]/ns0:subject[1]" w:storeItemID="{6C3C8BC8-F283-45AE-878A-BAB7291924A1}"/>
+                            <w:text/>
+                          </w:sdtPr>
+                          <w:sdtEndPr/>
+                          <w:sdtContent>
+                            <w:p>
+                              <w:pPr>
+                                <w:pStyle w:val="Sansinterligne"/>
+                                <w:spacing w:before="40" w:after="40"/>
+                                <w:rPr>
+                                  <w:caps/>
+                                  <w:color w:val="1F4E79" w:themeColor="accent5" w:themeShade="80"/>
+                                  <w:sz w:val="28"/>
+                                  <w:szCs w:val="28"/>
+                                </w:rPr>
+                              </w:pPr>
+                              <w:r>
+                                <w:rPr>
+                                  <w:color w:val="1F4E79" w:themeColor="accent5" w:themeShade="80"/>
+                                  <w:sz w:val="28"/>
+                                  <w:szCs w:val="28"/>
+                                </w:rPr>
+                                <w:t>Projet tuteuré</w:t>
+                              </w:r>
+                              <w:r>
+                                <w:rPr>
+                                  <w:color w:val="1F4E79" w:themeColor="accent5" w:themeShade="80"/>
+                                  <w:sz w:val="28"/>
+                                  <w:szCs w:val="28"/>
+                                </w:rPr>
+                                <w:t xml:space="preserve"> – DUT Informatique</w:t>
+                              </w:r>
+                            </w:p>
+                          </w:sdtContent>
+                        </w:sdt>
+                        <w:sdt>
+                          <w:sdtPr>
                             <w:rPr>
                               <w:color w:val="5B9BD5" w:themeColor="accent5"/>
                               <w:sz w:val="24"/>
                               <w:szCs w:val="24"/>
                             </w:rPr>
-                            <w:t>Axel Danguin</w:t>
-                          </w:r>
-                          <w:r>
-                            <w:rPr>
-                              <w:color w:val="5B9BD5" w:themeColor="accent5"/>
-                              <w:sz w:val="24"/>
-                              <w:szCs w:val="24"/>
-                            </w:rPr>
-                            <w:t>, Noël Lucas, Hetsch Yohan, Brustolin Marc</w:t>
-                          </w:r>
-                        </w:p>
-                      </w:sdtContent>
-                    </w:sdt>
-                  </w:txbxContent>
-                </v:textbox>
-                <w10:wrap type="square" anchorx="margin" anchory="page"/>
-              </v:shape>
-            </w:pict>
+                            <w:alias w:val="Auteur"/>
+                            <w:tag w:val=""/>
+                            <w:id w:val="-1801059317"/>
+                            <w:dataBinding w:prefixMappings="xmlns:ns0='http://purl.org/dc/elements/1.1/' xmlns:ns1='http://schemas.openxmlformats.org/package/2006/metadata/core-properties' " w:xpath="/ns1:coreProperties[1]/ns0:creator[1]" w:storeItemID="{6C3C8BC8-F283-45AE-878A-BAB7291924A1}"/>
+                            <w:text/>
+                          </w:sdtPr>
+                          <w:sdtEndPr/>
+                          <w:sdtContent>
+                            <w:p>
+                              <w:pPr>
+                                <w:pStyle w:val="Sansinterligne"/>
+                                <w:spacing w:before="80" w:after="40"/>
+                                <w:rPr>
+                                  <w:caps/>
+                                  <w:color w:val="5B9BD5" w:themeColor="accent5"/>
+                                  <w:sz w:val="24"/>
+                                  <w:szCs w:val="24"/>
+                                </w:rPr>
+                              </w:pPr>
+                              <w:r>
+                                <w:rPr>
+                                  <w:color w:val="5B9BD5" w:themeColor="accent5"/>
+                                  <w:sz w:val="24"/>
+                                  <w:szCs w:val="24"/>
+                                </w:rPr>
+                                <w:t>Axel Danguin</w:t>
+                              </w:r>
+                              <w:r>
+                                <w:rPr>
+                                  <w:color w:val="5B9BD5" w:themeColor="accent5"/>
+                                  <w:sz w:val="24"/>
+                                  <w:szCs w:val="24"/>
+                                </w:rPr>
+                                <w:t>, Noël Lucas, Hetsch Yohan, Brustolin Marc</w:t>
+                              </w:r>
+                            </w:p>
+                          </w:sdtContent>
+                        </w:sdt>
+                      </w:txbxContent>
+                    </v:textbox>
+                    <w10:wrap type="square" anchorx="margin" anchory="page"/>
+                  </v:shape>
+                </w:pict>
+              </mc:Fallback>
+            </mc:AlternateContent>
           </w:r>
           <w:r>
             <w:rPr>
               <w:noProof/>
             </w:rPr>
-            <w:pict w14:anchorId="41777BDA">
-              <v:rect id="Rectangle 132" o:spid="_x0000_s1027" style="position:absolute;margin-left:-57.2pt;margin-top:0;width:46.8pt;height:77.75pt;z-index:251661312;visibility:visible;mso-wrap-style:square;mso-width-percent:76;mso-height-percent:98;mso-top-percent:23;mso-wrap-distance-left:9pt;mso-wrap-distance-top:0;mso-wrap-distance-right:9pt;mso-wrap-distance-bottom:0;mso-position-horizontal:right;mso-position-horizontal-relative:margin;mso-position-vertical-relative:page;mso-width-percent:76;mso-height-percent:98;mso-top-percent:23;mso-width-relative:page;mso-height-relative:page;v-text-anchor:bottom" o:gfxdata="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" fillcolor="#4472c4 [3204]" stroked="f" strokeweight="1pt">
-                <v:path arrowok="t"/>
-                <o:lock v:ext="edit" aspectratio="t"/>
-                <v:textbox inset="3.6pt,,3.6pt">
-                  <w:txbxContent>
-                    <w:sdt>
-                      <w:sdtPr>
-                        <w:rPr>
-                          <w:color w:val="FFFFFF" w:themeColor="background1"/>
-                          <w:sz w:val="24"/>
-                          <w:szCs w:val="24"/>
-                        </w:rPr>
-                        <w:alias w:val="Année"/>
-                        <w:tag w:val=""/>
-                        <w:id w:val="1889535672"/>
-                        <w:dataBinding w:prefixMappings="xmlns:ns0='http://schemas.microsoft.com/office/2006/coverPageProps' " w:xpath="/ns0:CoverPageProperties[1]/ns0:PublishDate[1]" w:storeItemID="{55AF091B-3C7A-41E3-B477-F2FDAA23CFDA}"/>
-                        <w:date w:fullDate="2017-05-26T00:00:00Z">
-                          <w:dateFormat w:val="yyyy"/>
-                          <w:lid w:val="fr-FR"/>
-                          <w:storeMappedDataAs w:val="dateTime"/>
-                          <w:calendar w:val="gregorian"/>
-                        </w:date>
-                      </w:sdtPr>
-                      <w:sdtEndPr/>
-                      <w:sdtContent>
-                        <w:p>
-                          <w:pPr>
-                            <w:pStyle w:val="Sansinterligne"/>
-                            <w:jc w:val="right"/>
+            <mc:AlternateContent>
+              <mc:Choice Requires="wps">
+                <w:drawing>
+                  <wp:anchor distT="0" distB="0" distL="114300" distR="114300" simplePos="0" relativeHeight="251661312" behindDoc="0" locked="0" layoutInCell="1" allowOverlap="1" wp14:anchorId="41777BDA" wp14:editId="03E20365">
+                    <wp:simplePos x="0" y="0"/>
+                    <wp:positionH relativeFrom="margin">
+                      <wp:align>right</wp:align>
+                    </wp:positionH>
+                    <mc:AlternateContent>
+                      <mc:Choice Requires="wp14">
+                        <wp:positionV relativeFrom="page">
+                          <wp14:pctPosVOffset>2300</wp14:pctPosVOffset>
+                        </wp:positionV>
+                      </mc:Choice>
+                      <mc:Fallback>
+                        <wp:positionV relativeFrom="page">
+                          <wp:posOffset>245745</wp:posOffset>
+                        </wp:positionV>
+                      </mc:Fallback>
+                    </mc:AlternateContent>
+                    <wp:extent cx="574675" cy="1044575"/>
+                    <wp:effectExtent l="0" t="0" r="0" b="0"/>
+                    <wp:wrapNone/>
+                    <wp:docPr id="132" name="Rectangle 132"/>
+                    <wp:cNvGraphicFramePr>
+                      <a:graphicFrameLocks xmlns:a="http://schemas.openxmlformats.org/drawingml/2006/main" noChangeAspect="1"/>
+                    </wp:cNvGraphicFramePr>
+                    <a:graphic xmlns:a="http://schemas.openxmlformats.org/drawingml/2006/main">
+                      <a:graphicData uri="http://schemas.microsoft.com/office/word/2010/wordprocessingShape">
+                        <wps:wsp>
+                          <wps:cNvSpPr>
+                            <a:spLocks noChangeAspect="1"/>
+                          </wps:cNvSpPr>
+                          <wps:spPr>
+                            <a:xfrm>
+                              <a:off x="0" y="0"/>
+                              <a:ext cx="574675" cy="1044575"/>
+                            </a:xfrm>
+                            <a:prstGeom prst="rect">
+                              <a:avLst/>
+                            </a:prstGeom>
+                            <a:ln>
+                              <a:noFill/>
+                            </a:ln>
+                          </wps:spPr>
+                          <wps:style>
+                            <a:lnRef idx="2">
+                              <a:schemeClr val="accent1">
+                                <a:shade val="50000"/>
+                              </a:schemeClr>
+                            </a:lnRef>
+                            <a:fillRef idx="1">
+                              <a:schemeClr val="accent1"/>
+                            </a:fillRef>
+                            <a:effectRef idx="0">
+                              <a:schemeClr val="accent1"/>
+                            </a:effectRef>
+                            <a:fontRef idx="minor">
+                              <a:schemeClr val="lt1"/>
+                            </a:fontRef>
+                          </wps:style>
+                          <wps:txbx>
+                            <w:txbxContent>
+                              <w:sdt>
+                                <w:sdtPr>
+                                  <w:rPr>
+                                    <w:color w:val="FFFFFF" w:themeColor="background1"/>
+                                    <w:sz w:val="24"/>
+                                    <w:szCs w:val="24"/>
+                                  </w:rPr>
+                                  <w:alias w:val="Année"/>
+                                  <w:tag w:val=""/>
+                                  <w:id w:val="1889535672"/>
+                                  <w:dataBinding w:prefixMappings="xmlns:ns0='http://schemas.microsoft.com/office/2006/coverPageProps' " w:xpath="/ns0:CoverPageProperties[1]/ns0:PublishDate[1]" w:storeItemID="{55AF091B-3C7A-41E3-B477-F2FDAA23CFDA}"/>
+                                  <w:date w:fullDate="2017-05-26T00:00:00Z">
+                                    <w:dateFormat w:val="yyyy"/>
+                                    <w:lid w:val="fr-FR"/>
+                                    <w:storeMappedDataAs w:val="dateTime"/>
+                                    <w:calendar w:val="gregorian"/>
+                                  </w:date>
+                                </w:sdtPr>
+                                <w:sdtEndPr/>
+                                <w:sdtContent>
+                                  <w:p>
+                                    <w:pPr>
+                                      <w:pStyle w:val="Sansinterligne"/>
+                                      <w:jc w:val="right"/>
+                                      <w:rPr>
+                                        <w:color w:val="FFFFFF" w:themeColor="background1"/>
+                                        <w:sz w:val="24"/>
+                                        <w:szCs w:val="24"/>
+                                      </w:rPr>
+                                    </w:pPr>
+                                    <w:r>
+                                      <w:rPr>
+                                        <w:color w:val="FFFFFF" w:themeColor="background1"/>
+                                        <w:sz w:val="24"/>
+                                        <w:szCs w:val="24"/>
+                                      </w:rPr>
+                                      <w:t>2017</w:t>
+                                    </w:r>
+                                  </w:p>
+                                </w:sdtContent>
+                              </w:sdt>
+                            </w:txbxContent>
+                          </wps:txbx>
+                          <wps:bodyPr rot="0" spcFirstLastPara="0" vertOverflow="overflow" horzOverflow="overflow" vert="horz" wrap="square" lIns="45720" tIns="45720" rIns="45720" bIns="45720" numCol="1" spcCol="0" rtlCol="0" fromWordArt="0" anchor="b" anchorCtr="0" forceAA="0" compatLnSpc="1">
+                            <a:prstTxWarp prst="textNoShape">
+                              <a:avLst/>
+                            </a:prstTxWarp>
+                            <a:noAutofit/>
+                          </wps:bodyPr>
+                        </wps:wsp>
+                      </a:graphicData>
+                    </a:graphic>
+                    <wp14:sizeRelH relativeFrom="page">
+                      <wp14:pctWidth>7600</wp14:pctWidth>
+                    </wp14:sizeRelH>
+                    <wp14:sizeRelV relativeFrom="page">
+                      <wp14:pctHeight>9800</wp14:pctHeight>
+                    </wp14:sizeRelV>
+                  </wp:anchor>
+                </w:drawing>
+              </mc:Choice>
+              <mc:Fallback>
+                <w:pict>
+                  <v:rect w14:anchorId="41777BDA" id="Rectangle 132" o:spid="_x0000_s1027" style="position:absolute;margin-left:-5.95pt;margin-top:0;width:45.25pt;height:82.25pt;z-index:251661312;visibility:visible;mso-wrap-style:square;mso-width-percent:76;mso-height-percent:98;mso-top-percent:23;mso-wrap-distance-left:9pt;mso-wrap-distance-top:0;mso-wrap-distance-right:9pt;mso-wrap-distance-bottom:0;mso-position-horizontal:right;mso-position-horizontal-relative:margin;mso-position-vertical-relative:page;mso-width-percent:76;mso-height-percent:98;mso-top-percent:23;mso-width-relative:page;mso-height-relative:page;v-text-anchor:bottom" o:gfxdata="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" fillcolor="#4472c4 [3204]" stroked="f" strokeweight="1pt">
+                    <o:lock v:ext="edit" aspectratio="t"/>
+                    <v:textbox inset="3.6pt,,3.6pt">
+                      <w:txbxContent>
+                        <w:sdt>
+                          <w:sdtPr>
                             <w:rPr>
                               <w:color w:val="FFFFFF" w:themeColor="background1"/>
                               <w:sz w:val="24"/>
                               <w:szCs w:val="24"/>
                             </w:rPr>
-                          </w:pPr>
-                          <w:r>
-                            <w:rPr>
-                              <w:color w:val="FFFFFF" w:themeColor="background1"/>
-                              <w:sz w:val="24"/>
-                              <w:szCs w:val="24"/>
-                            </w:rPr>
-                            <w:t>2017</w:t>
-                          </w:r>
-                        </w:p>
-                      </w:sdtContent>
-                    </w:sdt>
-                  </w:txbxContent>
-                </v:textbox>
-                <w10:wrap anchorx="margin" anchory="page"/>
-              </v:rect>
-            </w:pict>
+                            <w:alias w:val="Année"/>
+                            <w:tag w:val=""/>
+                            <w:id w:val="1889535672"/>
+                            <w:dataBinding w:prefixMappings="xmlns:ns0='http://schemas.microsoft.com/office/2006/coverPageProps' " w:xpath="/ns0:CoverPageProperties[1]/ns0:PublishDate[1]" w:storeItemID="{55AF091B-3C7A-41E3-B477-F2FDAA23CFDA}"/>
+                            <w:date w:fullDate="2017-05-26T00:00:00Z">
+                              <w:dateFormat w:val="yyyy"/>
+                              <w:lid w:val="fr-FR"/>
+                              <w:storeMappedDataAs w:val="dateTime"/>
+                              <w:calendar w:val="gregorian"/>
+                            </w:date>
+                          </w:sdtPr>
+                          <w:sdtEndPr/>
+                          <w:sdtContent>
+                            <w:p>
+                              <w:pPr>
+                                <w:pStyle w:val="Sansinterligne"/>
+                                <w:jc w:val="right"/>
+                                <w:rPr>
+                                  <w:color w:val="FFFFFF" w:themeColor="background1"/>
+                                  <w:sz w:val="24"/>
+                                  <w:szCs w:val="24"/>
+                                </w:rPr>
+                              </w:pPr>
+                              <w:r>
+                                <w:rPr>
+                                  <w:color w:val="FFFFFF" w:themeColor="background1"/>
+                                  <w:sz w:val="24"/>
+                                  <w:szCs w:val="24"/>
+                                </w:rPr>
+                                <w:t>2017</w:t>
+                              </w:r>
+                            </w:p>
+                          </w:sdtContent>
+                        </w:sdt>
+                      </w:txbxContent>
+                    </v:textbox>
+                    <w10:wrap anchorx="margin" anchory="page"/>
+                  </v:rect>
+                </w:pict>
+              </mc:Fallback>
+            </mc:AlternateContent>
           </w:r>
           <w:r>
             <w:rPr>
@@ -282,7 +611,7 @@
           <w:r>
             <w:fldChar w:fldCharType="separate"/>
           </w:r>
-          <w:hyperlink w:anchor="_Toc485215714" w:history="1">
+          <w:hyperlink w:anchor="_Toc485244678" w:history="1">
             <w:r>
               <w:rPr>
                 <w:rStyle w:val="Lienhypertexte"/>
@@ -309,7 +638,7 @@
                 <w:noProof/>
                 <w:webHidden/>
               </w:rPr>
-              <w:instrText xml:space="preserve"> PAGEREF _Toc485215714 \h </w:instrText>
+              <w:instrText xml:space="preserve"> PAGEREF _Toc485244678 \h </w:instrText>
             </w:r>
             <w:r>
               <w:rPr>
@@ -329,7 +658,7 @@
                 <w:noProof/>
                 <w:webHidden/>
               </w:rPr>
-              <w:t>4</w:t>
+              <w:t>3</w:t>
             </w:r>
             <w:r>
               <w:rPr>
@@ -350,7 +679,7 @@
               <w:noProof/>
             </w:rPr>
           </w:pPr>
-          <w:hyperlink w:anchor="_Toc485215715" w:history="1">
+          <w:hyperlink w:anchor="_Toc485244679" w:history="1">
             <w:r>
               <w:rPr>
                 <w:rStyle w:val="Lienhypertexte"/>
@@ -377,7 +706,7 @@
                 <w:noProof/>
                 <w:webHidden/>
               </w:rPr>
-              <w:instrText xml:space="preserve"> PAGEREF _Toc485215715 \h </w:instrText>
+              <w:instrText xml:space="preserve"> PAGEREF _Toc485244679 \h </w:instrText>
             </w:r>
             <w:r>
               <w:rPr>
@@ -397,7 +726,7 @@
                 <w:noProof/>
                 <w:webHidden/>
               </w:rPr>
-              <w:t>4</w:t>
+              <w:t>3</w:t>
             </w:r>
             <w:r>
               <w:rPr>
@@ -418,7 +747,7 @@
               <w:noProof/>
             </w:rPr>
           </w:pPr>
-          <w:hyperlink w:anchor="_Toc485215716" w:history="1">
+          <w:hyperlink w:anchor="_Toc485244680" w:history="1">
             <w:r>
               <w:rPr>
                 <w:rStyle w:val="Lienhypertexte"/>
@@ -445,7 +774,7 @@
                 <w:noProof/>
                 <w:webHidden/>
               </w:rPr>
-              <w:instrText xml:space="preserve"> PAGEREF _Toc485215716 \h </w:instrText>
+              <w:instrText xml:space="preserve"> PAGEREF _Toc485244680 \h </w:instrText>
             </w:r>
             <w:r>
               <w:rPr>
@@ -465,7 +794,7 @@
                 <w:noProof/>
                 <w:webHidden/>
               </w:rPr>
-              <w:t>4</w:t>
+              <w:t>3</w:t>
             </w:r>
             <w:r>
               <w:rPr>
@@ -486,7 +815,7 @@
               <w:noProof/>
             </w:rPr>
           </w:pPr>
-          <w:hyperlink w:anchor="_Toc485215717" w:history="1">
+          <w:hyperlink w:anchor="_Toc485244681" w:history="1">
             <w:r>
               <w:rPr>
                 <w:rStyle w:val="Lienhypertexte"/>
@@ -513,7 +842,7 @@
                 <w:noProof/>
                 <w:webHidden/>
               </w:rPr>
-              <w:instrText xml:space="preserve"> PAGEREF _Toc485215717 \h </w:instrText>
+              <w:instrText xml:space="preserve"> PAGEREF _Toc485244681 \h </w:instrText>
             </w:r>
             <w:r>
               <w:rPr>
@@ -533,7 +862,7 @@
                 <w:noProof/>
                 <w:webHidden/>
               </w:rPr>
-              <w:t>4</w:t>
+              <w:t>3</w:t>
             </w:r>
             <w:r>
               <w:rPr>
@@ -554,7 +883,7 @@
               <w:noProof/>
             </w:rPr>
           </w:pPr>
-          <w:hyperlink w:anchor="_Toc485215718" w:history="1">
+          <w:hyperlink w:anchor="_Toc485244682" w:history="1">
             <w:r>
               <w:rPr>
                 <w:rStyle w:val="Lienhypertexte"/>
@@ -581,7 +910,7 @@
                 <w:noProof/>
                 <w:webHidden/>
               </w:rPr>
-              <w:instrText xml:space="preserve"> PAGEREF _Toc485215718 \h </w:instrText>
+              <w:instrText xml:space="preserve"> PAGEREF _Toc485244682 \h </w:instrText>
             </w:r>
             <w:r>
               <w:rPr>
@@ -601,7 +930,7 @@
                 <w:noProof/>
                 <w:webHidden/>
               </w:rPr>
-              <w:t>4</w:t>
+              <w:t>3</w:t>
             </w:r>
             <w:r>
               <w:rPr>
@@ -622,7 +951,7 @@
               <w:noProof/>
             </w:rPr>
           </w:pPr>
-          <w:hyperlink w:anchor="_Toc485215719" w:history="1">
+          <w:hyperlink w:anchor="_Toc485244683" w:history="1">
             <w:r>
               <w:rPr>
                 <w:rStyle w:val="Lienhypertexte"/>
@@ -649,7 +978,7 @@
                 <w:noProof/>
                 <w:webHidden/>
               </w:rPr>
-              <w:instrText xml:space="preserve"> PAGEREF _Toc485215719 \h </w:instrText>
+              <w:instrText xml:space="preserve"> PAGEREF _Toc485244683 \h </w:instrText>
             </w:r>
             <w:r>
               <w:rPr>
@@ -669,7 +998,7 @@
                 <w:noProof/>
                 <w:webHidden/>
               </w:rPr>
-              <w:t>4</w:t>
+              <w:t>3</w:t>
             </w:r>
             <w:r>
               <w:rPr>
@@ -690,7 +1019,7 @@
               <w:noProof/>
             </w:rPr>
           </w:pPr>
-          <w:hyperlink w:anchor="_Toc485215720" w:history="1">
+          <w:hyperlink w:anchor="_Toc485244684" w:history="1">
             <w:r>
               <w:rPr>
                 <w:rStyle w:val="Lienhypertexte"/>
@@ -717,7 +1046,7 @@
                 <w:noProof/>
                 <w:webHidden/>
               </w:rPr>
-              <w:instrText xml:space="preserve"> PAGEREF _Toc485215720 \h </w:instrText>
+              <w:instrText xml:space="preserve"> PAGEREF _Toc485244684 \h </w:instrText>
             </w:r>
             <w:r>
               <w:rPr>
@@ -737,7 +1066,7 @@
                 <w:noProof/>
                 <w:webHidden/>
               </w:rPr>
-              <w:t>5</w:t>
+              <w:t>4</w:t>
             </w:r>
             <w:r>
               <w:rPr>
@@ -758,7 +1087,7 @@
               <w:noProof/>
             </w:rPr>
           </w:pPr>
-          <w:hyperlink w:anchor="_Toc485215721" w:history="1">
+          <w:hyperlink w:anchor="_Toc485244685" w:history="1">
             <w:r>
               <w:rPr>
                 <w:rStyle w:val="Lienhypertexte"/>
@@ -785,7 +1114,7 @@
                 <w:noProof/>
                 <w:webHidden/>
               </w:rPr>
-              <w:instrText xml:space="preserve"> PAGEREF _Toc485215721 \h </w:instrText>
+              <w:instrText xml:space="preserve"> PAGEREF _Toc485244685 \h </w:instrText>
             </w:r>
             <w:r>
               <w:rPr>
@@ -805,7 +1134,7 @@
                 <w:noProof/>
                 <w:webHidden/>
               </w:rPr>
-              <w:t>6</w:t>
+              <w:t>5</w:t>
             </w:r>
             <w:r>
               <w:rPr>
@@ -826,7 +1155,7 @@
               <w:noProof/>
             </w:rPr>
           </w:pPr>
-          <w:hyperlink w:anchor="_Toc485215722" w:history="1">
+          <w:hyperlink w:anchor="_Toc485244686" w:history="1">
             <w:r>
               <w:rPr>
                 <w:rStyle w:val="Lienhypertexte"/>
@@ -853,7 +1182,7 @@
                 <w:noProof/>
                 <w:webHidden/>
               </w:rPr>
-              <w:instrText xml:space="preserve"> PAGEREF _Toc485215722 \h </w:instrText>
+              <w:instrText xml:space="preserve"> PAGEREF _Toc485244686 \h </w:instrText>
             </w:r>
             <w:r>
               <w:rPr>
@@ -873,7 +1202,7 @@
                 <w:noProof/>
                 <w:webHidden/>
               </w:rPr>
-              <w:t>6</w:t>
+              <w:t>5</w:t>
             </w:r>
             <w:r>
               <w:rPr>
@@ -894,7 +1223,7 @@
               <w:noProof/>
             </w:rPr>
           </w:pPr>
-          <w:hyperlink w:anchor="_Toc485215723" w:history="1">
+          <w:hyperlink w:anchor="_Toc485244687" w:history="1">
             <w:r>
               <w:rPr>
                 <w:rStyle w:val="Lienhypertexte"/>
@@ -921,7 +1250,7 @@
                 <w:noProof/>
                 <w:webHidden/>
               </w:rPr>
-              <w:instrText xml:space="preserve"> PAGEREF _Toc485215723 \h </w:instrText>
+              <w:instrText xml:space="preserve"> PAGEREF _Toc485244687 \h </w:instrText>
             </w:r>
             <w:r>
               <w:rPr>
@@ -941,7 +1270,7 @@
                 <w:noProof/>
                 <w:webHidden/>
               </w:rPr>
-              <w:t>8</w:t>
+              <w:t>7</w:t>
             </w:r>
             <w:r>
               <w:rPr>
@@ -962,7 +1291,7 @@
               <w:noProof/>
             </w:rPr>
           </w:pPr>
-          <w:hyperlink w:anchor="_Toc485215724" w:history="1">
+          <w:hyperlink w:anchor="_Toc485244688" w:history="1">
             <w:r>
               <w:rPr>
                 <w:rStyle w:val="Lienhypertexte"/>
@@ -989,7 +1318,7 @@
                 <w:noProof/>
                 <w:webHidden/>
               </w:rPr>
-              <w:instrText xml:space="preserve"> PAGEREF _Toc485215724 \h </w:instrText>
+              <w:instrText xml:space="preserve"> PAGEREF _Toc485244688 \h </w:instrText>
             </w:r>
             <w:r>
               <w:rPr>
@@ -1009,7 +1338,7 @@
                 <w:noProof/>
                 <w:webHidden/>
               </w:rPr>
-              <w:t>8</w:t>
+              <w:t>7</w:t>
             </w:r>
             <w:r>
               <w:rPr>
@@ -1030,7 +1359,7 @@
               <w:noProof/>
             </w:rPr>
           </w:pPr>
-          <w:hyperlink w:anchor="_Toc485215725" w:history="1">
+          <w:hyperlink w:anchor="_Toc485244689" w:history="1">
             <w:r>
               <w:rPr>
                 <w:rStyle w:val="Lienhypertexte"/>
@@ -1057,7 +1386,7 @@
                 <w:noProof/>
                 <w:webHidden/>
               </w:rPr>
-              <w:instrText xml:space="preserve"> PAGEREF _Toc485215725 \h </w:instrText>
+              <w:instrText xml:space="preserve"> PAGEREF _Toc485244689 \h </w:instrText>
             </w:r>
             <w:r>
               <w:rPr>
@@ -1077,7 +1406,7 @@
                 <w:noProof/>
                 <w:webHidden/>
               </w:rPr>
-              <w:t>8</w:t>
+              <w:t>7</w:t>
             </w:r>
             <w:r>
               <w:rPr>
@@ -1098,7 +1427,7 @@
               <w:noProof/>
             </w:rPr>
           </w:pPr>
-          <w:hyperlink w:anchor="_Toc485215726" w:history="1">
+          <w:hyperlink w:anchor="_Toc485244690" w:history="1">
             <w:r>
               <w:rPr>
                 <w:rStyle w:val="Lienhypertexte"/>
@@ -1125,7 +1454,7 @@
                 <w:noProof/>
                 <w:webHidden/>
               </w:rPr>
-              <w:instrText xml:space="preserve"> PAGEREF _Toc485215726 \h </w:instrText>
+              <w:instrText xml:space="preserve"> PAGEREF _Toc485244690 \h </w:instrText>
             </w:r>
             <w:r>
               <w:rPr>
@@ -1145,7 +1474,7 @@
                 <w:noProof/>
                 <w:webHidden/>
               </w:rPr>
-              <w:t>8</w:t>
+              <w:t>7</w:t>
             </w:r>
             <w:r>
               <w:rPr>
@@ -1166,7 +1495,7 @@
               <w:noProof/>
             </w:rPr>
           </w:pPr>
-          <w:hyperlink w:anchor="_Toc485215727" w:history="1">
+          <w:hyperlink w:anchor="_Toc485244691" w:history="1">
             <w:r>
               <w:rPr>
                 <w:rStyle w:val="Lienhypertexte"/>
@@ -1193,7 +1522,7 @@
                 <w:noProof/>
                 <w:webHidden/>
               </w:rPr>
-              <w:instrText xml:space="preserve"> PAGEREF _Toc485215727 \h </w:instrText>
+              <w:instrText xml:space="preserve"> PAGEREF _Toc485244691 \h </w:instrText>
             </w:r>
             <w:r>
               <w:rPr>
@@ -1213,7 +1542,7 @@
                 <w:noProof/>
                 <w:webHidden/>
               </w:rPr>
-              <w:t>8</w:t>
+              <w:t>7</w:t>
             </w:r>
             <w:r>
               <w:rPr>
@@ -1234,7 +1563,7 @@
               <w:noProof/>
             </w:rPr>
           </w:pPr>
-          <w:hyperlink w:anchor="_Toc485215728" w:history="1">
+          <w:hyperlink w:anchor="_Toc485244692" w:history="1">
             <w:r>
               <w:rPr>
                 <w:rStyle w:val="Lienhypertexte"/>
@@ -1261,7 +1590,7 @@
                 <w:noProof/>
                 <w:webHidden/>
               </w:rPr>
-              <w:instrText xml:space="preserve"> PAGEREF _Toc485215728 \h </w:instrText>
+              <w:instrText xml:space="preserve"> PAGEREF _Toc485244692 \h </w:instrText>
             </w:r>
             <w:r>
               <w:rPr>
@@ -1281,7 +1610,7 @@
                 <w:noProof/>
                 <w:webHidden/>
               </w:rPr>
-              <w:t>9</w:t>
+              <w:t>8</w:t>
             </w:r>
             <w:r>
               <w:rPr>
@@ -1302,7 +1631,7 @@
               <w:noProof/>
             </w:rPr>
           </w:pPr>
-          <w:hyperlink w:anchor="_Toc485215729" w:history="1">
+          <w:hyperlink w:anchor="_Toc485244693" w:history="1">
             <w:r>
               <w:rPr>
                 <w:rStyle w:val="Lienhypertexte"/>
@@ -1329,7 +1658,7 @@
                 <w:noProof/>
                 <w:webHidden/>
               </w:rPr>
-              <w:instrText xml:space="preserve"> PAGEREF _Toc485215729 \h </w:instrText>
+              <w:instrText xml:space="preserve"> PAGEREF _Toc485244693 \h </w:instrText>
             </w:r>
             <w:r>
               <w:rPr>
@@ -1349,7 +1678,7 @@
                 <w:noProof/>
                 <w:webHidden/>
               </w:rPr>
-              <w:t>9</w:t>
+              <w:t>8</w:t>
             </w:r>
             <w:r>
               <w:rPr>
@@ -1370,7 +1699,7 @@
               <w:noProof/>
             </w:rPr>
           </w:pPr>
-          <w:hyperlink w:anchor="_Toc485215730" w:history="1">
+          <w:hyperlink w:anchor="_Toc485244694" w:history="1">
             <w:r>
               <w:rPr>
                 <w:rStyle w:val="Lienhypertexte"/>
@@ -1397,7 +1726,7 @@
                 <w:noProof/>
                 <w:webHidden/>
               </w:rPr>
-              <w:instrText xml:space="preserve"> PAGEREF _Toc485215730 \h </w:instrText>
+              <w:instrText xml:space="preserve"> PAGEREF _Toc485244694 \h </w:instrText>
             </w:r>
             <w:r>
               <w:rPr>
@@ -1417,7 +1746,7 @@
                 <w:noProof/>
                 <w:webHidden/>
               </w:rPr>
-              <w:t>10</w:t>
+              <w:t>9</w:t>
             </w:r>
             <w:r>
               <w:rPr>
@@ -1438,7 +1767,7 @@
               <w:noProof/>
             </w:rPr>
           </w:pPr>
-          <w:hyperlink w:anchor="_Toc485215731" w:history="1">
+          <w:hyperlink w:anchor="_Toc485244695" w:history="1">
             <w:r>
               <w:rPr>
                 <w:rStyle w:val="Lienhypertexte"/>
@@ -1465,7 +1794,7 @@
                 <w:noProof/>
                 <w:webHidden/>
               </w:rPr>
-              <w:instrText xml:space="preserve"> PAGEREF _Toc485215731 \h </w:instrText>
+              <w:instrText xml:space="preserve"> PAGEREF _Toc485244695 \h </w:instrText>
             </w:r>
             <w:r>
               <w:rPr>
@@ -1485,7 +1814,7 @@
                 <w:noProof/>
                 <w:webHidden/>
               </w:rPr>
-              <w:t>10</w:t>
+              <w:t>9</w:t>
             </w:r>
             <w:r>
               <w:rPr>
@@ -1506,7 +1835,7 @@
               <w:noProof/>
             </w:rPr>
           </w:pPr>
-          <w:hyperlink w:anchor="_Toc485215732" w:history="1">
+          <w:hyperlink w:anchor="_Toc485244696" w:history="1">
             <w:r>
               <w:rPr>
                 <w:rStyle w:val="Lienhypertexte"/>
@@ -1534,7 +1863,7 @@
                 <w:noProof/>
                 <w:webHidden/>
               </w:rPr>
-              <w:instrText xml:space="preserve"> PAGEREF _Toc485215732 \h </w:instrText>
+              <w:instrText xml:space="preserve"> PAGEREF _Toc485244696 \h </w:instrText>
             </w:r>
             <w:r>
               <w:rPr>
@@ -1554,7 +1883,7 @@
                 <w:noProof/>
                 <w:webHidden/>
               </w:rPr>
-              <w:t>10</w:t>
+              <w:t>9</w:t>
             </w:r>
             <w:r>
               <w:rPr>
@@ -1575,7 +1904,7 @@
               <w:noProof/>
             </w:rPr>
           </w:pPr>
-          <w:hyperlink w:anchor="_Toc485215733" w:history="1">
+          <w:hyperlink w:anchor="_Toc485244697" w:history="1">
             <w:r>
               <w:rPr>
                 <w:rStyle w:val="Lienhypertexte"/>
@@ -1602,7 +1931,7 @@
                 <w:noProof/>
                 <w:webHidden/>
               </w:rPr>
-              <w:instrText xml:space="preserve"> PAGEREF _Toc485215733 \h </w:instrText>
+              <w:instrText xml:space="preserve"> PAGEREF _Toc485244697 \h </w:instrText>
             </w:r>
             <w:r>
               <w:rPr>
@@ -1622,7 +1951,7 @@
                 <w:noProof/>
                 <w:webHidden/>
               </w:rPr>
-              <w:t>10</w:t>
+              <w:t>9</w:t>
             </w:r>
             <w:r>
               <w:rPr>
@@ -1643,7 +1972,7 @@
               <w:noProof/>
             </w:rPr>
           </w:pPr>
-          <w:hyperlink w:anchor="_Toc485215734" w:history="1">
+          <w:hyperlink w:anchor="_Toc485244698" w:history="1">
             <w:r>
               <w:rPr>
                 <w:rStyle w:val="Lienhypertexte"/>
@@ -1670,7 +1999,7 @@
                 <w:noProof/>
                 <w:webHidden/>
               </w:rPr>
-              <w:instrText xml:space="preserve"> PAGEREF _Toc485215734 \h </w:instrText>
+              <w:instrText xml:space="preserve"> PAGEREF _Toc485244698 \h </w:instrText>
             </w:r>
             <w:r>
               <w:rPr>
@@ -1690,7 +2019,7 @@
                 <w:noProof/>
                 <w:webHidden/>
               </w:rPr>
-              <w:t>10</w:t>
+              <w:t>9</w:t>
             </w:r>
             <w:r>
               <w:rPr>
@@ -1711,13 +2040,13 @@
               <w:noProof/>
             </w:rPr>
           </w:pPr>
-          <w:hyperlink w:anchor="_Toc485215735" w:history="1">
+          <w:hyperlink w:anchor="_Toc485244699" w:history="1">
             <w:r>
               <w:rPr>
                 <w:rStyle w:val="Lienhypertexte"/>
                 <w:noProof/>
               </w:rPr>
-              <w:t>5- Gérer les déséquilibres :</w:t>
+              <w:t>5- Détection d’obstacles :</w:t>
             </w:r>
             <w:r>
               <w:rPr>
@@ -1738,7 +2067,7 @@
                 <w:noProof/>
                 <w:webHidden/>
               </w:rPr>
-              <w:instrText xml:space="preserve"> PAGEREF _Toc485215735 \h </w:instrText>
+              <w:instrText xml:space="preserve"> PAGEREF _Toc485244699 \h </w:instrText>
             </w:r>
             <w:r>
               <w:rPr>
@@ -1758,7 +2087,7 @@
                 <w:noProof/>
                 <w:webHidden/>
               </w:rPr>
-              <w:t>10</w:t>
+              <w:t>9</w:t>
             </w:r>
             <w:r>
               <w:rPr>
@@ -1779,13 +2108,13 @@
               <w:noProof/>
             </w:rPr>
           </w:pPr>
-          <w:hyperlink w:anchor="_Toc485215736" w:history="1">
+          <w:hyperlink w:anchor="_Toc485244700" w:history="1">
             <w:r>
               <w:rPr>
                 <w:rStyle w:val="Lienhypertexte"/>
                 <w:noProof/>
               </w:rPr>
-              <w:t>6- Détection d’obstacles :</w:t>
+              <w:t>6- Lui faire porter une charge :</w:t>
             </w:r>
             <w:r>
               <w:rPr>
@@ -1806,7 +2135,7 @@
                 <w:noProof/>
                 <w:webHidden/>
               </w:rPr>
-              <w:instrText xml:space="preserve"> PAGEREF _Toc485215736 \h </w:instrText>
+              <w:instrText xml:space="preserve"> PAGEREF _Toc485244700 \h </w:instrText>
             </w:r>
             <w:r>
               <w:rPr>
@@ -1826,7 +2155,7 @@
                 <w:noProof/>
                 <w:webHidden/>
               </w:rPr>
-              <w:t>10</w:t>
+              <w:t>9</w:t>
             </w:r>
             <w:r>
               <w:rPr>
@@ -1847,13 +2176,13 @@
               <w:noProof/>
             </w:rPr>
           </w:pPr>
-          <w:hyperlink w:anchor="_Toc485215737" w:history="1">
+          <w:hyperlink w:anchor="_Toc485244701" w:history="1">
             <w:r>
               <w:rPr>
                 <w:rStyle w:val="Lienhypertexte"/>
                 <w:noProof/>
               </w:rPr>
-              <w:t>7- Lui faire porter une charge :</w:t>
+              <w:t>7- Le faire marcher sur une surface variable (non régulière) :</w:t>
             </w:r>
             <w:r>
               <w:rPr>
@@ -1874,7 +2203,75 @@
                 <w:noProof/>
                 <w:webHidden/>
               </w:rPr>
-              <w:instrText xml:space="preserve"> PAGEREF _Toc485215737 \h </w:instrText>
+              <w:instrText xml:space="preserve"> PAGEREF _Toc485244701 \h </w:instrText>
+            </w:r>
+            <w:r>
+              <w:rPr>
+                <w:noProof/>
+                <w:webHidden/>
+              </w:rPr>
+            </w:r>
+            <w:r>
+              <w:rPr>
+                <w:noProof/>
+                <w:webHidden/>
+              </w:rPr>
+              <w:fldChar w:fldCharType="separate"/>
+            </w:r>
+            <w:r>
+              <w:rPr>
+                <w:noProof/>
+                <w:webHidden/>
+              </w:rPr>
+              <w:t>10</w:t>
+            </w:r>
+            <w:r>
+              <w:rPr>
+                <w:noProof/>
+                <w:webHidden/>
+              </w:rPr>
+              <w:fldChar w:fldCharType="end"/>
+            </w:r>
+          </w:hyperlink>
+        </w:p>
+        <w:p>
+          <w:pPr>
+            <w:pStyle w:val="TM1"/>
+            <w:tabs>
+              <w:tab w:val="right" w:leader="dot" w:pos="9062"/>
+            </w:tabs>
+            <w:rPr>
+              <w:noProof/>
+            </w:rPr>
+          </w:pPr>
+          <w:hyperlink w:anchor="_Toc485244702" w:history="1">
+            <w:r>
+              <w:rPr>
+                <w:rStyle w:val="Lienhypertexte"/>
+                <w:noProof/>
+              </w:rPr>
+              <w:t>Extensions Possibles, Objectifs supplémentaires :</w:t>
+            </w:r>
+            <w:r>
+              <w:rPr>
+                <w:noProof/>
+                <w:webHidden/>
+              </w:rPr>
+              <w:tab/>
+            </w:r>
+            <w:r>
+              <w:rPr>
+                <w:noProof/>
+                <w:webHidden/>
+              </w:rPr>
+              <w:fldChar w:fldCharType="begin"/>
+            </w:r>
+            <w:r>
+              <w:rPr>
+                <w:noProof/>
+                <w:webHidden/>
+              </w:rPr>
+              <w:instrText xml:space="preserve"> PAGEREF _Toc485244702 \h </w:instrText>
             </w:r>
             <w:r>
               <w:rPr>
@@ -1915,13 +2312,13 @@
               <w:noProof/>
             </w:rPr>
           </w:pPr>
-          <w:hyperlink w:anchor="_Toc485215738" w:history="1">
+          <w:hyperlink w:anchor="_Toc485244703" w:history="1">
             <w:r>
               <w:rPr>
                 <w:rStyle w:val="Lienhypertexte"/>
                 <w:noProof/>
               </w:rPr>
-              <w:t>Le faire marcher sur une surface variable (non régulière) :</w:t>
+              <w:t>Tenter d'autres modes de mouvement que la marche :</w:t>
             </w:r>
             <w:r>
               <w:rPr>
@@ -1942,7 +2339,75 @@
                 <w:noProof/>
                 <w:webHidden/>
               </w:rPr>
-              <w:instrText xml:space="preserve"> PAGEREF _Toc485215738 \h </w:instrText>
+              <w:instrText xml:space="preserve"> PAGEREF _Toc485244703 \h </w:instrText>
+            </w:r>
+            <w:r>
+              <w:rPr>
+                <w:noProof/>
+                <w:webHidden/>
+              </w:rPr>
+            </w:r>
+            <w:r>
+              <w:rPr>
+                <w:noProof/>
+                <w:webHidden/>
+              </w:rPr>
+              <w:fldChar w:fldCharType="separate"/>
+            </w:r>
+            <w:r>
+              <w:rPr>
+                <w:noProof/>
+                <w:webHidden/>
+              </w:rPr>
+              <w:t>11</w:t>
+            </w:r>
+            <w:r>
+              <w:rPr>
+                <w:noProof/>
+                <w:webHidden/>
+              </w:rPr>
+              <w:fldChar w:fldCharType="end"/>
+            </w:r>
+          </w:hyperlink>
+        </w:p>
+        <w:p>
+          <w:pPr>
+            <w:pStyle w:val="TM2"/>
+            <w:tabs>
+              <w:tab w:val="right" w:leader="dot" w:pos="9062"/>
+            </w:tabs>
+            <w:rPr>
+              <w:noProof/>
+            </w:rPr>
+          </w:pPr>
+          <w:hyperlink w:anchor="_Toc485244704" w:history="1">
+            <w:r>
+              <w:rPr>
+                <w:rStyle w:val="Lienhypertexte"/>
+                <w:noProof/>
+              </w:rPr>
+              <w:t>Aborder le déplacement autonome ?</w:t>
+            </w:r>
+            <w:r>
+              <w:rPr>
+                <w:noProof/>
+                <w:webHidden/>
+              </w:rPr>
+              <w:tab/>
+            </w:r>
+            <w:r>
+              <w:rPr>
+                <w:noProof/>
+                <w:webHidden/>
+              </w:rPr>
+              <w:fldChar w:fldCharType="begin"/>
+            </w:r>
+            <w:r>
+              <w:rPr>
+                <w:noProof/>
+                <w:webHidden/>
+              </w:rPr>
+              <w:instrText xml:space="preserve"> PAGEREF _Toc485244704 \h </w:instrText>
             </w:r>
             <w:r>
               <w:rPr>
@@ -1983,13 +2448,13 @@
               <w:noProof/>
             </w:rPr>
           </w:pPr>
-          <w:hyperlink w:anchor="_Toc485215739" w:history="1">
+          <w:hyperlink w:anchor="_Toc485244705" w:history="1">
             <w:r>
               <w:rPr>
                 <w:rStyle w:val="Lienhypertexte"/>
                 <w:noProof/>
               </w:rPr>
-              <w:t>Extensions Possibles, Objectifs supplémentaires :</w:t>
+              <w:t>Plans</w:t>
             </w:r>
             <w:r>
               <w:rPr>
@@ -2010,7 +2475,7 @@
                 <w:noProof/>
                 <w:webHidden/>
               </w:rPr>
-              <w:instrText xml:space="preserve"> PAGEREF _Toc485215739 \h </w:instrText>
+              <w:instrText xml:space="preserve"> PAGEREF _Toc485244705 \h </w:instrText>
             </w:r>
             <w:r>
               <w:rPr>
@@ -2031,6 +2496,278 @@
                 <w:webHidden/>
               </w:rPr>
               <w:t>12</w:t>
+            </w:r>
+            <w:r>
+              <w:rPr>
+                <w:noProof/>
+                <w:webHidden/>
+              </w:rPr>
+              <w:fldChar w:fldCharType="end"/>
+            </w:r>
+          </w:hyperlink>
+        </w:p>
+        <w:p>
+          <w:pPr>
+            <w:pStyle w:val="TM1"/>
+            <w:tabs>
+              <w:tab w:val="right" w:leader="dot" w:pos="9062"/>
+            </w:tabs>
+            <w:rPr>
+              <w:noProof/>
+            </w:rPr>
+          </w:pPr>
+          <w:hyperlink w:anchor="_Toc485244706" w:history="1">
+            <w:r>
+              <w:rPr>
+                <w:rStyle w:val="Lienhypertexte"/>
+                <w:noProof/>
+              </w:rPr>
+              <w:t>Planning</w:t>
+            </w:r>
+            <w:r>
+              <w:rPr>
+                <w:noProof/>
+                <w:webHidden/>
+              </w:rPr>
+              <w:tab/>
+            </w:r>
+            <w:r>
+              <w:rPr>
+                <w:noProof/>
+                <w:webHidden/>
+              </w:rPr>
+              <w:fldChar w:fldCharType="begin"/>
+            </w:r>
+            <w:r>
+              <w:rPr>
+                <w:noProof/>
+                <w:webHidden/>
+              </w:rPr>
+              <w:instrText xml:space="preserve"> PAGEREF _Toc485244706 \h </w:instrText>
+            </w:r>
+            <w:r>
+              <w:rPr>
+                <w:noProof/>
+                <w:webHidden/>
+              </w:rPr>
+            </w:r>
+            <w:r>
+              <w:rPr>
+                <w:noProof/>
+                <w:webHidden/>
+              </w:rPr>
+              <w:fldChar w:fldCharType="separate"/>
+            </w:r>
+            <w:r>
+              <w:rPr>
+                <w:noProof/>
+                <w:webHidden/>
+              </w:rPr>
+              <w:t>14</w:t>
+            </w:r>
+            <w:r>
+              <w:rPr>
+                <w:noProof/>
+                <w:webHidden/>
+              </w:rPr>
+              <w:fldChar w:fldCharType="end"/>
+            </w:r>
+          </w:hyperlink>
+        </w:p>
+        <w:p>
+          <w:pPr>
+            <w:pStyle w:val="TM1"/>
+            <w:tabs>
+              <w:tab w:val="right" w:leader="dot" w:pos="9062"/>
+            </w:tabs>
+            <w:rPr>
+              <w:noProof/>
+            </w:rPr>
+          </w:pPr>
+          <w:hyperlink w:anchor="_Toc485244707" w:history="1">
+            <w:r>
+              <w:rPr>
+                <w:rStyle w:val="Lienhypertexte"/>
+                <w:noProof/>
+              </w:rPr>
+              <w:t>Fiche descriptive du projet</w:t>
+            </w:r>
+            <w:r>
+              <w:rPr>
+                <w:noProof/>
+                <w:webHidden/>
+              </w:rPr>
+              <w:tab/>
+            </w:r>
+            <w:r>
+              <w:rPr>
+                <w:noProof/>
+                <w:webHidden/>
+              </w:rPr>
+              <w:fldChar w:fldCharType="begin"/>
+            </w:r>
+            <w:r>
+              <w:rPr>
+                <w:noProof/>
+                <w:webHidden/>
+              </w:rPr>
+              <w:instrText xml:space="preserve"> PAGEREF _Toc485244707 \h </w:instrText>
+            </w:r>
+            <w:r>
+              <w:rPr>
+                <w:noProof/>
+                <w:webHidden/>
+              </w:rPr>
+            </w:r>
+            <w:r>
+              <w:rPr>
+                <w:noProof/>
+                <w:webHidden/>
+              </w:rPr>
+              <w:fldChar w:fldCharType="separate"/>
+            </w:r>
+            <w:r>
+              <w:rPr>
+                <w:noProof/>
+                <w:webHidden/>
+              </w:rPr>
+              <w:t>15</w:t>
+            </w:r>
+            <w:r>
+              <w:rPr>
+                <w:noProof/>
+                <w:webHidden/>
+              </w:rPr>
+              <w:fldChar w:fldCharType="end"/>
+            </w:r>
+          </w:hyperlink>
+        </w:p>
+        <w:p>
+          <w:pPr>
+            <w:pStyle w:val="TM1"/>
+            <w:tabs>
+              <w:tab w:val="right" w:leader="dot" w:pos="9062"/>
+            </w:tabs>
+            <w:rPr>
+              <w:noProof/>
+            </w:rPr>
+          </w:pPr>
+          <w:hyperlink w:anchor="_Toc485244708" w:history="1">
+            <w:r>
+              <w:rPr>
+                <w:rStyle w:val="Lienhypertexte"/>
+                <w:noProof/>
+              </w:rPr>
+              <w:t>Remerciements</w:t>
+            </w:r>
+            <w:r>
+              <w:rPr>
+                <w:noProof/>
+                <w:webHidden/>
+              </w:rPr>
+              <w:tab/>
+            </w:r>
+            <w:r>
+              <w:rPr>
+                <w:noProof/>
+                <w:webHidden/>
+              </w:rPr>
+              <w:fldChar w:fldCharType="begin"/>
+            </w:r>
+            <w:r>
+              <w:rPr>
+                <w:noProof/>
+                <w:webHidden/>
+              </w:rPr>
+              <w:instrText xml:space="preserve"> PAGEREF _Toc485244708 \h </w:instrText>
+            </w:r>
+            <w:r>
+              <w:rPr>
+                <w:noProof/>
+                <w:webHidden/>
+              </w:rPr>
+            </w:r>
+            <w:r>
+              <w:rPr>
+                <w:noProof/>
+                <w:webHidden/>
+              </w:rPr>
+              <w:fldChar w:fldCharType="separate"/>
+            </w:r>
+            <w:r>
+              <w:rPr>
+                <w:noProof/>
+                <w:webHidden/>
+              </w:rPr>
+              <w:t>16</w:t>
+            </w:r>
+            <w:r>
+              <w:rPr>
+                <w:noProof/>
+                <w:webHidden/>
+              </w:rPr>
+              <w:fldChar w:fldCharType="end"/>
+            </w:r>
+          </w:hyperlink>
+        </w:p>
+        <w:p>
+          <w:pPr>
+            <w:pStyle w:val="TM1"/>
+            <w:tabs>
+              <w:tab w:val="right" w:leader="dot" w:pos="9062"/>
+            </w:tabs>
+            <w:rPr>
+              <w:noProof/>
+            </w:rPr>
+          </w:pPr>
+          <w:hyperlink w:anchor="_Toc485244709" w:history="1">
+            <w:r>
+              <w:rPr>
+                <w:rStyle w:val="Lienhypertexte"/>
+                <w:noProof/>
+              </w:rPr>
+              <w:t>Sources :</w:t>
+            </w:r>
+            <w:r>
+              <w:rPr>
+                <w:noProof/>
+                <w:webHidden/>
+              </w:rPr>
+              <w:tab/>
+            </w:r>
+            <w:r>
+              <w:rPr>
+                <w:noProof/>
+                <w:webHidden/>
+              </w:rPr>
+              <w:fldChar w:fldCharType="begin"/>
+            </w:r>
+            <w:r>
+              <w:rPr>
+                <w:noProof/>
+                <w:webHidden/>
+              </w:rPr>
+              <w:instrText xml:space="preserve"> PAGEREF _Toc485244709 \h </w:instrText>
+            </w:r>
+            <w:r>
+              <w:rPr>
+                <w:noProof/>
+                <w:webHidden/>
+              </w:rPr>
+            </w:r>
+            <w:r>
+              <w:rPr>
+                <w:noProof/>
+                <w:webHidden/>
+              </w:rPr>
+              <w:fldChar w:fldCharType="separate"/>
+            </w:r>
+            <w:r>
+              <w:rPr>
+                <w:noProof/>
+                <w:webHidden/>
+              </w:rPr>
+              <w:t>16</w:t>
             </w:r>
             <w:r>
               <w:rPr>
@@ -2051,13 +2788,13 @@
               <w:noProof/>
             </w:rPr>
           </w:pPr>
-          <w:hyperlink w:anchor="_Toc485215740" w:history="1">
+          <w:hyperlink w:anchor="_Toc485244710" w:history="1">
             <w:r>
               <w:rPr>
                 <w:rStyle w:val="Lienhypertexte"/>
                 <w:noProof/>
               </w:rPr>
-              <w:t>Tenter d'autres modes de mouvement que la marche :</w:t>
+              <w:t>1-Liens lés à l’état de l’art :</w:t>
             </w:r>
             <w:r>
               <w:rPr>
@@ -2078,7 +2815,7 @@
                 <w:noProof/>
                 <w:webHidden/>
               </w:rPr>
-              <w:instrText xml:space="preserve"> PAGEREF _Toc485215740 \h </w:instrText>
+              <w:instrText xml:space="preserve"> PAGEREF _Toc485244710 \h </w:instrText>
             </w:r>
             <w:r>
               <w:rPr>
@@ -2098,7 +2835,7 @@
                 <w:noProof/>
                 <w:webHidden/>
               </w:rPr>
-              <w:t>12</w:t>
+              <w:t>16</w:t>
             </w:r>
             <w:r>
               <w:rPr>
@@ -2119,13 +2856,13 @@
               <w:noProof/>
             </w:rPr>
           </w:pPr>
-          <w:hyperlink w:anchor="_Toc485215741" w:history="1">
+          <w:hyperlink w:anchor="_Toc485244711" w:history="1">
             <w:r>
               <w:rPr>
                 <w:rStyle w:val="Lienhypertexte"/>
                 <w:noProof/>
               </w:rPr>
-              <w:t>Aborder le déplacement autonome ?</w:t>
+              <w:t>2-Roboticia :</w:t>
             </w:r>
             <w:r>
               <w:rPr>
@@ -2146,7 +2883,7 @@
                 <w:noProof/>
                 <w:webHidden/>
               </w:rPr>
-              <w:instrText xml:space="preserve"> PAGEREF _Toc485215741 \h </w:instrText>
+              <w:instrText xml:space="preserve"> PAGEREF _Toc485244711 \h </w:instrText>
             </w:r>
             <w:r>
               <w:rPr>
@@ -2166,483 +2903,7 @@
                 <w:noProof/>
                 <w:webHidden/>
               </w:rPr>
-              <w:t>12</w:t>
-            </w:r>
-            <w:r>
-              <w:rPr>
-                <w:noProof/>
-                <w:webHidden/>
-              </w:rPr>
-              <w:fldChar w:fldCharType="end"/>
-            </w:r>
-          </w:hyperlink>
-        </w:p>
-        <w:p>
-          <w:pPr>
-            <w:pStyle w:val="TM1"/>
-            <w:tabs>
-              <w:tab w:val="right" w:leader="dot" w:pos="9062"/>
-            </w:tabs>
-            <w:rPr>
-              <w:noProof/>
-            </w:rPr>
-          </w:pPr>
-          <w:hyperlink w:anchor="_Toc485215742" w:history="1">
-            <w:r>
-              <w:rPr>
-                <w:rStyle w:val="Lienhypertexte"/>
-                <w:noProof/>
-              </w:rPr>
-              <w:t>Plans</w:t>
-            </w:r>
-            <w:r>
-              <w:rPr>
-                <w:noProof/>
-                <w:webHidden/>
-              </w:rPr>
-              <w:tab/>
-            </w:r>
-            <w:r>
-              <w:rPr>
-                <w:noProof/>
-                <w:webHidden/>
-              </w:rPr>
-              <w:fldChar w:fldCharType="begin"/>
-            </w:r>
-            <w:r>
-              <w:rPr>
-                <w:noProof/>
-                <w:webHidden/>
-              </w:rPr>
-              <w:instrText xml:space="preserve"> PAGEREF _Toc485215742 \h </w:instrText>
-            </w:r>
-            <w:r>
-              <w:rPr>
-                <w:noProof/>
-                <w:webHidden/>
-              </w:rPr>
-            </w:r>
-            <w:r>
-              <w:rPr>
-                <w:noProof/>
-                <w:webHidden/>
-              </w:rPr>
-              <w:fldChar w:fldCharType="separate"/>
-            </w:r>
-            <w:r>
-              <w:rPr>
-                <w:noProof/>
-                <w:webHidden/>
-              </w:rPr>
-              <w:t>13</w:t>
-            </w:r>
-            <w:r>
-              <w:rPr>
-                <w:noProof/>
-                <w:webHidden/>
-              </w:rPr>
-              <w:fldChar w:fldCharType="end"/>
-            </w:r>
-          </w:hyperlink>
-        </w:p>
-        <w:p>
-          <w:pPr>
-            <w:pStyle w:val="TM1"/>
-            <w:tabs>
-              <w:tab w:val="right" w:leader="dot" w:pos="9062"/>
-            </w:tabs>
-            <w:rPr>
-              <w:noProof/>
-            </w:rPr>
-          </w:pPr>
-          <w:hyperlink w:anchor="_Toc485215743" w:history="1">
-            <w:r>
-              <w:rPr>
-                <w:rStyle w:val="Lienhypertexte"/>
-                <w:noProof/>
-              </w:rPr>
-              <w:t>Planning</w:t>
-            </w:r>
-            <w:r>
-              <w:rPr>
-                <w:noProof/>
-                <w:webHidden/>
-              </w:rPr>
-              <w:tab/>
-            </w:r>
-            <w:r>
-              <w:rPr>
-                <w:noProof/>
-                <w:webHidden/>
-              </w:rPr>
-              <w:fldChar w:fldCharType="begin"/>
-            </w:r>
-            <w:r>
-              <w:rPr>
-                <w:noProof/>
-                <w:webHidden/>
-              </w:rPr>
-              <w:instrText xml:space="preserve"> PAGEREF _Toc485215743 \h </w:instrText>
-            </w:r>
-            <w:r>
-              <w:rPr>
-                <w:noProof/>
-                <w:webHidden/>
-              </w:rPr>
-            </w:r>
-            <w:r>
-              <w:rPr>
-                <w:noProof/>
-                <w:webHidden/>
-              </w:rPr>
-              <w:fldChar w:fldCharType="separate"/>
-            </w:r>
-            <w:r>
-              <w:rPr>
-                <w:noProof/>
-                <w:webHidden/>
-              </w:rPr>
-              <w:t>15</w:t>
-            </w:r>
-            <w:r>
-              <w:rPr>
-                <w:noProof/>
-                <w:webHidden/>
-              </w:rPr>
-              <w:fldChar w:fldCharType="end"/>
-            </w:r>
-          </w:hyperlink>
-        </w:p>
-        <w:p>
-          <w:pPr>
-            <w:pStyle w:val="TM1"/>
-            <w:tabs>
-              <w:tab w:val="right" w:leader="dot" w:pos="9062"/>
-            </w:tabs>
-            <w:rPr>
-              <w:noProof/>
-            </w:rPr>
-          </w:pPr>
-          <w:hyperlink w:anchor="_Toc485215744" w:history="1">
-            <w:r>
-              <w:rPr>
-                <w:rStyle w:val="Lienhypertexte"/>
-                <w:noProof/>
-              </w:rPr>
-              <w:t>Fiche descriptive du projet</w:t>
-            </w:r>
-            <w:r>
-              <w:rPr>
-                <w:noProof/>
-                <w:webHidden/>
-              </w:rPr>
-              <w:tab/>
-            </w:r>
-            <w:r>
-              <w:rPr>
-                <w:noProof/>
-                <w:webHidden/>
-              </w:rPr>
-              <w:fldChar w:fldCharType="begin"/>
-            </w:r>
-            <w:r>
-              <w:rPr>
-                <w:noProof/>
-                <w:webHidden/>
-              </w:rPr>
-              <w:instrText xml:space="preserve"> PAGEREF _Toc485215744 \h </w:instrText>
-            </w:r>
-            <w:r>
-              <w:rPr>
-                <w:noProof/>
-                <w:webHidden/>
-              </w:rPr>
-            </w:r>
-            <w:r>
-              <w:rPr>
-                <w:noProof/>
-                <w:webHidden/>
-              </w:rPr>
-              <w:fldChar w:fldCharType="separate"/>
-            </w:r>
-            <w:r>
-              <w:rPr>
-                <w:noProof/>
-                <w:webHidden/>
-              </w:rPr>
               <w:t>16</w:t>
-            </w:r>
-            <w:r>
-              <w:rPr>
-                <w:noProof/>
-                <w:webHidden/>
-              </w:rPr>
-              <w:fldChar w:fldCharType="end"/>
-            </w:r>
-          </w:hyperlink>
-        </w:p>
-        <w:p>
-          <w:pPr>
-            <w:pStyle w:val="TM1"/>
-            <w:tabs>
-              <w:tab w:val="right" w:leader="dot" w:pos="9062"/>
-            </w:tabs>
-            <w:rPr>
-              <w:noProof/>
-            </w:rPr>
-          </w:pPr>
-          <w:hyperlink w:anchor="_Toc485215745" w:history="1">
-            <w:r>
-              <w:rPr>
-                <w:rStyle w:val="Lienhypertexte"/>
-                <w:noProof/>
-              </w:rPr>
-              <w:t>Remerciements</w:t>
-            </w:r>
-            <w:r>
-              <w:rPr>
-                <w:noProof/>
-                <w:webHidden/>
-              </w:rPr>
-              <w:tab/>
-            </w:r>
-            <w:r>
-              <w:rPr>
-                <w:noProof/>
-                <w:webHidden/>
-              </w:rPr>
-              <w:fldChar w:fldCharType="begin"/>
-            </w:r>
-            <w:r>
-              <w:rPr>
-                <w:noProof/>
-                <w:webHidden/>
-              </w:rPr>
-              <w:instrText xml:space="preserve"> PAGEREF _Toc485215745 \h </w:instrText>
-            </w:r>
-            <w:r>
-              <w:rPr>
-                <w:noProof/>
-                <w:webHidden/>
-              </w:rPr>
-            </w:r>
-            <w:r>
-              <w:rPr>
-                <w:noProof/>
-                <w:webHidden/>
-              </w:rPr>
-              <w:fldChar w:fldCharType="separate"/>
-            </w:r>
-            <w:r>
-              <w:rPr>
-                <w:noProof/>
-                <w:webHidden/>
-              </w:rPr>
-              <w:t>17</w:t>
-            </w:r>
-            <w:r>
-              <w:rPr>
-                <w:noProof/>
-                <w:webHidden/>
-              </w:rPr>
-              <w:fldChar w:fldCharType="end"/>
-            </w:r>
-          </w:hyperlink>
-        </w:p>
-        <w:p>
-          <w:pPr>
-            <w:pStyle w:val="TM1"/>
-            <w:tabs>
-              <w:tab w:val="right" w:leader="dot" w:pos="9062"/>
-            </w:tabs>
-            <w:rPr>
-              <w:noProof/>
-            </w:rPr>
-          </w:pPr>
-          <w:hyperlink w:anchor="_Toc485215746" w:history="1">
-            <w:r>
-              <w:rPr>
-                <w:rStyle w:val="Lienhypertexte"/>
-                <w:noProof/>
-              </w:rPr>
-              <w:t>Sources :</w:t>
-            </w:r>
-            <w:r>
-              <w:rPr>
-                <w:noProof/>
-                <w:webHidden/>
-              </w:rPr>
-              <w:tab/>
-            </w:r>
-            <w:r>
-              <w:rPr>
-                <w:noProof/>
-                <w:webHidden/>
-              </w:rPr>
-              <w:fldChar w:fldCharType="begin"/>
-            </w:r>
-            <w:r>
-              <w:rPr>
-                <w:noProof/>
-                <w:webHidden/>
-              </w:rPr>
-              <w:instrText xml:space="preserve"> PAGEREF _Toc485215746 \h </w:instrText>
-            </w:r>
-            <w:r>
-              <w:rPr>
-                <w:noProof/>
-                <w:webHidden/>
-              </w:rPr>
-            </w:r>
-            <w:r>
-              <w:rPr>
-                <w:noProof/>
-                <w:webHidden/>
-              </w:rPr>
-              <w:fldChar w:fldCharType="separate"/>
-            </w:r>
-            <w:r>
-              <w:rPr>
-                <w:noProof/>
-                <w:webHidden/>
-              </w:rPr>
-              <w:t>17</w:t>
-            </w:r>
-            <w:r>
-              <w:rPr>
-                <w:noProof/>
-                <w:webHidden/>
-              </w:rPr>
-              <w:fldChar w:fldCharType="end"/>
-            </w:r>
-          </w:hyperlink>
-        </w:p>
-        <w:p>
-          <w:pPr>
-            <w:pStyle w:val="TM2"/>
-            <w:tabs>
-              <w:tab w:val="right" w:leader="dot" w:pos="9062"/>
-            </w:tabs>
-            <w:rPr>
-              <w:noProof/>
-            </w:rPr>
-          </w:pPr>
-          <w:hyperlink w:anchor="_Toc485215747" w:history="1">
-            <w:r>
-              <w:rPr>
-                <w:rStyle w:val="Lienhypertexte"/>
-                <w:noProof/>
-              </w:rPr>
-              <w:t>1-Liens lés à l’état de l’art :</w:t>
-            </w:r>
-            <w:r>
-              <w:rPr>
-                <w:noProof/>
-                <w:webHidden/>
-              </w:rPr>
-              <w:tab/>
-            </w:r>
-            <w:r>
-              <w:rPr>
-                <w:noProof/>
-                <w:webHidden/>
-              </w:rPr>
-              <w:fldChar w:fldCharType="begin"/>
-            </w:r>
-            <w:r>
-              <w:rPr>
-                <w:noProof/>
-                <w:webHidden/>
-              </w:rPr>
-              <w:instrText xml:space="preserve"> PAGEREF _Toc485215747 \h </w:instrText>
-            </w:r>
-            <w:r>
-              <w:rPr>
-                <w:noProof/>
-                <w:webHidden/>
-              </w:rPr>
-            </w:r>
-            <w:r>
-              <w:rPr>
-                <w:noProof/>
-                <w:webHidden/>
-              </w:rPr>
-              <w:fldChar w:fldCharType="separate"/>
-            </w:r>
-            <w:r>
-              <w:rPr>
-                <w:noProof/>
-                <w:webHidden/>
-              </w:rPr>
-              <w:t>17</w:t>
-            </w:r>
-            <w:r>
-              <w:rPr>
-                <w:noProof/>
-                <w:webHidden/>
-              </w:rPr>
-              <w:fldChar w:fldCharType="end"/>
-            </w:r>
-          </w:hyperlink>
-        </w:p>
-        <w:p>
-          <w:pPr>
-            <w:pStyle w:val="TM2"/>
-            <w:tabs>
-              <w:tab w:val="right" w:leader="dot" w:pos="9062"/>
-            </w:tabs>
-            <w:rPr>
-              <w:noProof/>
-            </w:rPr>
-          </w:pPr>
-          <w:hyperlink w:anchor="_Toc485215748" w:history="1">
-            <w:r>
-              <w:rPr>
-                <w:rStyle w:val="Lienhypertexte"/>
-                <w:noProof/>
-              </w:rPr>
-              <w:t>2-Roboticia :</w:t>
-            </w:r>
-            <w:r>
-              <w:rPr>
-                <w:noProof/>
-                <w:webHidden/>
-              </w:rPr>
-              <w:tab/>
-            </w:r>
-            <w:r>
-              <w:rPr>
-                <w:noProof/>
-                <w:webHidden/>
-              </w:rPr>
-              <w:fldChar w:fldCharType="begin"/>
-            </w:r>
-            <w:r>
-              <w:rPr>
-                <w:noProof/>
-                <w:webHidden/>
-              </w:rPr>
-              <w:instrText xml:space="preserve"> PAGEREF _Toc485215748 \h </w:instrText>
-            </w:r>
-            <w:r>
-              <w:rPr>
-                <w:noProof/>
-                <w:webHidden/>
-              </w:rPr>
-            </w:r>
-            <w:r>
-              <w:rPr>
-                <w:noProof/>
-                <w:webHidden/>
-              </w:rPr>
-              <w:fldChar w:fldCharType="separate"/>
-            </w:r>
-            <w:r>
-              <w:rPr>
-                <w:noProof/>
-                <w:webHidden/>
-              </w:rPr>
-              <w:t>17</w:t>
             </w:r>
             <w:r>
               <w:rPr>
@@ -2665,7 +2926,6 @@
               <w:b/>
               <w:bCs/>
             </w:rPr>
-            <w:lastRenderedPageBreak/>
             <w:fldChar w:fldCharType="end"/>
           </w:r>
         </w:p>
@@ -2675,8 +2935,9 @@
       <w:pPr>
         <w:pStyle w:val="Titre1"/>
       </w:pPr>
-      <w:bookmarkStart w:id="0" w:name="_Toc485215714"/>
-      <w:r>
+      <w:bookmarkStart w:id="0" w:name="_Toc485244678"/>
+      <w:r>
+        <w:lastRenderedPageBreak/>
         <w:t>Sujet :</w:t>
       </w:r>
       <w:bookmarkEnd w:id="0"/>
@@ -2706,7 +2967,7 @@
       <w:pPr>
         <w:pStyle w:val="Titre1"/>
       </w:pPr>
-      <w:bookmarkStart w:id="1" w:name="_Toc485215715"/>
+      <w:bookmarkStart w:id="1" w:name="_Toc485244679"/>
       <w:r>
         <w:t>Introduction :</w:t>
       </w:r>
@@ -2756,7 +3017,7 @@
           <w:szCs w:val="22"/>
         </w:rPr>
       </w:pPr>
-      <w:bookmarkStart w:id="2" w:name="_Toc485215716"/>
+      <w:bookmarkStart w:id="2" w:name="_Toc485244680"/>
       <w:r>
         <w:rPr>
           <w:rStyle w:val="Numrodepage"/>
@@ -2807,7 +3068,7 @@
           <w:szCs w:val="22"/>
         </w:rPr>
       </w:pPr>
-      <w:bookmarkStart w:id="3" w:name="_Toc485215717"/>
+      <w:bookmarkStart w:id="3" w:name="_Toc485244681"/>
       <w:r>
         <w:rPr>
           <w:rStyle w:val="Numrodepage"/>
@@ -2878,7 +3139,7 @@
       <w:pPr>
         <w:pStyle w:val="Titre2"/>
       </w:pPr>
-      <w:bookmarkStart w:id="4" w:name="_Toc485215718"/>
+      <w:bookmarkStart w:id="4" w:name="_Toc485244682"/>
       <w:r>
         <w:t xml:space="preserve">Partie </w:t>
       </w:r>
@@ -2946,7 +3207,7 @@
       <w:pPr>
         <w:pStyle w:val="Titre2"/>
       </w:pPr>
-      <w:bookmarkStart w:id="5" w:name="_Toc485215719"/>
+      <w:bookmarkStart w:id="5" w:name="_Toc485244683"/>
       <w:r>
         <w:t>Possibilités pour étendre le projet :</w:t>
       </w:r>
@@ -3019,7 +3280,7 @@
       <w:pPr>
         <w:pStyle w:val="Titre1"/>
       </w:pPr>
-      <w:bookmarkStart w:id="6" w:name="_Toc485215720"/>
+      <w:bookmarkStart w:id="6" w:name="_Toc485244684"/>
       <w:r>
         <w:t xml:space="preserve">Étude préliminaire des </w:t>
       </w:r>
@@ -3101,7 +3362,7 @@
       <w:pPr>
         <w:pStyle w:val="Titre1"/>
       </w:pPr>
-      <w:bookmarkStart w:id="7" w:name="_Toc485215721"/>
+      <w:bookmarkStart w:id="7" w:name="_Toc485244685"/>
       <w:r>
         <w:t>État de l'art</w:t>
       </w:r>
@@ -3117,7 +3378,7 @@
       <w:pPr>
         <w:pStyle w:val="Titre2"/>
       </w:pPr>
-      <w:bookmarkStart w:id="8" w:name="_Toc485215722"/>
+      <w:bookmarkStart w:id="8" w:name="_Toc485244686"/>
       <w:r>
         <w:t>1- Etude de quelques robots marcheurs</w:t>
       </w:r>
@@ -3337,13 +3598,13 @@
           <w:lang w:eastAsia="fr-FR"/>
         </w:rPr>
         <w:drawing>
-          <wp:anchor distT="0" distB="0" distL="0" distR="0" simplePos="0" relativeHeight="251654144" behindDoc="0" locked="0" layoutInCell="1" allowOverlap="1" wp14:anchorId="2DA7E4D0" wp14:editId="0B87BC66">
+          <wp:anchor distT="0" distB="0" distL="0" distR="0" simplePos="0" relativeHeight="251654144" behindDoc="0" locked="0" layoutInCell="1" allowOverlap="1" wp14:anchorId="2DA7E4D0" wp14:editId="72EA4B66">
             <wp:simplePos x="0" y="0"/>
             <wp:positionH relativeFrom="column">
-              <wp:posOffset>2096993</wp:posOffset>
+              <wp:posOffset>1923349</wp:posOffset>
             </wp:positionH>
             <wp:positionV relativeFrom="paragraph">
-              <wp:posOffset>15669</wp:posOffset>
+              <wp:posOffset>-107183</wp:posOffset>
             </wp:positionV>
             <wp:extent cx="1799248" cy="2389406"/>
             <wp:effectExtent l="0" t="0" r="0" b="0"/>
@@ -3870,7 +4131,7 @@
       <w:pPr>
         <w:pStyle w:val="Titre2"/>
       </w:pPr>
-      <w:bookmarkStart w:id="9" w:name="_Toc485215723"/>
+      <w:bookmarkStart w:id="9" w:name="_Toc485244687"/>
       <w:r>
         <w:lastRenderedPageBreak/>
         <w:t>2- Etude de la</w:t>
@@ -3883,29 +4144,8 @@
     <w:p>
       <w:pPr>
         <w:ind w:firstLine="708"/>
-      </w:pPr>
-      <w:r>
-        <w:t> </w:t>
-      </w:r>
-      <w:r>
-        <w:t xml:space="preserve">Nous nous sommes basés sur ce site : </w:t>
-      </w:r>
-    </w:p>
-    <w:p>
-      <w:pPr>
-        <w:numPr>
-          <w:ins w:id="10" w:author="Unknown"/>
-        </w:numPr>
-        <w:ind w:firstLine="708"/>
-      </w:pPr>
-      <w:hyperlink r:id="rId14">
-        <w:r>
-          <w:rPr>
-            <w:rStyle w:val="LienInternetvisit"/>
-          </w:rPr>
-          <w:t>https://vieartificielle.com/marche-du-robot-humanoides-hexapodes</w:t>
-        </w:r>
-      </w:hyperlink>
+        <w:jc w:val="both"/>
+      </w:pPr>
     </w:p>
     <w:p>
       <w:pPr>
@@ -3927,11 +4167,11 @@
         <w:pStyle w:val="Titre2"/>
         <w:ind w:firstLine="708"/>
       </w:pPr>
-      <w:bookmarkStart w:id="11" w:name="_Toc485215724"/>
+      <w:bookmarkStart w:id="10" w:name="_Toc485244688"/>
       <w:r>
         <w:t>2.1 – Marche Frontale ou marche Latérale</w:t>
       </w:r>
-      <w:bookmarkEnd w:id="11"/>
+      <w:bookmarkEnd w:id="10"/>
     </w:p>
     <w:p/>
     <w:p>
@@ -3960,11 +4200,11 @@
         </w:tabs>
         <w:ind w:firstLine="708"/>
       </w:pPr>
-      <w:bookmarkStart w:id="12" w:name="_Toc485215725"/>
+      <w:bookmarkStart w:id="11" w:name="_Toc485244689"/>
       <w:r>
         <w:t>2.2 – Marche Statique (ou quasi-statique) ou marche Dynamique</w:t>
       </w:r>
-      <w:bookmarkEnd w:id="12"/>
+      <w:bookmarkEnd w:id="11"/>
     </w:p>
     <w:p/>
     <w:p>
@@ -4016,11 +4256,11 @@
         <w:pStyle w:val="Titre2"/>
         <w:ind w:left="708" w:firstLine="708"/>
       </w:pPr>
-      <w:bookmarkStart w:id="13" w:name="_Toc485215726"/>
+      <w:bookmarkStart w:id="12" w:name="_Toc485244690"/>
       <w:r>
         <w:t>La marche statique :</w:t>
       </w:r>
-      <w:bookmarkEnd w:id="13"/>
+      <w:bookmarkEnd w:id="12"/>
       <w:r>
         <w:t xml:space="preserve"> </w:t>
       </w:r>
@@ -4111,11 +4351,11 @@
         <w:pStyle w:val="Titre2"/>
         <w:ind w:left="708" w:firstLine="708"/>
       </w:pPr>
-      <w:bookmarkStart w:id="14" w:name="_Toc485215727"/>
+      <w:bookmarkStart w:id="13" w:name="_Toc485244691"/>
       <w:r>
         <w:t>La marche dynamique :</w:t>
       </w:r>
-      <w:bookmarkEnd w:id="14"/>
+      <w:bookmarkEnd w:id="13"/>
       <w:r>
         <w:t xml:space="preserve"> </w:t>
       </w:r>
@@ -4189,12 +4429,12 @@
         <w:pStyle w:val="Titre2"/>
         <w:ind w:firstLine="708"/>
       </w:pPr>
-      <w:bookmarkStart w:id="15" w:name="_Toc485215728"/>
+      <w:bookmarkStart w:id="14" w:name="_Toc485244692"/>
       <w:r>
         <w:lastRenderedPageBreak/>
         <w:t>2.3 – L’équilibre du robot</w:t>
       </w:r>
-      <w:bookmarkEnd w:id="15"/>
+      <w:bookmarkEnd w:id="14"/>
     </w:p>
     <w:p>
       <w:pPr>
@@ -4285,11 +4525,11 @@
         <w:pStyle w:val="Titre2"/>
         <w:ind w:firstLine="708"/>
       </w:pPr>
-      <w:bookmarkStart w:id="16" w:name="_Toc485215729"/>
+      <w:bookmarkStart w:id="15" w:name="_Toc485244693"/>
       <w:r>
         <w:t>2.4 – Autre types de robot</w:t>
       </w:r>
-      <w:bookmarkEnd w:id="16"/>
+      <w:bookmarkEnd w:id="15"/>
     </w:p>
     <w:p>
       <w:pPr>
@@ -4370,37 +4610,43 @@
       <w:pPr>
         <w:pStyle w:val="Titre1"/>
       </w:pPr>
-      <w:bookmarkStart w:id="17" w:name="_Toc485215730"/>
+      <w:bookmarkStart w:id="16" w:name="_Toc485244694"/>
       <w:r>
         <w:lastRenderedPageBreak/>
         <w:t>Comportements à implémenter</w:t>
       </w:r>
+      <w:bookmarkEnd w:id="16"/>
+    </w:p>
+    <w:p/>
+    <w:p>
+      <w:pPr>
+        <w:pStyle w:val="Titre2"/>
+      </w:pPr>
+      <w:bookmarkStart w:id="17" w:name="_Toc485244695"/>
+      <w:r>
+        <w:t>1- Marcher droit, direction fixe :</w:t>
+      </w:r>
       <w:bookmarkEnd w:id="17"/>
     </w:p>
     <w:p/>
     <w:p>
-      <w:pPr>
-        <w:pStyle w:val="Titre2"/>
-      </w:pPr>
-      <w:bookmarkStart w:id="18" w:name="_Toc485215731"/>
-      <w:r>
-        <w:t>1- Marcher droit, direction fixe :</w:t>
-      </w:r>
-      <w:bookmarkEnd w:id="18"/>
-    </w:p>
-    <w:p/>
-    <w:p>
       <w:r>
         <w:t xml:space="preserve">Théorie : </w:t>
       </w:r>
       <w:r>
-        <w:t>Il faudra travailler à conserver l’équilibre du root lorsqu’on lui retire un appui (lever une patte), en faisant avancer le corps du robot. Il s’agira d’émuler le cycle de marche vu chez les quadripède à la différence que l’on restera sur une marche statique et non dynamique.</w:t>
+        <w:t>Il faudra travailler à conserver l’équilibre du ro</w:t>
+      </w:r>
+      <w:r>
+        <w:t>b</w:t>
+      </w:r>
+      <w:r>
+        <w:t>ot lorsqu’on lui retire un appui (lever une patte), en faisant avancer le corps du robot. Il s’agira d’émuler le cycle de marche vu chez les quadripède à la différence que l’on restera sur une marche statique et non dynamique.</w:t>
       </w:r>
     </w:p>
     <w:p>
       <w:pPr>
         <w:numPr>
-          <w:ins w:id="19" w:author="V. Deslandres" w:date="2017-06-05T17:34:00Z"/>
+          <w:ins w:id="18" w:author="V. Deslandres" w:date="2017-06-05T17:34:00Z"/>
         </w:numPr>
       </w:pPr>
     </w:p>
@@ -4416,7 +4662,7 @@
           <w:lang w:val="fr-FR"/>
         </w:rPr>
       </w:pPr>
-      <w:bookmarkStart w:id="20" w:name="_Toc485215732"/>
+      <w:bookmarkStart w:id="19" w:name="_Toc485244696"/>
       <w:r>
         <w:rPr>
           <w:rStyle w:val="Titre2Car"/>
@@ -4438,7 +4684,7 @@
         </w:rPr>
         <w:t>e relever d'une position couchée</w:t>
       </w:r>
-      <w:bookmarkEnd w:id="20"/>
+      <w:bookmarkEnd w:id="19"/>
       <w:r>
         <w:rPr>
           <w:rStyle w:val="Titre2Car"/>
@@ -4495,7 +4741,7 @@
       <w:pPr>
         <w:pStyle w:val="Titre2"/>
       </w:pPr>
-      <w:bookmarkStart w:id="21" w:name="_Toc485215733"/>
+      <w:bookmarkStart w:id="20" w:name="_Toc485244697"/>
       <w:r>
         <w:t>3</w:t>
       </w:r>
@@ -4505,79 +4751,70 @@
       <w:r>
         <w:t> :</w:t>
       </w:r>
+      <w:bookmarkEnd w:id="20"/>
+    </w:p>
+    <w:p/>
+    <w:p>
+      <w:r>
+        <w:t xml:space="preserve">Théorie : pour changer de direction, à l’arrêt, il faudra s’appuyer sur les articulations au niveau des épaules, qui offrent un degré de liberté latérale, on pourra ainsi initier une rotation en décalant les pattes avant d’abord. Il est aussi </w:t>
+      </w:r>
+      <w:r>
+        <w:t>possible de</w:t>
+      </w:r>
+      <w:r>
+        <w:t xml:space="preserve"> lui faire faire un pas de coté en utilisant ces articulations. </w:t>
+      </w:r>
+    </w:p>
+    <w:p>
+      <w:r>
+        <w:t>On peut potentiellement utiliser un mélange de la marche frontale et latérale pour faire dévié le robot d’une trajectoire rectiligne.</w:t>
+      </w:r>
+    </w:p>
+    <w:p>
+      <w:pPr>
+        <w:pStyle w:val="Titre2"/>
+      </w:pPr>
+      <w:bookmarkStart w:id="21" w:name="_Toc485244698"/>
+      <w:r>
+        <w:t>4</w:t>
+      </w:r>
+      <w:r>
+        <w:t>- Sol qui se dérobe</w:t>
+      </w:r>
+      <w:r>
+        <w:t> :</w:t>
+      </w:r>
       <w:bookmarkEnd w:id="21"/>
     </w:p>
     <w:p/>
     <w:p>
       <w:r>
-        <w:t xml:space="preserve">Théorie : pour changer de direction, à l’arrêt, il faudra s’appuyer sur les articulations au niveau des épaules, qui offrent un degré de liberté latérale, on pourra ainsi initier une rotation en décalant les pattes avant d’abord. Il est aussi </w:t>
-      </w:r>
-      <w:r>
-        <w:t>possible de</w:t>
-      </w:r>
-      <w:r>
-        <w:t xml:space="preserve"> lui faire faire un pas de coté en utilisant ces articulations. </w:t>
-      </w:r>
-    </w:p>
-    <w:p>
-      <w:r>
-        <w:t>On peut potentiellement utiliser un mélange de la marche frontale et latérale pour faire dévié le robot d’une trajectoire rectiligne.</w:t>
+        <w:t>Théorie : Grâ</w:t>
+      </w:r>
+      <w:r>
+        <w:t>ce aux capteurs de force, disposés sur chaque épaule, et aux servomoteurs, il est possible de savoir si la jambe rencontre une résistance. Ainsi si la jambe n’en rencontre pas le sol en se positionnant, il sera de faire réagir le robot en conséquence. Et d’amorcer une marche arrière, par exemple (le robot est symétrique, on peut donc facilement en inverser la marche).</w:t>
       </w:r>
     </w:p>
     <w:p>
       <w:pPr>
         <w:pStyle w:val="Titre2"/>
       </w:pPr>
-      <w:bookmarkStart w:id="22" w:name="_Toc485215734"/>
-      <w:r>
-        <w:t>4</w:t>
-      </w:r>
-      <w:r>
-        <w:t>- Sol qui se dérobe</w:t>
+    </w:p>
+    <w:p>
+      <w:pPr>
+        <w:pStyle w:val="Titre2"/>
+      </w:pPr>
+      <w:bookmarkStart w:id="22" w:name="_Toc485244699"/>
+      <w:r>
+        <w:t>5</w:t>
+      </w:r>
+      <w:r>
+        <w:t>- Détection d’obstacles</w:t>
       </w:r>
       <w:r>
         <w:t> :</w:t>
       </w:r>
       <w:bookmarkEnd w:id="22"/>
-    </w:p>
-    <w:p/>
-    <w:p>
-      <w:r>
-        <w:t>Théorie : Grace aux capteurs de force, disposés sur chaque épaule, et aux servomoteurs, il est possible de savoir si la jambe rencontre une résistance. Ainsi si la jambe n’en rencontre pas le sol en se positionnant, il sera de faire réagir le robot en conséquence. Et d’amorcer une marche arrière, par exemple (le robot est symétrique, on peut donc facilement en inverser la marche).</w:t>
-      </w:r>
-    </w:p>
-    <w:p>
-      <w:pPr>
-        <w:pStyle w:val="Titre2"/>
-      </w:pPr>
-      <w:bookmarkStart w:id="23" w:name="_Toc485215735"/>
-      <w:r>
-        <w:t>5</w:t>
-      </w:r>
-      <w:r>
-        <w:t>- Gérer les déséquilibres</w:t>
-      </w:r>
-      <w:r>
-        <w:t> :</w:t>
-      </w:r>
-      <w:bookmarkEnd w:id="23"/>
-    </w:p>
-    <w:p/>
-    <w:p>
-      <w:pPr>
-        <w:pStyle w:val="Titre2"/>
-      </w:pPr>
-      <w:bookmarkStart w:id="24" w:name="_Toc485215736"/>
-      <w:r>
-        <w:t>6</w:t>
-      </w:r>
-      <w:r>
-        <w:t>- Détection d’obstacles</w:t>
-      </w:r>
-      <w:r>
-        <w:t> :</w:t>
-      </w:r>
-      <w:bookmarkEnd w:id="24"/>
     </w:p>
     <w:p>
       <w:r>
@@ -4606,12 +4843,24 @@
     </w:p>
     <w:p>
       <w:pPr>
+        <w:pStyle w:val="Standard"/>
+        <w:spacing w:after="160" w:line="264" w:lineRule="auto"/>
+        <w:rPr>
+          <w:rFonts w:eastAsia="Calibri" w:cs="Calibri"/>
+          <w:color w:val="00000A"/>
+          <w:sz w:val="22"/>
+          <w:lang w:val="fr-FR"/>
+        </w:rPr>
+      </w:pPr>
+    </w:p>
+    <w:p>
+      <w:pPr>
         <w:pStyle w:val="Titre2"/>
       </w:pPr>
-      <w:bookmarkStart w:id="25" w:name="_Toc485215737"/>
+      <w:bookmarkStart w:id="23" w:name="_Toc485244700"/>
       <w:r>
         <w:lastRenderedPageBreak/>
-        <w:t>7</w:t>
+        <w:t>6</w:t>
       </w:r>
       <w:r>
         <w:t xml:space="preserve">- </w:t>
@@ -4619,7 +4868,7 @@
       <w:r>
         <w:t>Lui faire porter une charge :</w:t>
       </w:r>
-      <w:bookmarkEnd w:id="25"/>
+      <w:bookmarkEnd w:id="23"/>
     </w:p>
     <w:p/>
     <w:p>
@@ -4723,22 +4972,14 @@
       <w:pPr>
         <w:pStyle w:val="Titre2"/>
       </w:pPr>
-      <w:bookmarkStart w:id="26" w:name="_Toc485215738"/>
-      <w:commentRangeStart w:id="27"/>
+      <w:bookmarkStart w:id="24" w:name="_Toc485244701"/>
+      <w:r>
+        <w:t xml:space="preserve">7- </w:t>
+      </w:r>
       <w:r>
         <w:t>Le faire marcher sur une surface variable (non régulière) :</w:t>
       </w:r>
-      <w:bookmarkEnd w:id="26"/>
-      <w:commentRangeEnd w:id="27"/>
-      <w:r>
-        <w:rPr>
-          <w:rStyle w:val="Marquedecommentaire"/>
-          <w:rFonts w:asciiTheme="minorHAnsi" w:eastAsiaTheme="minorEastAsia" w:hAnsiTheme="minorHAnsi" w:cstheme="minorBidi"/>
-          <w:vanish/>
-          <w:color w:val="auto"/>
-        </w:rPr>
-        <w:commentReference w:id="27"/>
-      </w:r>
+      <w:bookmarkEnd w:id="24"/>
     </w:p>
     <w:p/>
     <w:p>
@@ -4791,6 +5032,28 @@
           <w:lang w:val="fr-FR"/>
         </w:rPr>
         <w:t xml:space="preserve">Il s’agirait donc d’établir une routine dans laquelle le robot vérifie le terrain dans lequel il évolue avant d’avancer, ce qui implique, un déplacement ralenti. </w:t>
+      </w:r>
+    </w:p>
+    <w:p>
+      <w:pPr>
+        <w:pStyle w:val="Standard"/>
+        <w:spacing w:after="160" w:line="264" w:lineRule="auto"/>
+        <w:ind w:firstLine="708"/>
+        <w:rPr>
+          <w:rFonts w:eastAsia="Calibri" w:cs="Calibri"/>
+          <w:color w:val="00000A"/>
+          <w:sz w:val="22"/>
+          <w:lang w:val="fr-FR"/>
+        </w:rPr>
+      </w:pPr>
+      <w:r>
+        <w:rPr>
+          <w:rFonts w:eastAsia="Calibri" w:cs="Calibri"/>
+          <w:color w:val="00000A"/>
+          <w:sz w:val="22"/>
+          <w:lang w:val="fr-FR"/>
+        </w:rPr>
+        <w:t xml:space="preserve">Le robot va se déplacer sur le terrain de manière continue mais selon des scénarios différents comme un terrain pentu, un terrain accidenté, le positionnement d’un obstacle avec une potentiel déviation de sa trajectoire. </w:t>
       </w:r>
     </w:p>
     <w:p>
@@ -4805,49 +5068,6 @@
           <w:lang w:val="fr-FR"/>
         </w:rPr>
       </w:pPr>
-      <w:r>
-        <w:rPr>
-          <w:rFonts w:eastAsia="Calibri" w:cs="Calibri"/>
-          <w:i/>
-          <w:color w:val="00000A"/>
-          <w:sz w:val="22"/>
-          <w:lang w:val="fr-FR"/>
-        </w:rPr>
-        <w:t>Le robot va se déplacer sur le terrain de manière continue mais selon des scénarios différents comme un terrain pentu, un terrain accidenté, le positionnement d’un obstacle avec une potentiel déviation de sa trajectoire. (</w:t>
-      </w:r>
-      <w:r>
-        <w:rPr>
-          <w:rFonts w:eastAsia="Calibri" w:cs="Calibri"/>
-          <w:i/>
-          <w:color w:val="00000A"/>
-          <w:sz w:val="22"/>
-          <w:lang w:val="fr-FR"/>
-        </w:rPr>
-        <w:t>Dire</w:t>
-      </w:r>
-      <w:r>
-        <w:rPr>
-          <w:rFonts w:eastAsia="Calibri" w:cs="Calibri"/>
-          <w:i/>
-          <w:color w:val="00000A"/>
-          <w:sz w:val="22"/>
-          <w:lang w:val="fr-FR"/>
-        </w:rPr>
-        <w:t xml:space="preserve"> comment on va gérer chaque scénario et comment la marche initiale est possible et grâce à quoi comment on va le faire avancer.)</w:t>
-      </w:r>
-    </w:p>
-    <w:p>
-      <w:pPr>
-        <w:pStyle w:val="Standard"/>
-        <w:spacing w:after="160" w:line="264" w:lineRule="auto"/>
-        <w:rPr>
-          <w:rFonts w:eastAsia="Calibri" w:cs="Calibri"/>
-          <w:i/>
-          <w:color w:val="00000A"/>
-          <w:sz w:val="22"/>
-          <w:lang w:val="fr-FR"/>
-        </w:rPr>
-      </w:pPr>
     </w:p>
     <w:p>
       <w:pPr>
@@ -4867,25 +5087,30 @@
       <w:pPr>
         <w:pStyle w:val="Titre1"/>
       </w:pPr>
-      <w:bookmarkStart w:id="28" w:name="_Toc485215739"/>
+      <w:bookmarkStart w:id="25" w:name="_Toc485244702"/>
       <w:r>
         <w:lastRenderedPageBreak/>
         <w:t>Extensions Possibles, Objectifs supplémentaires :</w:t>
       </w:r>
-      <w:bookmarkEnd w:id="28"/>
+      <w:bookmarkEnd w:id="25"/>
       <w:r>
         <w:t xml:space="preserve"> </w:t>
       </w:r>
     </w:p>
+    <w:p/>
+    <w:p>
+      <w:bookmarkStart w:id="26" w:name="_GoBack"/>
+      <w:bookmarkEnd w:id="26"/>
+    </w:p>
     <w:p>
       <w:pPr>
         <w:pStyle w:val="Titre2"/>
       </w:pPr>
-      <w:bookmarkStart w:id="29" w:name="_Toc485215740"/>
+      <w:bookmarkStart w:id="27" w:name="_Toc485244703"/>
       <w:r>
         <w:t>Tenter d'autres modes de mouvement que la marche :</w:t>
       </w:r>
-      <w:bookmarkEnd w:id="29"/>
+      <w:bookmarkEnd w:id="27"/>
     </w:p>
     <w:p/>
     <w:p>
@@ -4946,11 +5171,11 @@
       <w:pPr>
         <w:pStyle w:val="Titre2"/>
       </w:pPr>
-      <w:bookmarkStart w:id="30" w:name="_Toc485215741"/>
+      <w:bookmarkStart w:id="28" w:name="_Toc485244704"/>
       <w:r>
         <w:t>Aborder le déplacement autonome ?</w:t>
       </w:r>
-      <w:bookmarkEnd w:id="30"/>
+      <w:bookmarkEnd w:id="28"/>
     </w:p>
     <w:p/>
     <w:p>
@@ -5071,7 +5296,7 @@
       <w:pPr>
         <w:pStyle w:val="Standard"/>
         <w:numPr>
-          <w:ins w:id="31" w:author="V. Deslandres" w:date="2017-06-05T18:23:00Z"/>
+          <w:ins w:id="29" w:author="V. Deslandres" w:date="2017-06-05T18:23:00Z"/>
         </w:numPr>
         <w:spacing w:after="200" w:line="276" w:lineRule="auto"/>
         <w:rPr>
@@ -5086,11 +5311,11 @@
       <w:pPr>
         <w:pStyle w:val="Titre1"/>
       </w:pPr>
-      <w:bookmarkStart w:id="32" w:name="_Toc485215742"/>
+      <w:bookmarkStart w:id="30" w:name="_Toc485244705"/>
       <w:r>
         <w:t>Plans</w:t>
       </w:r>
-      <w:bookmarkEnd w:id="32"/>
+      <w:bookmarkEnd w:id="30"/>
       <w:r>
         <w:t xml:space="preserve"> </w:t>
       </w:r>
@@ -5128,7 +5353,7 @@
                     </pic:cNvPicPr>
                   </pic:nvPicPr>
                   <pic:blipFill>
-                    <a:blip r:embed="rId17"/>
+                    <a:blip r:embed="rId14"/>
                     <a:stretch>
                       <a:fillRect/>
                     </a:stretch>
@@ -5261,7 +5486,7 @@
                     </pic:cNvPicPr>
                   </pic:nvPicPr>
                   <pic:blipFill>
-                    <a:blip r:embed="rId18"/>
+                    <a:blip r:embed="rId15"/>
                     <a:stretch>
                       <a:fillRect/>
                     </a:stretch>
@@ -5301,6 +5526,26 @@
       <w:pPr>
         <w:ind w:firstLine="708"/>
       </w:pPr>
+    </w:p>
+    <w:p>
+      <w:pPr>
+        <w:ind w:firstLine="708"/>
+      </w:pPr>
+    </w:p>
+    <w:p>
+      <w:pPr>
+        <w:ind w:firstLine="708"/>
+      </w:pPr>
+    </w:p>
+    <w:p>
+      <w:pPr>
+        <w:ind w:firstLine="708"/>
+      </w:pPr>
+    </w:p>
+    <w:p>
+      <w:pPr>
+        <w:ind w:firstLine="708"/>
+      </w:pPr>
       <w:r>
         <w:t>Les servomoteurs placés directement en dessous des capteurs permettent à l'ensemble de ne pas être trop rigide. De plus, même si le déplacement se fait majoritairement grâce aux paires de servomoteurs situés plus bas sur les jambes, le degré de liberté fourni par ceux situés à proximité des épaules est utile lors de certaines situations de déséquilibre. Les paires de servomoteurs citées précédemment permettent de simuler une jambe, celui placé plus haut faisant office de hanche tandis que le second correspond à un genou. Les points d'appui confèrent une adaptabilité à de nombreux types de terrains, limitant cependant les possibilités sur les terrains pentus manquant d'adhérence.</w:t>
       </w:r>
@@ -5326,7 +5571,6 @@
       <w:pPr>
         <w:pStyle w:val="Titre1"/>
       </w:pPr>
-      <w:bookmarkStart w:id="33" w:name="_Toc485215743"/>
       <w:r>
         <w:rPr>
           <w:rStyle w:val="Marquedecommentaire"/>
@@ -5335,24 +5579,26 @@
           <w:color w:val="auto"/>
         </w:rPr>
         <w:lastRenderedPageBreak/>
-        <w:commentReference w:id="34"/>
-      </w:r>
+        <w:commentReference w:id="31"/>
+      </w:r>
+      <w:bookmarkStart w:id="32" w:name="_Toc485244706"/>
       <w:r>
         <w:t>Planning</w:t>
       </w:r>
-      <w:bookmarkEnd w:id="33"/>
+      <w:bookmarkEnd w:id="32"/>
       <w:r>
         <w:t xml:space="preserve"> </w:t>
       </w:r>
     </w:p>
-    <w:p>
-      <w:pPr>
-        <w:pStyle w:val="Titre1"/>
-      </w:pPr>
-      <w:r>
+    <w:p/>
+    <w:p>
+      <w:r>
+        <w:rPr>
+          <w:noProof/>
+        </w:rPr>
         <w:drawing>
-          <wp:inline distT="0" distB="0" distL="0" distR="0" wp14:anchorId="0C96CCC0" wp14:editId="7A2D53E5">
-            <wp:extent cx="5760720" cy="3398912"/>
+          <wp:inline distT="0" distB="0" distL="0" distR="0" wp14:anchorId="1B3588A8" wp14:editId="2FE77AD6">
+            <wp:extent cx="5760720" cy="3398520"/>
             <wp:effectExtent l="0" t="0" r="0" b="0"/>
             <wp:docPr id="11" name="Image 11"/>
             <wp:cNvGraphicFramePr>
@@ -5368,7 +5614,7 @@
                     </pic:cNvPicPr>
                   </pic:nvPicPr>
                   <pic:blipFill>
-                    <a:blip r:embed="rId19">
+                    <a:blip r:embed="rId18">
                       <a:extLst>
                         <a:ext uri="{28A0092B-C50C-407E-A947-70E740481C1C}">
                           <a14:useLocalDpi xmlns:a14="http://schemas.microsoft.com/office/drawing/2010/main" val="0"/>
@@ -5383,7 +5629,7 @@
                   <pic:spPr bwMode="auto">
                     <a:xfrm>
                       <a:off x="0" y="0"/>
-                      <a:ext cx="5760720" cy="3398912"/>
+                      <a:ext cx="5760720" cy="3398520"/>
                     </a:xfrm>
                     <a:prstGeom prst="rect">
                       <a:avLst/>
@@ -5399,16 +5645,6 @@
           </wp:inline>
         </w:drawing>
       </w:r>
-      <w:bookmarkStart w:id="35" w:name="_GoBack"/>
-      <w:bookmarkEnd w:id="35"/>
-    </w:p>
-    <w:p>
-      <w:pPr>
-        <w:pStyle w:val="Titre1"/>
-        <w:rPr>
-          <w:i/>
-        </w:rPr>
-      </w:pPr>
     </w:p>
     <w:p>
       <w:pPr>
@@ -5421,16 +5657,40 @@
           <w:lang w:val="fr-FR"/>
         </w:rPr>
       </w:pPr>
-      <w:r>
+    </w:p>
+    <w:p>
+      <w:pPr>
+        <w:pStyle w:val="Standard"/>
+        <w:spacing w:after="200" w:line="276" w:lineRule="auto"/>
         <w:rPr>
           <w:rFonts w:eastAsia="Calibri" w:cs="Calibri"/>
           <w:color w:val="00000A"/>
           <w:sz w:val="22"/>
           <w:lang w:val="fr-FR"/>
         </w:rPr>
+      </w:pPr>
+    </w:p>
+    <w:p>
+      <w:pPr>
+        <w:pStyle w:val="Standard"/>
+        <w:spacing w:after="200" w:line="276" w:lineRule="auto"/>
+        <w:rPr>
+          <w:rFonts w:eastAsia="Calibri" w:cs="Calibri"/>
+          <w:color w:val="00000A"/>
+          <w:sz w:val="22"/>
+          <w:lang w:val="fr-FR"/>
+        </w:rPr>
+      </w:pPr>
+      <w:r>
+        <w:rPr>
+          <w:rFonts w:eastAsia="Calibri" w:cs="Calibri"/>
+          <w:color w:val="00000A"/>
+          <w:sz w:val="22"/>
+          <w:lang w:val="fr-FR"/>
+        </w:rPr>
         <w:t>Nous comptons centraliser nos fichiers sur notre GitHub (</w:t>
       </w:r>
-      <w:hyperlink r:id="rId20">
+      <w:hyperlink r:id="rId19">
         <w:r>
           <w:rPr>
             <w:rStyle w:val="LienInternet"/>
@@ -5481,12 +5741,12 @@
       <w:pPr>
         <w:pStyle w:val="Titre1"/>
       </w:pPr>
-      <w:bookmarkStart w:id="36" w:name="_Toc485215744"/>
+      <w:bookmarkStart w:id="33" w:name="_Toc485244707"/>
       <w:r>
         <w:lastRenderedPageBreak/>
         <w:t>Fiche descriptive du projet</w:t>
       </w:r>
-      <w:bookmarkEnd w:id="36"/>
+      <w:bookmarkEnd w:id="33"/>
     </w:p>
     <w:p/>
     <w:p>
@@ -5513,7 +5773,7 @@
                     </pic:cNvPicPr>
                   </pic:nvPicPr>
                   <pic:blipFill>
-                    <a:blip r:embed="rId21"/>
+                    <a:blip r:embed="rId20"/>
                     <a:stretch>
                       <a:fillRect/>
                     </a:stretch>
@@ -5558,11 +5818,11 @@
       <w:pPr>
         <w:pStyle w:val="Titre1"/>
       </w:pPr>
-      <w:bookmarkStart w:id="37" w:name="_Toc485215745"/>
+      <w:bookmarkStart w:id="34" w:name="_Toc485244708"/>
       <w:r>
         <w:t>Remerciements</w:t>
       </w:r>
-      <w:bookmarkEnd w:id="37"/>
+      <w:bookmarkEnd w:id="34"/>
     </w:p>
     <w:p>
       <w:r>
@@ -5580,11 +5840,11 @@
       <w:pPr>
         <w:pStyle w:val="Titre1"/>
       </w:pPr>
-      <w:bookmarkStart w:id="38" w:name="_Toc485215746"/>
+      <w:bookmarkStart w:id="35" w:name="_Toc485244709"/>
       <w:r>
         <w:t>Sources :</w:t>
       </w:r>
-      <w:bookmarkEnd w:id="38"/>
+      <w:bookmarkEnd w:id="35"/>
       <w:r>
         <w:t xml:space="preserve"> </w:t>
       </w:r>
@@ -5594,14 +5854,14 @@
       <w:pPr>
         <w:pStyle w:val="Titre2"/>
       </w:pPr>
-      <w:bookmarkStart w:id="39" w:name="_Toc485215747"/>
+      <w:bookmarkStart w:id="36" w:name="_Toc485244710"/>
       <w:r>
         <w:t>1-</w:t>
       </w:r>
       <w:r>
         <w:t>Liens lés à l’état de l’art :</w:t>
       </w:r>
-      <w:bookmarkEnd w:id="39"/>
+      <w:bookmarkEnd w:id="36"/>
       <w:r>
         <w:t xml:space="preserve"> </w:t>
       </w:r>
@@ -5614,7 +5874,7 @@
           <w:lang w:val="en-US"/>
         </w:rPr>
       </w:pPr>
-      <w:hyperlink r:id="rId22">
+      <w:hyperlink r:id="rId21">
         <w:r>
           <w:rPr>
             <w:rStyle w:val="LienInternetvisit"/>
@@ -5638,7 +5898,7 @@
           <w:lang w:val="en-US"/>
         </w:rPr>
       </w:pPr>
-      <w:hyperlink r:id="rId23">
+      <w:hyperlink r:id="rId22">
         <w:r>
           <w:rPr>
             <w:rStyle w:val="LienInternetvisit"/>
@@ -5675,7 +5935,7 @@
           <w:lang w:val="en-US"/>
         </w:rPr>
       </w:pPr>
-      <w:hyperlink r:id="rId24">
+      <w:hyperlink r:id="rId23">
         <w:r>
           <w:rPr>
             <w:rStyle w:val="LienInternetvisit"/>
@@ -5710,7 +5970,7 @@
           <w:lang w:val="en-US"/>
         </w:rPr>
       </w:pPr>
-      <w:hyperlink r:id="rId25">
+      <w:hyperlink r:id="rId24">
         <w:r>
           <w:rPr>
             <w:rStyle w:val="LienInternetvisit"/>
@@ -5737,7 +5997,7 @@
           <w:shd w:val="clear" w:color="auto" w:fill="FFFFFF"/>
         </w:rPr>
       </w:pPr>
-      <w:hyperlink r:id="rId26">
+      <w:hyperlink r:id="rId25">
         <w:r>
           <w:rPr>
             <w:rStyle w:val="LienInternetvisit"/>
@@ -5784,7 +6044,7 @@
           <w:rStyle w:val="speech"/>
         </w:rPr>
       </w:pPr>
-      <w:hyperlink r:id="rId27" w:history="1">
+      <w:hyperlink r:id="rId26" w:history="1">
         <w:r>
           <w:rPr>
             <w:rStyle w:val="Lienhypertexte"/>
@@ -5801,7 +6061,7 @@
           <w:rStyle w:val="speech"/>
         </w:rPr>
       </w:pPr>
-      <w:hyperlink r:id="rId28" w:history="1">
+      <w:hyperlink r:id="rId27" w:history="1">
         <w:r>
           <w:rPr>
             <w:rStyle w:val="Lienhypertexte"/>
@@ -5819,7 +6079,7 @@
       <w:pPr>
         <w:ind w:firstLine="708"/>
       </w:pPr>
-      <w:hyperlink r:id="rId29" w:history="1">
+      <w:hyperlink r:id="rId28" w:history="1">
         <w:r>
           <w:rPr>
             <w:rStyle w:val="Lienhypertexte"/>
@@ -5836,11 +6096,11 @@
       <w:pPr>
         <w:pStyle w:val="Titre2"/>
       </w:pPr>
-      <w:bookmarkStart w:id="40" w:name="_Toc485215748"/>
+      <w:bookmarkStart w:id="37" w:name="_Toc485244711"/>
       <w:r>
         <w:t>2-Roboticia :</w:t>
       </w:r>
-      <w:bookmarkEnd w:id="40"/>
+      <w:bookmarkEnd w:id="37"/>
     </w:p>
     <w:p>
       <w:pPr>
@@ -5849,7 +6109,7 @@
           <w:color w:val="ACB9CA" w:themeColor="text2" w:themeTint="66"/>
         </w:rPr>
       </w:pPr>
-      <w:hyperlink r:id="rId30" w:history="1">
+      <w:hyperlink r:id="rId29" w:history="1">
         <w:r>
           <w:rPr>
             <w:rStyle w:val="Lienhypertexte"/>
@@ -5865,7 +6125,7 @@
           <w:color w:val="000000" w:themeColor="text1"/>
         </w:rPr>
       </w:pPr>
-      <w:hyperlink r:id="rId31" w:history="1">
+      <w:hyperlink r:id="rId30" w:history="1">
         <w:r>
           <w:rPr>
             <w:rStyle w:val="Lienhypertexte"/>
@@ -5881,7 +6141,7 @@
           <w:color w:val="ACB9CA" w:themeColor="text2" w:themeTint="66"/>
         </w:rPr>
       </w:pPr>
-      <w:hyperlink r:id="rId32" w:history="1">
+      <w:hyperlink r:id="rId31" w:history="1">
         <w:r>
           <w:rPr>
             <w:rStyle w:val="Lienhypertexte"/>
@@ -5893,7 +6153,7 @@
     <w:p>
       <w:pPr>
         <w:numPr>
-          <w:ins w:id="41" w:author="V. Deslandres" w:date="2017-06-05T18:21:00Z"/>
+          <w:ins w:id="38" w:author="V. Deslandres" w:date="2017-06-05T18:21:00Z"/>
         </w:numPr>
         <w:rPr>
           <w:i/>
@@ -5902,7 +6162,7 @@
       </w:pPr>
     </w:p>
     <w:sectPr>
-      <w:footerReference w:type="default" r:id="rId33"/>
+      <w:footerReference w:type="default" r:id="rId32"/>
       <w:pgSz w:w="11906" w:h="16838"/>
       <w:pgMar w:top="1417" w:right="1417" w:bottom="1417" w:left="1417" w:header="0" w:footer="0" w:gutter="0"/>
       <w:cols w:space="720"/>
@@ -5914,24 +6174,8 @@
 </file>
 
 <file path=word/comments.xml><?xml version="1.0" encoding="utf-8"?>
-<w:comments xmlns:wpc="http://schemas.microsoft.com/office/word/2010/wordprocessingCanvas" xmlns:mc="http://schemas.openxmlformats.org/markup-compatibility/2006" xmlns:o="urn:schemas-microsoft-com:office:office" xmlns:r="http://schemas.openxmlformats.org/officeDocument/2006/relationships" xmlns:m="http://schemas.openxmlformats.org/officeDocument/2006/math" xmlns:v="urn:schemas-microsoft-com:vml" xmlns:wp14="http://schemas.microsoft.com/office/word/2010/wordprocessingDrawing" xmlns:wp="http://schemas.openxmlformats.org/drawingml/2006/wordprocessingDrawing" xmlns:w10="urn:schemas-microsoft-com:office:word" xmlns:w="http://schemas.openxmlformats.org/wordprocessingml/2006/main" xmlns:w14="http://schemas.microsoft.com/office/word/2010/wordml" xmlns:w15="http://schemas.microsoft.com/office/word/2012/wordml" xmlns:wpg="http://schemas.microsoft.com/office/word/2010/wordprocessingGroup" xmlns:wpi="http://schemas.microsoft.com/office/word/2010/wordprocessingInk" xmlns:wne="http://schemas.microsoft.com/office/word/2006/wordml" xmlns:wps="http://schemas.microsoft.com/office/word/2010/wordprocessingShape" mc:Ignorable="w14 w15 wp14">
-  <w:comment w:id="27" w:author="V. Deslandres" w:date="2017-06-05T18:10:00Z" w:initials="VDe">
-    <w:p>
-      <w:pPr>
-        <w:pStyle w:val="Commentaire"/>
-      </w:pPr>
-      <w:r>
-        <w:rPr>
-          <w:rStyle w:val="Marquedecommentaire"/>
-        </w:rPr>
-        <w:annotationRef/>
-      </w:r>
-      <w:r>
-        <w:t>OK à synchroniser avec ce que j’ai proposé plus haut. Une idée serait d’expliquer que vous allez travailler sur des objectifs de base (marcher, tourner, porter une charge figée, une charge mouvante, etc.) puis envisager des SCN plus complets : par ex. traverser un terrain plat, un terrain accidenté, avec obstacles. A nu ou avec des charges.</w:t>
-      </w:r>
-    </w:p>
-  </w:comment>
-  <w:comment w:id="34" w:author="V. Deslandres" w:date="2017-06-05T18:28:00Z" w:initials="VDe">
+<w:comments xmlns:wpc="http://schemas.microsoft.com/office/word/2010/wordprocessingCanvas" xmlns:cx="http://schemas.microsoft.com/office/drawing/2014/chartex" xmlns:cx1="http://schemas.microsoft.com/office/drawing/2015/9/8/chartex" xmlns:cx2="http://schemas.microsoft.com/office/drawing/2015/10/21/chartex" xmlns:cx3="http://schemas.microsoft.com/office/drawing/2016/5/9/chartex" xmlns:cx4="http://schemas.microsoft.com/office/drawing/2016/5/10/chartex" xmlns:cx5="http://schemas.microsoft.com/office/drawing/2016/5/11/chartex" xmlns:cx6="http://schemas.microsoft.com/office/drawing/2016/5/12/chartex" xmlns:cx7="http://schemas.microsoft.com/office/drawing/2016/5/13/chartex" xmlns:cx8="http://schemas.microsoft.com/office/drawing/2016/5/14/chartex" xmlns:mc="http://schemas.openxmlformats.org/markup-compatibility/2006" xmlns:aink="http://schemas.microsoft.com/office/drawing/2016/ink" xmlns:o="urn:schemas-microsoft-com:office:office" xmlns:r="http://schemas.openxmlformats.org/officeDocument/2006/relationships" xmlns:m="http://schemas.openxmlformats.org/officeDocument/2006/math" xmlns:v="urn:schemas-microsoft-com:vml" xmlns:wp14="http://schemas.microsoft.com/office/word/2010/wordprocessingDrawing" xmlns:wp="http://schemas.openxmlformats.org/drawingml/2006/wordprocessingDrawing" xmlns:w10="urn:schemas-microsoft-com:office:word" xmlns:w="http://schemas.openxmlformats.org/wordprocessingml/2006/main" xmlns:w14="http://schemas.microsoft.com/office/word/2010/wordml" xmlns:w15="http://schemas.microsoft.com/office/word/2012/wordml" xmlns:w16se="http://schemas.microsoft.com/office/word/2015/wordml/symex" xmlns:wpg="http://schemas.microsoft.com/office/word/2010/wordprocessingGroup" xmlns:wpi="http://schemas.microsoft.com/office/word/2010/wordprocessingInk" xmlns:wne="http://schemas.microsoft.com/office/word/2006/wordml" xmlns:wps="http://schemas.microsoft.com/office/word/2010/wordprocessingShape" mc:Ignorable="w14 w15 w16se wp14">
+  <w:comment w:id="31" w:author="V. Deslandres" w:date="2017-06-05T18:28:00Z" w:initials="VDe">
     <w:p>
       <w:pPr>
         <w:pStyle w:val="Commentaire"/>
@@ -5959,14 +6203,13 @@
 </file>
 
 <file path=word/commentsExtended.xml><?xml version="1.0" encoding="utf-8"?>
-<w15:commentsEx xmlns:wpc="http://schemas.microsoft.com/office/word/2010/wordprocessingCanvas" xmlns:mc="http://schemas.openxmlformats.org/markup-compatibility/2006" xmlns:o="urn:schemas-microsoft-com:office:office" xmlns:r="http://schemas.openxmlformats.org/officeDocument/2006/relationships" xmlns:m="http://schemas.openxmlformats.org/officeDocument/2006/math" xmlns:v="urn:schemas-microsoft-com:vml" xmlns:wp14="http://schemas.microsoft.com/office/word/2010/wordprocessingDrawing" xmlns:wp="http://schemas.openxmlformats.org/drawingml/2006/wordprocessingDrawing" xmlns:w10="urn:schemas-microsoft-com:office:word" xmlns:w="http://schemas.openxmlformats.org/wordprocessingml/2006/main" xmlns:w14="http://schemas.microsoft.com/office/word/2010/wordml" xmlns:w15="http://schemas.microsoft.com/office/word/2012/wordml" xmlns:wpg="http://schemas.microsoft.com/office/word/2010/wordprocessingGroup" xmlns:wpi="http://schemas.microsoft.com/office/word/2010/wordprocessingInk" xmlns:wne="http://schemas.microsoft.com/office/word/2006/wordml" xmlns:wps="http://schemas.microsoft.com/office/word/2010/wordprocessingShape" mc:Ignorable="w14 w15 wp14">
-  <w15:commentEx w15:paraId="153933E6" w15:done="0"/>
+<w15:commentsEx xmlns:wpc="http://schemas.microsoft.com/office/word/2010/wordprocessingCanvas" xmlns:cx="http://schemas.microsoft.com/office/drawing/2014/chartex" xmlns:cx1="http://schemas.microsoft.com/office/drawing/2015/9/8/chartex" xmlns:cx2="http://schemas.microsoft.com/office/drawing/2015/10/21/chartex" xmlns:cx3="http://schemas.microsoft.com/office/drawing/2016/5/9/chartex" xmlns:cx4="http://schemas.microsoft.com/office/drawing/2016/5/10/chartex" xmlns:cx5="http://schemas.microsoft.com/office/drawing/2016/5/11/chartex" xmlns:cx6="http://schemas.microsoft.com/office/drawing/2016/5/12/chartex" xmlns:cx7="http://schemas.microsoft.com/office/drawing/2016/5/13/chartex" xmlns:cx8="http://schemas.microsoft.com/office/drawing/2016/5/14/chartex" xmlns:mc="http://schemas.openxmlformats.org/markup-compatibility/2006" xmlns:aink="http://schemas.microsoft.com/office/drawing/2016/ink" xmlns:o="urn:schemas-microsoft-com:office:office" xmlns:r="http://schemas.openxmlformats.org/officeDocument/2006/relationships" xmlns:m="http://schemas.openxmlformats.org/officeDocument/2006/math" xmlns:v="urn:schemas-microsoft-com:vml" xmlns:wp14="http://schemas.microsoft.com/office/word/2010/wordprocessingDrawing" xmlns:wp="http://schemas.openxmlformats.org/drawingml/2006/wordprocessingDrawing" xmlns:w10="urn:schemas-microsoft-com:office:word" xmlns:w="http://schemas.openxmlformats.org/wordprocessingml/2006/main" xmlns:w14="http://schemas.microsoft.com/office/word/2010/wordml" xmlns:w15="http://schemas.microsoft.com/office/word/2012/wordml" xmlns:w16se="http://schemas.microsoft.com/office/word/2015/wordml/symex" xmlns:wpg="http://schemas.microsoft.com/office/word/2010/wordprocessingGroup" xmlns:wpi="http://schemas.microsoft.com/office/word/2010/wordprocessingInk" xmlns:wne="http://schemas.microsoft.com/office/word/2006/wordml" xmlns:wps="http://schemas.microsoft.com/office/word/2010/wordprocessingShape" mc:Ignorable="w14 w15 w16se wp14">
   <w15:commentEx w15:paraId="388A4460" w15:done="0"/>
 </w15:commentsEx>
 </file>
 
 <file path=word/endnotes.xml><?xml version="1.0" encoding="utf-8"?>
-<w:endnotes xmlns:wpc="http://schemas.microsoft.com/office/word/2010/wordprocessingCanvas" xmlns:mc="http://schemas.openxmlformats.org/markup-compatibility/2006" xmlns:o="urn:schemas-microsoft-com:office:office" xmlns:r="http://schemas.openxmlformats.org/officeDocument/2006/relationships" xmlns:m="http://schemas.openxmlformats.org/officeDocument/2006/math" xmlns:v="urn:schemas-microsoft-com:vml" xmlns:wp14="http://schemas.microsoft.com/office/word/2010/wordprocessingDrawing" xmlns:wp="http://schemas.openxmlformats.org/drawingml/2006/wordprocessingDrawing" xmlns:w10="urn:schemas-microsoft-com:office:word" xmlns:w="http://schemas.openxmlformats.org/wordprocessingml/2006/main" xmlns:w14="http://schemas.microsoft.com/office/word/2010/wordml" xmlns:w15="http://schemas.microsoft.com/office/word/2012/wordml" xmlns:wpg="http://schemas.microsoft.com/office/word/2010/wordprocessingGroup" xmlns:wpi="http://schemas.microsoft.com/office/word/2010/wordprocessingInk" xmlns:wne="http://schemas.microsoft.com/office/word/2006/wordml" xmlns:wps="http://schemas.microsoft.com/office/word/2010/wordprocessingShape" mc:Ignorable="w14 w15 wp14">
+<w:endnotes xmlns:wpc="http://schemas.microsoft.com/office/word/2010/wordprocessingCanvas" xmlns:cx="http://schemas.microsoft.com/office/drawing/2014/chartex" xmlns:cx1="http://schemas.microsoft.com/office/drawing/2015/9/8/chartex" xmlns:cx2="http://schemas.microsoft.com/office/drawing/2015/10/21/chartex" xmlns:cx3="http://schemas.microsoft.com/office/drawing/2016/5/9/chartex" xmlns:cx4="http://schemas.microsoft.com/office/drawing/2016/5/10/chartex" xmlns:cx5="http://schemas.microsoft.com/office/drawing/2016/5/11/chartex" xmlns:cx6="http://schemas.microsoft.com/office/drawing/2016/5/12/chartex" xmlns:cx7="http://schemas.microsoft.com/office/drawing/2016/5/13/chartex" xmlns:cx8="http://schemas.microsoft.com/office/drawing/2016/5/14/chartex" xmlns:mc="http://schemas.openxmlformats.org/markup-compatibility/2006" xmlns:aink="http://schemas.microsoft.com/office/drawing/2016/ink" xmlns:o="urn:schemas-microsoft-com:office:office" xmlns:r="http://schemas.openxmlformats.org/officeDocument/2006/relationships" xmlns:m="http://schemas.openxmlformats.org/officeDocument/2006/math" xmlns:v="urn:schemas-microsoft-com:vml" xmlns:wp14="http://schemas.microsoft.com/office/word/2010/wordprocessingDrawing" xmlns:wp="http://schemas.openxmlformats.org/drawingml/2006/wordprocessingDrawing" xmlns:w10="urn:schemas-microsoft-com:office:word" xmlns:w="http://schemas.openxmlformats.org/wordprocessingml/2006/main" xmlns:w14="http://schemas.microsoft.com/office/word/2010/wordml" xmlns:w15="http://schemas.microsoft.com/office/word/2012/wordml" xmlns:w16se="http://schemas.microsoft.com/office/word/2015/wordml/symex" xmlns:wpg="http://schemas.microsoft.com/office/word/2010/wordprocessingGroup" xmlns:wpi="http://schemas.microsoft.com/office/word/2010/wordprocessingInk" xmlns:wne="http://schemas.microsoft.com/office/word/2006/wordml" xmlns:wps="http://schemas.microsoft.com/office/word/2010/wordprocessingShape" mc:Ignorable="w14 w15 w16se wp14">
   <w:endnote w:type="separator" w:id="-1">
     <w:p>
       <w:pPr>
@@ -5991,7 +6234,7 @@
 </file>
 
 <file path=word/footer1.xml><?xml version="1.0" encoding="utf-8"?>
-<w:ftr xmlns:wpc="http://schemas.microsoft.com/office/word/2010/wordprocessingCanvas" xmlns:mc="http://schemas.openxmlformats.org/markup-compatibility/2006" xmlns:o="urn:schemas-microsoft-com:office:office" xmlns:r="http://schemas.openxmlformats.org/officeDocument/2006/relationships" xmlns:m="http://schemas.openxmlformats.org/officeDocument/2006/math" xmlns:v="urn:schemas-microsoft-com:vml" xmlns:wp14="http://schemas.microsoft.com/office/word/2010/wordprocessingDrawing" xmlns:wp="http://schemas.openxmlformats.org/drawingml/2006/wordprocessingDrawing" xmlns:w10="urn:schemas-microsoft-com:office:word" xmlns:w="http://schemas.openxmlformats.org/wordprocessingml/2006/main" xmlns:w14="http://schemas.microsoft.com/office/word/2010/wordml" xmlns:w15="http://schemas.microsoft.com/office/word/2012/wordml" xmlns:wpg="http://schemas.microsoft.com/office/word/2010/wordprocessingGroup" xmlns:wpi="http://schemas.microsoft.com/office/word/2010/wordprocessingInk" xmlns:wne="http://schemas.microsoft.com/office/word/2006/wordml" xmlns:wps="http://schemas.microsoft.com/office/word/2010/wordprocessingShape" mc:Ignorable="w14 w15 wp14">
+<w:ftr xmlns:wpc="http://schemas.microsoft.com/office/word/2010/wordprocessingCanvas" xmlns:cx="http://schemas.microsoft.com/office/drawing/2014/chartex" xmlns:cx1="http://schemas.microsoft.com/office/drawing/2015/9/8/chartex" xmlns:cx2="http://schemas.microsoft.com/office/drawing/2015/10/21/chartex" xmlns:cx3="http://schemas.microsoft.com/office/drawing/2016/5/9/chartex" xmlns:cx4="http://schemas.microsoft.com/office/drawing/2016/5/10/chartex" xmlns:cx5="http://schemas.microsoft.com/office/drawing/2016/5/11/chartex" xmlns:cx6="http://schemas.microsoft.com/office/drawing/2016/5/12/chartex" xmlns:cx7="http://schemas.microsoft.com/office/drawing/2016/5/13/chartex" xmlns:cx8="http://schemas.microsoft.com/office/drawing/2016/5/14/chartex" xmlns:mc="http://schemas.openxmlformats.org/markup-compatibility/2006" xmlns:aink="http://schemas.microsoft.com/office/drawing/2016/ink" xmlns:o="urn:schemas-microsoft-com:office:office" xmlns:r="http://schemas.openxmlformats.org/officeDocument/2006/relationships" xmlns:m="http://schemas.openxmlformats.org/officeDocument/2006/math" xmlns:v="urn:schemas-microsoft-com:vml" xmlns:wp14="http://schemas.microsoft.com/office/word/2010/wordprocessingDrawing" xmlns:wp="http://schemas.openxmlformats.org/drawingml/2006/wordprocessingDrawing" xmlns:w10="urn:schemas-microsoft-com:office:word" xmlns:w="http://schemas.openxmlformats.org/wordprocessingml/2006/main" xmlns:w14="http://schemas.microsoft.com/office/word/2010/wordml" xmlns:w15="http://schemas.microsoft.com/office/word/2012/wordml" xmlns:w16se="http://schemas.microsoft.com/office/word/2015/wordml/symex" xmlns:wpg="http://schemas.microsoft.com/office/word/2010/wordprocessingGroup" xmlns:wpi="http://schemas.microsoft.com/office/word/2010/wordprocessingInk" xmlns:wne="http://schemas.microsoft.com/office/word/2006/wordml" xmlns:wps="http://schemas.microsoft.com/office/word/2010/wordprocessingShape" mc:Ignorable="w14 w15 w16se wp14">
   <w:sdt>
     <w:sdtPr>
       <w:id w:val="1439874074"/>
@@ -6020,7 +6263,7 @@
           <w:rPr>
             <w:noProof/>
           </w:rPr>
-          <w:t>13</w:t>
+          <w:t>11</w:t>
         </w:r>
         <w:r>
           <w:fldChar w:fldCharType="end"/>
@@ -6037,7 +6280,7 @@
 </file>
 
 <file path=word/footnotes.xml><?xml version="1.0" encoding="utf-8"?>
-<w:footnotes xmlns:wpc="http://schemas.microsoft.com/office/word/2010/wordprocessingCanvas" xmlns:mc="http://schemas.openxmlformats.org/markup-compatibility/2006" xmlns:o="urn:schemas-microsoft-com:office:office" xmlns:r="http://schemas.openxmlformats.org/officeDocument/2006/relationships" xmlns:m="http://schemas.openxmlformats.org/officeDocument/2006/math" xmlns:v="urn:schemas-microsoft-com:vml" xmlns:wp14="http://schemas.microsoft.com/office/word/2010/wordprocessingDrawing" xmlns:wp="http://schemas.openxmlformats.org/drawingml/2006/wordprocessingDrawing" xmlns:w10="urn:schemas-microsoft-com:office:word" xmlns:w="http://schemas.openxmlformats.org/wordprocessingml/2006/main" xmlns:w14="http://schemas.microsoft.com/office/word/2010/wordml" xmlns:w15="http://schemas.microsoft.com/office/word/2012/wordml" xmlns:wpg="http://schemas.microsoft.com/office/word/2010/wordprocessingGroup" xmlns:wpi="http://schemas.microsoft.com/office/word/2010/wordprocessingInk" xmlns:wne="http://schemas.microsoft.com/office/word/2006/wordml" xmlns:wps="http://schemas.microsoft.com/office/word/2010/wordprocessingShape" mc:Ignorable="w14 w15 wp14">
+<w:footnotes xmlns:wpc="http://schemas.microsoft.com/office/word/2010/wordprocessingCanvas" xmlns:cx="http://schemas.microsoft.com/office/drawing/2014/chartex" xmlns:cx1="http://schemas.microsoft.com/office/drawing/2015/9/8/chartex" xmlns:cx2="http://schemas.microsoft.com/office/drawing/2015/10/21/chartex" xmlns:cx3="http://schemas.microsoft.com/office/drawing/2016/5/9/chartex" xmlns:cx4="http://schemas.microsoft.com/office/drawing/2016/5/10/chartex" xmlns:cx5="http://schemas.microsoft.com/office/drawing/2016/5/11/chartex" xmlns:cx6="http://schemas.microsoft.com/office/drawing/2016/5/12/chartex" xmlns:cx7="http://schemas.microsoft.com/office/drawing/2016/5/13/chartex" xmlns:cx8="http://schemas.microsoft.com/office/drawing/2016/5/14/chartex" xmlns:mc="http://schemas.openxmlformats.org/markup-compatibility/2006" xmlns:aink="http://schemas.microsoft.com/office/drawing/2016/ink" xmlns:o="urn:schemas-microsoft-com:office:office" xmlns:r="http://schemas.openxmlformats.org/officeDocument/2006/relationships" xmlns:m="http://schemas.openxmlformats.org/officeDocument/2006/math" xmlns:v="urn:schemas-microsoft-com:vml" xmlns:wp14="http://schemas.microsoft.com/office/word/2010/wordprocessingDrawing" xmlns:wp="http://schemas.openxmlformats.org/drawingml/2006/wordprocessingDrawing" xmlns:w10="urn:schemas-microsoft-com:office:word" xmlns:w="http://schemas.openxmlformats.org/wordprocessingml/2006/main" xmlns:w14="http://schemas.microsoft.com/office/word/2010/wordml" xmlns:w15="http://schemas.microsoft.com/office/word/2012/wordml" xmlns:w16se="http://schemas.microsoft.com/office/word/2015/wordml/symex" xmlns:wpg="http://schemas.microsoft.com/office/word/2010/wordprocessingGroup" xmlns:wpi="http://schemas.microsoft.com/office/word/2010/wordprocessingInk" xmlns:wne="http://schemas.microsoft.com/office/word/2006/wordml" xmlns:wps="http://schemas.microsoft.com/office/word/2010/wordprocessingShape" mc:Ignorable="w14 w15 w16se wp14">
   <w:footnote w:type="separator" w:id="-1">
     <w:p>
       <w:pPr>
@@ -6062,8 +6305,8 @@
 </file>
 
 <file path=word/numbering.xml><?xml version="1.0" encoding="utf-8"?>
-<w:numbering xmlns:wpc="http://schemas.microsoft.com/office/word/2010/wordprocessingCanvas" xmlns:mc="http://schemas.openxmlformats.org/markup-compatibility/2006" xmlns:o="urn:schemas-microsoft-com:office:office" xmlns:r="http://schemas.openxmlformats.org/officeDocument/2006/relationships" xmlns:m="http://schemas.openxmlformats.org/officeDocument/2006/math" xmlns:v="urn:schemas-microsoft-com:vml" xmlns:wp14="http://schemas.microsoft.com/office/word/2010/wordprocessingDrawing" xmlns:wp="http://schemas.openxmlformats.org/drawingml/2006/wordprocessingDrawing" xmlns:w10="urn:schemas-microsoft-com:office:word" xmlns:w="http://schemas.openxmlformats.org/wordprocessingml/2006/main" xmlns:w14="http://schemas.microsoft.com/office/word/2010/wordml" xmlns:w15="http://schemas.microsoft.com/office/word/2012/wordml" xmlns:wpg="http://schemas.microsoft.com/office/word/2010/wordprocessingGroup" xmlns:wpi="http://schemas.microsoft.com/office/word/2010/wordprocessingInk" xmlns:wne="http://schemas.microsoft.com/office/word/2006/wordml" xmlns:wps="http://schemas.microsoft.com/office/word/2010/wordprocessingShape" mc:Ignorable="w14 w15 wp14">
-  <w:abstractNum w:abstractNumId="0">
+<w:numbering xmlns:wpc="http://schemas.microsoft.com/office/word/2010/wordprocessingCanvas" xmlns:cx="http://schemas.microsoft.com/office/drawing/2014/chartex" xmlns:cx1="http://schemas.microsoft.com/office/drawing/2015/9/8/chartex" xmlns:cx2="http://schemas.microsoft.com/office/drawing/2015/10/21/chartex" xmlns:cx3="http://schemas.microsoft.com/office/drawing/2016/5/9/chartex" xmlns:cx4="http://schemas.microsoft.com/office/drawing/2016/5/10/chartex" xmlns:cx5="http://schemas.microsoft.com/office/drawing/2016/5/11/chartex" xmlns:cx6="http://schemas.microsoft.com/office/drawing/2016/5/12/chartex" xmlns:cx7="http://schemas.microsoft.com/office/drawing/2016/5/13/chartex" xmlns:cx8="http://schemas.microsoft.com/office/drawing/2016/5/14/chartex" xmlns:mc="http://schemas.openxmlformats.org/markup-compatibility/2006" xmlns:aink="http://schemas.microsoft.com/office/drawing/2016/ink" xmlns:o="urn:schemas-microsoft-com:office:office" xmlns:r="http://schemas.openxmlformats.org/officeDocument/2006/relationships" xmlns:m="http://schemas.openxmlformats.org/officeDocument/2006/math" xmlns:v="urn:schemas-microsoft-com:vml" xmlns:wp14="http://schemas.microsoft.com/office/word/2010/wordprocessingDrawing" xmlns:wp="http://schemas.openxmlformats.org/drawingml/2006/wordprocessingDrawing" xmlns:w10="urn:schemas-microsoft-com:office:word" xmlns:w="http://schemas.openxmlformats.org/wordprocessingml/2006/main" xmlns:w14="http://schemas.microsoft.com/office/word/2010/wordml" xmlns:w15="http://schemas.microsoft.com/office/word/2012/wordml" xmlns:w16se="http://schemas.microsoft.com/office/word/2015/wordml/symex" xmlns:wpg="http://schemas.microsoft.com/office/word/2010/wordprocessingGroup" xmlns:wpi="http://schemas.microsoft.com/office/word/2010/wordprocessingInk" xmlns:wne="http://schemas.microsoft.com/office/word/2006/wordml" xmlns:wps="http://schemas.microsoft.com/office/word/2010/wordprocessingShape" mc:Ignorable="w14 w15 w16se wp14">
+  <w:abstractNum w:abstractNumId="0" w15:restartNumberingAfterBreak="0">
     <w:nsid w:val="05BA6194"/>
     <w:multiLevelType w:val="multilevel"/>
     <w:tmpl w:val="75D4B7E4"/>
@@ -6175,7 +6418,7 @@
       </w:rPr>
     </w:lvl>
   </w:abstractNum>
-  <w:abstractNum w:abstractNumId="1">
+  <w:abstractNum w:abstractNumId="1" w15:restartNumberingAfterBreak="0">
     <w:nsid w:val="205C263D"/>
     <w:multiLevelType w:val="multilevel"/>
     <w:tmpl w:val="7C78796E"/>
@@ -6297,7 +6540,7 @@
       </w:pPr>
     </w:lvl>
   </w:abstractNum>
-  <w:abstractNum w:abstractNumId="2">
+  <w:abstractNum w:abstractNumId="2" w15:restartNumberingAfterBreak="0">
     <w:nsid w:val="31E0289C"/>
     <w:multiLevelType w:val="multilevel"/>
     <w:tmpl w:val="2A626D16"/>
@@ -6423,7 +6666,7 @@
 </file>
 
 <file path=word/styles.xml><?xml version="1.0" encoding="utf-8"?>
-<w:styles xmlns:mc="http://schemas.openxmlformats.org/markup-compatibility/2006" xmlns:r="http://schemas.openxmlformats.org/officeDocument/2006/relationships" xmlns:w="http://schemas.openxmlformats.org/wordprocessingml/2006/main" xmlns:w14="http://schemas.microsoft.com/office/word/2010/wordml" xmlns:w15="http://schemas.microsoft.com/office/word/2012/wordml" mc:Ignorable="w14 w15">
+<w:styles xmlns:mc="http://schemas.openxmlformats.org/markup-compatibility/2006" xmlns:r="http://schemas.openxmlformats.org/officeDocument/2006/relationships" xmlns:w="http://schemas.openxmlformats.org/wordprocessingml/2006/main" xmlns:w14="http://schemas.microsoft.com/office/word/2010/wordml" xmlns:w15="http://schemas.microsoft.com/office/word/2012/wordml" xmlns:w16se="http://schemas.microsoft.com/office/word/2015/wordml/symex" mc:Ignorable="w14 w15 w16se">
   <w:docDefaults>
     <w:rPrDefault>
       <w:rPr>
@@ -6435,7 +6678,7 @@
     </w:rPrDefault>
     <w:pPrDefault/>
   </w:docDefaults>
-  <w:latentStyles w:defLockedState="0" w:defUIPriority="99" w:defSemiHidden="0" w:defUnhideWhenUsed="0" w:defQFormat="0" w:count="371">
+  <w:latentStyles w:defLockedState="0" w:defUIPriority="99" w:defSemiHidden="0" w:defUnhideWhenUsed="0" w:defQFormat="0" w:count="374">
     <w:lsdException w:name="Normal" w:uiPriority="0" w:qFormat="1"/>
     <w:lsdException w:name="heading 1" w:uiPriority="9" w:qFormat="1"/>
     <w:lsdException w:name="heading 2" w:semiHidden="1" w:uiPriority="9" w:unhideWhenUsed="1" w:qFormat="1"/>
@@ -6798,6 +7041,9 @@
     <w:lsdException w:name="List Table 5 Dark Accent 6" w:uiPriority="50"/>
     <w:lsdException w:name="List Table 6 Colorful Accent 6" w:uiPriority="51"/>
     <w:lsdException w:name="List Table 7 Colorful Accent 6" w:uiPriority="52"/>
+    <w:lsdException w:name="Mention" w:semiHidden="1" w:unhideWhenUsed="1"/>
+    <w:lsdException w:name="Smart Hyperlink" w:semiHidden="1" w:unhideWhenUsed="1"/>
+    <w:lsdException w:name="Hashtag" w:semiHidden="1" w:unhideWhenUsed="1"/>
   </w:latentStyles>
   <w:style w:type="paragraph" w:default="1" w:styleId="Normal">
     <w:name w:val="Normal"/>
@@ -7374,8 +7620,8 @@
     <w:uiPriority w:val="99"/>
     <w:rsid w:val="00CD79A3"/>
   </w:style>
-  <w:style w:type="character" w:customStyle="1" w:styleId="Mention">
-    <w:name w:val="Mention"/>
+  <w:style w:type="character" w:customStyle="1" w:styleId="Mention2">
+    <w:name w:val="Mention2"/>
     <w:basedOn w:val="Policepardfaut"/>
     <w:uiPriority w:val="99"/>
     <w:semiHidden/>
@@ -7708,7 +7954,7 @@
 </file>
 
 <file path=customXml/itemProps2.xml><?xml version="1.0" encoding="utf-8"?>
-<ds:datastoreItem xmlns:ds="http://schemas.openxmlformats.org/officeDocument/2006/customXml" ds:itemID="{D87F94D3-D6FA-4DC8-827C-20EB8DFAF68B}">
+<ds:datastoreItem xmlns:ds="http://schemas.openxmlformats.org/officeDocument/2006/customXml" ds:itemID="{A15075EE-A564-43F3-BE09-3C20FE96479B}">
   <ds:schemaRefs>
     <ds:schemaRef ds:uri="http://schemas.openxmlformats.org/officeDocument/2006/bibliography"/>
   </ds:schemaRefs>

</xml_diff>